<commit_message>
Added Gazetteer errata and FAQs
</commit_message>
<xml_diff>
--- a/Errata.docx
+++ b/Errata.docx
@@ -18,7 +18,7 @@
         <w:rPr>
           <w:lang w:val="en-US"/>
         </w:rPr>
-        <w:t>2</w:t>
+        <w:t>3</w:t>
       </w:r>
     </w:p>
     <w:p>
@@ -68,7 +68,23 @@
           <w:rFonts w:cstheme="minorHAnsi"/>
           <w:lang w:val="en-US"/>
         </w:rPr>
-        <w:t>P40 - Magic Missile: duration is "1 turn"</w:t>
+        <w:t xml:space="preserve">P40 - Magic Missile: duration is "1 </w:t>
+      </w:r>
+      <w:proofErr w:type="gramStart"/>
+      <w:r>
+        <w:rPr>
+          <w:rFonts w:cstheme="minorHAnsi"/>
+          <w:lang w:val="en-US"/>
+        </w:rPr>
+        <w:t>turn</w:t>
+      </w:r>
+      <w:proofErr w:type="gramEnd"/>
+      <w:r>
+        <w:rPr>
+          <w:rFonts w:cstheme="minorHAnsi"/>
+          <w:lang w:val="en-US"/>
+        </w:rPr>
+        <w:t>"</w:t>
       </w:r>
     </w:p>
     <w:p>
@@ -98,21 +114,7 @@
           <w:rFonts w:cstheme="minorHAnsi"/>
           <w:lang w:val="en-US"/>
         </w:rPr>
-        <w:t>Resting can also restore lost hit points. One full day of rest restores 1 hp. After a full week of rest, the character regains 5 hp for each day thereafter. A full month of rest restores all lost hit points. Characters</w:t>
-      </w:r>
-      <w:r>
-        <w:rPr>
-          <w:rFonts w:cstheme="minorHAnsi"/>
-          <w:lang w:val="en-US"/>
-        </w:rPr>
-        <w:t xml:space="preserve"> </w:t>
-      </w:r>
-      <w:r>
-        <w:rPr>
-          <w:rFonts w:cstheme="minorHAnsi"/>
-          <w:lang w:val="en-US"/>
-        </w:rPr>
-        <w:t>are assumed to sleep, eat, and drink as necessary while resting.</w:t>
+        <w:t>Resting can also restore lost hit points. One full day of rest restores 1 hp. After a full week of rest, the character regains 5 hp for each day thereafter. A full month of rest restores all lost hit points. Characters are assumed to sleep, eat, and drink as necessary while resting.</w:t>
       </w:r>
     </w:p>
     <w:p>
@@ -142,88 +144,99 @@
           <w:rFonts w:cstheme="minorHAnsi"/>
           <w:lang w:val="en-US"/>
         </w:rPr>
-        <w:t>D</w:t>
-      </w:r>
-      <w:r>
-        <w:rPr>
-          <w:rFonts w:cstheme="minorHAnsi"/>
-          <w:lang w:val="en-US"/>
-        </w:rPr>
-        <w:t>25 - Bat</w:t>
-      </w:r>
-    </w:p>
-    <w:p>
-      <w:pPr>
-        <w:rPr>
-          <w:rFonts w:cstheme="minorHAnsi"/>
-          <w:lang w:val="en-US"/>
-        </w:rPr>
-      </w:pPr>
-      <w:r>
-        <w:rPr>
-          <w:rFonts w:cstheme="minorHAnsi"/>
-          <w:lang w:val="en-US"/>
-        </w:rPr>
-        <w:t>First column is "Normal", second column is "Giant"</w:t>
-      </w:r>
-    </w:p>
-    <w:p>
-      <w:pPr>
-        <w:rPr>
-          <w:rFonts w:cstheme="minorHAnsi"/>
-          <w:lang w:val="en-US"/>
-        </w:rPr>
-      </w:pPr>
-      <w:r>
-        <w:rPr>
-          <w:rFonts w:cstheme="minorHAnsi"/>
-          <w:lang w:val="en-US"/>
-        </w:rPr>
-        <w:t>D</w:t>
-      </w:r>
-      <w:r>
-        <w:rPr>
-          <w:rFonts w:cstheme="minorHAnsi"/>
-          <w:lang w:val="en-US"/>
-        </w:rPr>
-        <w:t>26 - Beetle</w:t>
-      </w:r>
-    </w:p>
-    <w:p>
-      <w:pPr>
-        <w:rPr>
-          <w:rFonts w:cstheme="minorHAnsi"/>
-          <w:lang w:val="en-US"/>
-        </w:rPr>
-      </w:pPr>
-      <w:r>
-        <w:rPr>
-          <w:rFonts w:cstheme="minorHAnsi"/>
-          <w:lang w:val="en-US"/>
-        </w:rPr>
-        <w:t>The three columns are, in order, "Fire, Oil, Tiger"</w:t>
-      </w:r>
-    </w:p>
-    <w:p>
-      <w:pPr>
-        <w:rPr>
-          <w:rFonts w:cstheme="minorHAnsi"/>
-          <w:lang w:val="en-US"/>
-        </w:rPr>
-      </w:pPr>
-      <w:r>
-        <w:rPr>
-          <w:rFonts w:cstheme="minorHAnsi"/>
-          <w:lang w:val="en-US"/>
-        </w:rPr>
-        <w:t>D</w:t>
-      </w:r>
-      <w:r>
-        <w:rPr>
-          <w:rFonts w:cstheme="minorHAnsi"/>
-          <w:lang w:val="en-US"/>
-        </w:rPr>
-        <w:t>34 - Medusa</w:t>
+        <w:t>D25 - Bat</w:t>
+      </w:r>
+    </w:p>
+    <w:p>
+      <w:pPr>
+        <w:rPr>
+          <w:rFonts w:cstheme="minorHAnsi"/>
+          <w:lang w:val="en-US"/>
+        </w:rPr>
+      </w:pPr>
+      <w:r>
+        <w:rPr>
+          <w:rFonts w:cstheme="minorHAnsi"/>
+          <w:lang w:val="en-US"/>
+        </w:rPr>
+        <w:t>First column is "Normal", second column is "</w:t>
+      </w:r>
+      <w:proofErr w:type="gramStart"/>
+      <w:r>
+        <w:rPr>
+          <w:rFonts w:cstheme="minorHAnsi"/>
+          <w:lang w:val="en-US"/>
+        </w:rPr>
+        <w:t>Giant</w:t>
+      </w:r>
+      <w:proofErr w:type="gramEnd"/>
+      <w:r>
+        <w:rPr>
+          <w:rFonts w:cstheme="minorHAnsi"/>
+          <w:lang w:val="en-US"/>
+        </w:rPr>
+        <w:t>"</w:t>
+      </w:r>
+    </w:p>
+    <w:p>
+      <w:pPr>
+        <w:rPr>
+          <w:rFonts w:cstheme="minorHAnsi"/>
+          <w:lang w:val="en-US"/>
+        </w:rPr>
+      </w:pPr>
+      <w:r>
+        <w:rPr>
+          <w:rFonts w:cstheme="minorHAnsi"/>
+          <w:lang w:val="en-US"/>
+        </w:rPr>
+        <w:t>D26 - Beetle</w:t>
+      </w:r>
+    </w:p>
+    <w:p>
+      <w:pPr>
+        <w:rPr>
+          <w:rFonts w:cstheme="minorHAnsi"/>
+          <w:lang w:val="en-US"/>
+        </w:rPr>
+      </w:pPr>
+      <w:r>
+        <w:rPr>
+          <w:rFonts w:cstheme="minorHAnsi"/>
+          <w:lang w:val="en-US"/>
+        </w:rPr>
+        <w:t xml:space="preserve">The three columns are, in order, "Fire, Oil, </w:t>
+      </w:r>
+      <w:proofErr w:type="gramStart"/>
+      <w:r>
+        <w:rPr>
+          <w:rFonts w:cstheme="minorHAnsi"/>
+          <w:lang w:val="en-US"/>
+        </w:rPr>
+        <w:t>Tiger</w:t>
+      </w:r>
+      <w:proofErr w:type="gramEnd"/>
+      <w:r>
+        <w:rPr>
+          <w:rFonts w:cstheme="minorHAnsi"/>
+          <w:lang w:val="en-US"/>
+        </w:rPr>
+        <w:t>"</w:t>
+      </w:r>
+    </w:p>
+    <w:p>
+      <w:pPr>
+        <w:rPr>
+          <w:rFonts w:cstheme="minorHAnsi"/>
+          <w:lang w:val="en-US"/>
+        </w:rPr>
+      </w:pPr>
+      <w:r>
+        <w:rPr>
+          <w:rFonts w:cstheme="minorHAnsi"/>
+          <w:lang w:val="en-US"/>
+        </w:rPr>
+        <w:t>D34 - Medusa</w:t>
       </w:r>
     </w:p>
     <w:p>
@@ -253,23 +266,7 @@
           <w:rFonts w:cstheme="minorHAnsi"/>
           <w:lang w:val="en-US"/>
         </w:rPr>
-        <w:t xml:space="preserve">"The sight of a medusa will turn a creature to stone unless the victim makes a Saving Throw vs. Turn to Stone. If a medusa sees her own reflection, she must make a Saving Throw vs. Turn to </w:t>
-      </w:r>
-      <w:proofErr w:type="gramStart"/>
-      <w:r>
-        <w:rPr>
-          <w:rFonts w:cstheme="minorHAnsi"/>
-          <w:lang w:val="en-US"/>
-        </w:rPr>
-        <w:t>Stone</w:t>
-      </w:r>
-      <w:proofErr w:type="gramEnd"/>
-      <w:r>
-        <w:rPr>
-          <w:rFonts w:cstheme="minorHAnsi"/>
-          <w:lang w:val="en-US"/>
-        </w:rPr>
-        <w:t xml:space="preserve"> or she will petrify herself!"</w:t>
+        <w:t>"The sight of a medusa will turn a creature to stone unless the victim makes a Saving Throw vs. Turn to Stone. If a medusa sees her own reflection, she must make a Saving Throw vs. Turn to Stone or she will petrify herself!"</w:t>
       </w:r>
     </w:p>
     <w:p>
@@ -411,13 +408,7 @@
         <w:rPr>
           <w:lang w:val="en-US"/>
         </w:rPr>
-        <w:t>EXPERT</w:t>
-      </w:r>
-      <w:r>
-        <w:rPr>
-          <w:lang w:val="en-US"/>
-        </w:rPr>
-        <w:t xml:space="preserve"> SET</w:t>
+        <w:t>EXPERT SET</w:t>
       </w:r>
     </w:p>
     <w:p>
@@ -584,13 +575,7 @@
         <w:rPr>
           <w:lang w:val="en-US"/>
         </w:rPr>
-        <w:t>COMPANION</w:t>
-      </w:r>
-      <w:r>
-        <w:rPr>
-          <w:lang w:val="en-US"/>
-        </w:rPr>
-        <w:t xml:space="preserve"> SET</w:t>
+        <w:t>COMPANION SET</w:t>
       </w:r>
     </w:p>
     <w:p>
@@ -756,21 +741,8 @@
         <w:rPr>
           <w:lang w:val="en-US"/>
         </w:rPr>
-        <w:t>MASTER</w:t>
-      </w:r>
-      <w:r>
-        <w:rPr>
-          <w:lang w:val="en-US"/>
-        </w:rPr>
-        <w:t xml:space="preserve"> SET</w:t>
-      </w:r>
-    </w:p>
-    <w:p>
-      <w:pPr>
-        <w:rPr>
-          <w:lang w:val="en-US"/>
-        </w:rPr>
-      </w:pPr>
+        <w:t>MASTER SET</w:t>
+      </w:r>
     </w:p>
     <w:p>
       <w:pPr>
@@ -824,12 +796,16 @@
             <w:pPr>
               <w:rPr>
                 <w:rFonts w:cstheme="minorHAnsi"/>
+                <w:b/>
+                <w:bCs/>
                 <w:lang w:val="en-US"/>
               </w:rPr>
             </w:pPr>
             <w:r>
               <w:rPr>
                 <w:rFonts w:cstheme="minorHAnsi"/>
+                <w:b/>
+                <w:bCs/>
                 <w:lang w:val="en-US"/>
               </w:rPr>
               <w:t>Barding type</w:t>
@@ -844,12 +820,16 @@
             <w:pPr>
               <w:rPr>
                 <w:rFonts w:cstheme="minorHAnsi"/>
+                <w:b/>
+                <w:bCs/>
                 <w:lang w:val="en-US"/>
               </w:rPr>
             </w:pPr>
             <w:r>
               <w:rPr>
                 <w:rFonts w:cstheme="minorHAnsi"/>
+                <w:b/>
+                <w:bCs/>
                 <w:lang w:val="en-US"/>
               </w:rPr>
               <w:t>AC</w:t>
@@ -1147,7 +1127,6 @@
                 <w:rFonts w:cstheme="minorHAnsi"/>
                 <w:lang w:val="en-US"/>
               </w:rPr>
-              <w:lastRenderedPageBreak/>
               <w:t>Leather</w:t>
             </w:r>
           </w:p>
@@ -1194,21 +1173,8 @@
           <w:rFonts w:cstheme="minorHAnsi"/>
           <w:lang w:val="en-US"/>
         </w:rPr>
-        <w:t xml:space="preserve">P19 </w:t>
-      </w:r>
-      <w:r>
-        <w:rPr>
-          <w:rFonts w:cstheme="minorHAnsi"/>
-          <w:lang w:val="en-US"/>
-        </w:rPr>
-        <w:t xml:space="preserve">- </w:t>
-      </w:r>
-      <w:r>
-        <w:rPr>
-          <w:rFonts w:cstheme="minorHAnsi"/>
-          <w:lang w:val="en-US"/>
-        </w:rPr>
-        <w:t>Staff</w:t>
+        <w:lastRenderedPageBreak/>
+        <w:t>P19 - Staff</w:t>
       </w:r>
     </w:p>
     <w:p>
@@ -1246,21 +1212,7 @@
           <w:rFonts w:cstheme="minorHAnsi"/>
           <w:lang w:val="en-US"/>
         </w:rPr>
-        <w:t xml:space="preserve">D16 </w:t>
-      </w:r>
-      <w:r>
-        <w:rPr>
-          <w:rFonts w:cstheme="minorHAnsi"/>
-          <w:lang w:val="en-US"/>
-        </w:rPr>
-        <w:t xml:space="preserve">- </w:t>
-      </w:r>
-      <w:r>
-        <w:rPr>
-          <w:rFonts w:cstheme="minorHAnsi"/>
-          <w:lang w:val="en-US"/>
-        </w:rPr>
-        <w:t>Animals, Normal and Giant</w:t>
+        <w:t>D16 - Animals, Normal and Giant</w:t>
       </w:r>
     </w:p>
     <w:p>
@@ -1313,21 +1265,7 @@
           <w:rFonts w:cstheme="minorHAnsi"/>
           <w:lang w:val="en-US"/>
         </w:rPr>
-        <w:t>D17</w:t>
-      </w:r>
-      <w:r>
-        <w:rPr>
-          <w:rFonts w:cstheme="minorHAnsi"/>
-          <w:lang w:val="en-US"/>
-        </w:rPr>
-        <w:t xml:space="preserve"> -</w:t>
-      </w:r>
-      <w:r>
-        <w:rPr>
-          <w:rFonts w:cstheme="minorHAnsi"/>
-          <w:lang w:val="en-US"/>
-        </w:rPr>
-        <w:t xml:space="preserve"> Monsters</w:t>
+        <w:t>D17 - Monsters</w:t>
       </w:r>
     </w:p>
     <w:p>
@@ -1459,8 +1397,3507 @@
         <w:t>Dolphin, I 11</w:t>
       </w:r>
     </w:p>
+    <w:p>
+      <w:pPr>
+        <w:rPr>
+          <w:rFonts w:cstheme="minorHAnsi"/>
+          <w:lang w:val="en-US"/>
+        </w:rPr>
+      </w:pPr>
+    </w:p>
+    <w:p>
+      <w:pPr>
+        <w:pStyle w:val="Titolo2"/>
+        <w:rPr>
+          <w:lang w:val="en-US"/>
+        </w:rPr>
+      </w:pPr>
+      <w:r>
+        <w:rPr>
+          <w:lang w:val="en-US"/>
+        </w:rPr>
+        <w:t>GAZ2 EMIRATES OF YLARUAM</w:t>
+      </w:r>
+    </w:p>
+    <w:p>
+      <w:pPr>
+        <w:rPr>
+          <w:lang w:val="en-US"/>
+        </w:rPr>
+      </w:pPr>
+    </w:p>
+    <w:p>
+      <w:pPr>
+        <w:rPr>
+          <w:lang w:val="en-US"/>
+        </w:rPr>
+      </w:pPr>
+      <w:r>
+        <w:rPr>
+          <w:lang w:val="en-US"/>
+        </w:rPr>
+        <w:t xml:space="preserve">GAZ2 Emirates of </w:t>
+      </w:r>
+      <w:proofErr w:type="spellStart"/>
+      <w:r>
+        <w:rPr>
+          <w:lang w:val="en-US"/>
+        </w:rPr>
+        <w:t>Ylaruam</w:t>
+      </w:r>
+      <w:proofErr w:type="spellEnd"/>
+      <w:r>
+        <w:rPr>
+          <w:lang w:val="en-US"/>
+        </w:rPr>
+        <w:t xml:space="preserve"> shows only 11 months in the calendar. The missing month is the month before Ramadan, Shaban.</w:t>
+      </w:r>
+    </w:p>
+    <w:p>
+      <w:pPr>
+        <w:rPr>
+          <w:rFonts w:cstheme="minorHAnsi"/>
+          <w:lang w:val="en-US"/>
+        </w:rPr>
+      </w:pPr>
+    </w:p>
+    <w:p>
+      <w:pPr>
+        <w:pStyle w:val="Titolo2"/>
+        <w:rPr>
+          <w:lang w:val="en-US"/>
+        </w:rPr>
+      </w:pPr>
+      <w:r>
+        <w:rPr>
+          <w:lang w:val="en-US"/>
+        </w:rPr>
+        <w:t>GAZ3 THE PRINCIPALITIES OF GLANTRI</w:t>
+      </w:r>
+    </w:p>
+    <w:p>
+      <w:pPr>
+        <w:rPr>
+          <w:lang w:val="en-US"/>
+        </w:rPr>
+      </w:pPr>
+      <w:r>
+        <w:rPr>
+          <w:lang w:val="en-US"/>
+        </w:rPr>
+        <w:t>Correct map scales:</w:t>
+      </w:r>
+    </w:p>
+    <w:p>
+      <w:pPr>
+        <w:rPr>
+          <w:lang w:val="en-US"/>
+        </w:rPr>
+      </w:pPr>
+      <w:r>
+        <w:rPr>
+          <w:lang w:val="en-US"/>
+        </w:rPr>
+        <w:t xml:space="preserve">City map: 1” = 80 </w:t>
+      </w:r>
+      <w:proofErr w:type="gramStart"/>
+      <w:r>
+        <w:rPr>
+          <w:lang w:val="en-US"/>
+        </w:rPr>
+        <w:t>yards</w:t>
+      </w:r>
+      <w:proofErr w:type="gramEnd"/>
+    </w:p>
+    <w:p>
+      <w:pPr>
+        <w:rPr>
+          <w:lang w:val="en-US"/>
+        </w:rPr>
+      </w:pPr>
+      <w:r>
+        <w:rPr>
+          <w:lang w:val="en-US"/>
+        </w:rPr>
+        <w:t xml:space="preserve">Inside cover maps: 1” = 50 </w:t>
+      </w:r>
+      <w:proofErr w:type="gramStart"/>
+      <w:r>
+        <w:rPr>
+          <w:lang w:val="en-US"/>
+        </w:rPr>
+        <w:t>yards</w:t>
+      </w:r>
+      <w:proofErr w:type="gramEnd"/>
+    </w:p>
+    <w:p>
+      <w:pPr>
+        <w:rPr>
+          <w:lang w:val="en-US"/>
+        </w:rPr>
+      </w:pPr>
+      <w:r>
+        <w:rPr>
+          <w:lang w:val="en-US"/>
+        </w:rPr>
+        <w:t>Geographical map: 1 hex = 8 miles</w:t>
+      </w:r>
+    </w:p>
+    <w:p>
+      <w:pPr>
+        <w:rPr>
+          <w:lang w:val="en-US"/>
+        </w:rPr>
+      </w:pPr>
+    </w:p>
+    <w:p>
+      <w:pPr>
+        <w:rPr>
+          <w:lang w:val="en-US"/>
+        </w:rPr>
+      </w:pPr>
+    </w:p>
+    <w:p>
+      <w:pPr>
+        <w:rPr>
+          <w:lang w:val="en-US"/>
+        </w:rPr>
+      </w:pPr>
+    </w:p>
+    <w:p>
+      <w:pPr>
+        <w:pStyle w:val="Titolo2"/>
+        <w:rPr>
+          <w:lang w:val="en-US"/>
+        </w:rPr>
+      </w:pPr>
+    </w:p>
+    <w:p>
+      <w:pPr>
+        <w:pStyle w:val="Titolo2"/>
+        <w:rPr>
+          <w:lang w:val="en-US"/>
+        </w:rPr>
+      </w:pPr>
+    </w:p>
+    <w:p>
+      <w:pPr>
+        <w:pStyle w:val="Titolo2"/>
+        <w:rPr>
+          <w:lang w:val="en-US"/>
+        </w:rPr>
+      </w:pPr>
+      <w:r>
+        <w:rPr>
+          <w:lang w:val="en-US"/>
+        </w:rPr>
+        <w:t>GAZ6 DWARVES OF ROCKHOME</w:t>
+      </w:r>
+    </w:p>
+    <w:p>
+      <w:pPr>
+        <w:rPr>
+          <w:lang w:val="en-US"/>
+        </w:rPr>
+      </w:pPr>
+    </w:p>
+    <w:p>
+      <w:pPr>
+        <w:rPr>
+          <w:lang w:val="en-US"/>
+        </w:rPr>
+      </w:pPr>
+      <w:r>
+        <w:rPr>
+          <w:lang w:val="en-US"/>
+        </w:rPr>
+        <w:t xml:space="preserve">The dwarven calendar on page 27 of GAZ6 Dwarves of </w:t>
+      </w:r>
+      <w:proofErr w:type="spellStart"/>
+      <w:r>
+        <w:rPr>
+          <w:lang w:val="en-US"/>
+        </w:rPr>
+        <w:t>Rockhome</w:t>
+      </w:r>
+      <w:proofErr w:type="spellEnd"/>
+      <w:r>
+        <w:rPr>
+          <w:lang w:val="en-US"/>
+        </w:rPr>
+        <w:t xml:space="preserve"> only shows the </w:t>
+      </w:r>
+      <w:proofErr w:type="spellStart"/>
+      <w:r>
+        <w:rPr>
+          <w:lang w:val="en-US"/>
+        </w:rPr>
+        <w:t>Thyatian</w:t>
+      </w:r>
+      <w:proofErr w:type="spellEnd"/>
+      <w:r>
+        <w:rPr>
+          <w:lang w:val="en-US"/>
+        </w:rPr>
+        <w:t xml:space="preserve"> names of the months. </w:t>
+      </w:r>
+      <w:r>
+        <w:rPr>
+          <w:lang w:val="en-US"/>
+        </w:rPr>
+        <w:t>D</w:t>
+      </w:r>
+      <w:r>
+        <w:rPr>
+          <w:lang w:val="en-US"/>
+        </w:rPr>
+        <w:t>warven equivalents</w:t>
+      </w:r>
+      <w:r>
+        <w:rPr>
+          <w:lang w:val="en-US"/>
+        </w:rPr>
+        <w:t xml:space="preserve"> names:</w:t>
+      </w:r>
+      <w:r>
+        <w:rPr>
+          <w:lang w:val="en-US"/>
+        </w:rPr>
+        <w:t xml:space="preserve"> </w:t>
+      </w:r>
+      <w:proofErr w:type="spellStart"/>
+      <w:r>
+        <w:rPr>
+          <w:lang w:val="en-US"/>
+        </w:rPr>
+        <w:t>Wharlin</w:t>
+      </w:r>
+      <w:proofErr w:type="spellEnd"/>
+      <w:r>
+        <w:rPr>
+          <w:lang w:val="en-US"/>
+        </w:rPr>
+        <w:t xml:space="preserve">, </w:t>
+      </w:r>
+      <w:proofErr w:type="spellStart"/>
+      <w:r>
+        <w:rPr>
+          <w:lang w:val="en-US"/>
+        </w:rPr>
+        <w:t>Morlin</w:t>
+      </w:r>
+      <w:proofErr w:type="spellEnd"/>
+      <w:r>
+        <w:rPr>
+          <w:lang w:val="en-US"/>
+        </w:rPr>
+        <w:t xml:space="preserve">, </w:t>
+      </w:r>
+      <w:proofErr w:type="spellStart"/>
+      <w:r>
+        <w:rPr>
+          <w:lang w:val="en-US"/>
+        </w:rPr>
+        <w:t>Hralin</w:t>
+      </w:r>
+      <w:proofErr w:type="spellEnd"/>
+      <w:r>
+        <w:rPr>
+          <w:lang w:val="en-US"/>
+        </w:rPr>
+        <w:t xml:space="preserve">, </w:t>
+      </w:r>
+      <w:proofErr w:type="spellStart"/>
+      <w:r>
+        <w:rPr>
+          <w:lang w:val="en-US"/>
+        </w:rPr>
+        <w:t>Hwyrlin</w:t>
+      </w:r>
+      <w:proofErr w:type="spellEnd"/>
+      <w:r>
+        <w:rPr>
+          <w:lang w:val="en-US"/>
+        </w:rPr>
+        <w:t xml:space="preserve">, </w:t>
+      </w:r>
+      <w:proofErr w:type="spellStart"/>
+      <w:r>
+        <w:rPr>
+          <w:lang w:val="en-US"/>
+        </w:rPr>
+        <w:t>Styrlin</w:t>
+      </w:r>
+      <w:proofErr w:type="spellEnd"/>
+      <w:r>
+        <w:rPr>
+          <w:lang w:val="en-US"/>
+        </w:rPr>
+        <w:t xml:space="preserve">, </w:t>
+      </w:r>
+      <w:proofErr w:type="spellStart"/>
+      <w:r>
+        <w:rPr>
+          <w:lang w:val="en-US"/>
+        </w:rPr>
+        <w:t>Bahrlin</w:t>
+      </w:r>
+      <w:proofErr w:type="spellEnd"/>
+      <w:r>
+        <w:rPr>
+          <w:lang w:val="en-US"/>
+        </w:rPr>
+        <w:t xml:space="preserve">, </w:t>
+      </w:r>
+      <w:proofErr w:type="spellStart"/>
+      <w:r>
+        <w:rPr>
+          <w:lang w:val="en-US"/>
+        </w:rPr>
+        <w:t>Buhrlin</w:t>
+      </w:r>
+      <w:proofErr w:type="spellEnd"/>
+      <w:r>
+        <w:rPr>
+          <w:lang w:val="en-US"/>
+        </w:rPr>
+        <w:t xml:space="preserve">, </w:t>
+      </w:r>
+      <w:proofErr w:type="spellStart"/>
+      <w:r>
+        <w:rPr>
+          <w:lang w:val="en-US"/>
+        </w:rPr>
+        <w:t>Klintlin</w:t>
+      </w:r>
+      <w:proofErr w:type="spellEnd"/>
+      <w:r>
+        <w:rPr>
+          <w:lang w:val="en-US"/>
+        </w:rPr>
+        <w:t xml:space="preserve">, </w:t>
+      </w:r>
+      <w:proofErr w:type="spellStart"/>
+      <w:r>
+        <w:rPr>
+          <w:lang w:val="en-US"/>
+        </w:rPr>
+        <w:t>Birrlin</w:t>
+      </w:r>
+      <w:proofErr w:type="spellEnd"/>
+      <w:r>
+        <w:rPr>
+          <w:lang w:val="en-US"/>
+        </w:rPr>
+        <w:t xml:space="preserve">*, </w:t>
+      </w:r>
+      <w:proofErr w:type="spellStart"/>
+      <w:r>
+        <w:rPr>
+          <w:lang w:val="en-US"/>
+        </w:rPr>
+        <w:t>Biflin</w:t>
+      </w:r>
+      <w:proofErr w:type="spellEnd"/>
+      <w:r>
+        <w:rPr>
+          <w:lang w:val="en-US"/>
+        </w:rPr>
+        <w:t xml:space="preserve">, </w:t>
+      </w:r>
+      <w:proofErr w:type="spellStart"/>
+      <w:r>
+        <w:rPr>
+          <w:lang w:val="en-US"/>
+        </w:rPr>
+        <w:t>Jhyrlin</w:t>
+      </w:r>
+      <w:proofErr w:type="spellEnd"/>
+      <w:r>
+        <w:rPr>
+          <w:lang w:val="en-US"/>
+        </w:rPr>
+        <w:t xml:space="preserve">, </w:t>
+      </w:r>
+      <w:proofErr w:type="spellStart"/>
+      <w:r>
+        <w:rPr>
+          <w:lang w:val="en-US"/>
+        </w:rPr>
+        <w:t>Kuldlin</w:t>
+      </w:r>
+      <w:proofErr w:type="spellEnd"/>
+      <w:r>
+        <w:rPr>
+          <w:lang w:val="en-US"/>
+        </w:rPr>
+        <w:t xml:space="preserve"> </w:t>
+      </w:r>
+    </w:p>
+    <w:p>
+      <w:pPr>
+        <w:rPr>
+          <w:lang w:val="en-US"/>
+        </w:rPr>
+      </w:pPr>
+      <w:r>
+        <w:rPr>
+          <w:lang w:val="en-US"/>
+        </w:rPr>
+        <w:t xml:space="preserve">(*instead of </w:t>
+      </w:r>
+      <w:proofErr w:type="spellStart"/>
+      <w:r>
+        <w:rPr>
+          <w:lang w:val="en-US"/>
+        </w:rPr>
+        <w:t>Barrlin</w:t>
+      </w:r>
+      <w:proofErr w:type="spellEnd"/>
+      <w:r>
+        <w:rPr>
+          <w:lang w:val="en-US"/>
+        </w:rPr>
+        <w:t xml:space="preserve">, which sounded too much like </w:t>
+      </w:r>
+      <w:proofErr w:type="spellStart"/>
+      <w:r>
+        <w:rPr>
+          <w:lang w:val="en-US"/>
+        </w:rPr>
+        <w:t>Bahrlin</w:t>
+      </w:r>
+      <w:proofErr w:type="spellEnd"/>
+      <w:r>
+        <w:rPr>
+          <w:lang w:val="en-US"/>
+        </w:rPr>
+        <w:t>)</w:t>
+      </w:r>
+    </w:p>
+    <w:p>
+      <w:pPr>
+        <w:pStyle w:val="Titolo2"/>
+        <w:rPr>
+          <w:lang w:val="en-US"/>
+        </w:rPr>
+      </w:pPr>
+    </w:p>
+    <w:p>
+      <w:pPr>
+        <w:pStyle w:val="Titolo2"/>
+        <w:rPr>
+          <w:lang w:val="en-US"/>
+        </w:rPr>
+      </w:pPr>
+      <w:r>
+        <w:rPr>
+          <w:lang w:val="en-US"/>
+        </w:rPr>
+        <w:t>GAZ9 MINROTHAD GUILDS</w:t>
+      </w:r>
+    </w:p>
+    <w:p>
+      <w:pPr>
+        <w:rPr>
+          <w:lang w:val="en-US"/>
+        </w:rPr>
+      </w:pPr>
+    </w:p>
+    <w:p>
+      <w:pPr>
+        <w:rPr>
+          <w:lang w:val="en-US"/>
+        </w:rPr>
+      </w:pPr>
+      <w:r>
+        <w:rPr>
+          <w:lang w:val="en-US"/>
+        </w:rPr>
+        <w:t xml:space="preserve">The </w:t>
+      </w:r>
+      <w:proofErr w:type="spellStart"/>
+      <w:r>
+        <w:rPr>
+          <w:lang w:val="en-US"/>
+        </w:rPr>
+        <w:t>Verdier</w:t>
+      </w:r>
+      <w:proofErr w:type="spellEnd"/>
+      <w:r>
+        <w:rPr>
+          <w:lang w:val="en-US"/>
+        </w:rPr>
+        <w:t xml:space="preserve"> Calendar in GAZ9 </w:t>
+      </w:r>
+      <w:proofErr w:type="spellStart"/>
+      <w:r>
+        <w:rPr>
+          <w:lang w:val="en-US"/>
+        </w:rPr>
+        <w:t>Minrothad</w:t>
+      </w:r>
+      <w:proofErr w:type="spellEnd"/>
+      <w:r>
+        <w:rPr>
+          <w:lang w:val="en-US"/>
+        </w:rPr>
+        <w:t xml:space="preserve"> Guilds consists of 336 days (12 complete lunar cycles). </w:t>
+      </w:r>
+      <w:proofErr w:type="gramStart"/>
+      <w:r>
+        <w:rPr>
+          <w:lang w:val="en-US"/>
+        </w:rPr>
+        <w:t>Therefore</w:t>
+      </w:r>
+      <w:proofErr w:type="gramEnd"/>
+      <w:r>
+        <w:rPr>
+          <w:lang w:val="en-US"/>
+        </w:rPr>
+        <w:t xml:space="preserve"> the calendar dates for the lunar phases should not change from year to year, which contradicts page 13 of the Adventurer</w:t>
+      </w:r>
+      <w:r>
+        <w:rPr>
+          <w:rFonts w:ascii="Calibri" w:hAnsi="Calibri" w:cs="Calibri"/>
+          <w:lang w:val="en-US"/>
+        </w:rPr>
+        <w:t>’</w:t>
+      </w:r>
+      <w:r>
+        <w:rPr>
+          <w:lang w:val="en-US"/>
+        </w:rPr>
+        <w:t xml:space="preserve">s Guide. First note that there is a small glitch in the month of </w:t>
+      </w:r>
+      <w:proofErr w:type="spellStart"/>
+      <w:r>
+        <w:rPr>
+          <w:lang w:val="en-US"/>
+        </w:rPr>
+        <w:t>Onmun</w:t>
+      </w:r>
+      <w:proofErr w:type="spellEnd"/>
+      <w:r>
+        <w:rPr>
+          <w:lang w:val="en-US"/>
+        </w:rPr>
+        <w:t xml:space="preserve"> the first</w:t>
+      </w:r>
+      <w:r>
+        <w:rPr>
+          <w:lang w:val="en-US"/>
+        </w:rPr>
+        <w:t xml:space="preserve"> </w:t>
+      </w:r>
+      <w:r>
+        <w:rPr>
+          <w:lang w:val="en-US"/>
+        </w:rPr>
+        <w:t>quarter moon waning should be on the 26th (not on the 29th), and the second new moon should be on the 28th (instead of the 30th). With this being corrected, and since both calendars have the same total numbers of days and lunar phases, the yearly two-day adjustment then seems indeed superfluous.</w:t>
+      </w:r>
+    </w:p>
+    <w:p>
+      <w:pPr>
+        <w:pStyle w:val="Titolo2"/>
+        <w:rPr>
+          <w:lang w:val="en-US"/>
+        </w:rPr>
+      </w:pPr>
+      <w:r>
+        <w:rPr>
+          <w:lang w:val="en-US"/>
+        </w:rPr>
+        <w:t>GAZ11 REPUBLIC OF DAROKIN</w:t>
+      </w:r>
+    </w:p>
+    <w:p>
+      <w:pPr>
+        <w:rPr>
+          <w:lang w:val="en-US"/>
+        </w:rPr>
+      </w:pPr>
+    </w:p>
+    <w:p>
+      <w:pPr>
+        <w:rPr>
+          <w:lang w:val="en-US"/>
+        </w:rPr>
+      </w:pPr>
+      <w:r>
+        <w:rPr>
+          <w:lang w:val="en-US"/>
+        </w:rPr>
+        <w:t xml:space="preserve">According to the descriptions on page 42 of GAZ11 Republic of </w:t>
+      </w:r>
+      <w:proofErr w:type="spellStart"/>
+      <w:r>
+        <w:rPr>
+          <w:lang w:val="en-US"/>
+        </w:rPr>
+        <w:t>Darokin</w:t>
+      </w:r>
+      <w:proofErr w:type="spellEnd"/>
+      <w:r>
+        <w:rPr>
+          <w:lang w:val="en-US"/>
+        </w:rPr>
+        <w:t xml:space="preserve">, </w:t>
+      </w:r>
+      <w:proofErr w:type="spellStart"/>
+      <w:r>
+        <w:rPr>
+          <w:lang w:val="en-US"/>
+        </w:rPr>
+        <w:t>Hinmeet</w:t>
+      </w:r>
+      <w:proofErr w:type="spellEnd"/>
+      <w:r>
+        <w:rPr>
+          <w:lang w:val="en-US"/>
+        </w:rPr>
+        <w:t xml:space="preserve"> would be close to the </w:t>
+      </w:r>
+      <w:proofErr w:type="spellStart"/>
+      <w:r>
+        <w:rPr>
+          <w:lang w:val="en-US"/>
+        </w:rPr>
+        <w:t>Malpheggi</w:t>
+      </w:r>
+      <w:proofErr w:type="spellEnd"/>
+      <w:r>
+        <w:rPr>
+          <w:lang w:val="en-US"/>
+        </w:rPr>
+        <w:t xml:space="preserve"> Swamps. Mar and </w:t>
+      </w:r>
+      <w:proofErr w:type="spellStart"/>
+      <w:r>
+        <w:rPr>
+          <w:lang w:val="en-US"/>
+        </w:rPr>
+        <w:t>Hinmeet</w:t>
+      </w:r>
+      <w:proofErr w:type="spellEnd"/>
+      <w:r>
+        <w:rPr>
+          <w:lang w:val="en-US"/>
+        </w:rPr>
+        <w:t xml:space="preserve"> were accidentally transposed on the very first color map (the error has been perpetrated on all later maps of the region).</w:t>
+      </w:r>
+    </w:p>
+    <w:p>
+      <w:pPr>
+        <w:pStyle w:val="Titolo2"/>
+        <w:rPr>
+          <w:lang w:val="en-US"/>
+        </w:rPr>
+      </w:pPr>
+      <w:r>
+        <w:rPr>
+          <w:lang w:val="en-US"/>
+        </w:rPr>
+        <w:t xml:space="preserve">GAZ14 </w:t>
+      </w:r>
+      <w:r>
+        <w:rPr>
+          <w:lang w:val="en-US"/>
+        </w:rPr>
+        <w:t>THE ATRUAGHIN CLANS</w:t>
+      </w:r>
+    </w:p>
+    <w:p>
+      <w:pPr>
+        <w:rPr>
+          <w:lang w:val="en-US"/>
+        </w:rPr>
+      </w:pPr>
+    </w:p>
+    <w:p>
+      <w:pPr>
+        <w:rPr>
+          <w:lang w:val="en-US"/>
+        </w:rPr>
+      </w:pPr>
+      <w:r>
+        <w:rPr>
+          <w:lang w:val="en-US"/>
+        </w:rPr>
+        <w:t>MAP: The Children of the Viper should be called the Children of the Tiger</w:t>
+      </w:r>
+    </w:p>
+    <w:p>
+      <w:pPr>
+        <w:rPr>
+          <w:lang w:val="en-US"/>
+        </w:rPr>
+      </w:pPr>
+      <w:r>
+        <w:rPr>
+          <w:lang w:val="en-US"/>
+        </w:rPr>
+        <w:t>In “</w:t>
+      </w:r>
+      <w:r>
+        <w:rPr>
+          <w:lang w:val="en-US"/>
+        </w:rPr>
+        <w:t>Children of the Horse</w:t>
+      </w:r>
+      <w:r>
+        <w:rPr>
+          <w:lang w:val="en-US"/>
+        </w:rPr>
+        <w:t>” there are two rivers, not three.</w:t>
+      </w:r>
+    </w:p>
+    <w:p>
+      <w:pPr>
+        <w:pStyle w:val="Titolo2"/>
+        <w:rPr>
+          <w:lang w:val="en-US"/>
+        </w:rPr>
+      </w:pPr>
+    </w:p>
+    <w:p>
+      <w:pPr>
+        <w:pStyle w:val="Titolo2"/>
+        <w:rPr>
+          <w:lang w:val="en-US"/>
+        </w:rPr>
+      </w:pPr>
+      <w:r>
+        <w:rPr>
+          <w:lang w:val="en-US"/>
+        </w:rPr>
+        <w:t>HOLLOW WORLD BOXED SET</w:t>
+      </w:r>
+    </w:p>
+    <w:p>
+      <w:pPr>
+        <w:rPr>
+          <w:lang w:val="en-US"/>
+        </w:rPr>
+      </w:pPr>
+    </w:p>
+    <w:p>
+      <w:pPr>
+        <w:rPr>
+          <w:lang w:val="en-US"/>
+        </w:rPr>
+      </w:pPr>
+      <w:r>
+        <w:rPr>
+          <w:lang w:val="en-US"/>
+        </w:rPr>
+        <w:t>The scale on the two hex maps equal 40 miles per hex.</w:t>
+      </w:r>
+    </w:p>
+    <w:p>
+      <w:pPr>
+        <w:rPr>
+          <w:lang w:val="en-US"/>
+        </w:rPr>
+      </w:pPr>
+      <w:proofErr w:type="spellStart"/>
+      <w:r>
+        <w:rPr>
+          <w:lang w:val="en-US"/>
+        </w:rPr>
+        <w:t>Rafiel</w:t>
+      </w:r>
+      <w:proofErr w:type="spellEnd"/>
+      <w:r>
+        <w:rPr>
+          <w:lang w:val="en-US"/>
+        </w:rPr>
+        <w:t xml:space="preserve"> </w:t>
+      </w:r>
+      <w:r>
+        <w:rPr>
+          <w:lang w:val="en-US"/>
+        </w:rPr>
+        <w:t>belongs to the Sphere of Energy, not Time.</w:t>
+      </w:r>
+    </w:p>
+    <w:p>
+      <w:pPr>
+        <w:rPr>
+          <w:lang w:val="en-US"/>
+        </w:rPr>
+      </w:pPr>
+      <w:r>
+        <w:rPr>
+          <w:lang w:val="en-US"/>
+        </w:rPr>
+        <w:t>The area between the Arm of the Immortals and the Orc</w:t>
+      </w:r>
+      <w:r>
+        <w:rPr>
+          <w:rFonts w:ascii="Calibri" w:hAnsi="Calibri" w:cs="Calibri"/>
+          <w:lang w:val="en-US"/>
+        </w:rPr>
+        <w:t>’</w:t>
+      </w:r>
+      <w:r>
+        <w:rPr>
+          <w:lang w:val="en-US"/>
+        </w:rPr>
+        <w:t xml:space="preserve">s Head Peninsula seems like land territory instead of water. There is a coastal line in blue that delineates the Yalu Bay and the small spot for the Trident Isle. An unfortunate error in production caused the blue color to end too far south. </w:t>
+      </w:r>
+    </w:p>
+    <w:p>
+      <w:pPr>
+        <w:rPr>
+          <w:lang w:val="en-US"/>
+        </w:rPr>
+      </w:pPr>
+      <w:r>
+        <w:rPr>
+          <w:lang w:val="en-US"/>
+        </w:rPr>
+        <w:t xml:space="preserve">The </w:t>
+      </w:r>
+      <w:proofErr w:type="spellStart"/>
+      <w:r>
+        <w:rPr>
+          <w:lang w:val="en-US"/>
+        </w:rPr>
+        <w:t>Izondian</w:t>
+      </w:r>
+      <w:proofErr w:type="spellEnd"/>
+      <w:r>
+        <w:rPr>
+          <w:lang w:val="en-US"/>
+        </w:rPr>
+        <w:t xml:space="preserve"> Deep is also known as the Western Sea (see X9 The Savage Coast for a good map of the Orc's Head Peninsula and the coastal region north of the </w:t>
+      </w:r>
+      <w:proofErr w:type="spellStart"/>
+      <w:r>
+        <w:rPr>
+          <w:lang w:val="en-US"/>
+        </w:rPr>
+        <w:t>Izondian</w:t>
+      </w:r>
+      <w:proofErr w:type="spellEnd"/>
+      <w:r>
+        <w:rPr>
+          <w:lang w:val="en-US"/>
+        </w:rPr>
+        <w:t xml:space="preserve"> Deep). </w:t>
+      </w:r>
+      <w:proofErr w:type="gramStart"/>
+      <w:r>
+        <w:rPr>
+          <w:lang w:val="en-US"/>
+        </w:rPr>
+        <w:t>The Midland forest</w:t>
+      </w:r>
+      <w:proofErr w:type="gramEnd"/>
+      <w:r>
+        <w:rPr>
+          <w:lang w:val="en-US"/>
+        </w:rPr>
+        <w:t xml:space="preserve"> (also known as the </w:t>
+      </w:r>
+      <w:proofErr w:type="spellStart"/>
+      <w:r>
+        <w:rPr>
+          <w:lang w:val="en-US"/>
+        </w:rPr>
+        <w:t>Darkwood</w:t>
+      </w:r>
+      <w:proofErr w:type="spellEnd"/>
+      <w:r>
+        <w:rPr>
+          <w:lang w:val="en-US"/>
+        </w:rPr>
+        <w:t xml:space="preserve">) also stretches too far south; it covers </w:t>
+      </w:r>
+      <w:proofErr w:type="spellStart"/>
+      <w:r>
+        <w:rPr>
+          <w:lang w:val="en-US"/>
+        </w:rPr>
+        <w:t>Hule</w:t>
+      </w:r>
+      <w:proofErr w:type="spellEnd"/>
+      <w:r>
+        <w:rPr>
+          <w:lang w:val="en-US"/>
+        </w:rPr>
+        <w:t xml:space="preserve"> completely</w:t>
+      </w:r>
+    </w:p>
+    <w:p>
+      <w:pPr>
+        <w:pStyle w:val="Titolo2"/>
+        <w:rPr>
+          <w:lang w:val="en-US"/>
+        </w:rPr>
+      </w:pPr>
+      <w:r>
+        <w:rPr>
+          <w:lang w:val="en-US"/>
+        </w:rPr>
+        <w:lastRenderedPageBreak/>
+        <w:t>DAWN OF THE EMPERORS BOXED SET</w:t>
+      </w:r>
+    </w:p>
+    <w:p>
+      <w:pPr>
+        <w:rPr>
+          <w:lang w:val="en-US"/>
+        </w:rPr>
+      </w:pPr>
+    </w:p>
+    <w:p>
+      <w:pPr>
+        <w:rPr>
+          <w:lang w:val="en-US"/>
+        </w:rPr>
+      </w:pPr>
+      <w:proofErr w:type="spellStart"/>
+      <w:r>
+        <w:rPr>
+          <w:lang w:val="en-US"/>
+        </w:rPr>
+        <w:t>Wendar</w:t>
+      </w:r>
+      <w:proofErr w:type="spellEnd"/>
+      <w:r>
+        <w:rPr>
+          <w:lang w:val="en-US"/>
+        </w:rPr>
+        <w:t xml:space="preserve"> and </w:t>
+      </w:r>
+      <w:proofErr w:type="spellStart"/>
+      <w:r>
+        <w:rPr>
+          <w:lang w:val="en-US"/>
+        </w:rPr>
+        <w:t>Denagoth</w:t>
+      </w:r>
+      <w:proofErr w:type="spellEnd"/>
+      <w:r>
+        <w:rPr>
+          <w:lang w:val="en-US"/>
+        </w:rPr>
+        <w:t xml:space="preserve"> are both located north of </w:t>
+      </w:r>
+      <w:proofErr w:type="spellStart"/>
+      <w:r>
+        <w:rPr>
+          <w:lang w:val="en-US"/>
+        </w:rPr>
+        <w:t>Glantri</w:t>
+      </w:r>
+      <w:proofErr w:type="spellEnd"/>
+      <w:r>
+        <w:rPr>
+          <w:lang w:val="en-US"/>
+        </w:rPr>
+        <w:t xml:space="preserve">. They were presented in D&amp;D module X11 Saga of the </w:t>
+      </w:r>
+      <w:proofErr w:type="spellStart"/>
+      <w:r>
+        <w:rPr>
+          <w:lang w:val="en-US"/>
+        </w:rPr>
+        <w:t>Shadowlord</w:t>
+      </w:r>
+      <w:proofErr w:type="spellEnd"/>
+      <w:r>
+        <w:rPr>
+          <w:lang w:val="en-US"/>
+        </w:rPr>
+        <w:t>.</w:t>
+      </w:r>
+    </w:p>
+    <w:p>
+      <w:pPr>
+        <w:rPr>
+          <w:lang w:val="en-US"/>
+        </w:rPr>
+      </w:pPr>
+    </w:p>
+    <w:p>
+      <w:pPr>
+        <w:pStyle w:val="Titolo2"/>
+        <w:rPr>
+          <w:lang w:val="en-US"/>
+        </w:rPr>
+      </w:pPr>
+      <w:r>
+        <w:rPr>
+          <w:lang w:val="en-US"/>
+        </w:rPr>
+        <w:t>HWR2 KINGDOM OF NITHIA</w:t>
+      </w:r>
+    </w:p>
+    <w:p>
+      <w:pPr>
+        <w:rPr>
+          <w:lang w:val="en-US"/>
+        </w:rPr>
+      </w:pPr>
+    </w:p>
+    <w:p>
+      <w:pPr>
+        <w:rPr>
+          <w:lang w:val="en-US"/>
+        </w:rPr>
+      </w:pPr>
+      <w:r>
+        <w:rPr>
+          <w:i/>
+          <w:iCs/>
+          <w:lang w:val="en-US"/>
+        </w:rPr>
+        <w:t xml:space="preserve">Kingdom of </w:t>
+      </w:r>
+      <w:proofErr w:type="spellStart"/>
+      <w:r>
+        <w:rPr>
+          <w:i/>
+          <w:iCs/>
+          <w:lang w:val="en-US"/>
+        </w:rPr>
+        <w:t>Nithia</w:t>
+      </w:r>
+      <w:proofErr w:type="spellEnd"/>
+      <w:r>
+        <w:rPr>
+          <w:lang w:val="en-US"/>
+        </w:rPr>
+        <w:t xml:space="preserve"> mentioned several types of armor, including the great </w:t>
+      </w:r>
+      <w:proofErr w:type="spellStart"/>
+      <w:r>
+        <w:rPr>
+          <w:lang w:val="en-US"/>
+        </w:rPr>
+        <w:t>Nithian</w:t>
+      </w:r>
+      <w:proofErr w:type="spellEnd"/>
+      <w:r>
+        <w:rPr>
+          <w:lang w:val="en-US"/>
+        </w:rPr>
+        <w:t xml:space="preserve"> shield, partial armor, and full armor Among these were the armlet, anklet, bracelet, breast plate, leather harness, leather helm, battle helm, textile armor, scale/textile armor, and plate mail. The use of the armlets, anklets, and bracelets is explained in the section on page 26 of the Player</w:t>
+      </w:r>
+      <w:r>
+        <w:rPr>
+          <w:rFonts w:ascii="Calibri" w:hAnsi="Calibri" w:cs="Calibri"/>
+          <w:lang w:val="en-US"/>
+        </w:rPr>
+        <w:t>’</w:t>
+      </w:r>
+      <w:r>
+        <w:rPr>
+          <w:lang w:val="en-US"/>
+        </w:rPr>
+        <w:t>s Tome that deals with Bracers</w:t>
+      </w:r>
+      <w:r>
+        <w:rPr>
+          <w:rFonts w:ascii="Calibri" w:hAnsi="Calibri" w:cs="Calibri"/>
+          <w:lang w:val="en-US"/>
+        </w:rPr>
+        <w:t>’</w:t>
+      </w:r>
+      <w:r>
+        <w:rPr>
+          <w:lang w:val="en-US"/>
+        </w:rPr>
+        <w:t xml:space="preserve"> Skills. They can be used in conjunction with a leather harness or breast plate. They do not affect armor class for armor or combinations of partial armor providing AC 6 or better</w:t>
+      </w:r>
+      <w:r>
+        <w:rPr>
+          <w:lang w:val="en-US"/>
+        </w:rPr>
+        <w:t>.</w:t>
+      </w:r>
+      <w:r>
+        <w:rPr>
+          <w:lang w:val="en-US"/>
+        </w:rPr>
+        <w:t xml:space="preserve"> The use of a shield precludes the use of the Bracers</w:t>
+      </w:r>
+      <w:r>
+        <w:rPr>
+          <w:rFonts w:ascii="Calibri" w:hAnsi="Calibri" w:cs="Calibri"/>
+          <w:lang w:val="en-US"/>
+        </w:rPr>
+        <w:t>’</w:t>
+      </w:r>
+      <w:r>
+        <w:rPr>
+          <w:lang w:val="en-US"/>
+        </w:rPr>
+        <w:t xml:space="preserve"> Skill, and the skills total bonus on armor class should be limited to +4 in any case. See the table for details. </w:t>
+      </w:r>
+    </w:p>
+    <w:tbl>
+      <w:tblPr>
+        <w:tblStyle w:val="Grigliatabella"/>
+        <w:tblW w:w="0" w:type="auto"/>
+        <w:tblLook w:val="04A0" w:firstRow="1" w:lastRow="0" w:firstColumn="1" w:lastColumn="0" w:noHBand="0" w:noVBand="1"/>
+      </w:tblPr>
+      <w:tblGrid>
+        <w:gridCol w:w="2122"/>
+        <w:gridCol w:w="1134"/>
+        <w:gridCol w:w="992"/>
+        <w:gridCol w:w="1134"/>
+        <w:gridCol w:w="4246"/>
+      </w:tblGrid>
+      <w:tr>
+        <w:tc>
+          <w:tcPr>
+            <w:tcW w:w="2122" w:type="dxa"/>
+          </w:tcPr>
+          <w:p>
+            <w:pPr>
+              <w:rPr>
+                <w:b/>
+                <w:bCs/>
+                <w:lang w:val="en-US"/>
+              </w:rPr>
+            </w:pPr>
+            <w:r>
+              <w:rPr>
+                <w:b/>
+                <w:bCs/>
+                <w:lang w:val="en-US"/>
+              </w:rPr>
+              <w:t>Armor</w:t>
+            </w:r>
+          </w:p>
+        </w:tc>
+        <w:tc>
+          <w:tcPr>
+            <w:tcW w:w="1134" w:type="dxa"/>
+          </w:tcPr>
+          <w:p>
+            <w:pPr>
+              <w:rPr>
+                <w:b/>
+                <w:bCs/>
+                <w:lang w:val="en-US"/>
+              </w:rPr>
+            </w:pPr>
+            <w:r>
+              <w:rPr>
+                <w:b/>
+                <w:bCs/>
+                <w:lang w:val="en-US"/>
+              </w:rPr>
+              <w:t>Cost</w:t>
+            </w:r>
+            <w:r>
+              <w:rPr>
+                <w:b/>
+                <w:bCs/>
+                <w:lang w:val="en-US"/>
+              </w:rPr>
+              <w:t xml:space="preserve"> </w:t>
+            </w:r>
+            <w:r>
+              <w:rPr>
+                <w:b/>
+                <w:bCs/>
+                <w:lang w:val="en-US"/>
+              </w:rPr>
+              <w:t>(</w:t>
+            </w:r>
+            <w:proofErr w:type="spellStart"/>
+            <w:r>
+              <w:rPr>
+                <w:b/>
+                <w:bCs/>
+                <w:lang w:val="en-US"/>
+              </w:rPr>
+              <w:t>gp</w:t>
+            </w:r>
+            <w:proofErr w:type="spellEnd"/>
+            <w:r>
+              <w:rPr>
+                <w:b/>
+                <w:bCs/>
+                <w:lang w:val="en-US"/>
+              </w:rPr>
+              <w:t>)</w:t>
+            </w:r>
+          </w:p>
+        </w:tc>
+        <w:tc>
+          <w:tcPr>
+            <w:tcW w:w="992" w:type="dxa"/>
+          </w:tcPr>
+          <w:p>
+            <w:pPr>
+              <w:rPr>
+                <w:b/>
+                <w:bCs/>
+                <w:lang w:val="en-US"/>
+              </w:rPr>
+            </w:pPr>
+            <w:r>
+              <w:rPr>
+                <w:b/>
+                <w:bCs/>
+                <w:lang w:val="en-US"/>
+              </w:rPr>
+              <w:t>Enc.</w:t>
+            </w:r>
+            <w:r>
+              <w:rPr>
+                <w:b/>
+                <w:bCs/>
+                <w:lang w:val="en-US"/>
+              </w:rPr>
+              <w:t xml:space="preserve"> </w:t>
+            </w:r>
+            <w:r>
+              <w:rPr>
+                <w:b/>
+                <w:bCs/>
+                <w:lang w:val="en-US"/>
+              </w:rPr>
+              <w:t>(</w:t>
+            </w:r>
+            <w:proofErr w:type="spellStart"/>
+            <w:r>
+              <w:rPr>
+                <w:b/>
+                <w:bCs/>
+                <w:lang w:val="en-US"/>
+              </w:rPr>
+              <w:t>cn</w:t>
+            </w:r>
+            <w:proofErr w:type="spellEnd"/>
+            <w:r>
+              <w:rPr>
+                <w:b/>
+                <w:bCs/>
+                <w:lang w:val="en-US"/>
+              </w:rPr>
+              <w:t>)</w:t>
+            </w:r>
+          </w:p>
+        </w:tc>
+        <w:tc>
+          <w:tcPr>
+            <w:tcW w:w="1134" w:type="dxa"/>
+          </w:tcPr>
+          <w:p>
+            <w:pPr>
+              <w:rPr>
+                <w:b/>
+                <w:bCs/>
+                <w:lang w:val="en-US"/>
+              </w:rPr>
+            </w:pPr>
+            <w:r>
+              <w:rPr>
+                <w:b/>
+                <w:bCs/>
+                <w:lang w:val="en-US"/>
+              </w:rPr>
+              <w:t>AC</w:t>
+            </w:r>
+          </w:p>
+        </w:tc>
+        <w:tc>
+          <w:tcPr>
+            <w:tcW w:w="4246" w:type="dxa"/>
+          </w:tcPr>
+          <w:p>
+            <w:pPr>
+              <w:rPr>
+                <w:b/>
+                <w:bCs/>
+                <w:lang w:val="en-US"/>
+              </w:rPr>
+            </w:pPr>
+            <w:r>
+              <w:rPr>
+                <w:b/>
+                <w:bCs/>
+                <w:lang w:val="en-US"/>
+              </w:rPr>
+              <w:t>Notes</w:t>
+            </w:r>
+          </w:p>
+        </w:tc>
+      </w:tr>
+      <w:tr>
+        <w:tc>
+          <w:tcPr>
+            <w:tcW w:w="2122" w:type="dxa"/>
+          </w:tcPr>
+          <w:p>
+            <w:pPr>
+              <w:rPr>
+                <w:lang w:val="en-US"/>
+              </w:rPr>
+            </w:pPr>
+            <w:r>
+              <w:rPr>
+                <w:lang w:val="en-US"/>
+              </w:rPr>
+              <w:t>Armlet, pair</w:t>
+            </w:r>
+          </w:p>
+        </w:tc>
+        <w:tc>
+          <w:tcPr>
+            <w:tcW w:w="1134" w:type="dxa"/>
+          </w:tcPr>
+          <w:p>
+            <w:pPr>
+              <w:rPr>
+                <w:lang w:val="en-US"/>
+              </w:rPr>
+            </w:pPr>
+            <w:r>
+              <w:rPr>
+                <w:lang w:val="en-US"/>
+              </w:rPr>
+              <w:t>5</w:t>
+            </w:r>
+          </w:p>
+        </w:tc>
+        <w:tc>
+          <w:tcPr>
+            <w:tcW w:w="992" w:type="dxa"/>
+          </w:tcPr>
+          <w:p>
+            <w:pPr>
+              <w:rPr>
+                <w:lang w:val="en-US"/>
+              </w:rPr>
+            </w:pPr>
+            <w:r>
+              <w:rPr>
+                <w:lang w:val="en-US"/>
+              </w:rPr>
+              <w:t>5</w:t>
+            </w:r>
+          </w:p>
+        </w:tc>
+        <w:tc>
+          <w:tcPr>
+            <w:tcW w:w="1134" w:type="dxa"/>
+          </w:tcPr>
+          <w:p>
+            <w:pPr>
+              <w:rPr>
+                <w:lang w:val="en-US"/>
+              </w:rPr>
+            </w:pPr>
+            <w:r>
+              <w:rPr>
+                <w:lang w:val="en-US"/>
+              </w:rPr>
+              <w:t>*</w:t>
+            </w:r>
+          </w:p>
+        </w:tc>
+        <w:tc>
+          <w:tcPr>
+            <w:tcW w:w="4246" w:type="dxa"/>
+          </w:tcPr>
+          <w:p>
+            <w:pPr>
+              <w:rPr>
+                <w:lang w:val="en-US"/>
+              </w:rPr>
+            </w:pPr>
+            <w:r>
+              <w:rPr>
+                <w:lang w:val="en-US"/>
+              </w:rPr>
+              <w:t>Partial Armor (as per Skill)</w:t>
+            </w:r>
+          </w:p>
+        </w:tc>
+      </w:tr>
+      <w:tr>
+        <w:tc>
+          <w:tcPr>
+            <w:tcW w:w="2122" w:type="dxa"/>
+          </w:tcPr>
+          <w:p>
+            <w:pPr>
+              <w:rPr>
+                <w:lang w:val="en-US"/>
+              </w:rPr>
+            </w:pPr>
+            <w:r>
+              <w:rPr>
+                <w:lang w:val="en-US"/>
+              </w:rPr>
+              <w:t>Anklet, pair</w:t>
+            </w:r>
+          </w:p>
+        </w:tc>
+        <w:tc>
+          <w:tcPr>
+            <w:tcW w:w="1134" w:type="dxa"/>
+          </w:tcPr>
+          <w:p>
+            <w:pPr>
+              <w:rPr>
+                <w:lang w:val="en-US"/>
+              </w:rPr>
+            </w:pPr>
+            <w:r>
+              <w:rPr>
+                <w:lang w:val="en-US"/>
+              </w:rPr>
+              <w:t>5</w:t>
+            </w:r>
+          </w:p>
+        </w:tc>
+        <w:tc>
+          <w:tcPr>
+            <w:tcW w:w="992" w:type="dxa"/>
+          </w:tcPr>
+          <w:p>
+            <w:pPr>
+              <w:rPr>
+                <w:lang w:val="en-US"/>
+              </w:rPr>
+            </w:pPr>
+            <w:r>
+              <w:rPr>
+                <w:lang w:val="en-US"/>
+              </w:rPr>
+              <w:t>5</w:t>
+            </w:r>
+          </w:p>
+        </w:tc>
+        <w:tc>
+          <w:tcPr>
+            <w:tcW w:w="1134" w:type="dxa"/>
+          </w:tcPr>
+          <w:p>
+            <w:pPr>
+              <w:rPr>
+                <w:lang w:val="en-US"/>
+              </w:rPr>
+            </w:pPr>
+            <w:r>
+              <w:rPr>
+                <w:lang w:val="en-US"/>
+              </w:rPr>
+              <w:t>*</w:t>
+            </w:r>
+          </w:p>
+        </w:tc>
+        <w:tc>
+          <w:tcPr>
+            <w:tcW w:w="4246" w:type="dxa"/>
+          </w:tcPr>
+          <w:p>
+            <w:pPr>
+              <w:rPr>
+                <w:lang w:val="en-US"/>
+              </w:rPr>
+            </w:pPr>
+            <w:r>
+              <w:rPr>
+                <w:lang w:val="en-US"/>
+              </w:rPr>
+              <w:t>Partial Armor (as per Skill)</w:t>
+            </w:r>
+          </w:p>
+        </w:tc>
+      </w:tr>
+      <w:tr>
+        <w:tc>
+          <w:tcPr>
+            <w:tcW w:w="2122" w:type="dxa"/>
+          </w:tcPr>
+          <w:p>
+            <w:pPr>
+              <w:rPr>
+                <w:lang w:val="en-US"/>
+              </w:rPr>
+            </w:pPr>
+            <w:r>
+              <w:rPr>
+                <w:lang w:val="en-US"/>
+              </w:rPr>
+              <w:t>Bracelet, pair</w:t>
+            </w:r>
+          </w:p>
+        </w:tc>
+        <w:tc>
+          <w:tcPr>
+            <w:tcW w:w="1134" w:type="dxa"/>
+          </w:tcPr>
+          <w:p>
+            <w:pPr>
+              <w:rPr>
+                <w:lang w:val="en-US"/>
+              </w:rPr>
+            </w:pPr>
+            <w:r>
+              <w:rPr>
+                <w:lang w:val="en-US"/>
+              </w:rPr>
+              <w:t>5</w:t>
+            </w:r>
+          </w:p>
+        </w:tc>
+        <w:tc>
+          <w:tcPr>
+            <w:tcW w:w="992" w:type="dxa"/>
+          </w:tcPr>
+          <w:p>
+            <w:pPr>
+              <w:rPr>
+                <w:lang w:val="en-US"/>
+              </w:rPr>
+            </w:pPr>
+            <w:r>
+              <w:rPr>
+                <w:lang w:val="en-US"/>
+              </w:rPr>
+              <w:t>5</w:t>
+            </w:r>
+          </w:p>
+        </w:tc>
+        <w:tc>
+          <w:tcPr>
+            <w:tcW w:w="1134" w:type="dxa"/>
+          </w:tcPr>
+          <w:p>
+            <w:pPr>
+              <w:rPr>
+                <w:lang w:val="en-US"/>
+              </w:rPr>
+            </w:pPr>
+            <w:r>
+              <w:rPr>
+                <w:lang w:val="en-US"/>
+              </w:rPr>
+              <w:t>*</w:t>
+            </w:r>
+          </w:p>
+        </w:tc>
+        <w:tc>
+          <w:tcPr>
+            <w:tcW w:w="4246" w:type="dxa"/>
+          </w:tcPr>
+          <w:p>
+            <w:pPr>
+              <w:rPr>
+                <w:lang w:val="en-US"/>
+              </w:rPr>
+            </w:pPr>
+            <w:r>
+              <w:rPr>
+                <w:lang w:val="en-US"/>
+              </w:rPr>
+              <w:t>Partial Armor (as per Skill)</w:t>
+            </w:r>
+          </w:p>
+        </w:tc>
+      </w:tr>
+      <w:tr>
+        <w:tc>
+          <w:tcPr>
+            <w:tcW w:w="2122" w:type="dxa"/>
+          </w:tcPr>
+          <w:p>
+            <w:pPr>
+              <w:rPr>
+                <w:lang w:val="en-US"/>
+              </w:rPr>
+            </w:pPr>
+            <w:r>
+              <w:rPr>
+                <w:lang w:val="en-US"/>
+              </w:rPr>
+              <w:t>Textile armor</w:t>
+            </w:r>
+          </w:p>
+        </w:tc>
+        <w:tc>
+          <w:tcPr>
+            <w:tcW w:w="1134" w:type="dxa"/>
+          </w:tcPr>
+          <w:p>
+            <w:pPr>
+              <w:rPr>
+                <w:lang w:val="en-US"/>
+              </w:rPr>
+            </w:pPr>
+            <w:r>
+              <w:rPr>
+                <w:lang w:val="en-US"/>
+              </w:rPr>
+              <w:t>15</w:t>
+            </w:r>
+          </w:p>
+        </w:tc>
+        <w:tc>
+          <w:tcPr>
+            <w:tcW w:w="992" w:type="dxa"/>
+          </w:tcPr>
+          <w:p>
+            <w:pPr>
+              <w:rPr>
+                <w:lang w:val="en-US"/>
+              </w:rPr>
+            </w:pPr>
+            <w:r>
+              <w:rPr>
+                <w:lang w:val="en-US"/>
+              </w:rPr>
+              <w:t>50</w:t>
+            </w:r>
+          </w:p>
+        </w:tc>
+        <w:tc>
+          <w:tcPr>
+            <w:tcW w:w="1134" w:type="dxa"/>
+          </w:tcPr>
+          <w:p>
+            <w:pPr>
+              <w:rPr>
+                <w:lang w:val="en-US"/>
+              </w:rPr>
+            </w:pPr>
+            <w:r>
+              <w:rPr>
+                <w:lang w:val="en-US"/>
+              </w:rPr>
+              <w:t>+1</w:t>
+            </w:r>
+          </w:p>
+        </w:tc>
+        <w:tc>
+          <w:tcPr>
+            <w:tcW w:w="4246" w:type="dxa"/>
+          </w:tcPr>
+          <w:p>
+            <w:pPr>
+              <w:rPr>
+                <w:lang w:val="en-US"/>
+              </w:rPr>
+            </w:pPr>
+            <w:r>
+              <w:rPr>
+                <w:lang w:val="en-US"/>
+              </w:rPr>
+              <w:t>Partial Armor</w:t>
+            </w:r>
+          </w:p>
+        </w:tc>
+      </w:tr>
+      <w:tr>
+        <w:tc>
+          <w:tcPr>
+            <w:tcW w:w="2122" w:type="dxa"/>
+          </w:tcPr>
+          <w:p>
+            <w:pPr>
+              <w:rPr>
+                <w:lang w:val="en-US"/>
+              </w:rPr>
+            </w:pPr>
+            <w:r>
+              <w:rPr>
+                <w:lang w:val="en-US"/>
+              </w:rPr>
+              <w:t>Leather harness</w:t>
+            </w:r>
+          </w:p>
+        </w:tc>
+        <w:tc>
+          <w:tcPr>
+            <w:tcW w:w="1134" w:type="dxa"/>
+          </w:tcPr>
+          <w:p>
+            <w:pPr>
+              <w:rPr>
+                <w:lang w:val="en-US"/>
+              </w:rPr>
+            </w:pPr>
+            <w:r>
+              <w:rPr>
+                <w:lang w:val="en-US"/>
+              </w:rPr>
+              <w:t>15</w:t>
+            </w:r>
+          </w:p>
+        </w:tc>
+        <w:tc>
+          <w:tcPr>
+            <w:tcW w:w="992" w:type="dxa"/>
+          </w:tcPr>
+          <w:p>
+            <w:pPr>
+              <w:rPr>
+                <w:lang w:val="en-US"/>
+              </w:rPr>
+            </w:pPr>
+            <w:r>
+              <w:rPr>
+                <w:lang w:val="en-US"/>
+              </w:rPr>
+              <w:t>20</w:t>
+            </w:r>
+          </w:p>
+        </w:tc>
+        <w:tc>
+          <w:tcPr>
+            <w:tcW w:w="1134" w:type="dxa"/>
+          </w:tcPr>
+          <w:p>
+            <w:pPr>
+              <w:rPr>
+                <w:lang w:val="en-US"/>
+              </w:rPr>
+            </w:pPr>
+            <w:r>
+              <w:rPr>
+                <w:lang w:val="en-US"/>
+              </w:rPr>
+              <w:t>+1</w:t>
+            </w:r>
+          </w:p>
+        </w:tc>
+        <w:tc>
+          <w:tcPr>
+            <w:tcW w:w="4246" w:type="dxa"/>
+          </w:tcPr>
+          <w:p>
+            <w:pPr>
+              <w:rPr>
+                <w:lang w:val="en-US"/>
+              </w:rPr>
+            </w:pPr>
+            <w:r>
+              <w:rPr>
+                <w:lang w:val="en-US"/>
+              </w:rPr>
+              <w:t>Partial Armor</w:t>
+            </w:r>
+          </w:p>
+        </w:tc>
+      </w:tr>
+      <w:tr>
+        <w:tc>
+          <w:tcPr>
+            <w:tcW w:w="2122" w:type="dxa"/>
+          </w:tcPr>
+          <w:p>
+            <w:pPr>
+              <w:rPr>
+                <w:lang w:val="en-US"/>
+              </w:rPr>
+            </w:pPr>
+            <w:r>
+              <w:rPr>
+                <w:lang w:val="en-US"/>
+              </w:rPr>
+              <w:t>Breast plate</w:t>
+            </w:r>
+          </w:p>
+        </w:tc>
+        <w:tc>
+          <w:tcPr>
+            <w:tcW w:w="1134" w:type="dxa"/>
+          </w:tcPr>
+          <w:p>
+            <w:pPr>
+              <w:rPr>
+                <w:lang w:val="en-US"/>
+              </w:rPr>
+            </w:pPr>
+            <w:r>
+              <w:rPr>
+                <w:lang w:val="en-US"/>
+              </w:rPr>
+              <w:t>15</w:t>
+            </w:r>
+          </w:p>
+        </w:tc>
+        <w:tc>
+          <w:tcPr>
+            <w:tcW w:w="992" w:type="dxa"/>
+          </w:tcPr>
+          <w:p>
+            <w:pPr>
+              <w:rPr>
+                <w:lang w:val="en-US"/>
+              </w:rPr>
+            </w:pPr>
+            <w:r>
+              <w:rPr>
+                <w:lang w:val="en-US"/>
+              </w:rPr>
+              <w:t>100</w:t>
+            </w:r>
+          </w:p>
+        </w:tc>
+        <w:tc>
+          <w:tcPr>
+            <w:tcW w:w="1134" w:type="dxa"/>
+          </w:tcPr>
+          <w:p>
+            <w:pPr>
+              <w:rPr>
+                <w:lang w:val="en-US"/>
+              </w:rPr>
+            </w:pPr>
+            <w:r>
+              <w:rPr>
+                <w:lang w:val="en-US"/>
+              </w:rPr>
+              <w:t>+1</w:t>
+            </w:r>
+          </w:p>
+        </w:tc>
+        <w:tc>
+          <w:tcPr>
+            <w:tcW w:w="4246" w:type="dxa"/>
+          </w:tcPr>
+          <w:p>
+            <w:pPr>
+              <w:rPr>
+                <w:lang w:val="en-US"/>
+              </w:rPr>
+            </w:pPr>
+            <w:r>
+              <w:rPr>
+                <w:lang w:val="en-US"/>
+              </w:rPr>
+              <w:t>Partial Armor, without harness</w:t>
+            </w:r>
+          </w:p>
+        </w:tc>
+      </w:tr>
+      <w:tr>
+        <w:tc>
+          <w:tcPr>
+            <w:tcW w:w="2122" w:type="dxa"/>
+          </w:tcPr>
+          <w:p>
+            <w:pPr>
+              <w:rPr>
+                <w:lang w:val="en-US"/>
+              </w:rPr>
+            </w:pPr>
+            <w:r>
+              <w:rPr>
+                <w:lang w:val="en-US"/>
+              </w:rPr>
+              <w:t>Breast plate</w:t>
+            </w:r>
+          </w:p>
+        </w:tc>
+        <w:tc>
+          <w:tcPr>
+            <w:tcW w:w="1134" w:type="dxa"/>
+          </w:tcPr>
+          <w:p>
+            <w:pPr>
+              <w:rPr>
+                <w:lang w:val="en-US"/>
+              </w:rPr>
+            </w:pPr>
+            <w:r>
+              <w:rPr>
+                <w:lang w:val="en-US"/>
+              </w:rPr>
+              <w:t>30</w:t>
+            </w:r>
+          </w:p>
+        </w:tc>
+        <w:tc>
+          <w:tcPr>
+            <w:tcW w:w="992" w:type="dxa"/>
+          </w:tcPr>
+          <w:p>
+            <w:pPr>
+              <w:rPr>
+                <w:lang w:val="en-US"/>
+              </w:rPr>
+            </w:pPr>
+            <w:r>
+              <w:rPr>
+                <w:lang w:val="en-US"/>
+              </w:rPr>
+              <w:t>110</w:t>
+            </w:r>
+          </w:p>
+        </w:tc>
+        <w:tc>
+          <w:tcPr>
+            <w:tcW w:w="1134" w:type="dxa"/>
+          </w:tcPr>
+          <w:p>
+            <w:pPr>
+              <w:rPr>
+                <w:lang w:val="en-US"/>
+              </w:rPr>
+            </w:pPr>
+            <w:r>
+              <w:rPr>
+                <w:lang w:val="en-US"/>
+              </w:rPr>
+              <w:t>+2</w:t>
+            </w:r>
+          </w:p>
+        </w:tc>
+        <w:tc>
+          <w:tcPr>
+            <w:tcW w:w="4246" w:type="dxa"/>
+          </w:tcPr>
+          <w:p>
+            <w:pPr>
+              <w:rPr>
+                <w:lang w:val="en-US"/>
+              </w:rPr>
+            </w:pPr>
+            <w:r>
+              <w:rPr>
+                <w:lang w:val="en-US"/>
+              </w:rPr>
+              <w:t>Partial Armor, with harness</w:t>
+            </w:r>
+          </w:p>
+        </w:tc>
+      </w:tr>
+      <w:tr>
+        <w:tc>
+          <w:tcPr>
+            <w:tcW w:w="2122" w:type="dxa"/>
+          </w:tcPr>
+          <w:p>
+            <w:pPr>
+              <w:rPr>
+                <w:lang w:val="en-US"/>
+              </w:rPr>
+            </w:pPr>
+            <w:r>
+              <w:rPr>
+                <w:lang w:val="en-US"/>
+              </w:rPr>
+              <w:t>Leather helm</w:t>
+            </w:r>
+          </w:p>
+        </w:tc>
+        <w:tc>
+          <w:tcPr>
+            <w:tcW w:w="1134" w:type="dxa"/>
+          </w:tcPr>
+          <w:p>
+            <w:pPr>
+              <w:rPr>
+                <w:lang w:val="en-US"/>
+              </w:rPr>
+            </w:pPr>
+            <w:r>
+              <w:rPr>
+                <w:lang w:val="en-US"/>
+              </w:rPr>
+              <w:t>10</w:t>
+            </w:r>
+          </w:p>
+        </w:tc>
+        <w:tc>
+          <w:tcPr>
+            <w:tcW w:w="992" w:type="dxa"/>
+          </w:tcPr>
+          <w:p>
+            <w:pPr>
+              <w:rPr>
+                <w:lang w:val="en-US"/>
+              </w:rPr>
+            </w:pPr>
+            <w:r>
+              <w:rPr>
+                <w:lang w:val="en-US"/>
+              </w:rPr>
+              <w:t>50</w:t>
+            </w:r>
+          </w:p>
+        </w:tc>
+        <w:tc>
+          <w:tcPr>
+            <w:tcW w:w="1134" w:type="dxa"/>
+          </w:tcPr>
+          <w:p>
+            <w:pPr>
+              <w:rPr>
+                <w:lang w:val="en-US"/>
+              </w:rPr>
+            </w:pPr>
+            <w:r>
+              <w:rPr>
+                <w:lang w:val="en-US"/>
+              </w:rPr>
+              <w:t>+1</w:t>
+            </w:r>
+          </w:p>
+        </w:tc>
+        <w:tc>
+          <w:tcPr>
+            <w:tcW w:w="4246" w:type="dxa"/>
+          </w:tcPr>
+          <w:p>
+            <w:pPr>
+              <w:rPr>
+                <w:lang w:val="en-US"/>
+              </w:rPr>
+            </w:pPr>
+            <w:r>
+              <w:rPr>
+                <w:lang w:val="en-US"/>
+              </w:rPr>
+              <w:t>Partial Armor</w:t>
+            </w:r>
+          </w:p>
+        </w:tc>
+      </w:tr>
+      <w:tr>
+        <w:tc>
+          <w:tcPr>
+            <w:tcW w:w="2122" w:type="dxa"/>
+          </w:tcPr>
+          <w:p>
+            <w:pPr>
+              <w:rPr>
+                <w:lang w:val="en-US"/>
+              </w:rPr>
+            </w:pPr>
+            <w:r>
+              <w:rPr>
+                <w:lang w:val="en-US"/>
+              </w:rPr>
+              <w:t>Battle helm</w:t>
+            </w:r>
+          </w:p>
+        </w:tc>
+        <w:tc>
+          <w:tcPr>
+            <w:tcW w:w="1134" w:type="dxa"/>
+          </w:tcPr>
+          <w:p>
+            <w:pPr>
+              <w:rPr>
+                <w:lang w:val="en-US"/>
+              </w:rPr>
+            </w:pPr>
+            <w:r>
+              <w:rPr>
+                <w:lang w:val="en-US"/>
+              </w:rPr>
+              <w:t>20</w:t>
+            </w:r>
+          </w:p>
+        </w:tc>
+        <w:tc>
+          <w:tcPr>
+            <w:tcW w:w="992" w:type="dxa"/>
+          </w:tcPr>
+          <w:p>
+            <w:pPr>
+              <w:rPr>
+                <w:lang w:val="en-US"/>
+              </w:rPr>
+            </w:pPr>
+            <w:r>
+              <w:rPr>
+                <w:lang w:val="en-US"/>
+              </w:rPr>
+              <w:t>100</w:t>
+            </w:r>
+          </w:p>
+        </w:tc>
+        <w:tc>
+          <w:tcPr>
+            <w:tcW w:w="1134" w:type="dxa"/>
+          </w:tcPr>
+          <w:p>
+            <w:pPr>
+              <w:rPr>
+                <w:lang w:val="en-US"/>
+              </w:rPr>
+            </w:pPr>
+            <w:r>
+              <w:rPr>
+                <w:lang w:val="en-US"/>
+              </w:rPr>
+              <w:t>+2</w:t>
+            </w:r>
+          </w:p>
+        </w:tc>
+        <w:tc>
+          <w:tcPr>
+            <w:tcW w:w="4246" w:type="dxa"/>
+          </w:tcPr>
+          <w:p>
+            <w:pPr>
+              <w:rPr>
+                <w:lang w:val="en-US"/>
+              </w:rPr>
+            </w:pPr>
+            <w:r>
+              <w:rPr>
+                <w:lang w:val="en-US"/>
+              </w:rPr>
+              <w:t>Partial Armor</w:t>
+            </w:r>
+          </w:p>
+        </w:tc>
+      </w:tr>
+      <w:tr>
+        <w:tc>
+          <w:tcPr>
+            <w:tcW w:w="2122" w:type="dxa"/>
+          </w:tcPr>
+          <w:p>
+            <w:pPr>
+              <w:rPr>
+                <w:lang w:val="en-US"/>
+              </w:rPr>
+            </w:pPr>
+            <w:proofErr w:type="spellStart"/>
+            <w:r>
+              <w:rPr>
+                <w:lang w:val="en-US"/>
+              </w:rPr>
+              <w:t>Nithian</w:t>
+            </w:r>
+            <w:proofErr w:type="spellEnd"/>
+            <w:r>
+              <w:rPr>
+                <w:lang w:val="en-US"/>
+              </w:rPr>
+              <w:t xml:space="preserve"> shield</w:t>
+            </w:r>
+          </w:p>
+        </w:tc>
+        <w:tc>
+          <w:tcPr>
+            <w:tcW w:w="1134" w:type="dxa"/>
+          </w:tcPr>
+          <w:p>
+            <w:pPr>
+              <w:rPr>
+                <w:lang w:val="en-US"/>
+              </w:rPr>
+            </w:pPr>
+            <w:r>
+              <w:rPr>
+                <w:lang w:val="en-US"/>
+              </w:rPr>
+              <w:t>10</w:t>
+            </w:r>
+          </w:p>
+        </w:tc>
+        <w:tc>
+          <w:tcPr>
+            <w:tcW w:w="992" w:type="dxa"/>
+          </w:tcPr>
+          <w:p>
+            <w:pPr>
+              <w:rPr>
+                <w:lang w:val="en-US"/>
+              </w:rPr>
+            </w:pPr>
+            <w:r>
+              <w:rPr>
+                <w:lang w:val="en-US"/>
+              </w:rPr>
+              <w:t>50</w:t>
+            </w:r>
+          </w:p>
+        </w:tc>
+        <w:tc>
+          <w:tcPr>
+            <w:tcW w:w="1134" w:type="dxa"/>
+          </w:tcPr>
+          <w:p>
+            <w:pPr>
+              <w:rPr>
+                <w:lang w:val="en-US"/>
+              </w:rPr>
+            </w:pPr>
+            <w:r>
+              <w:rPr>
+                <w:lang w:val="en-US"/>
+              </w:rPr>
+              <w:t>+1</w:t>
+            </w:r>
+          </w:p>
+        </w:tc>
+        <w:tc>
+          <w:tcPr>
+            <w:tcW w:w="4246" w:type="dxa"/>
+          </w:tcPr>
+          <w:p>
+            <w:pPr>
+              <w:rPr>
+                <w:lang w:val="en-US"/>
+              </w:rPr>
+            </w:pPr>
+            <w:r>
+              <w:rPr>
+                <w:lang w:val="en-US"/>
+              </w:rPr>
+              <w:t>See below</w:t>
+            </w:r>
+          </w:p>
+        </w:tc>
+      </w:tr>
+      <w:tr>
+        <w:tc>
+          <w:tcPr>
+            <w:tcW w:w="2122" w:type="dxa"/>
+          </w:tcPr>
+          <w:p>
+            <w:pPr>
+              <w:rPr>
+                <w:lang w:val="en-US"/>
+              </w:rPr>
+            </w:pPr>
+            <w:proofErr w:type="spellStart"/>
+            <w:r>
+              <w:rPr>
+                <w:lang w:val="en-US"/>
+              </w:rPr>
+              <w:t>Nithian</w:t>
+            </w:r>
+            <w:proofErr w:type="spellEnd"/>
+            <w:r>
+              <w:rPr>
+                <w:lang w:val="en-US"/>
+              </w:rPr>
+              <w:t xml:space="preserve"> scale armor</w:t>
+            </w:r>
+          </w:p>
+        </w:tc>
+        <w:tc>
+          <w:tcPr>
+            <w:tcW w:w="1134" w:type="dxa"/>
+          </w:tcPr>
+          <w:p>
+            <w:pPr>
+              <w:rPr>
+                <w:lang w:val="en-US"/>
+              </w:rPr>
+            </w:pPr>
+            <w:r>
+              <w:rPr>
+                <w:lang w:val="en-US"/>
+              </w:rPr>
+              <w:t>20</w:t>
+            </w:r>
+          </w:p>
+        </w:tc>
+        <w:tc>
+          <w:tcPr>
+            <w:tcW w:w="992" w:type="dxa"/>
+          </w:tcPr>
+          <w:p>
+            <w:pPr>
+              <w:rPr>
+                <w:lang w:val="en-US"/>
+              </w:rPr>
+            </w:pPr>
+            <w:r>
+              <w:rPr>
+                <w:lang w:val="en-US"/>
+              </w:rPr>
+              <w:t>200</w:t>
+            </w:r>
+          </w:p>
+        </w:tc>
+        <w:tc>
+          <w:tcPr>
+            <w:tcW w:w="1134" w:type="dxa"/>
+          </w:tcPr>
+          <w:p>
+            <w:pPr>
+              <w:rPr>
+                <w:lang w:val="en-US"/>
+              </w:rPr>
+            </w:pPr>
+            <w:r>
+              <w:rPr>
+                <w:lang w:val="en-US"/>
+              </w:rPr>
+              <w:t>7</w:t>
+            </w:r>
+          </w:p>
+        </w:tc>
+        <w:tc>
+          <w:tcPr>
+            <w:tcW w:w="4246" w:type="dxa"/>
+          </w:tcPr>
+          <w:p>
+            <w:pPr>
+              <w:rPr>
+                <w:lang w:val="en-US"/>
+              </w:rPr>
+            </w:pPr>
+            <w:r>
+              <w:rPr>
+                <w:lang w:val="en-US"/>
+              </w:rPr>
+              <w:t>Can use with helm and shield</w:t>
+            </w:r>
+          </w:p>
+        </w:tc>
+      </w:tr>
+      <w:tr>
+        <w:tc>
+          <w:tcPr>
+            <w:tcW w:w="2122" w:type="dxa"/>
+          </w:tcPr>
+          <w:p>
+            <w:pPr>
+              <w:rPr>
+                <w:lang w:val="en-US"/>
+              </w:rPr>
+            </w:pPr>
+            <w:proofErr w:type="spellStart"/>
+            <w:r>
+              <w:rPr>
+                <w:lang w:val="en-US"/>
+              </w:rPr>
+              <w:t>Nithian</w:t>
+            </w:r>
+            <w:proofErr w:type="spellEnd"/>
+            <w:r>
+              <w:rPr>
+                <w:lang w:val="en-US"/>
+              </w:rPr>
+              <w:t xml:space="preserve"> plate mall</w:t>
+            </w:r>
+          </w:p>
+        </w:tc>
+        <w:tc>
+          <w:tcPr>
+            <w:tcW w:w="1134" w:type="dxa"/>
+          </w:tcPr>
+          <w:p>
+            <w:pPr>
+              <w:rPr>
+                <w:lang w:val="en-US"/>
+              </w:rPr>
+            </w:pPr>
+            <w:r>
+              <w:rPr>
+                <w:lang w:val="en-US"/>
+              </w:rPr>
+              <w:t>40</w:t>
+            </w:r>
+          </w:p>
+        </w:tc>
+        <w:tc>
+          <w:tcPr>
+            <w:tcW w:w="992" w:type="dxa"/>
+          </w:tcPr>
+          <w:p>
+            <w:pPr>
+              <w:rPr>
+                <w:lang w:val="en-US"/>
+              </w:rPr>
+            </w:pPr>
+            <w:r>
+              <w:rPr>
+                <w:lang w:val="en-US"/>
+              </w:rPr>
+              <w:t>400</w:t>
+            </w:r>
+          </w:p>
+        </w:tc>
+        <w:tc>
+          <w:tcPr>
+            <w:tcW w:w="1134" w:type="dxa"/>
+          </w:tcPr>
+          <w:p>
+            <w:pPr>
+              <w:rPr>
+                <w:lang w:val="en-US"/>
+              </w:rPr>
+            </w:pPr>
+            <w:r>
+              <w:rPr>
+                <w:lang w:val="en-US"/>
+              </w:rPr>
+              <w:t>5</w:t>
+            </w:r>
+          </w:p>
+        </w:tc>
+        <w:tc>
+          <w:tcPr>
+            <w:tcW w:w="4246" w:type="dxa"/>
+          </w:tcPr>
+          <w:p>
+            <w:pPr>
+              <w:rPr>
+                <w:lang w:val="en-US"/>
+              </w:rPr>
+            </w:pPr>
+            <w:r>
+              <w:rPr>
+                <w:lang w:val="en-US"/>
+              </w:rPr>
+              <w:t>Can use with helm and shield</w:t>
+            </w:r>
+          </w:p>
+        </w:tc>
+      </w:tr>
+    </w:tbl>
+    <w:p>
+      <w:pPr>
+        <w:rPr>
+          <w:lang w:val="en-US"/>
+        </w:rPr>
+      </w:pPr>
+    </w:p>
+    <w:p>
+      <w:pPr>
+        <w:rPr>
+          <w:lang w:val="en-US"/>
+        </w:rPr>
+      </w:pPr>
+      <w:proofErr w:type="spellStart"/>
+      <w:r>
+        <w:rPr>
+          <w:lang w:val="en-US"/>
+        </w:rPr>
+        <w:t>Nithian</w:t>
+      </w:r>
+      <w:proofErr w:type="spellEnd"/>
+      <w:r>
+        <w:rPr>
+          <w:lang w:val="en-US"/>
+        </w:rPr>
+        <w:t xml:space="preserve"> shields, because of their light build, can easily be destroyed, which happens in any combat round during which the character sustains five points of damage from a single attack, or 10 points or more from a combination of attacks. Thieves can use any of the partial armor except the battle helm and the breast plate. Textile armor comes with a textile helm. In game terms, the latter provides protection against the sun only (no armor</w:t>
+      </w:r>
+      <w:r>
+        <w:rPr>
+          <w:lang w:val="en-US"/>
+        </w:rPr>
+        <w:t xml:space="preserve"> </w:t>
+      </w:r>
+      <w:r>
+        <w:rPr>
+          <w:lang w:val="en-US"/>
+        </w:rPr>
+        <w:t xml:space="preserve">class bonus). </w:t>
+      </w:r>
+    </w:p>
+    <w:p>
+      <w:pPr>
+        <w:rPr>
+          <w:lang w:val="en-US"/>
+        </w:rPr>
+      </w:pPr>
+      <w:r>
+        <w:rPr>
+          <w:lang w:val="en-US"/>
+        </w:rPr>
+        <w:t xml:space="preserve">As far as the statement on page 39 is concerned, regarding the statues, check page 42, on the power that pyramids have over statues. That was the intended use of statues in Kingdom of </w:t>
+      </w:r>
+      <w:proofErr w:type="spellStart"/>
+      <w:r>
+        <w:rPr>
+          <w:lang w:val="en-US"/>
+        </w:rPr>
+        <w:t>Nithia</w:t>
+      </w:r>
+      <w:proofErr w:type="spellEnd"/>
+      <w:r>
+        <w:rPr>
+          <w:lang w:val="en-US"/>
+        </w:rPr>
+        <w:t>. The mention of the three mystical structures is misleading in that respect</w:t>
+      </w:r>
+      <w:r>
+        <w:rPr>
+          <w:lang w:val="en-US"/>
+        </w:rPr>
+        <w:t>.</w:t>
+      </w:r>
+    </w:p>
+    <w:p>
+      <w:pPr>
+        <w:rPr>
+          <w:lang w:val="en-US"/>
+        </w:rPr>
+      </w:pPr>
+      <w:r>
+        <w:rPr>
+          <w:lang w:val="en-US"/>
+        </w:rPr>
+        <w:t xml:space="preserve">On page 19 in the </w:t>
+      </w:r>
+      <w:proofErr w:type="spellStart"/>
+      <w:r>
+        <w:rPr>
+          <w:lang w:val="en-US"/>
+        </w:rPr>
+        <w:t>Heavyman</w:t>
+      </w:r>
+      <w:proofErr w:type="spellEnd"/>
+      <w:r>
+        <w:rPr>
+          <w:lang w:val="en-US"/>
+        </w:rPr>
+        <w:t xml:space="preserve"> section, there is mention of Shield Back and </w:t>
+      </w:r>
+      <w:proofErr w:type="spellStart"/>
+      <w:r>
+        <w:rPr>
+          <w:lang w:val="en-US"/>
+        </w:rPr>
+        <w:t>Nithian</w:t>
+      </w:r>
+      <w:proofErr w:type="spellEnd"/>
+      <w:r>
+        <w:rPr>
+          <w:lang w:val="en-US"/>
+        </w:rPr>
+        <w:t xml:space="preserve"> Armor skills that aren</w:t>
+      </w:r>
+      <w:r>
+        <w:rPr>
+          <w:rFonts w:ascii="Calibri" w:hAnsi="Calibri" w:cs="Calibri"/>
+          <w:lang w:val="en-US"/>
+        </w:rPr>
+        <w:t>’</w:t>
+      </w:r>
+      <w:r>
+        <w:rPr>
+          <w:lang w:val="en-US"/>
+        </w:rPr>
+        <w:t>t described in the skills section.</w:t>
+      </w:r>
+      <w:r>
+        <w:rPr>
+          <w:lang w:val="en-US"/>
+        </w:rPr>
+        <w:t xml:space="preserve"> </w:t>
+      </w:r>
+      <w:r>
+        <w:rPr>
+          <w:lang w:val="en-US"/>
+        </w:rPr>
+        <w:t xml:space="preserve">The Shield Back skill is </w:t>
+      </w:r>
+      <w:proofErr w:type="gramStart"/>
+      <w:r>
+        <w:rPr>
+          <w:lang w:val="en-US"/>
+        </w:rPr>
+        <w:t>pretty straightforward</w:t>
+      </w:r>
+      <w:proofErr w:type="gramEnd"/>
+      <w:r>
+        <w:rPr>
+          <w:lang w:val="en-US"/>
+        </w:rPr>
+        <w:t xml:space="preserve">. If your character acquires this Dexterity skill, your character benefits from a +1 armor-class bonus against missile weapons shot from behind. This means the character wears his shield (medium size or larger) on his back. The shield has no effect against hand-held weapon attacks (like a, </w:t>
+      </w:r>
+      <w:proofErr w:type="gramStart"/>
+      <w:r>
+        <w:rPr>
+          <w:lang w:val="en-US"/>
+        </w:rPr>
+        <w:t>thief</w:t>
+      </w:r>
+      <w:r>
+        <w:rPr>
+          <w:rFonts w:ascii="Calibri" w:hAnsi="Calibri" w:cs="Calibri"/>
+          <w:lang w:val="en-US"/>
+        </w:rPr>
+        <w:t>’</w:t>
+      </w:r>
+      <w:r>
+        <w:rPr>
+          <w:lang w:val="en-US"/>
+        </w:rPr>
+        <w:t>s</w:t>
+      </w:r>
+      <w:proofErr w:type="gramEnd"/>
+      <w:r>
+        <w:rPr>
+          <w:lang w:val="en-US"/>
+        </w:rPr>
+        <w:t xml:space="preserve"> backstab, for example). The </w:t>
+      </w:r>
+      <w:proofErr w:type="spellStart"/>
+      <w:r>
+        <w:rPr>
+          <w:lang w:val="en-US"/>
+        </w:rPr>
+        <w:t>Nithian</w:t>
+      </w:r>
+      <w:proofErr w:type="spellEnd"/>
+      <w:r>
+        <w:rPr>
+          <w:lang w:val="en-US"/>
+        </w:rPr>
+        <w:t xml:space="preserve"> Armor skill should</w:t>
+      </w:r>
+      <w:r>
+        <w:rPr>
+          <w:lang w:val="en-US"/>
+        </w:rPr>
+        <w:t xml:space="preserve"> </w:t>
+      </w:r>
+      <w:r>
+        <w:rPr>
+          <w:lang w:val="en-US"/>
+        </w:rPr>
+        <w:t>have been removed from the final text; please ignore that mention.</w:t>
+      </w:r>
+    </w:p>
+    <w:p>
+      <w:pPr>
+        <w:pStyle w:val="Titolo2"/>
+        <w:rPr>
+          <w:lang w:val="en-US"/>
+        </w:rPr>
+      </w:pPr>
+      <w:r>
+        <w:rPr>
+          <w:lang w:val="en-US"/>
+        </w:rPr>
+        <w:lastRenderedPageBreak/>
+        <w:t>POOR WIZARD</w:t>
+      </w:r>
+      <w:r>
+        <w:rPr>
+          <w:lang w:val="en-US"/>
+        </w:rPr>
+        <w:t>’S</w:t>
+      </w:r>
+      <w:r>
+        <w:rPr>
+          <w:lang w:val="en-US"/>
+        </w:rPr>
+        <w:t xml:space="preserve"> ALMANAC</w:t>
+      </w:r>
+    </w:p>
+    <w:p>
+      <w:pPr>
+        <w:rPr>
+          <w:lang w:val="en-US"/>
+        </w:rPr>
+      </w:pPr>
+    </w:p>
+    <w:p>
+      <w:pPr>
+        <w:rPr>
+          <w:lang w:val="en-US"/>
+        </w:rPr>
+      </w:pPr>
+      <w:r>
+        <w:rPr>
+          <w:lang w:val="en-US"/>
+        </w:rPr>
+        <w:t>28 – East Portage Area:</w:t>
+      </w:r>
+      <w:r>
+        <w:rPr>
+          <w:lang w:val="en-US"/>
+        </w:rPr>
+        <w:t xml:space="preserve"> 79,690 sq. </w:t>
+      </w:r>
+      <w:r>
+        <w:rPr>
+          <w:lang w:val="en-US"/>
+        </w:rPr>
+        <w:t>m</w:t>
+      </w:r>
+      <w:r>
+        <w:rPr>
+          <w:lang w:val="en-US"/>
+        </w:rPr>
+        <w:t>iles</w:t>
+      </w:r>
+    </w:p>
+    <w:p>
+      <w:pPr>
+        <w:rPr>
+          <w:lang w:val="en-US"/>
+        </w:rPr>
+      </w:pPr>
+      <w:r>
+        <w:rPr>
+          <w:lang w:val="en-US"/>
+        </w:rPr>
+        <w:t xml:space="preserve">29 – </w:t>
+      </w:r>
+      <w:proofErr w:type="spellStart"/>
+      <w:r>
+        <w:rPr>
+          <w:lang w:val="en-US"/>
+        </w:rPr>
+        <w:t>Ekto</w:t>
+      </w:r>
+      <w:proofErr w:type="spellEnd"/>
+      <w:r>
+        <w:rPr>
+          <w:lang w:val="en-US"/>
+        </w:rPr>
+        <w:t xml:space="preserve"> Area: </w:t>
+      </w:r>
+      <w:r>
+        <w:rPr>
+          <w:lang w:val="en-US"/>
+        </w:rPr>
+        <w:t xml:space="preserve">38,160 sq. </w:t>
+      </w:r>
+      <w:r>
+        <w:rPr>
+          <w:lang w:val="en-US"/>
+        </w:rPr>
+        <w:t>m</w:t>
+      </w:r>
+      <w:r>
+        <w:rPr>
+          <w:lang w:val="en-US"/>
+        </w:rPr>
+        <w:t>iles</w:t>
+      </w:r>
+    </w:p>
+    <w:p>
+      <w:pPr>
+        <w:rPr>
+          <w:lang w:val="en-US"/>
+        </w:rPr>
+      </w:pPr>
+      <w:r>
+        <w:rPr>
+          <w:lang w:val="en-US"/>
+        </w:rPr>
+        <w:t xml:space="preserve">34 </w:t>
+      </w:r>
+      <w:r>
+        <w:rPr>
+          <w:lang w:val="en-US"/>
+        </w:rPr>
+        <w:t>–</w:t>
+      </w:r>
+      <w:r>
+        <w:rPr>
+          <w:lang w:val="en-US"/>
+        </w:rPr>
+        <w:t xml:space="preserve"> </w:t>
+      </w:r>
+      <w:proofErr w:type="spellStart"/>
+      <w:r>
+        <w:rPr>
+          <w:lang w:val="en-US"/>
+        </w:rPr>
+        <w:t>F</w:t>
+      </w:r>
+      <w:r>
+        <w:rPr>
+          <w:lang w:val="en-US"/>
+        </w:rPr>
+        <w:t>urmenglaive</w:t>
+      </w:r>
+      <w:proofErr w:type="spellEnd"/>
+      <w:r>
+        <w:rPr>
+          <w:lang w:val="en-US"/>
+        </w:rPr>
+        <w:t xml:space="preserve"> Area:  </w:t>
+      </w:r>
+      <w:r>
+        <w:rPr>
+          <w:lang w:val="en-US"/>
+        </w:rPr>
+        <w:t xml:space="preserve">9,875 sq. </w:t>
+      </w:r>
+      <w:r>
+        <w:rPr>
+          <w:lang w:val="en-US"/>
+        </w:rPr>
+        <w:t>m</w:t>
+      </w:r>
+      <w:r>
+        <w:rPr>
+          <w:lang w:val="en-US"/>
+        </w:rPr>
+        <w:t>iles</w:t>
+      </w:r>
+    </w:p>
+    <w:p>
+      <w:pPr>
+        <w:rPr>
+          <w:lang w:val="en-US"/>
+        </w:rPr>
+      </w:pPr>
+      <w:r>
+        <w:rPr>
+          <w:lang w:val="en-US"/>
+        </w:rPr>
+        <w:t xml:space="preserve">41 </w:t>
+      </w:r>
+      <w:r>
+        <w:rPr>
+          <w:lang w:val="en-US"/>
+        </w:rPr>
+        <w:t>–</w:t>
+      </w:r>
+      <w:r>
+        <w:rPr>
+          <w:lang w:val="en-US"/>
+        </w:rPr>
+        <w:t xml:space="preserve"> </w:t>
+      </w:r>
+      <w:proofErr w:type="spellStart"/>
+      <w:r>
+        <w:rPr>
+          <w:lang w:val="en-US"/>
+        </w:rPr>
+        <w:t>Helskir</w:t>
+      </w:r>
+      <w:proofErr w:type="spellEnd"/>
+      <w:r>
+        <w:rPr>
+          <w:lang w:val="en-US"/>
+        </w:rPr>
+        <w:t xml:space="preserve"> Area: </w:t>
+      </w:r>
+      <w:r>
+        <w:rPr>
+          <w:lang w:val="en-US"/>
+        </w:rPr>
+        <w:t>8,980 sq. miles</w:t>
+      </w:r>
+    </w:p>
+    <w:p>
+      <w:pPr>
+        <w:rPr>
+          <w:lang w:val="en-US"/>
+        </w:rPr>
+      </w:pPr>
+      <w:r>
+        <w:rPr>
+          <w:lang w:val="en-US"/>
+        </w:rPr>
+        <w:t>44 – Missing “</w:t>
+      </w:r>
+      <w:r>
+        <w:rPr>
+          <w:lang w:val="en-US"/>
+        </w:rPr>
+        <w:t>Northern Territories of Dawn</w:t>
+      </w:r>
+      <w:r>
+        <w:rPr>
+          <w:lang w:val="en-US"/>
+        </w:rPr>
+        <w:t>” description:</w:t>
+      </w:r>
+    </w:p>
+    <w:p>
+      <w:pPr>
+        <w:rPr>
+          <w:lang w:val="en-US"/>
+        </w:rPr>
+      </w:pPr>
+      <w:r>
+        <w:rPr>
+          <w:lang w:val="en-US"/>
+        </w:rPr>
+        <w:t xml:space="preserve">These bleak lands belong to </w:t>
+      </w:r>
+      <w:proofErr w:type="spellStart"/>
+      <w:proofErr w:type="gramStart"/>
+      <w:r>
+        <w:rPr>
+          <w:lang w:val="en-US"/>
+        </w:rPr>
+        <w:t>Thyatis</w:t>
+      </w:r>
+      <w:proofErr w:type="spellEnd"/>
+      <w:r>
+        <w:rPr>
+          <w:lang w:val="en-US"/>
+        </w:rPr>
+        <w:t>, but</w:t>
+      </w:r>
+      <w:proofErr w:type="gramEnd"/>
+      <w:r>
+        <w:rPr>
+          <w:lang w:val="en-US"/>
+        </w:rPr>
+        <w:t xml:space="preserve"> are administered by the Grand Duchy of </w:t>
+      </w:r>
+      <w:proofErr w:type="spellStart"/>
+      <w:r>
+        <w:rPr>
+          <w:lang w:val="en-US"/>
+        </w:rPr>
+        <w:t>Westrourke</w:t>
+      </w:r>
+      <w:proofErr w:type="spellEnd"/>
+      <w:r>
+        <w:rPr>
+          <w:lang w:val="en-US"/>
+        </w:rPr>
+        <w:t xml:space="preserve"> on behalf of </w:t>
+      </w:r>
+      <w:proofErr w:type="spellStart"/>
+      <w:r>
+        <w:rPr>
+          <w:lang w:val="en-US"/>
+        </w:rPr>
+        <w:t>Thyatis</w:t>
+      </w:r>
+      <w:proofErr w:type="spellEnd"/>
+      <w:r>
+        <w:rPr>
+          <w:lang w:val="en-US"/>
+        </w:rPr>
+        <w:t xml:space="preserve">. It also should be noted that the actual Barony of </w:t>
+      </w:r>
+      <w:proofErr w:type="spellStart"/>
+      <w:r>
+        <w:rPr>
+          <w:lang w:val="en-US"/>
+        </w:rPr>
+        <w:t>Caerdwicca</w:t>
+      </w:r>
+      <w:proofErr w:type="spellEnd"/>
+      <w:r>
+        <w:rPr>
+          <w:lang w:val="en-US"/>
+        </w:rPr>
+        <w:t xml:space="preserve"> is part of the Southern Province (</w:t>
+      </w:r>
+      <w:proofErr w:type="spellStart"/>
+      <w:r>
+        <w:rPr>
+          <w:lang w:val="en-US"/>
+        </w:rPr>
+        <w:t>Provincia</w:t>
+      </w:r>
+      <w:proofErr w:type="spellEnd"/>
+      <w:r>
+        <w:rPr>
+          <w:lang w:val="en-US"/>
+        </w:rPr>
+        <w:t xml:space="preserve"> Meridional under </w:t>
+      </w:r>
+      <w:proofErr w:type="spellStart"/>
+      <w:r>
+        <w:rPr>
+          <w:lang w:val="en-US"/>
+        </w:rPr>
+        <w:t>Thyatis</w:t>
+      </w:r>
+      <w:r>
+        <w:rPr>
+          <w:rFonts w:ascii="Calibri" w:hAnsi="Calibri" w:cs="Calibri"/>
+          <w:lang w:val="en-US"/>
+        </w:rPr>
+        <w:t>’</w:t>
+      </w:r>
+      <w:r>
+        <w:rPr>
+          <w:lang w:val="en-US"/>
+        </w:rPr>
+        <w:t>s</w:t>
+      </w:r>
+      <w:proofErr w:type="spellEnd"/>
+      <w:r>
+        <w:rPr>
+          <w:lang w:val="en-US"/>
+        </w:rPr>
+        <w:t xml:space="preserve"> control. </w:t>
+      </w:r>
+      <w:proofErr w:type="spellStart"/>
+      <w:r>
+        <w:rPr>
+          <w:lang w:val="en-US"/>
+        </w:rPr>
+        <w:t>Furmenglaive</w:t>
+      </w:r>
+      <w:proofErr w:type="spellEnd"/>
+      <w:r>
+        <w:rPr>
+          <w:lang w:val="en-US"/>
+        </w:rPr>
+        <w:t xml:space="preserve"> isn</w:t>
+      </w:r>
+      <w:r>
+        <w:rPr>
+          <w:rFonts w:ascii="Calibri" w:hAnsi="Calibri" w:cs="Calibri"/>
+          <w:lang w:val="en-US"/>
+        </w:rPr>
+        <w:t>’</w:t>
+      </w:r>
+      <w:r>
+        <w:rPr>
+          <w:lang w:val="en-US"/>
+        </w:rPr>
+        <w:t>t, but still claims part of that province as land it legitimately owns (a mapper</w:t>
+      </w:r>
+      <w:r>
+        <w:rPr>
+          <w:rFonts w:ascii="Calibri" w:hAnsi="Calibri" w:cs="Calibri"/>
+          <w:lang w:val="en-US"/>
+        </w:rPr>
+        <w:t>’</w:t>
+      </w:r>
+      <w:r>
+        <w:rPr>
+          <w:lang w:val="en-US"/>
+        </w:rPr>
+        <w:t xml:space="preserve">s headache). Part of the vast </w:t>
+      </w:r>
+      <w:proofErr w:type="spellStart"/>
+      <w:r>
+        <w:rPr>
+          <w:lang w:val="en-US"/>
+        </w:rPr>
+        <w:t>Dunadale</w:t>
+      </w:r>
+      <w:proofErr w:type="spellEnd"/>
+      <w:r>
+        <w:rPr>
+          <w:lang w:val="en-US"/>
+        </w:rPr>
+        <w:t xml:space="preserve"> Bogs are marked on the </w:t>
+      </w:r>
+      <w:proofErr w:type="spellStart"/>
+      <w:r>
+        <w:rPr>
+          <w:lang w:val="en-US"/>
+        </w:rPr>
+        <w:t>mapsheet</w:t>
+      </w:r>
+      <w:proofErr w:type="spellEnd"/>
+      <w:r>
+        <w:rPr>
+          <w:lang w:val="en-US"/>
+        </w:rPr>
+        <w:t xml:space="preserve"> as Unclaimed, although they are theoretically part of the </w:t>
+      </w:r>
+      <w:proofErr w:type="spellStart"/>
+      <w:r>
+        <w:rPr>
+          <w:lang w:val="en-US"/>
+        </w:rPr>
+        <w:t>Dunadale</w:t>
+      </w:r>
+      <w:proofErr w:type="spellEnd"/>
+      <w:r>
+        <w:rPr>
+          <w:lang w:val="en-US"/>
+        </w:rPr>
+        <w:t xml:space="preserve"> Confederacy. This is mostly wilderness infested with monsters and humanoids, especially in the wake of the Great War</w:t>
+      </w:r>
+      <w:r>
+        <w:rPr>
+          <w:rFonts w:ascii="Calibri" w:hAnsi="Calibri" w:cs="Calibri"/>
+          <w:lang w:val="en-US"/>
+        </w:rPr>
+        <w:t>’</w:t>
+      </w:r>
+      <w:r>
+        <w:rPr>
+          <w:lang w:val="en-US"/>
+        </w:rPr>
+        <w:t>s troubled times.</w:t>
+      </w:r>
+    </w:p>
+    <w:p>
+      <w:pPr>
+        <w:rPr>
+          <w:lang w:val="en-US"/>
+        </w:rPr>
+      </w:pPr>
+      <w:r>
+        <w:rPr>
+          <w:lang w:val="en-US"/>
+        </w:rPr>
+        <w:t xml:space="preserve">47 – </w:t>
+      </w:r>
+      <w:proofErr w:type="spellStart"/>
+      <w:r>
+        <w:rPr>
+          <w:lang w:val="en-US"/>
+        </w:rPr>
+        <w:t>Kendach</w:t>
+      </w:r>
+      <w:proofErr w:type="spellEnd"/>
+      <w:r>
+        <w:rPr>
+          <w:lang w:val="en-US"/>
+        </w:rPr>
+        <w:t xml:space="preserve"> Area:</w:t>
+      </w:r>
+      <w:r>
+        <w:rPr>
+          <w:lang w:val="en-US"/>
+        </w:rPr>
+        <w:t xml:space="preserve"> 6,285 sq. miles</w:t>
+      </w:r>
+    </w:p>
+    <w:p>
+      <w:pPr>
+        <w:rPr>
+          <w:lang w:val="en-US"/>
+        </w:rPr>
+      </w:pPr>
+      <w:r>
+        <w:rPr>
+          <w:lang w:val="en-US"/>
+        </w:rPr>
+        <w:t>8</w:t>
+      </w:r>
+      <w:r>
+        <w:rPr>
+          <w:lang w:val="en-US"/>
+        </w:rPr>
+        <w:t>5</w:t>
+      </w:r>
+      <w:r>
+        <w:rPr>
+          <w:lang w:val="en-US"/>
+        </w:rPr>
+        <w:t xml:space="preserve"> – </w:t>
+      </w:r>
+      <w:proofErr w:type="spellStart"/>
+      <w:r>
+        <w:rPr>
+          <w:lang w:val="en-US"/>
+        </w:rPr>
+        <w:t>Trikelios</w:t>
+      </w:r>
+      <w:proofErr w:type="spellEnd"/>
+      <w:r>
+        <w:rPr>
+          <w:lang w:val="en-US"/>
+        </w:rPr>
+        <w:t xml:space="preserve"> Area: </w:t>
+      </w:r>
+      <w:r>
+        <w:rPr>
+          <w:lang w:val="en-US"/>
+        </w:rPr>
+        <w:t>17,960 sq. miles</w:t>
+      </w:r>
+    </w:p>
+    <w:p>
+      <w:pPr>
+        <w:rPr>
+          <w:lang w:val="en-US"/>
+        </w:rPr>
+      </w:pPr>
+      <w:r>
+        <w:rPr>
+          <w:lang w:val="en-US"/>
+        </w:rPr>
+        <w:t xml:space="preserve">163 </w:t>
+      </w:r>
+      <w:r>
+        <w:rPr>
+          <w:lang w:val="en-US"/>
+        </w:rPr>
+        <w:t xml:space="preserve">– </w:t>
+      </w:r>
+      <w:r>
+        <w:rPr>
+          <w:lang w:val="en-US"/>
+        </w:rPr>
+        <w:t>Ascendancy label in the Date of Birth chart should be next to the Week label, above the Sun-Sky column</w:t>
+      </w:r>
+    </w:p>
+    <w:p>
+      <w:pPr>
+        <w:rPr>
+          <w:lang w:val="en-US"/>
+        </w:rPr>
+      </w:pPr>
+      <w:r>
+        <w:rPr>
+          <w:lang w:val="en-US"/>
+        </w:rPr>
+        <w:t xml:space="preserve">Map – Northern Province (in Isle of Dawn) should be </w:t>
+      </w:r>
+      <w:proofErr w:type="spellStart"/>
+      <w:proofErr w:type="gramStart"/>
+      <w:r>
+        <w:rPr>
+          <w:lang w:val="en-US"/>
+        </w:rPr>
+        <w:t>Septentriona</w:t>
+      </w:r>
+      <w:proofErr w:type="spellEnd"/>
+      <w:proofErr w:type="gramEnd"/>
+    </w:p>
+    <w:p>
+      <w:pPr>
+        <w:rPr>
+          <w:lang w:val="en-US"/>
+        </w:rPr>
+      </w:pPr>
+      <w:r>
+        <w:rPr>
+          <w:lang w:val="en-US"/>
+        </w:rPr>
+        <w:t xml:space="preserve">Map – Castle </w:t>
+      </w:r>
+      <w:proofErr w:type="spellStart"/>
+      <w:r>
+        <w:rPr>
+          <w:lang w:val="en-US"/>
+        </w:rPr>
+        <w:t>Furmenglaive</w:t>
+      </w:r>
+      <w:proofErr w:type="spellEnd"/>
+      <w:r>
+        <w:rPr>
+          <w:lang w:val="en-US"/>
+        </w:rPr>
+        <w:t xml:space="preserve"> should be </w:t>
+      </w:r>
+      <w:proofErr w:type="spellStart"/>
+      <w:r>
+        <w:rPr>
+          <w:lang w:val="en-US"/>
+        </w:rPr>
+        <w:t>Furmenglaive</w:t>
+      </w:r>
+      <w:proofErr w:type="spellEnd"/>
+      <w:r>
+        <w:rPr>
+          <w:lang w:val="en-US"/>
+        </w:rPr>
+        <w:t xml:space="preserve"> (remove Castle)</w:t>
+      </w:r>
+    </w:p>
+    <w:p>
+      <w:pPr>
+        <w:rPr>
+          <w:lang w:val="en-US"/>
+        </w:rPr>
+      </w:pPr>
+      <w:r>
+        <w:rPr>
+          <w:lang w:val="en-US"/>
+        </w:rPr>
+        <w:t xml:space="preserve">Map – </w:t>
+      </w:r>
+      <w:proofErr w:type="spellStart"/>
+      <w:r>
+        <w:rPr>
+          <w:lang w:val="en-US"/>
+        </w:rPr>
+        <w:t>Princetown</w:t>
+      </w:r>
+      <w:proofErr w:type="spellEnd"/>
+      <w:r>
+        <w:rPr>
+          <w:lang w:val="en-US"/>
+        </w:rPr>
+        <w:t xml:space="preserve"> is part of </w:t>
+      </w:r>
+      <w:r>
+        <w:rPr>
+          <w:lang w:val="en-US"/>
+        </w:rPr>
+        <w:t xml:space="preserve">Kingdom of </w:t>
+      </w:r>
+      <w:proofErr w:type="spellStart"/>
+      <w:r>
+        <w:rPr>
+          <w:lang w:val="en-US"/>
+        </w:rPr>
+        <w:t>Notrion</w:t>
+      </w:r>
+      <w:proofErr w:type="spellEnd"/>
+    </w:p>
+    <w:p>
+      <w:pPr>
+        <w:rPr>
+          <w:lang w:val="en-US"/>
+        </w:rPr>
+      </w:pPr>
+      <w:r>
+        <w:rPr>
+          <w:lang w:val="en-US"/>
+        </w:rPr>
+        <w:t xml:space="preserve">Map – Missing trail between </w:t>
+      </w:r>
+      <w:proofErr w:type="spellStart"/>
+      <w:r>
+        <w:rPr>
+          <w:lang w:val="en-US"/>
+        </w:rPr>
+        <w:t>Cairnport</w:t>
+      </w:r>
+      <w:proofErr w:type="spellEnd"/>
+      <w:r>
+        <w:rPr>
+          <w:lang w:val="en-US"/>
+        </w:rPr>
+        <w:t xml:space="preserve"> and </w:t>
+      </w:r>
+      <w:proofErr w:type="spellStart"/>
+      <w:r>
+        <w:rPr>
+          <w:lang w:val="en-US"/>
+        </w:rPr>
+        <w:t>Alchemos</w:t>
+      </w:r>
+      <w:proofErr w:type="spellEnd"/>
+    </w:p>
+    <w:p>
+      <w:pPr>
+        <w:rPr>
+          <w:lang w:val="en-US"/>
+        </w:rPr>
+      </w:pPr>
+      <w:r>
+        <w:rPr>
+          <w:lang w:val="en-US"/>
+        </w:rPr>
+        <w:t>Map – Whalers’ Island should be</w:t>
+      </w:r>
+      <w:r>
+        <w:rPr>
+          <w:lang w:val="en-US"/>
+        </w:rPr>
+        <w:t xml:space="preserve"> called</w:t>
+      </w:r>
+      <w:r>
+        <w:rPr>
+          <w:lang w:val="en-US"/>
+        </w:rPr>
+        <w:t xml:space="preserve"> Walrus Island</w:t>
+      </w:r>
+    </w:p>
+    <w:p>
+      <w:pPr>
+        <w:rPr>
+          <w:lang w:val="en-US"/>
+        </w:rPr>
+      </w:pPr>
+      <w:r>
+        <w:rPr>
+          <w:lang w:val="en-US"/>
+        </w:rPr>
+        <w:t xml:space="preserve">Map – Near </w:t>
+      </w:r>
+      <w:proofErr w:type="spellStart"/>
+      <w:r>
+        <w:rPr>
+          <w:lang w:val="en-US"/>
+        </w:rPr>
+        <w:t>Dobar</w:t>
+      </w:r>
+      <w:proofErr w:type="spellEnd"/>
+      <w:r>
+        <w:rPr>
+          <w:lang w:val="en-US"/>
+        </w:rPr>
+        <w:t xml:space="preserve"> Bay, the island is called </w:t>
+      </w:r>
+      <w:proofErr w:type="spellStart"/>
+      <w:r>
+        <w:rPr>
+          <w:lang w:val="en-US"/>
+        </w:rPr>
+        <w:t>Dobar</w:t>
+      </w:r>
+      <w:proofErr w:type="spellEnd"/>
+      <w:r>
+        <w:rPr>
+          <w:lang w:val="en-US"/>
+        </w:rPr>
+        <w:t xml:space="preserve"> Island</w:t>
+      </w:r>
+    </w:p>
+    <w:p>
+      <w:pPr>
+        <w:rPr>
+          <w:lang w:val="en-US"/>
+        </w:rPr>
+      </w:pPr>
+      <w:r>
+        <w:rPr>
+          <w:lang w:val="en-US"/>
+        </w:rPr>
+        <w:t xml:space="preserve">Map </w:t>
+      </w:r>
+      <w:r>
+        <w:rPr>
+          <w:lang w:val="en-US"/>
+        </w:rPr>
+        <w:t>–</w:t>
+      </w:r>
+      <w:r>
+        <w:rPr>
+          <w:lang w:val="en-US"/>
+        </w:rPr>
+        <w:t xml:space="preserve"> </w:t>
+      </w:r>
+      <w:r>
+        <w:rPr>
+          <w:lang w:val="en-US"/>
+        </w:rPr>
+        <w:t>On the north edge of the map</w:t>
+      </w:r>
+      <w:r>
+        <w:rPr>
+          <w:lang w:val="en-US"/>
+        </w:rPr>
+        <w:t xml:space="preserve"> </w:t>
+      </w:r>
+      <w:r>
+        <w:rPr>
+          <w:lang w:val="en-US"/>
+        </w:rPr>
+        <w:t xml:space="preserve">sheet, the label To </w:t>
+      </w:r>
+      <w:proofErr w:type="spellStart"/>
+      <w:r>
+        <w:rPr>
+          <w:lang w:val="en-US"/>
+        </w:rPr>
+        <w:t>Qeodhar</w:t>
+      </w:r>
+      <w:proofErr w:type="spellEnd"/>
+      <w:r>
+        <w:rPr>
+          <w:lang w:val="en-US"/>
+        </w:rPr>
+        <w:t xml:space="preserve"> (700 miles) refers to the small arrow on its left. The arrow on its right refers to the Flying Islands.</w:t>
+      </w:r>
+      <w:r>
+        <w:rPr>
+          <w:lang w:val="en-US"/>
+        </w:rPr>
+        <w:t xml:space="preserve"> </w:t>
+      </w:r>
+    </w:p>
     <w:sectPr>
-      <w:footerReference w:type="default" r:id="rId6"/>
+      <w:footerReference w:type="default" r:id="rId7"/>
       <w:pgSz w:w="11906" w:h="16838"/>
       <w:pgMar w:top="1417" w:right="1134" w:bottom="1134" w:left="1134" w:header="708" w:footer="708" w:gutter="0"/>
       <w:cols w:space="708"/>
@@ -2382,4 +5819,16 @@
     </a:ext>
   </a:extLst>
 </a:theme>
+</file>
+
+<file path=customXml/item1.xml><?xml version="1.0" encoding="utf-8"?>
+<b:Sources xmlns:b="http://schemas.openxmlformats.org/officeDocument/2006/bibliography" xmlns="http://schemas.openxmlformats.org/officeDocument/2006/bibliography" SelectedStyle="\APASixthEditionOfficeOnline.xsl" StyleName="APA" Version="6"/>
+</file>
+
+<file path=customXml/itemProps1.xml><?xml version="1.0" encoding="utf-8"?>
+<ds:datastoreItem xmlns:ds="http://schemas.openxmlformats.org/officeDocument/2006/customXml" ds:itemID="{B1E1B25D-DD96-414E-ADFC-9F181581E9BC}">
+  <ds:schemaRefs>
+    <ds:schemaRef ds:uri="http://schemas.openxmlformats.org/officeDocument/2006/bibliography"/>
+  </ds:schemaRefs>
+</ds:datastoreItem>
 </file>
</xml_diff>

<commit_message>
Add DMR2 Creature Catalog missing table headings
</commit_message>
<xml_diff>
--- a/Errata.docx
+++ b/Errata.docx
@@ -1,6 +1,6 @@
 
 <file path=word/document.xml><?xml version="1.0" encoding="utf-8"?>
-<w:document xmlns:wpc="http://schemas.microsoft.com/office/word/2010/wordprocessingCanvas" xmlns:cx="http://schemas.microsoft.com/office/drawing/2014/chartex" xmlns:cx1="http://schemas.microsoft.com/office/drawing/2015/9/8/chartex" xmlns:cx2="http://schemas.microsoft.com/office/drawing/2015/10/21/chartex" xmlns:cx3="http://schemas.microsoft.com/office/drawing/2016/5/9/chartex" xmlns:cx4="http://schemas.microsoft.com/office/drawing/2016/5/10/chartex" xmlns:cx5="http://schemas.microsoft.com/office/drawing/2016/5/11/chartex" xmlns:cx6="http://schemas.microsoft.com/office/drawing/2016/5/12/chartex" xmlns:cx7="http://schemas.microsoft.com/office/drawing/2016/5/13/chartex" xmlns:cx8="http://schemas.microsoft.com/office/drawing/2016/5/14/chartex" xmlns:mc="http://schemas.openxmlformats.org/markup-compatibility/2006" xmlns:aink="http://schemas.microsoft.com/office/drawing/2016/ink" xmlns:am3d="http://schemas.microsoft.com/office/drawing/2017/model3d" xmlns:o="urn:schemas-microsoft-com:office:office" xmlns:oel="http://schemas.microsoft.com/office/2019/extlst" xmlns:r="http://schemas.openxmlformats.org/officeDocument/2006/relationships" xmlns:m="http://schemas.openxmlformats.org/officeDocument/2006/math" xmlns:v="urn:schemas-microsoft-com:vml" xmlns:wp14="http://schemas.microsoft.com/office/word/2010/wordprocessingDrawing" xmlns:wp="http://schemas.openxmlformats.org/drawingml/2006/wordprocessingDrawing" xmlns:w10="urn:schemas-microsoft-com:office:word" xmlns:w="http://schemas.openxmlformats.org/wordprocessingml/2006/main" xmlns:w14="http://schemas.microsoft.com/office/word/2010/wordml" xmlns:w15="http://schemas.microsoft.com/office/word/2012/wordml" xmlns:w16cex="http://schemas.microsoft.com/office/word/2018/wordml/cex" xmlns:w16cid="http://schemas.microsoft.com/office/word/2016/wordml/cid" xmlns:w16="http://schemas.microsoft.com/office/word/2018/wordml" xmlns:w16sdtdh="http://schemas.microsoft.com/office/word/2020/wordml/sdtdatahash" xmlns:w16se="http://schemas.microsoft.com/office/word/2015/wordml/symex" xmlns:wpg="http://schemas.microsoft.com/office/word/2010/wordprocessingGroup" xmlns:wpi="http://schemas.microsoft.com/office/word/2010/wordprocessingInk" xmlns:wne="http://schemas.microsoft.com/office/word/2006/wordml" xmlns:wps="http://schemas.microsoft.com/office/word/2010/wordprocessingShape" mc:Ignorable="w14 w15 w16se w16cid w16 w16cex w16sdtdh wp14">
+<w:document xmlns:wpc="http://schemas.microsoft.com/office/word/2010/wordprocessingCanvas" xmlns:cx="http://schemas.microsoft.com/office/drawing/2014/chartex" xmlns:cx1="http://schemas.microsoft.com/office/drawing/2015/9/8/chartex" xmlns:cx2="http://schemas.microsoft.com/office/drawing/2015/10/21/chartex" xmlns:cx3="http://schemas.microsoft.com/office/drawing/2016/5/9/chartex" xmlns:cx4="http://schemas.microsoft.com/office/drawing/2016/5/10/chartex" xmlns:cx5="http://schemas.microsoft.com/office/drawing/2016/5/11/chartex" xmlns:cx6="http://schemas.microsoft.com/office/drawing/2016/5/12/chartex" xmlns:cx7="http://schemas.microsoft.com/office/drawing/2016/5/13/chartex" xmlns:cx8="http://schemas.microsoft.com/office/drawing/2016/5/14/chartex" xmlns:mc="http://schemas.openxmlformats.org/markup-compatibility/2006" xmlns:aink="http://schemas.microsoft.com/office/drawing/2016/ink" xmlns:am3d="http://schemas.microsoft.com/office/drawing/2017/model3d" xmlns:o="urn:schemas-microsoft-com:office:office" xmlns:oel="http://schemas.microsoft.com/office/2019/extlst" xmlns:r="http://schemas.openxmlformats.org/officeDocument/2006/relationships" xmlns:m="http://schemas.openxmlformats.org/officeDocument/2006/math" xmlns:v="urn:schemas-microsoft-com:vml" xmlns:wp14="http://schemas.microsoft.com/office/word/2010/wordprocessingDrawing" xmlns:wp="http://schemas.openxmlformats.org/drawingml/2006/wordprocessingDrawing" xmlns:w10="urn:schemas-microsoft-com:office:word" xmlns:w="http://schemas.openxmlformats.org/wordprocessingml/2006/main" xmlns:w14="http://schemas.microsoft.com/office/word/2010/wordml" xmlns:w15="http://schemas.microsoft.com/office/word/2012/wordml" xmlns:w16cex="http://schemas.microsoft.com/office/word/2018/wordml/cex" xmlns:w16cid="http://schemas.microsoft.com/office/word/2016/wordml/cid" xmlns:w16="http://schemas.microsoft.com/office/word/2018/wordml" xmlns:w16du="http://schemas.microsoft.com/office/word/2023/wordml/word16du" xmlns:w16sdtdh="http://schemas.microsoft.com/office/word/2020/wordml/sdtdatahash" xmlns:w16se="http://schemas.microsoft.com/office/word/2015/wordml/symex" xmlns:wpg="http://schemas.microsoft.com/office/word/2010/wordprocessingGroup" xmlns:wpi="http://schemas.microsoft.com/office/word/2010/wordprocessingInk" xmlns:wne="http://schemas.microsoft.com/office/word/2006/wordml" xmlns:wps="http://schemas.microsoft.com/office/word/2010/wordprocessingShape" mc:Ignorable="w14 w15 w16se w16cid w16 w16cex w16sdtdh wp14">
   <w:body>
     <w:p>
       <w:pPr>
@@ -18,7 +18,7 @@
         <w:rPr>
           <w:lang w:val="en-US"/>
         </w:rPr>
-        <w:t>3</w:t>
+        <w:t>4</w:t>
       </w:r>
     </w:p>
     <w:p>
@@ -68,23 +68,7 @@
           <w:rFonts w:cstheme="minorHAnsi"/>
           <w:lang w:val="en-US"/>
         </w:rPr>
-        <w:t xml:space="preserve">P40 - Magic Missile: duration is "1 </w:t>
-      </w:r>
-      <w:proofErr w:type="gramStart"/>
-      <w:r>
-        <w:rPr>
-          <w:rFonts w:cstheme="minorHAnsi"/>
-          <w:lang w:val="en-US"/>
-        </w:rPr>
-        <w:t>turn</w:t>
-      </w:r>
-      <w:proofErr w:type="gramEnd"/>
-      <w:r>
-        <w:rPr>
-          <w:rFonts w:cstheme="minorHAnsi"/>
-          <w:lang w:val="en-US"/>
-        </w:rPr>
-        <w:t>"</w:t>
+        <w:t>P40 - Magic Missile: duration is "1 turn"</w:t>
       </w:r>
     </w:p>
     <w:p>
@@ -159,23 +143,7 @@
           <w:rFonts w:cstheme="minorHAnsi"/>
           <w:lang w:val="en-US"/>
         </w:rPr>
-        <w:t>First column is "Normal", second column is "</w:t>
-      </w:r>
-      <w:proofErr w:type="gramStart"/>
-      <w:r>
-        <w:rPr>
-          <w:rFonts w:cstheme="minorHAnsi"/>
-          <w:lang w:val="en-US"/>
-        </w:rPr>
-        <w:t>Giant</w:t>
-      </w:r>
-      <w:proofErr w:type="gramEnd"/>
-      <w:r>
-        <w:rPr>
-          <w:rFonts w:cstheme="minorHAnsi"/>
-          <w:lang w:val="en-US"/>
-        </w:rPr>
-        <w:t>"</w:t>
+        <w:t>First column is "Normal", second column is "Giant"</w:t>
       </w:r>
     </w:p>
     <w:p>
@@ -205,23 +173,7 @@
           <w:rFonts w:cstheme="minorHAnsi"/>
           <w:lang w:val="en-US"/>
         </w:rPr>
-        <w:t xml:space="preserve">The three columns are, in order, "Fire, Oil, </w:t>
-      </w:r>
-      <w:proofErr w:type="gramStart"/>
-      <w:r>
-        <w:rPr>
-          <w:rFonts w:cstheme="minorHAnsi"/>
-          <w:lang w:val="en-US"/>
-        </w:rPr>
-        <w:t>Tiger</w:t>
-      </w:r>
-      <w:proofErr w:type="gramEnd"/>
-      <w:r>
-        <w:rPr>
-          <w:rFonts w:cstheme="minorHAnsi"/>
-          <w:lang w:val="en-US"/>
-        </w:rPr>
-        <w:t>"</w:t>
+        <w:t>The three columns are, in order, "Fire, Oil, Tiger"</w:t>
       </w:r>
     </w:p>
     <w:p>
@@ -468,39 +420,7 @@
           <w:lang w:val="en-US"/>
         </w:rPr>
         <w:lastRenderedPageBreak/>
-        <w:t xml:space="preserve">non-protected creatures or other environmental hazards., and all attacks against protected creatures made by non-protected creatures are penalized by - 1 to the attacker’s Hit roll while the spell lasts. If a creature moves more than 10' away from the caster, he will lose his protection, and cannot regain it by returning to the area. “Evil” creatures are creatures that want to harm the Cleric. Remember that a Chaotic alignment does not automatically mean Evil, although many Chaotic monsters have evil intentions. In addition, “enchanted” creatures cannot attack those within the barrier hand-to hand. Enchanted creatures can attack with missile or magical </w:t>
-      </w:r>
-      <w:proofErr w:type="gramStart"/>
-      <w:r>
-        <w:rPr>
-          <w:rFonts w:cstheme="minorHAnsi"/>
-          <w:lang w:val="en-US"/>
-        </w:rPr>
-        <w:t>attacks</w:t>
-      </w:r>
-      <w:proofErr w:type="gramEnd"/>
-      <w:r>
-        <w:rPr>
-          <w:rFonts w:cstheme="minorHAnsi"/>
-          <w:lang w:val="en-US"/>
-        </w:rPr>
-        <w:t xml:space="preserve"> however. An “enchanted” creature is any creature that is magically summoned, </w:t>
-      </w:r>
-      <w:proofErr w:type="gramStart"/>
-      <w:r>
-        <w:rPr>
-          <w:rFonts w:cstheme="minorHAnsi"/>
-          <w:lang w:val="en-US"/>
-        </w:rPr>
-        <w:t>animated</w:t>
-      </w:r>
-      <w:proofErr w:type="gramEnd"/>
-      <w:r>
-        <w:rPr>
-          <w:rFonts w:cstheme="minorHAnsi"/>
-          <w:lang w:val="en-US"/>
-        </w:rPr>
-        <w:t xml:space="preserve"> or controlled (as with a charm spell) or can only be hit by a magical weapon. Creatures that can be hit by silver weapons are not enchanted. If anyone within the spell radius attacks an enchanted creature, the spell will no longer prevent the creature from attacking hand-to-hand, but the bonus to Saving Throws and penalty to Hit rolls will still apply.</w:t>
+        <w:t>non-protected creatures or other environmental hazards., and all attacks against protected creatures made by non-protected creatures are penalized by - 1 to the attacker’s Hit roll while the spell lasts. If a creature moves more than 10' away from the caster, he will lose his protection, and cannot regain it by returning to the area. “Evil” creatures are creatures that want to harm the Cleric. Remember that a Chaotic alignment does not automatically mean Evil, although many Chaotic monsters have evil intentions. In addition, “enchanted” creatures cannot attack those within the barrier hand-to hand. Enchanted creatures can attack with missile or magical attacks however. An “enchanted” creature is any creature that is magically summoned, animated or controlled (as with a charm spell) or can only be hit by a magical weapon. Creatures that can be hit by silver weapons are not enchanted. If anyone within the spell radius attacks an enchanted creature, the spell will no longer prevent the creature from attacking hand-to-hand, but the bonus to Saving Throws and penalty to Hit rolls will still apply.</w:t>
       </w:r>
     </w:p>
     <w:p>
@@ -657,39 +577,7 @@
           <w:rFonts w:cstheme="minorHAnsi"/>
           <w:lang w:val="en-US"/>
         </w:rPr>
-        <w:t xml:space="preserve">"Scale mail armor costs 30 </w:t>
-      </w:r>
-      <w:proofErr w:type="spellStart"/>
-      <w:r>
-        <w:rPr>
-          <w:rFonts w:cstheme="minorHAnsi"/>
-          <w:lang w:val="en-US"/>
-        </w:rPr>
-        <w:t>gp</w:t>
-      </w:r>
-      <w:proofErr w:type="spellEnd"/>
-      <w:r>
-        <w:rPr>
-          <w:rFonts w:cstheme="minorHAnsi"/>
-          <w:lang w:val="en-US"/>
-        </w:rPr>
-        <w:t xml:space="preserve">, and banded mail costs 50 </w:t>
-      </w:r>
-      <w:proofErr w:type="spellStart"/>
-      <w:r>
-        <w:rPr>
-          <w:rFonts w:cstheme="minorHAnsi"/>
-          <w:lang w:val="en-US"/>
-        </w:rPr>
-        <w:t>gp</w:t>
-      </w:r>
-      <w:proofErr w:type="spellEnd"/>
-      <w:r>
-        <w:rPr>
-          <w:rFonts w:cstheme="minorHAnsi"/>
-          <w:lang w:val="en-US"/>
-        </w:rPr>
-        <w:t>."</w:t>
+        <w:t>"Scale mail armor costs 30 gp, and banded mail costs 50 gp."</w:t>
       </w:r>
     </w:p>
     <w:p>
@@ -1305,21 +1193,12 @@
           <w:lang w:val="en-US"/>
         </w:rPr>
       </w:pPr>
-      <w:proofErr w:type="spellStart"/>
-      <w:r>
-        <w:rPr>
-          <w:rFonts w:cstheme="minorHAnsi"/>
-          <w:lang w:val="en-US"/>
-        </w:rPr>
-        <w:t>Stirge</w:t>
-      </w:r>
-      <w:proofErr w:type="spellEnd"/>
-      <w:r>
-        <w:rPr>
-          <w:rFonts w:cstheme="minorHAnsi"/>
-          <w:lang w:val="en-US"/>
-        </w:rPr>
-        <w:t>, I 1</w:t>
+      <w:r>
+        <w:rPr>
+          <w:rFonts w:cstheme="minorHAnsi"/>
+          <w:lang w:val="en-US"/>
+        </w:rPr>
+        <w:t>Stirge, I 1</w:t>
       </w:r>
     </w:p>
     <w:p>
@@ -1436,21 +1315,7 @@
         <w:rPr>
           <w:lang w:val="en-US"/>
         </w:rPr>
-        <w:t xml:space="preserve">GAZ2 Emirates of </w:t>
-      </w:r>
-      <w:proofErr w:type="spellStart"/>
-      <w:r>
-        <w:rPr>
-          <w:lang w:val="en-US"/>
-        </w:rPr>
-        <w:t>Ylaruam</w:t>
-      </w:r>
-      <w:proofErr w:type="spellEnd"/>
-      <w:r>
-        <w:rPr>
-          <w:lang w:val="en-US"/>
-        </w:rPr>
-        <w:t xml:space="preserve"> shows only 11 months in the calendar. The missing month is the month before Ramadan, Shaban.</w:t>
+        <w:t>GAZ2 Emirates of Ylaruam shows only 11 months in the calendar. The missing month is the month before Ramadan, Shaban.</w:t>
       </w:r>
     </w:p>
     <w:p>
@@ -1498,37 +1363,21 @@
         <w:rPr>
           <w:lang w:val="en-US"/>
         </w:rPr>
-        <w:t xml:space="preserve">City map: 1” = 80 </w:t>
-      </w:r>
-      <w:proofErr w:type="gramStart"/>
-      <w:r>
-        <w:rPr>
-          <w:lang w:val="en-US"/>
-        </w:rPr>
-        <w:t>yards</w:t>
-      </w:r>
-      <w:proofErr w:type="gramEnd"/>
-    </w:p>
-    <w:p>
-      <w:pPr>
-        <w:rPr>
-          <w:lang w:val="en-US"/>
-        </w:rPr>
-      </w:pPr>
-      <w:r>
-        <w:rPr>
-          <w:lang w:val="en-US"/>
-        </w:rPr>
-        <w:t xml:space="preserve">Inside cover maps: 1” = 50 </w:t>
-      </w:r>
-      <w:proofErr w:type="gramStart"/>
-      <w:r>
-        <w:rPr>
-          <w:lang w:val="en-US"/>
-        </w:rPr>
-        <w:t>yards</w:t>
-      </w:r>
-      <w:proofErr w:type="gramEnd"/>
+        <w:t>City map: 1” = 80 yards</w:t>
+      </w:r>
+    </w:p>
+    <w:p>
+      <w:pPr>
+        <w:rPr>
+          <w:lang w:val="en-US"/>
+        </w:rPr>
+      </w:pPr>
+      <w:r>
+        <w:rPr>
+          <w:lang w:val="en-US"/>
+        </w:rPr>
+        <w:t>Inside cover maps: 1” = 50 yards</w:t>
+      </w:r>
     </w:p>
     <w:p>
       <w:pPr>
@@ -1611,35 +1460,7 @@
         <w:rPr>
           <w:lang w:val="en-US"/>
         </w:rPr>
-        <w:t xml:space="preserve">The dwarven calendar on page 27 of GAZ6 Dwarves of </w:t>
-      </w:r>
-      <w:proofErr w:type="spellStart"/>
-      <w:r>
-        <w:rPr>
-          <w:lang w:val="en-US"/>
-        </w:rPr>
-        <w:t>Rockhome</w:t>
-      </w:r>
-      <w:proofErr w:type="spellEnd"/>
-      <w:r>
-        <w:rPr>
-          <w:lang w:val="en-US"/>
-        </w:rPr>
-        <w:t xml:space="preserve"> only shows the </w:t>
-      </w:r>
-      <w:proofErr w:type="spellStart"/>
-      <w:r>
-        <w:rPr>
-          <w:lang w:val="en-US"/>
-        </w:rPr>
-        <w:t>Thyatian</w:t>
-      </w:r>
-      <w:proofErr w:type="spellEnd"/>
-      <w:r>
-        <w:rPr>
-          <w:lang w:val="en-US"/>
-        </w:rPr>
-        <w:t xml:space="preserve"> names of the months. </w:t>
+        <w:t xml:space="preserve">The dwarven calendar on page 27 of GAZ6 Dwarves of Rockhome only shows the Thyatian names of the months. </w:t>
       </w:r>
       <w:r>
         <w:rPr>
@@ -1663,216 +1484,87 @@
         <w:rPr>
           <w:lang w:val="en-US"/>
         </w:rPr>
+        <w:t xml:space="preserve"> Wharlin, Morlin, Hralin, Hwyrlin, Styrlin, Bahrlin, Buhrlin, Klintlin, Birrlin*, Biflin, Jhyrlin, Kuldlin </w:t>
+      </w:r>
+    </w:p>
+    <w:p>
+      <w:pPr>
+        <w:rPr>
+          <w:lang w:val="en-US"/>
+        </w:rPr>
+      </w:pPr>
+      <w:r>
+        <w:rPr>
+          <w:lang w:val="en-US"/>
+        </w:rPr>
+        <w:t>(*instead of Barrlin, which sounded too much like Bahrlin)</w:t>
+      </w:r>
+    </w:p>
+    <w:p>
+      <w:pPr>
+        <w:pStyle w:val="Titolo2"/>
+        <w:rPr>
+          <w:lang w:val="en-US"/>
+        </w:rPr>
+      </w:pPr>
+    </w:p>
+    <w:p>
+      <w:pPr>
+        <w:pStyle w:val="Titolo2"/>
+        <w:rPr>
+          <w:lang w:val="en-US"/>
+        </w:rPr>
+      </w:pPr>
+      <w:r>
+        <w:rPr>
+          <w:lang w:val="en-US"/>
+        </w:rPr>
+        <w:t>GAZ9 MINROTHAD GUILDS</w:t>
+      </w:r>
+    </w:p>
+    <w:p>
+      <w:pPr>
+        <w:rPr>
+          <w:lang w:val="en-US"/>
+        </w:rPr>
+      </w:pPr>
+    </w:p>
+    <w:p>
+      <w:pPr>
+        <w:rPr>
+          <w:lang w:val="en-US"/>
+        </w:rPr>
+      </w:pPr>
+      <w:r>
+        <w:rPr>
+          <w:lang w:val="en-US"/>
+        </w:rPr>
+        <w:t>The Verdier Calendar in GAZ9 Minrothad Guilds consists of 336 days (12 complete lunar cycles). Therefore the calendar dates for the lunar phases should not change from year to year, which contradicts page 13 of the Adventurer</w:t>
+      </w:r>
+      <w:r>
+        <w:rPr>
+          <w:rFonts w:ascii="Calibri" w:hAnsi="Calibri" w:cs="Calibri"/>
+          <w:lang w:val="en-US"/>
+        </w:rPr>
+        <w:t>’</w:t>
+      </w:r>
+      <w:r>
+        <w:rPr>
+          <w:lang w:val="en-US"/>
+        </w:rPr>
+        <w:t>s Guide. First note that there is a small glitch in the month of Onmun the first</w:t>
+      </w:r>
+      <w:r>
+        <w:rPr>
+          <w:lang w:val="en-US"/>
+        </w:rPr>
         <w:t xml:space="preserve"> </w:t>
       </w:r>
-      <w:proofErr w:type="spellStart"/>
-      <w:r>
-        <w:rPr>
-          <w:lang w:val="en-US"/>
-        </w:rPr>
-        <w:t>Wharlin</w:t>
-      </w:r>
-      <w:proofErr w:type="spellEnd"/>
-      <w:r>
-        <w:rPr>
-          <w:lang w:val="en-US"/>
-        </w:rPr>
-        <w:t xml:space="preserve">, </w:t>
-      </w:r>
-      <w:proofErr w:type="spellStart"/>
-      <w:r>
-        <w:rPr>
-          <w:lang w:val="en-US"/>
-        </w:rPr>
-        <w:t>Morlin</w:t>
-      </w:r>
-      <w:proofErr w:type="spellEnd"/>
-      <w:r>
-        <w:rPr>
-          <w:lang w:val="en-US"/>
-        </w:rPr>
-        <w:t xml:space="preserve">, </w:t>
-      </w:r>
-      <w:proofErr w:type="spellStart"/>
-      <w:r>
-        <w:rPr>
-          <w:lang w:val="en-US"/>
-        </w:rPr>
-        <w:t>Hralin</w:t>
-      </w:r>
-      <w:proofErr w:type="spellEnd"/>
-      <w:r>
-        <w:rPr>
-          <w:lang w:val="en-US"/>
-        </w:rPr>
-        <w:t xml:space="preserve">, </w:t>
-      </w:r>
-      <w:proofErr w:type="spellStart"/>
-      <w:r>
-        <w:rPr>
-          <w:lang w:val="en-US"/>
-        </w:rPr>
-        <w:t>Hwyrlin</w:t>
-      </w:r>
-      <w:proofErr w:type="spellEnd"/>
-      <w:r>
-        <w:rPr>
-          <w:lang w:val="en-US"/>
-        </w:rPr>
-        <w:t xml:space="preserve">, </w:t>
-      </w:r>
-      <w:proofErr w:type="spellStart"/>
-      <w:r>
-        <w:rPr>
-          <w:lang w:val="en-US"/>
-        </w:rPr>
-        <w:t>Styrlin</w:t>
-      </w:r>
-      <w:proofErr w:type="spellEnd"/>
-      <w:r>
-        <w:rPr>
-          <w:lang w:val="en-US"/>
-        </w:rPr>
-        <w:t xml:space="preserve">, </w:t>
-      </w:r>
-      <w:proofErr w:type="spellStart"/>
-      <w:r>
-        <w:rPr>
-          <w:lang w:val="en-US"/>
-        </w:rPr>
-        <w:t>Bahrlin</w:t>
-      </w:r>
-      <w:proofErr w:type="spellEnd"/>
-      <w:r>
-        <w:rPr>
-          <w:lang w:val="en-US"/>
-        </w:rPr>
-        <w:t xml:space="preserve">, </w:t>
-      </w:r>
-      <w:proofErr w:type="spellStart"/>
-      <w:r>
-        <w:rPr>
-          <w:lang w:val="en-US"/>
-        </w:rPr>
-        <w:t>Buhrlin</w:t>
-      </w:r>
-      <w:proofErr w:type="spellEnd"/>
-      <w:r>
-        <w:rPr>
-          <w:lang w:val="en-US"/>
-        </w:rPr>
-        <w:t xml:space="preserve">, </w:t>
-      </w:r>
-      <w:proofErr w:type="spellStart"/>
-      <w:r>
-        <w:rPr>
-          <w:lang w:val="en-US"/>
-        </w:rPr>
-        <w:t>Klintlin</w:t>
-      </w:r>
-      <w:proofErr w:type="spellEnd"/>
-      <w:r>
-        <w:rPr>
-          <w:lang w:val="en-US"/>
-        </w:rPr>
-        <w:t xml:space="preserve">, </w:t>
-      </w:r>
-      <w:proofErr w:type="spellStart"/>
-      <w:r>
-        <w:rPr>
-          <w:lang w:val="en-US"/>
-        </w:rPr>
-        <w:t>Birrlin</w:t>
-      </w:r>
-      <w:proofErr w:type="spellEnd"/>
-      <w:r>
-        <w:rPr>
-          <w:lang w:val="en-US"/>
-        </w:rPr>
-        <w:t xml:space="preserve">*, </w:t>
-      </w:r>
-      <w:proofErr w:type="spellStart"/>
-      <w:r>
-        <w:rPr>
-          <w:lang w:val="en-US"/>
-        </w:rPr>
-        <w:t>Biflin</w:t>
-      </w:r>
-      <w:proofErr w:type="spellEnd"/>
-      <w:r>
-        <w:rPr>
-          <w:lang w:val="en-US"/>
-        </w:rPr>
-        <w:t xml:space="preserve">, </w:t>
-      </w:r>
-      <w:proofErr w:type="spellStart"/>
-      <w:r>
-        <w:rPr>
-          <w:lang w:val="en-US"/>
-        </w:rPr>
-        <w:t>Jhyrlin</w:t>
-      </w:r>
-      <w:proofErr w:type="spellEnd"/>
-      <w:r>
-        <w:rPr>
-          <w:lang w:val="en-US"/>
-        </w:rPr>
-        <w:t xml:space="preserve">, </w:t>
-      </w:r>
-      <w:proofErr w:type="spellStart"/>
-      <w:r>
-        <w:rPr>
-          <w:lang w:val="en-US"/>
-        </w:rPr>
-        <w:t>Kuldlin</w:t>
-      </w:r>
-      <w:proofErr w:type="spellEnd"/>
-      <w:r>
-        <w:rPr>
-          <w:lang w:val="en-US"/>
-        </w:rPr>
-        <w:t xml:space="preserve"> </w:t>
-      </w:r>
-    </w:p>
-    <w:p>
-      <w:pPr>
-        <w:rPr>
-          <w:lang w:val="en-US"/>
-        </w:rPr>
-      </w:pPr>
-      <w:r>
-        <w:rPr>
-          <w:lang w:val="en-US"/>
-        </w:rPr>
-        <w:t xml:space="preserve">(*instead of </w:t>
-      </w:r>
-      <w:proofErr w:type="spellStart"/>
-      <w:r>
-        <w:rPr>
-          <w:lang w:val="en-US"/>
-        </w:rPr>
-        <w:t>Barrlin</w:t>
-      </w:r>
-      <w:proofErr w:type="spellEnd"/>
-      <w:r>
-        <w:rPr>
-          <w:lang w:val="en-US"/>
-        </w:rPr>
-        <w:t xml:space="preserve">, which sounded too much like </w:t>
-      </w:r>
-      <w:proofErr w:type="spellStart"/>
-      <w:r>
-        <w:rPr>
-          <w:lang w:val="en-US"/>
-        </w:rPr>
-        <w:t>Bahrlin</w:t>
-      </w:r>
-      <w:proofErr w:type="spellEnd"/>
-      <w:r>
-        <w:rPr>
-          <w:lang w:val="en-US"/>
-        </w:rPr>
-        <w:t>)</w:t>
+      <w:r>
+        <w:rPr>
+          <w:lang w:val="en-US"/>
+        </w:rPr>
+        <w:t>quarter moon waning should be on the 26th (not on the 29th), and the second new moon should be on the 28th (instead of the 30th). With this being corrected, and since both calendars have the same total numbers of days and lunar phases, the yearly two-day adjustment then seems indeed superfluous.</w:t>
       </w:r>
     </w:p>
     <w:p>
@@ -1882,6 +1574,32 @@
           <w:lang w:val="en-US"/>
         </w:rPr>
       </w:pPr>
+      <w:r>
+        <w:rPr>
+          <w:lang w:val="en-US"/>
+        </w:rPr>
+        <w:t>GAZ11 REPUBLIC OF DAROKIN</w:t>
+      </w:r>
+    </w:p>
+    <w:p>
+      <w:pPr>
+        <w:rPr>
+          <w:lang w:val="en-US"/>
+        </w:rPr>
+      </w:pPr>
+    </w:p>
+    <w:p>
+      <w:pPr>
+        <w:rPr>
+          <w:lang w:val="en-US"/>
+        </w:rPr>
+      </w:pPr>
+      <w:r>
+        <w:rPr>
+          <w:lang w:val="en-US"/>
+        </w:rPr>
+        <w:t>According to the descriptions on page 42 of GAZ11 Republic of Darokin, Hinmeet would be close to the Malpheggi Swamps. Mar and Hinmeet were accidentally transposed on the very first color map (the error has been perpetrated on all later maps of the region).</w:t>
+      </w:r>
     </w:p>
     <w:p>
       <w:pPr>
@@ -1894,69 +1612,132 @@
         <w:rPr>
           <w:lang w:val="en-US"/>
         </w:rPr>
-        <w:t>GAZ9 MINROTHAD GUILDS</w:t>
-      </w:r>
-    </w:p>
-    <w:p>
-      <w:pPr>
-        <w:rPr>
-          <w:lang w:val="en-US"/>
-        </w:rPr>
-      </w:pPr>
-    </w:p>
-    <w:p>
-      <w:pPr>
-        <w:rPr>
-          <w:lang w:val="en-US"/>
-        </w:rPr>
-      </w:pPr>
-      <w:r>
-        <w:rPr>
-          <w:lang w:val="en-US"/>
-        </w:rPr>
-        <w:t xml:space="preserve">The </w:t>
-      </w:r>
-      <w:proofErr w:type="spellStart"/>
-      <w:r>
-        <w:rPr>
-          <w:lang w:val="en-US"/>
-        </w:rPr>
-        <w:t>Verdier</w:t>
-      </w:r>
-      <w:proofErr w:type="spellEnd"/>
-      <w:r>
-        <w:rPr>
-          <w:lang w:val="en-US"/>
-        </w:rPr>
-        <w:t xml:space="preserve"> Calendar in GAZ9 </w:t>
-      </w:r>
-      <w:proofErr w:type="spellStart"/>
-      <w:r>
-        <w:rPr>
-          <w:lang w:val="en-US"/>
-        </w:rPr>
-        <w:t>Minrothad</w:t>
-      </w:r>
-      <w:proofErr w:type="spellEnd"/>
-      <w:r>
-        <w:rPr>
-          <w:lang w:val="en-US"/>
-        </w:rPr>
-        <w:t xml:space="preserve"> Guilds consists of 336 days (12 complete lunar cycles). </w:t>
-      </w:r>
-      <w:proofErr w:type="gramStart"/>
-      <w:r>
-        <w:rPr>
-          <w:lang w:val="en-US"/>
-        </w:rPr>
-        <w:t>Therefore</w:t>
-      </w:r>
-      <w:proofErr w:type="gramEnd"/>
-      <w:r>
-        <w:rPr>
-          <w:lang w:val="en-US"/>
-        </w:rPr>
-        <w:t xml:space="preserve"> the calendar dates for the lunar phases should not change from year to year, which contradicts page 13 of the Adventurer</w:t>
+        <w:t xml:space="preserve">GAZ14 </w:t>
+      </w:r>
+      <w:r>
+        <w:rPr>
+          <w:lang w:val="en-US"/>
+        </w:rPr>
+        <w:t>THE ATRUAGHIN CLANS</w:t>
+      </w:r>
+    </w:p>
+    <w:p>
+      <w:pPr>
+        <w:rPr>
+          <w:lang w:val="en-US"/>
+        </w:rPr>
+      </w:pPr>
+    </w:p>
+    <w:p>
+      <w:pPr>
+        <w:rPr>
+          <w:lang w:val="en-US"/>
+        </w:rPr>
+      </w:pPr>
+      <w:r>
+        <w:rPr>
+          <w:lang w:val="en-US"/>
+        </w:rPr>
+        <w:t>MAP: The Children of the Viper should be called the Children of the Tiger</w:t>
+      </w:r>
+    </w:p>
+    <w:p>
+      <w:pPr>
+        <w:rPr>
+          <w:lang w:val="en-US"/>
+        </w:rPr>
+      </w:pPr>
+      <w:r>
+        <w:rPr>
+          <w:lang w:val="en-US"/>
+        </w:rPr>
+        <w:t>In “</w:t>
+      </w:r>
+      <w:r>
+        <w:rPr>
+          <w:lang w:val="en-US"/>
+        </w:rPr>
+        <w:t>Children of the Horse</w:t>
+      </w:r>
+      <w:r>
+        <w:rPr>
+          <w:lang w:val="en-US"/>
+        </w:rPr>
+        <w:t>” there are two rivers, not three.</w:t>
+      </w:r>
+    </w:p>
+    <w:p>
+      <w:pPr>
+        <w:pStyle w:val="Titolo2"/>
+        <w:rPr>
+          <w:lang w:val="en-US"/>
+        </w:rPr>
+      </w:pPr>
+    </w:p>
+    <w:p>
+      <w:pPr>
+        <w:pStyle w:val="Titolo2"/>
+        <w:rPr>
+          <w:lang w:val="en-US"/>
+        </w:rPr>
+      </w:pPr>
+      <w:r>
+        <w:rPr>
+          <w:lang w:val="en-US"/>
+        </w:rPr>
+        <w:t>HOLLOW WORLD BOXED SET</w:t>
+      </w:r>
+    </w:p>
+    <w:p>
+      <w:pPr>
+        <w:rPr>
+          <w:lang w:val="en-US"/>
+        </w:rPr>
+      </w:pPr>
+    </w:p>
+    <w:p>
+      <w:pPr>
+        <w:rPr>
+          <w:lang w:val="en-US"/>
+        </w:rPr>
+      </w:pPr>
+      <w:r>
+        <w:rPr>
+          <w:lang w:val="en-US"/>
+        </w:rPr>
+        <w:t>The scale on the two hex maps equal 40 miles per hex.</w:t>
+      </w:r>
+    </w:p>
+    <w:p>
+      <w:pPr>
+        <w:rPr>
+          <w:lang w:val="en-US"/>
+        </w:rPr>
+      </w:pPr>
+      <w:r>
+        <w:rPr>
+          <w:lang w:val="en-US"/>
+        </w:rPr>
+        <w:t xml:space="preserve">Rafiel </w:t>
+      </w:r>
+      <w:r>
+        <w:rPr>
+          <w:lang w:val="en-US"/>
+        </w:rPr>
+        <w:t>belongs to the Sphere of Energy, not Time.</w:t>
+      </w:r>
+    </w:p>
+    <w:p>
+      <w:pPr>
+        <w:rPr>
+          <w:lang w:val="en-US"/>
+        </w:rPr>
+      </w:pPr>
+      <w:r>
+        <w:rPr>
+          <w:lang w:val="en-US"/>
+        </w:rPr>
+        <w:t>The area between the Arm of the Immortals and the Orc</w:t>
       </w:r>
       <w:r>
         <w:rPr>
@@ -1969,282 +1750,6 @@
         <w:rPr>
           <w:lang w:val="en-US"/>
         </w:rPr>
-        <w:t xml:space="preserve">s Guide. First note that there is a small glitch in the month of </w:t>
-      </w:r>
-      <w:proofErr w:type="spellStart"/>
-      <w:r>
-        <w:rPr>
-          <w:lang w:val="en-US"/>
-        </w:rPr>
-        <w:t>Onmun</w:t>
-      </w:r>
-      <w:proofErr w:type="spellEnd"/>
-      <w:r>
-        <w:rPr>
-          <w:lang w:val="en-US"/>
-        </w:rPr>
-        <w:t xml:space="preserve"> the first</w:t>
-      </w:r>
-      <w:r>
-        <w:rPr>
-          <w:lang w:val="en-US"/>
-        </w:rPr>
-        <w:t xml:space="preserve"> </w:t>
-      </w:r>
-      <w:r>
-        <w:rPr>
-          <w:lang w:val="en-US"/>
-        </w:rPr>
-        <w:t>quarter moon waning should be on the 26th (not on the 29th), and the second new moon should be on the 28th (instead of the 30th). With this being corrected, and since both calendars have the same total numbers of days and lunar phases, the yearly two-day adjustment then seems indeed superfluous.</w:t>
-      </w:r>
-    </w:p>
-    <w:p>
-      <w:pPr>
-        <w:pStyle w:val="Titolo2"/>
-        <w:rPr>
-          <w:lang w:val="en-US"/>
-        </w:rPr>
-      </w:pPr>
-      <w:r>
-        <w:rPr>
-          <w:lang w:val="en-US"/>
-        </w:rPr>
-        <w:t>GAZ11 REPUBLIC OF DAROKIN</w:t>
-      </w:r>
-    </w:p>
-    <w:p>
-      <w:pPr>
-        <w:rPr>
-          <w:lang w:val="en-US"/>
-        </w:rPr>
-      </w:pPr>
-    </w:p>
-    <w:p>
-      <w:pPr>
-        <w:rPr>
-          <w:lang w:val="en-US"/>
-        </w:rPr>
-      </w:pPr>
-      <w:r>
-        <w:rPr>
-          <w:lang w:val="en-US"/>
-        </w:rPr>
-        <w:t xml:space="preserve">According to the descriptions on page 42 of GAZ11 Republic of </w:t>
-      </w:r>
-      <w:proofErr w:type="spellStart"/>
-      <w:r>
-        <w:rPr>
-          <w:lang w:val="en-US"/>
-        </w:rPr>
-        <w:t>Darokin</w:t>
-      </w:r>
-      <w:proofErr w:type="spellEnd"/>
-      <w:r>
-        <w:rPr>
-          <w:lang w:val="en-US"/>
-        </w:rPr>
-        <w:t xml:space="preserve">, </w:t>
-      </w:r>
-      <w:proofErr w:type="spellStart"/>
-      <w:r>
-        <w:rPr>
-          <w:lang w:val="en-US"/>
-        </w:rPr>
-        <w:t>Hinmeet</w:t>
-      </w:r>
-      <w:proofErr w:type="spellEnd"/>
-      <w:r>
-        <w:rPr>
-          <w:lang w:val="en-US"/>
-        </w:rPr>
-        <w:t xml:space="preserve"> would be close to the </w:t>
-      </w:r>
-      <w:proofErr w:type="spellStart"/>
-      <w:r>
-        <w:rPr>
-          <w:lang w:val="en-US"/>
-        </w:rPr>
-        <w:t>Malpheggi</w:t>
-      </w:r>
-      <w:proofErr w:type="spellEnd"/>
-      <w:r>
-        <w:rPr>
-          <w:lang w:val="en-US"/>
-        </w:rPr>
-        <w:t xml:space="preserve"> Swamps. Mar and </w:t>
-      </w:r>
-      <w:proofErr w:type="spellStart"/>
-      <w:r>
-        <w:rPr>
-          <w:lang w:val="en-US"/>
-        </w:rPr>
-        <w:t>Hinmeet</w:t>
-      </w:r>
-      <w:proofErr w:type="spellEnd"/>
-      <w:r>
-        <w:rPr>
-          <w:lang w:val="en-US"/>
-        </w:rPr>
-        <w:t xml:space="preserve"> were accidentally transposed on the very first color map (the error has been perpetrated on all later maps of the region).</w:t>
-      </w:r>
-    </w:p>
-    <w:p>
-      <w:pPr>
-        <w:pStyle w:val="Titolo2"/>
-        <w:rPr>
-          <w:lang w:val="en-US"/>
-        </w:rPr>
-      </w:pPr>
-      <w:r>
-        <w:rPr>
-          <w:lang w:val="en-US"/>
-        </w:rPr>
-        <w:t xml:space="preserve">GAZ14 </w:t>
-      </w:r>
-      <w:r>
-        <w:rPr>
-          <w:lang w:val="en-US"/>
-        </w:rPr>
-        <w:t>THE ATRUAGHIN CLANS</w:t>
-      </w:r>
-    </w:p>
-    <w:p>
-      <w:pPr>
-        <w:rPr>
-          <w:lang w:val="en-US"/>
-        </w:rPr>
-      </w:pPr>
-    </w:p>
-    <w:p>
-      <w:pPr>
-        <w:rPr>
-          <w:lang w:val="en-US"/>
-        </w:rPr>
-      </w:pPr>
-      <w:r>
-        <w:rPr>
-          <w:lang w:val="en-US"/>
-        </w:rPr>
-        <w:t>MAP: The Children of the Viper should be called the Children of the Tiger</w:t>
-      </w:r>
-    </w:p>
-    <w:p>
-      <w:pPr>
-        <w:rPr>
-          <w:lang w:val="en-US"/>
-        </w:rPr>
-      </w:pPr>
-      <w:r>
-        <w:rPr>
-          <w:lang w:val="en-US"/>
-        </w:rPr>
-        <w:t>In “</w:t>
-      </w:r>
-      <w:r>
-        <w:rPr>
-          <w:lang w:val="en-US"/>
-        </w:rPr>
-        <w:t>Children of the Horse</w:t>
-      </w:r>
-      <w:r>
-        <w:rPr>
-          <w:lang w:val="en-US"/>
-        </w:rPr>
-        <w:t>” there are two rivers, not three.</w:t>
-      </w:r>
-    </w:p>
-    <w:p>
-      <w:pPr>
-        <w:pStyle w:val="Titolo2"/>
-        <w:rPr>
-          <w:lang w:val="en-US"/>
-        </w:rPr>
-      </w:pPr>
-    </w:p>
-    <w:p>
-      <w:pPr>
-        <w:pStyle w:val="Titolo2"/>
-        <w:rPr>
-          <w:lang w:val="en-US"/>
-        </w:rPr>
-      </w:pPr>
-      <w:r>
-        <w:rPr>
-          <w:lang w:val="en-US"/>
-        </w:rPr>
-        <w:t>HOLLOW WORLD BOXED SET</w:t>
-      </w:r>
-    </w:p>
-    <w:p>
-      <w:pPr>
-        <w:rPr>
-          <w:lang w:val="en-US"/>
-        </w:rPr>
-      </w:pPr>
-    </w:p>
-    <w:p>
-      <w:pPr>
-        <w:rPr>
-          <w:lang w:val="en-US"/>
-        </w:rPr>
-      </w:pPr>
-      <w:r>
-        <w:rPr>
-          <w:lang w:val="en-US"/>
-        </w:rPr>
-        <w:t>The scale on the two hex maps equal 40 miles per hex.</w:t>
-      </w:r>
-    </w:p>
-    <w:p>
-      <w:pPr>
-        <w:rPr>
-          <w:lang w:val="en-US"/>
-        </w:rPr>
-      </w:pPr>
-      <w:proofErr w:type="spellStart"/>
-      <w:r>
-        <w:rPr>
-          <w:lang w:val="en-US"/>
-        </w:rPr>
-        <w:t>Rafiel</w:t>
-      </w:r>
-      <w:proofErr w:type="spellEnd"/>
-      <w:r>
-        <w:rPr>
-          <w:lang w:val="en-US"/>
-        </w:rPr>
-        <w:t xml:space="preserve"> </w:t>
-      </w:r>
-      <w:r>
-        <w:rPr>
-          <w:lang w:val="en-US"/>
-        </w:rPr>
-        <w:t>belongs to the Sphere of Energy, not Time.</w:t>
-      </w:r>
-    </w:p>
-    <w:p>
-      <w:pPr>
-        <w:rPr>
-          <w:lang w:val="en-US"/>
-        </w:rPr>
-      </w:pPr>
-      <w:r>
-        <w:rPr>
-          <w:lang w:val="en-US"/>
-        </w:rPr>
-        <w:t>The area between the Arm of the Immortals and the Orc</w:t>
-      </w:r>
-      <w:r>
-        <w:rPr>
-          <w:rFonts w:ascii="Calibri" w:hAnsi="Calibri" w:cs="Calibri"/>
-          <w:lang w:val="en-US"/>
-        </w:rPr>
-        <w:t>’</w:t>
-      </w:r>
-      <w:r>
-        <w:rPr>
-          <w:lang w:val="en-US"/>
-        </w:rPr>
         <w:t xml:space="preserve">s Head Peninsula seems like land territory instead of water. There is a coastal line in blue that delineates the Yalu Bay and the small spot for the Trident Isle. An unfortunate error in production caused the blue color to end too far south. </w:t>
       </w:r>
     </w:p>
@@ -2258,77 +1763,7 @@
         <w:rPr>
           <w:lang w:val="en-US"/>
         </w:rPr>
-        <w:t xml:space="preserve">The </w:t>
-      </w:r>
-      <w:proofErr w:type="spellStart"/>
-      <w:r>
-        <w:rPr>
-          <w:lang w:val="en-US"/>
-        </w:rPr>
-        <w:t>Izondian</w:t>
-      </w:r>
-      <w:proofErr w:type="spellEnd"/>
-      <w:r>
-        <w:rPr>
-          <w:lang w:val="en-US"/>
-        </w:rPr>
-        <w:t xml:space="preserve"> Deep is also known as the Western Sea (see X9 The Savage Coast for a good map of the Orc's Head Peninsula and the coastal region north of the </w:t>
-      </w:r>
-      <w:proofErr w:type="spellStart"/>
-      <w:r>
-        <w:rPr>
-          <w:lang w:val="en-US"/>
-        </w:rPr>
-        <w:t>Izondian</w:t>
-      </w:r>
-      <w:proofErr w:type="spellEnd"/>
-      <w:r>
-        <w:rPr>
-          <w:lang w:val="en-US"/>
-        </w:rPr>
-        <w:t xml:space="preserve"> Deep). </w:t>
-      </w:r>
-      <w:proofErr w:type="gramStart"/>
-      <w:r>
-        <w:rPr>
-          <w:lang w:val="en-US"/>
-        </w:rPr>
-        <w:t>The Midland forest</w:t>
-      </w:r>
-      <w:proofErr w:type="gramEnd"/>
-      <w:r>
-        <w:rPr>
-          <w:lang w:val="en-US"/>
-        </w:rPr>
-        <w:t xml:space="preserve"> (also known as the </w:t>
-      </w:r>
-      <w:proofErr w:type="spellStart"/>
-      <w:r>
-        <w:rPr>
-          <w:lang w:val="en-US"/>
-        </w:rPr>
-        <w:t>Darkwood</w:t>
-      </w:r>
-      <w:proofErr w:type="spellEnd"/>
-      <w:r>
-        <w:rPr>
-          <w:lang w:val="en-US"/>
-        </w:rPr>
-        <w:t xml:space="preserve">) also stretches too far south; it covers </w:t>
-      </w:r>
-      <w:proofErr w:type="spellStart"/>
-      <w:r>
-        <w:rPr>
-          <w:lang w:val="en-US"/>
-        </w:rPr>
-        <w:t>Hule</w:t>
-      </w:r>
-      <w:proofErr w:type="spellEnd"/>
-      <w:r>
-        <w:rPr>
-          <w:lang w:val="en-US"/>
-        </w:rPr>
-        <w:t xml:space="preserve"> completely</w:t>
+        <w:t>The Izondian Deep is also known as the Western Sea (see X9 The Savage Coast for a good map of the Orc's Head Peninsula and the coastal region north of the Izondian Deep). The Midland forest (also known as the Darkwood) also stretches too far south; it covers Hule completely</w:t>
       </w:r>
     </w:p>
     <w:p>
@@ -2359,61 +1794,11 @@
           <w:lang w:val="en-US"/>
         </w:rPr>
       </w:pPr>
-      <w:proofErr w:type="spellStart"/>
-      <w:r>
-        <w:rPr>
-          <w:lang w:val="en-US"/>
-        </w:rPr>
-        <w:t>Wendar</w:t>
-      </w:r>
-      <w:proofErr w:type="spellEnd"/>
-      <w:r>
-        <w:rPr>
-          <w:lang w:val="en-US"/>
-        </w:rPr>
-        <w:t xml:space="preserve"> and </w:t>
-      </w:r>
-      <w:proofErr w:type="spellStart"/>
-      <w:r>
-        <w:rPr>
-          <w:lang w:val="en-US"/>
-        </w:rPr>
-        <w:t>Denagoth</w:t>
-      </w:r>
-      <w:proofErr w:type="spellEnd"/>
-      <w:r>
-        <w:rPr>
-          <w:lang w:val="en-US"/>
-        </w:rPr>
-        <w:t xml:space="preserve"> are both located north of </w:t>
-      </w:r>
-      <w:proofErr w:type="spellStart"/>
-      <w:r>
-        <w:rPr>
-          <w:lang w:val="en-US"/>
-        </w:rPr>
-        <w:t>Glantri</w:t>
-      </w:r>
-      <w:proofErr w:type="spellEnd"/>
-      <w:r>
-        <w:rPr>
-          <w:lang w:val="en-US"/>
-        </w:rPr>
-        <w:t xml:space="preserve">. They were presented in D&amp;D module X11 Saga of the </w:t>
-      </w:r>
-      <w:proofErr w:type="spellStart"/>
-      <w:r>
-        <w:rPr>
-          <w:lang w:val="en-US"/>
-        </w:rPr>
-        <w:t>Shadowlord</w:t>
-      </w:r>
-      <w:proofErr w:type="spellEnd"/>
-      <w:r>
-        <w:rPr>
-          <w:lang w:val="en-US"/>
-        </w:rPr>
-        <w:t>.</w:t>
+      <w:r>
+        <w:rPr>
+          <w:lang w:val="en-US"/>
+        </w:rPr>
+        <w:t>Wendar and Denagoth are both located north of Glantri. They were presented in D&amp;D module X11 Saga of the Shadowlord.</w:t>
       </w:r>
     </w:p>
     <w:p>
@@ -2456,37 +1841,13 @@
           <w:iCs/>
           <w:lang w:val="en-US"/>
         </w:rPr>
-        <w:t xml:space="preserve">Kingdom of </w:t>
-      </w:r>
-      <w:proofErr w:type="spellStart"/>
-      <w:r>
-        <w:rPr>
-          <w:i/>
-          <w:iCs/>
-          <w:lang w:val="en-US"/>
-        </w:rPr>
-        <w:t>Nithia</w:t>
-      </w:r>
-      <w:proofErr w:type="spellEnd"/>
-      <w:r>
-        <w:rPr>
-          <w:lang w:val="en-US"/>
-        </w:rPr>
-        <w:t xml:space="preserve"> mentioned several types of armor, including the great </w:t>
-      </w:r>
-      <w:proofErr w:type="spellStart"/>
-      <w:r>
-        <w:rPr>
-          <w:lang w:val="en-US"/>
-        </w:rPr>
-        <w:t>Nithian</w:t>
-      </w:r>
-      <w:proofErr w:type="spellEnd"/>
-      <w:r>
-        <w:rPr>
-          <w:lang w:val="en-US"/>
-        </w:rPr>
-        <w:t xml:space="preserve"> shield, partial armor, and full armor Among these were the armlet, anklet, bracelet, breast plate, leather harness, leather helm, battle helm, textile armor, scale/textile armor, and plate mail. The use of the armlets, anklets, and bracelets is explained in the section on page 26 of the Player</w:t>
+        <w:t>Kingdom of Nithia</w:t>
+      </w:r>
+      <w:r>
+        <w:rPr>
+          <w:lang w:val="en-US"/>
+        </w:rPr>
+        <w:t xml:space="preserve"> mentioned several types of armor, including the great Nithian shield, partial armor, and full armor Among these were the armlet, anklet, bracelet, breast plate, leather harness, leather helm, battle helm, textile armor, scale/textile armor, and plate mail. The use of the armlets, anklets, and bracelets is explained in the section on page 26 of the Player</w:t>
       </w:r>
       <w:r>
         <w:rPr>
@@ -2610,124 +1971,88 @@
                 <w:bCs/>
                 <w:lang w:val="en-US"/>
               </w:rPr>
-              <w:t>(</w:t>
-            </w:r>
-            <w:proofErr w:type="spellStart"/>
-            <w:r>
+              <w:t>(gp)</w:t>
+            </w:r>
+          </w:p>
+        </w:tc>
+        <w:tc>
+          <w:tcPr>
+            <w:tcW w:w="992" w:type="dxa"/>
+          </w:tcPr>
+          <w:p>
+            <w:pPr>
               <w:rPr>
                 <w:b/>
                 <w:bCs/>
                 <w:lang w:val="en-US"/>
               </w:rPr>
-              <w:t>gp</w:t>
-            </w:r>
-            <w:proofErr w:type="spellEnd"/>
+            </w:pPr>
             <w:r>
               <w:rPr>
                 <w:b/>
                 <w:bCs/>
                 <w:lang w:val="en-US"/>
               </w:rPr>
-              <w:t>)</w:t>
-            </w:r>
-          </w:p>
-        </w:tc>
-        <w:tc>
-          <w:tcPr>
-            <w:tcW w:w="992" w:type="dxa"/>
-          </w:tcPr>
-          <w:p>
-            <w:pPr>
+              <w:t>Enc.</w:t>
+            </w:r>
+            <w:r>
               <w:rPr>
                 <w:b/>
                 <w:bCs/>
                 <w:lang w:val="en-US"/>
               </w:rPr>
-            </w:pPr>
+              <w:t xml:space="preserve"> </w:t>
+            </w:r>
             <w:r>
               <w:rPr>
                 <w:b/>
                 <w:bCs/>
                 <w:lang w:val="en-US"/>
               </w:rPr>
-              <w:t>Enc.</w:t>
-            </w:r>
-            <w:r>
+              <w:t>(cn)</w:t>
+            </w:r>
+          </w:p>
+        </w:tc>
+        <w:tc>
+          <w:tcPr>
+            <w:tcW w:w="1134" w:type="dxa"/>
+          </w:tcPr>
+          <w:p>
+            <w:pPr>
               <w:rPr>
                 <w:b/>
                 <w:bCs/>
                 <w:lang w:val="en-US"/>
               </w:rPr>
-              <w:t xml:space="preserve"> </w:t>
-            </w:r>
+            </w:pPr>
             <w:r>
               <w:rPr>
                 <w:b/>
                 <w:bCs/>
                 <w:lang w:val="en-US"/>
               </w:rPr>
-              <w:t>(</w:t>
-            </w:r>
-            <w:proofErr w:type="spellStart"/>
-            <w:r>
+              <w:t>AC</w:t>
+            </w:r>
+          </w:p>
+        </w:tc>
+        <w:tc>
+          <w:tcPr>
+            <w:tcW w:w="4246" w:type="dxa"/>
+          </w:tcPr>
+          <w:p>
+            <w:pPr>
               <w:rPr>
                 <w:b/>
                 <w:bCs/>
                 <w:lang w:val="en-US"/>
               </w:rPr>
-              <w:t>cn</w:t>
-            </w:r>
-            <w:proofErr w:type="spellEnd"/>
+            </w:pPr>
             <w:r>
               <w:rPr>
                 <w:b/>
                 <w:bCs/>
                 <w:lang w:val="en-US"/>
               </w:rPr>
-              <w:t>)</w:t>
-            </w:r>
-          </w:p>
-        </w:tc>
-        <w:tc>
-          <w:tcPr>
-            <w:tcW w:w="1134" w:type="dxa"/>
-          </w:tcPr>
-          <w:p>
-            <w:pPr>
-              <w:rPr>
-                <w:b/>
-                <w:bCs/>
-                <w:lang w:val="en-US"/>
-              </w:rPr>
-            </w:pPr>
-            <w:r>
-              <w:rPr>
-                <w:b/>
-                <w:bCs/>
-                <w:lang w:val="en-US"/>
-              </w:rPr>
-              <w:t>AC</w:t>
-            </w:r>
-          </w:p>
-        </w:tc>
-        <w:tc>
-          <w:tcPr>
-            <w:tcW w:w="4246" w:type="dxa"/>
-          </w:tcPr>
-          <w:p>
-            <w:pPr>
-              <w:rPr>
-                <w:b/>
-                <w:bCs/>
-                <w:lang w:val="en-US"/>
-              </w:rPr>
-            </w:pPr>
-            <w:r>
-              <w:rPr>
-                <w:b/>
-                <w:bCs/>
-                <w:lang w:val="en-US"/>
-              </w:rPr>
               <w:t>Notes</w:t>
             </w:r>
           </w:p>
@@ -3572,19 +2897,11 @@
                 <w:lang w:val="en-US"/>
               </w:rPr>
             </w:pPr>
-            <w:proofErr w:type="spellStart"/>
-            <w:r>
-              <w:rPr>
-                <w:lang w:val="en-US"/>
-              </w:rPr>
-              <w:t>Nithian</w:t>
-            </w:r>
-            <w:proofErr w:type="spellEnd"/>
-            <w:r>
-              <w:rPr>
-                <w:lang w:val="en-US"/>
-              </w:rPr>
-              <w:t xml:space="preserve"> shield</w:t>
+            <w:r>
+              <w:rPr>
+                <w:lang w:val="en-US"/>
+              </w:rPr>
+              <w:t>Nithian shield</w:t>
             </w:r>
           </w:p>
         </w:tc>
@@ -3672,19 +2989,11 @@
                 <w:lang w:val="en-US"/>
               </w:rPr>
             </w:pPr>
-            <w:proofErr w:type="spellStart"/>
-            <w:r>
-              <w:rPr>
-                <w:lang w:val="en-US"/>
-              </w:rPr>
-              <w:t>Nithian</w:t>
-            </w:r>
-            <w:proofErr w:type="spellEnd"/>
-            <w:r>
-              <w:rPr>
-                <w:lang w:val="en-US"/>
-              </w:rPr>
-              <w:t xml:space="preserve"> scale armor</w:t>
+            <w:r>
+              <w:rPr>
+                <w:lang w:val="en-US"/>
+              </w:rPr>
+              <w:t>Nithian scale armor</w:t>
             </w:r>
           </w:p>
         </w:tc>
@@ -3772,19 +3081,11 @@
                 <w:lang w:val="en-US"/>
               </w:rPr>
             </w:pPr>
-            <w:proofErr w:type="spellStart"/>
-            <w:r>
-              <w:rPr>
-                <w:lang w:val="en-US"/>
-              </w:rPr>
-              <w:t>Nithian</w:t>
-            </w:r>
-            <w:proofErr w:type="spellEnd"/>
-            <w:r>
-              <w:rPr>
-                <w:lang w:val="en-US"/>
-              </w:rPr>
-              <w:t xml:space="preserve"> plate mall</w:t>
+            <w:r>
+              <w:rPr>
+                <w:lang w:val="en-US"/>
+              </w:rPr>
+              <w:t>Nithian plate mall</w:t>
             </w:r>
           </w:p>
         </w:tc>
@@ -3875,19 +3176,11 @@
           <w:lang w:val="en-US"/>
         </w:rPr>
       </w:pPr>
-      <w:proofErr w:type="spellStart"/>
-      <w:r>
-        <w:rPr>
-          <w:lang w:val="en-US"/>
-        </w:rPr>
-        <w:t>Nithian</w:t>
-      </w:r>
-      <w:proofErr w:type="spellEnd"/>
-      <w:r>
-        <w:rPr>
-          <w:lang w:val="en-US"/>
-        </w:rPr>
-        <w:t xml:space="preserve"> shields, because of their light build, can easily be destroyed, which happens in any combat round during which the character sustains five points of damage from a single attack, or 10 points or more from a combination of attacks. Thieves can use any of the partial armor except the battle helm and the breast plate. Textile armor comes with a textile helm. In game terms, the latter provides protection against the sun only (no armor</w:t>
+      <w:r>
+        <w:rPr>
+          <w:lang w:val="en-US"/>
+        </w:rPr>
+        <w:t>Nithian shields, because of their light build, can easily be destroyed, which happens in any combat round during which the character sustains five points of damage from a single attack, or 10 points or more from a combination of attacks. Thieves can use any of the partial armor except the battle helm and the breast plate. Textile armor comes with a textile helm. In game terms, the latter provides protection against the sun only (no armor</w:t>
       </w:r>
       <w:r>
         <w:rPr>
@@ -3912,21 +3205,7 @@
         <w:rPr>
           <w:lang w:val="en-US"/>
         </w:rPr>
-        <w:t xml:space="preserve">As far as the statement on page 39 is concerned, regarding the statues, check page 42, on the power that pyramids have over statues. That was the intended use of statues in Kingdom of </w:t>
-      </w:r>
-      <w:proofErr w:type="spellStart"/>
-      <w:r>
-        <w:rPr>
-          <w:lang w:val="en-US"/>
-        </w:rPr>
-        <w:t>Nithia</w:t>
-      </w:r>
-      <w:proofErr w:type="spellEnd"/>
-      <w:r>
-        <w:rPr>
-          <w:lang w:val="en-US"/>
-        </w:rPr>
-        <w:t>. The mention of the three mystical structures is misleading in that respect</w:t>
+        <w:t>As far as the statement on page 39 is concerned, regarding the statues, check page 42, on the power that pyramids have over statues. That was the intended use of statues in Kingdom of Nithia. The mention of the three mystical structures is misleading in that respect</w:t>
       </w:r>
       <w:r>
         <w:rPr>
@@ -3945,35 +3224,7 @@
         <w:rPr>
           <w:lang w:val="en-US"/>
         </w:rPr>
-        <w:t xml:space="preserve">On page 19 in the </w:t>
-      </w:r>
-      <w:proofErr w:type="spellStart"/>
-      <w:r>
-        <w:rPr>
-          <w:lang w:val="en-US"/>
-        </w:rPr>
-        <w:t>Heavyman</w:t>
-      </w:r>
-      <w:proofErr w:type="spellEnd"/>
-      <w:r>
-        <w:rPr>
-          <w:lang w:val="en-US"/>
-        </w:rPr>
-        <w:t xml:space="preserve"> section, there is mention of Shield Back and </w:t>
-      </w:r>
-      <w:proofErr w:type="spellStart"/>
-      <w:r>
-        <w:rPr>
-          <w:lang w:val="en-US"/>
-        </w:rPr>
-        <w:t>Nithian</w:t>
-      </w:r>
-      <w:proofErr w:type="spellEnd"/>
-      <w:r>
-        <w:rPr>
-          <w:lang w:val="en-US"/>
-        </w:rPr>
-        <w:t xml:space="preserve"> Armor skills that aren</w:t>
+        <w:t>On page 19 in the Heavyman section, there is mention of Shield Back and Nithian Armor skills that aren</w:t>
       </w:r>
       <w:r>
         <w:rPr>
@@ -3998,28 +3249,7 @@
         <w:rPr>
           <w:lang w:val="en-US"/>
         </w:rPr>
-        <w:t xml:space="preserve">The Shield Back skill is </w:t>
-      </w:r>
-      <w:proofErr w:type="gramStart"/>
-      <w:r>
-        <w:rPr>
-          <w:lang w:val="en-US"/>
-        </w:rPr>
-        <w:t>pretty straightforward</w:t>
-      </w:r>
-      <w:proofErr w:type="gramEnd"/>
-      <w:r>
-        <w:rPr>
-          <w:lang w:val="en-US"/>
-        </w:rPr>
-        <w:t xml:space="preserve">. If your character acquires this Dexterity skill, your character benefits from a +1 armor-class bonus against missile weapons shot from behind. This means the character wears his shield (medium size or larger) on his back. The shield has no effect against hand-held weapon attacks (like a, </w:t>
-      </w:r>
-      <w:proofErr w:type="gramStart"/>
-      <w:r>
-        <w:rPr>
-          <w:lang w:val="en-US"/>
-        </w:rPr>
-        <w:t>thief</w:t>
+        <w:t>The Shield Back skill is pretty straightforward. If your character acquires this Dexterity skill, your character benefits from a +1 armor-class bonus against missile weapons shot from behind. This means the character wears his shield (medium size or larger) on his back. The shield has no effect against hand-held weapon attacks (like a, thief</w:t>
       </w:r>
       <w:r>
         <w:rPr>
@@ -4032,28 +3262,7 @@
         <w:rPr>
           <w:lang w:val="en-US"/>
         </w:rPr>
-        <w:t>s</w:t>
-      </w:r>
-      <w:proofErr w:type="gramEnd"/>
-      <w:r>
-        <w:rPr>
-          <w:lang w:val="en-US"/>
-        </w:rPr>
-        <w:t xml:space="preserve"> backstab, for example). The </w:t>
-      </w:r>
-      <w:proofErr w:type="spellStart"/>
-      <w:r>
-        <w:rPr>
-          <w:lang w:val="en-US"/>
-        </w:rPr>
-        <w:t>Nithian</w:t>
-      </w:r>
-      <w:proofErr w:type="spellEnd"/>
-      <w:r>
-        <w:rPr>
-          <w:lang w:val="en-US"/>
-        </w:rPr>
-        <w:t xml:space="preserve"> Armor skill should</w:t>
+        <w:t>s backstab, for example). The Nithian Armor skill should</w:t>
       </w:r>
       <w:r>
         <w:rPr>
@@ -4143,21 +3352,7 @@
         <w:rPr>
           <w:lang w:val="en-US"/>
         </w:rPr>
-        <w:t xml:space="preserve">29 – </w:t>
-      </w:r>
-      <w:proofErr w:type="spellStart"/>
-      <w:r>
-        <w:rPr>
-          <w:lang w:val="en-US"/>
-        </w:rPr>
-        <w:t>Ekto</w:t>
-      </w:r>
-      <w:proofErr w:type="spellEnd"/>
-      <w:r>
-        <w:rPr>
-          <w:lang w:val="en-US"/>
-        </w:rPr>
-        <w:t xml:space="preserve"> Area: </w:t>
+        <w:t xml:space="preserve">29 – Ekto Area: </w:t>
       </w:r>
       <w:r>
         <w:rPr>
@@ -4200,58 +3395,342 @@
         <w:rPr>
           <w:lang w:val="en-US"/>
         </w:rPr>
+        <w:t xml:space="preserve"> F</w:t>
+      </w:r>
+      <w:r>
+        <w:rPr>
+          <w:lang w:val="en-US"/>
+        </w:rPr>
+        <w:t xml:space="preserve">urmenglaive Area:  </w:t>
+      </w:r>
+      <w:r>
+        <w:rPr>
+          <w:lang w:val="en-US"/>
+        </w:rPr>
+        <w:t xml:space="preserve">9,875 sq. </w:t>
+      </w:r>
+      <w:r>
+        <w:rPr>
+          <w:lang w:val="en-US"/>
+        </w:rPr>
+        <w:t>m</w:t>
+      </w:r>
+      <w:r>
+        <w:rPr>
+          <w:lang w:val="en-US"/>
+        </w:rPr>
+        <w:t>iles</w:t>
+      </w:r>
+    </w:p>
+    <w:p>
+      <w:pPr>
+        <w:rPr>
+          <w:lang w:val="en-US"/>
+        </w:rPr>
+      </w:pPr>
+      <w:r>
+        <w:rPr>
+          <w:lang w:val="en-US"/>
+        </w:rPr>
+        <w:t xml:space="preserve">41 </w:t>
+      </w:r>
+      <w:r>
+        <w:rPr>
+          <w:lang w:val="en-US"/>
+        </w:rPr>
+        <w:t>–</w:t>
+      </w:r>
+      <w:r>
+        <w:rPr>
+          <w:lang w:val="en-US"/>
+        </w:rPr>
         <w:t xml:space="preserve"> </w:t>
       </w:r>
-      <w:proofErr w:type="spellStart"/>
-      <w:r>
-        <w:rPr>
-          <w:lang w:val="en-US"/>
-        </w:rPr>
-        <w:t>F</w:t>
-      </w:r>
-      <w:r>
-        <w:rPr>
-          <w:lang w:val="en-US"/>
-        </w:rPr>
-        <w:t>urmenglaive</w:t>
-      </w:r>
-      <w:proofErr w:type="spellEnd"/>
-      <w:r>
-        <w:rPr>
-          <w:lang w:val="en-US"/>
-        </w:rPr>
-        <w:t xml:space="preserve"> Area:  </w:t>
-      </w:r>
-      <w:r>
-        <w:rPr>
-          <w:lang w:val="en-US"/>
-        </w:rPr>
-        <w:t xml:space="preserve">9,875 sq. </w:t>
-      </w:r>
-      <w:r>
-        <w:rPr>
-          <w:lang w:val="en-US"/>
-        </w:rPr>
-        <w:t>m</w:t>
-      </w:r>
-      <w:r>
-        <w:rPr>
-          <w:lang w:val="en-US"/>
-        </w:rPr>
-        <w:t>iles</w:t>
-      </w:r>
-    </w:p>
-    <w:p>
-      <w:pPr>
-        <w:rPr>
-          <w:lang w:val="en-US"/>
-        </w:rPr>
-      </w:pPr>
-      <w:r>
-        <w:rPr>
-          <w:lang w:val="en-US"/>
-        </w:rPr>
-        <w:t xml:space="preserve">41 </w:t>
+      <w:r>
+        <w:rPr>
+          <w:lang w:val="en-US"/>
+        </w:rPr>
+        <w:t xml:space="preserve">Helskir Area: </w:t>
+      </w:r>
+      <w:r>
+        <w:rPr>
+          <w:lang w:val="en-US"/>
+        </w:rPr>
+        <w:t>8,980 sq. miles</w:t>
+      </w:r>
+    </w:p>
+    <w:p>
+      <w:pPr>
+        <w:rPr>
+          <w:lang w:val="en-US"/>
+        </w:rPr>
+      </w:pPr>
+      <w:r>
+        <w:rPr>
+          <w:lang w:val="en-US"/>
+        </w:rPr>
+        <w:t>44 – Missing “</w:t>
+      </w:r>
+      <w:r>
+        <w:rPr>
+          <w:lang w:val="en-US"/>
+        </w:rPr>
+        <w:t>Northern Territories of Dawn</w:t>
+      </w:r>
+      <w:r>
+        <w:rPr>
+          <w:lang w:val="en-US"/>
+        </w:rPr>
+        <w:t>” description:</w:t>
+      </w:r>
+    </w:p>
+    <w:p>
+      <w:pPr>
+        <w:rPr>
+          <w:lang w:val="en-US"/>
+        </w:rPr>
+      </w:pPr>
+      <w:r>
+        <w:rPr>
+          <w:lang w:val="en-US"/>
+        </w:rPr>
+        <w:t>These bleak lands belong to Thyatis, but are administered by the Grand Duchy of Westrourke on behalf of Thyatis. It also should be noted that the actual Barony of Caerdwicca is part of the Southern Province (Provincia Meridional under Thyatis</w:t>
+      </w:r>
+      <w:r>
+        <w:rPr>
+          <w:rFonts w:ascii="Calibri" w:hAnsi="Calibri" w:cs="Calibri"/>
+          <w:lang w:val="en-US"/>
+        </w:rPr>
+        <w:t>’</w:t>
+      </w:r>
+      <w:r>
+        <w:rPr>
+          <w:lang w:val="en-US"/>
+        </w:rPr>
+        <w:t>s control. Furmenglaive isn</w:t>
+      </w:r>
+      <w:r>
+        <w:rPr>
+          <w:rFonts w:ascii="Calibri" w:hAnsi="Calibri" w:cs="Calibri"/>
+          <w:lang w:val="en-US"/>
+        </w:rPr>
+        <w:t>’</w:t>
+      </w:r>
+      <w:r>
+        <w:rPr>
+          <w:lang w:val="en-US"/>
+        </w:rPr>
+        <w:t>t, but still claims part of that province as land it legitimately owns (a mapper</w:t>
+      </w:r>
+      <w:r>
+        <w:rPr>
+          <w:rFonts w:ascii="Calibri" w:hAnsi="Calibri" w:cs="Calibri"/>
+          <w:lang w:val="en-US"/>
+        </w:rPr>
+        <w:t>’</w:t>
+      </w:r>
+      <w:r>
+        <w:rPr>
+          <w:lang w:val="en-US"/>
+        </w:rPr>
+        <w:t>s headache). Part of the vast Dunadale Bogs are marked on the mapsheet as Unclaimed, although they are theoretically part of the Dunadale Confederacy. This is mostly wilderness infested with monsters and humanoids, especially in the wake of the Great War</w:t>
+      </w:r>
+      <w:r>
+        <w:rPr>
+          <w:rFonts w:ascii="Calibri" w:hAnsi="Calibri" w:cs="Calibri"/>
+          <w:lang w:val="en-US"/>
+        </w:rPr>
+        <w:t>’</w:t>
+      </w:r>
+      <w:r>
+        <w:rPr>
+          <w:lang w:val="en-US"/>
+        </w:rPr>
+        <w:t>s troubled times.</w:t>
+      </w:r>
+    </w:p>
+    <w:p>
+      <w:pPr>
+        <w:rPr>
+          <w:lang w:val="en-US"/>
+        </w:rPr>
+      </w:pPr>
+      <w:r>
+        <w:rPr>
+          <w:lang w:val="en-US"/>
+        </w:rPr>
+        <w:t>47 – Kendach Area:</w:t>
+      </w:r>
+      <w:r>
+        <w:rPr>
+          <w:lang w:val="en-US"/>
+        </w:rPr>
+        <w:t xml:space="preserve"> 6,285 sq. miles</w:t>
+      </w:r>
+    </w:p>
+    <w:p>
+      <w:pPr>
+        <w:rPr>
+          <w:lang w:val="en-US"/>
+        </w:rPr>
+      </w:pPr>
+      <w:r>
+        <w:rPr>
+          <w:lang w:val="en-US"/>
+        </w:rPr>
+        <w:t>8</w:t>
+      </w:r>
+      <w:r>
+        <w:rPr>
+          <w:lang w:val="en-US"/>
+        </w:rPr>
+        <w:t>5</w:t>
+      </w:r>
+      <w:r>
+        <w:rPr>
+          <w:lang w:val="en-US"/>
+        </w:rPr>
+        <w:t xml:space="preserve"> – Trikelios Area: </w:t>
+      </w:r>
+      <w:r>
+        <w:rPr>
+          <w:lang w:val="en-US"/>
+        </w:rPr>
+        <w:t>17,960 sq. miles</w:t>
+      </w:r>
+    </w:p>
+    <w:p>
+      <w:pPr>
+        <w:rPr>
+          <w:lang w:val="en-US"/>
+        </w:rPr>
+      </w:pPr>
+      <w:r>
+        <w:rPr>
+          <w:lang w:val="en-US"/>
+        </w:rPr>
+        <w:t xml:space="preserve">163 </w:t>
+      </w:r>
+      <w:r>
+        <w:rPr>
+          <w:lang w:val="en-US"/>
+        </w:rPr>
+        <w:t xml:space="preserve">– </w:t>
+      </w:r>
+      <w:r>
+        <w:rPr>
+          <w:lang w:val="en-US"/>
+        </w:rPr>
+        <w:t>Ascendancy label in the Date of Birth chart should be next to the Week label, above the Sun-Sky column</w:t>
+      </w:r>
+    </w:p>
+    <w:p>
+      <w:pPr>
+        <w:rPr>
+          <w:lang w:val="en-US"/>
+        </w:rPr>
+      </w:pPr>
+      <w:r>
+        <w:rPr>
+          <w:lang w:val="en-US"/>
+        </w:rPr>
+        <w:t>Map – Northern Province (in Isle of Dawn) should be Septentriona</w:t>
+      </w:r>
+    </w:p>
+    <w:p>
+      <w:pPr>
+        <w:rPr>
+          <w:lang w:val="en-US"/>
+        </w:rPr>
+      </w:pPr>
+      <w:r>
+        <w:rPr>
+          <w:lang w:val="en-US"/>
+        </w:rPr>
+        <w:t>Map – Castle Furmenglaive should be Furmenglaive (remove Castle)</w:t>
+      </w:r>
+    </w:p>
+    <w:p>
+      <w:pPr>
+        <w:rPr>
+          <w:lang w:val="en-US"/>
+        </w:rPr>
+      </w:pPr>
+      <w:r>
+        <w:rPr>
+          <w:lang w:val="en-US"/>
+        </w:rPr>
+        <w:t xml:space="preserve">Map – Princetown is part of </w:t>
+      </w:r>
+      <w:r>
+        <w:rPr>
+          <w:lang w:val="en-US"/>
+        </w:rPr>
+        <w:t>Kingdom of Notrion</w:t>
+      </w:r>
+    </w:p>
+    <w:p>
+      <w:pPr>
+        <w:rPr>
+          <w:lang w:val="en-US"/>
+        </w:rPr>
+      </w:pPr>
+      <w:r>
+        <w:rPr>
+          <w:lang w:val="en-US"/>
+        </w:rPr>
+        <w:t>Map – Missing trail between Cairnport and Alchemos</w:t>
+      </w:r>
+    </w:p>
+    <w:p>
+      <w:pPr>
+        <w:rPr>
+          <w:lang w:val="en-US"/>
+        </w:rPr>
+      </w:pPr>
+      <w:r>
+        <w:rPr>
+          <w:lang w:val="en-US"/>
+        </w:rPr>
+        <w:t>Map – Whalers’ Island should be</w:t>
+      </w:r>
+      <w:r>
+        <w:rPr>
+          <w:lang w:val="en-US"/>
+        </w:rPr>
+        <w:t xml:space="preserve"> called</w:t>
+      </w:r>
+      <w:r>
+        <w:rPr>
+          <w:lang w:val="en-US"/>
+        </w:rPr>
+        <w:t xml:space="preserve"> Walrus Island</w:t>
+      </w:r>
+    </w:p>
+    <w:p>
+      <w:pPr>
+        <w:rPr>
+          <w:lang w:val="en-US"/>
+        </w:rPr>
+      </w:pPr>
+      <w:r>
+        <w:rPr>
+          <w:lang w:val="en-US"/>
+        </w:rPr>
+        <w:t>Map – Near Dobar Bay, the island is called Dobar Island</w:t>
+      </w:r>
+    </w:p>
+    <w:p>
+      <w:pPr>
+        <w:rPr>
+          <w:lang w:val="en-US"/>
+        </w:rPr>
+      </w:pPr>
+      <w:r>
+        <w:rPr>
+          <w:lang w:val="en-US"/>
+        </w:rPr>
+        <w:t xml:space="preserve">Map </w:t>
       </w:r>
       <w:r>
         <w:rPr>
@@ -4265,591 +3744,11 @@
         </w:rPr>
         <w:t xml:space="preserve"> </w:t>
       </w:r>
-      <w:proofErr w:type="spellStart"/>
-      <w:r>
-        <w:rPr>
-          <w:lang w:val="en-US"/>
-        </w:rPr>
-        <w:t>Helskir</w:t>
-      </w:r>
-      <w:proofErr w:type="spellEnd"/>
-      <w:r>
-        <w:rPr>
-          <w:lang w:val="en-US"/>
-        </w:rPr>
-        <w:t xml:space="preserve"> Area: </w:t>
-      </w:r>
-      <w:r>
-        <w:rPr>
-          <w:lang w:val="en-US"/>
-        </w:rPr>
-        <w:t>8,980 sq. miles</w:t>
-      </w:r>
-    </w:p>
-    <w:p>
-      <w:pPr>
-        <w:rPr>
-          <w:lang w:val="en-US"/>
-        </w:rPr>
-      </w:pPr>
-      <w:r>
-        <w:rPr>
-          <w:lang w:val="en-US"/>
-        </w:rPr>
-        <w:t>44 – Missing “</w:t>
-      </w:r>
-      <w:r>
-        <w:rPr>
-          <w:lang w:val="en-US"/>
-        </w:rPr>
-        <w:t>Northern Territories of Dawn</w:t>
-      </w:r>
-      <w:r>
-        <w:rPr>
-          <w:lang w:val="en-US"/>
-        </w:rPr>
-        <w:t>” description:</w:t>
-      </w:r>
-    </w:p>
-    <w:p>
-      <w:pPr>
-        <w:rPr>
-          <w:lang w:val="en-US"/>
-        </w:rPr>
-      </w:pPr>
-      <w:r>
-        <w:rPr>
-          <w:lang w:val="en-US"/>
-        </w:rPr>
-        <w:t xml:space="preserve">These bleak lands belong to </w:t>
-      </w:r>
-      <w:proofErr w:type="spellStart"/>
-      <w:proofErr w:type="gramStart"/>
-      <w:r>
-        <w:rPr>
-          <w:lang w:val="en-US"/>
-        </w:rPr>
-        <w:t>Thyatis</w:t>
-      </w:r>
-      <w:proofErr w:type="spellEnd"/>
-      <w:r>
-        <w:rPr>
-          <w:lang w:val="en-US"/>
-        </w:rPr>
-        <w:t>, but</w:t>
-      </w:r>
-      <w:proofErr w:type="gramEnd"/>
-      <w:r>
-        <w:rPr>
-          <w:lang w:val="en-US"/>
-        </w:rPr>
-        <w:t xml:space="preserve"> are administered by the Grand Duchy of </w:t>
-      </w:r>
-      <w:proofErr w:type="spellStart"/>
-      <w:r>
-        <w:rPr>
-          <w:lang w:val="en-US"/>
-        </w:rPr>
-        <w:t>Westrourke</w:t>
-      </w:r>
-      <w:proofErr w:type="spellEnd"/>
-      <w:r>
-        <w:rPr>
-          <w:lang w:val="en-US"/>
-        </w:rPr>
-        <w:t xml:space="preserve"> on behalf of </w:t>
-      </w:r>
-      <w:proofErr w:type="spellStart"/>
-      <w:r>
-        <w:rPr>
-          <w:lang w:val="en-US"/>
-        </w:rPr>
-        <w:t>Thyatis</w:t>
-      </w:r>
-      <w:proofErr w:type="spellEnd"/>
-      <w:r>
-        <w:rPr>
-          <w:lang w:val="en-US"/>
-        </w:rPr>
-        <w:t xml:space="preserve">. It also should be noted that the actual Barony of </w:t>
-      </w:r>
-      <w:proofErr w:type="spellStart"/>
-      <w:r>
-        <w:rPr>
-          <w:lang w:val="en-US"/>
-        </w:rPr>
-        <w:t>Caerdwicca</w:t>
-      </w:r>
-      <w:proofErr w:type="spellEnd"/>
-      <w:r>
-        <w:rPr>
-          <w:lang w:val="en-US"/>
-        </w:rPr>
-        <w:t xml:space="preserve"> is part of the Southern Province (</w:t>
-      </w:r>
-      <w:proofErr w:type="spellStart"/>
-      <w:r>
-        <w:rPr>
-          <w:lang w:val="en-US"/>
-        </w:rPr>
-        <w:t>Provincia</w:t>
-      </w:r>
-      <w:proofErr w:type="spellEnd"/>
-      <w:r>
-        <w:rPr>
-          <w:lang w:val="en-US"/>
-        </w:rPr>
-        <w:t xml:space="preserve"> Meridional under </w:t>
-      </w:r>
-      <w:proofErr w:type="spellStart"/>
-      <w:r>
-        <w:rPr>
-          <w:lang w:val="en-US"/>
-        </w:rPr>
-        <w:t>Thyatis</w:t>
-      </w:r>
-      <w:r>
-        <w:rPr>
-          <w:rFonts w:ascii="Calibri" w:hAnsi="Calibri" w:cs="Calibri"/>
-          <w:lang w:val="en-US"/>
-        </w:rPr>
-        <w:t>’</w:t>
-      </w:r>
-      <w:r>
-        <w:rPr>
-          <w:lang w:val="en-US"/>
-        </w:rPr>
-        <w:t>s</w:t>
-      </w:r>
-      <w:proofErr w:type="spellEnd"/>
-      <w:r>
-        <w:rPr>
-          <w:lang w:val="en-US"/>
-        </w:rPr>
-        <w:t xml:space="preserve"> control. </w:t>
-      </w:r>
-      <w:proofErr w:type="spellStart"/>
-      <w:r>
-        <w:rPr>
-          <w:lang w:val="en-US"/>
-        </w:rPr>
-        <w:t>Furmenglaive</w:t>
-      </w:r>
-      <w:proofErr w:type="spellEnd"/>
-      <w:r>
-        <w:rPr>
-          <w:lang w:val="en-US"/>
-        </w:rPr>
-        <w:t xml:space="preserve"> isn</w:t>
-      </w:r>
-      <w:r>
-        <w:rPr>
-          <w:rFonts w:ascii="Calibri" w:hAnsi="Calibri" w:cs="Calibri"/>
-          <w:lang w:val="en-US"/>
-        </w:rPr>
-        <w:t>’</w:t>
-      </w:r>
-      <w:r>
-        <w:rPr>
-          <w:lang w:val="en-US"/>
-        </w:rPr>
-        <w:t>t, but still claims part of that province as land it legitimately owns (a mapper</w:t>
-      </w:r>
-      <w:r>
-        <w:rPr>
-          <w:rFonts w:ascii="Calibri" w:hAnsi="Calibri" w:cs="Calibri"/>
-          <w:lang w:val="en-US"/>
-        </w:rPr>
-        <w:t>’</w:t>
-      </w:r>
-      <w:r>
-        <w:rPr>
-          <w:lang w:val="en-US"/>
-        </w:rPr>
-        <w:t xml:space="preserve">s headache). Part of the vast </w:t>
-      </w:r>
-      <w:proofErr w:type="spellStart"/>
-      <w:r>
-        <w:rPr>
-          <w:lang w:val="en-US"/>
-        </w:rPr>
-        <w:t>Dunadale</w:t>
-      </w:r>
-      <w:proofErr w:type="spellEnd"/>
-      <w:r>
-        <w:rPr>
-          <w:lang w:val="en-US"/>
-        </w:rPr>
-        <w:t xml:space="preserve"> Bogs are marked on the </w:t>
-      </w:r>
-      <w:proofErr w:type="spellStart"/>
-      <w:r>
-        <w:rPr>
-          <w:lang w:val="en-US"/>
-        </w:rPr>
-        <w:t>mapsheet</w:t>
-      </w:r>
-      <w:proofErr w:type="spellEnd"/>
-      <w:r>
-        <w:rPr>
-          <w:lang w:val="en-US"/>
-        </w:rPr>
-        <w:t xml:space="preserve"> as Unclaimed, although they are theoretically part of the </w:t>
-      </w:r>
-      <w:proofErr w:type="spellStart"/>
-      <w:r>
-        <w:rPr>
-          <w:lang w:val="en-US"/>
-        </w:rPr>
-        <w:t>Dunadale</w:t>
-      </w:r>
-      <w:proofErr w:type="spellEnd"/>
-      <w:r>
-        <w:rPr>
-          <w:lang w:val="en-US"/>
-        </w:rPr>
-        <w:t xml:space="preserve"> Confederacy. This is mostly wilderness infested with monsters and humanoids, especially in the wake of the Great War</w:t>
-      </w:r>
-      <w:r>
-        <w:rPr>
-          <w:rFonts w:ascii="Calibri" w:hAnsi="Calibri" w:cs="Calibri"/>
-          <w:lang w:val="en-US"/>
-        </w:rPr>
-        <w:t>’</w:t>
-      </w:r>
-      <w:r>
-        <w:rPr>
-          <w:lang w:val="en-US"/>
-        </w:rPr>
-        <w:t>s troubled times.</w:t>
-      </w:r>
-    </w:p>
-    <w:p>
-      <w:pPr>
-        <w:rPr>
-          <w:lang w:val="en-US"/>
-        </w:rPr>
-      </w:pPr>
-      <w:r>
-        <w:rPr>
-          <w:lang w:val="en-US"/>
-        </w:rPr>
-        <w:t xml:space="preserve">47 – </w:t>
-      </w:r>
-      <w:proofErr w:type="spellStart"/>
-      <w:r>
-        <w:rPr>
-          <w:lang w:val="en-US"/>
-        </w:rPr>
-        <w:t>Kendach</w:t>
-      </w:r>
-      <w:proofErr w:type="spellEnd"/>
-      <w:r>
-        <w:rPr>
-          <w:lang w:val="en-US"/>
-        </w:rPr>
-        <w:t xml:space="preserve"> Area:</w:t>
-      </w:r>
-      <w:r>
-        <w:rPr>
-          <w:lang w:val="en-US"/>
-        </w:rPr>
-        <w:t xml:space="preserve"> 6,285 sq. miles</w:t>
-      </w:r>
-    </w:p>
-    <w:p>
-      <w:pPr>
-        <w:rPr>
-          <w:lang w:val="en-US"/>
-        </w:rPr>
-      </w:pPr>
-      <w:r>
-        <w:rPr>
-          <w:lang w:val="en-US"/>
-        </w:rPr>
-        <w:t>8</w:t>
-      </w:r>
-      <w:r>
-        <w:rPr>
-          <w:lang w:val="en-US"/>
-        </w:rPr>
-        <w:t>5</w:t>
-      </w:r>
-      <w:r>
-        <w:rPr>
-          <w:lang w:val="en-US"/>
-        </w:rPr>
-        <w:t xml:space="preserve"> – </w:t>
-      </w:r>
-      <w:proofErr w:type="spellStart"/>
-      <w:r>
-        <w:rPr>
-          <w:lang w:val="en-US"/>
-        </w:rPr>
-        <w:t>Trikelios</w:t>
-      </w:r>
-      <w:proofErr w:type="spellEnd"/>
-      <w:r>
-        <w:rPr>
-          <w:lang w:val="en-US"/>
-        </w:rPr>
-        <w:t xml:space="preserve"> Area: </w:t>
-      </w:r>
-      <w:r>
-        <w:rPr>
-          <w:lang w:val="en-US"/>
-        </w:rPr>
-        <w:t>17,960 sq. miles</w:t>
-      </w:r>
-    </w:p>
-    <w:p>
-      <w:pPr>
-        <w:rPr>
-          <w:lang w:val="en-US"/>
-        </w:rPr>
-      </w:pPr>
-      <w:r>
-        <w:rPr>
-          <w:lang w:val="en-US"/>
-        </w:rPr>
-        <w:t xml:space="preserve">163 </w:t>
-      </w:r>
-      <w:r>
-        <w:rPr>
-          <w:lang w:val="en-US"/>
-        </w:rPr>
-        <w:t xml:space="preserve">– </w:t>
-      </w:r>
-      <w:r>
-        <w:rPr>
-          <w:lang w:val="en-US"/>
-        </w:rPr>
-        <w:t>Ascendancy label in the Date of Birth chart should be next to the Week label, above the Sun-Sky column</w:t>
-      </w:r>
-    </w:p>
-    <w:p>
-      <w:pPr>
-        <w:rPr>
-          <w:lang w:val="en-US"/>
-        </w:rPr>
-      </w:pPr>
-      <w:r>
-        <w:rPr>
-          <w:lang w:val="en-US"/>
-        </w:rPr>
-        <w:t xml:space="preserve">Map – Northern Province (in Isle of Dawn) should be </w:t>
-      </w:r>
-      <w:proofErr w:type="spellStart"/>
-      <w:proofErr w:type="gramStart"/>
-      <w:r>
-        <w:rPr>
-          <w:lang w:val="en-US"/>
-        </w:rPr>
-        <w:t>Septentriona</w:t>
-      </w:r>
-      <w:proofErr w:type="spellEnd"/>
-      <w:proofErr w:type="gramEnd"/>
-    </w:p>
-    <w:p>
-      <w:pPr>
-        <w:rPr>
-          <w:lang w:val="en-US"/>
-        </w:rPr>
-      </w:pPr>
-      <w:r>
-        <w:rPr>
-          <w:lang w:val="en-US"/>
-        </w:rPr>
-        <w:t xml:space="preserve">Map – Castle </w:t>
-      </w:r>
-      <w:proofErr w:type="spellStart"/>
-      <w:r>
-        <w:rPr>
-          <w:lang w:val="en-US"/>
-        </w:rPr>
-        <w:t>Furmenglaive</w:t>
-      </w:r>
-      <w:proofErr w:type="spellEnd"/>
-      <w:r>
-        <w:rPr>
-          <w:lang w:val="en-US"/>
-        </w:rPr>
-        <w:t xml:space="preserve"> should be </w:t>
-      </w:r>
-      <w:proofErr w:type="spellStart"/>
-      <w:r>
-        <w:rPr>
-          <w:lang w:val="en-US"/>
-        </w:rPr>
-        <w:t>Furmenglaive</w:t>
-      </w:r>
-      <w:proofErr w:type="spellEnd"/>
-      <w:r>
-        <w:rPr>
-          <w:lang w:val="en-US"/>
-        </w:rPr>
-        <w:t xml:space="preserve"> (remove Castle)</w:t>
-      </w:r>
-    </w:p>
-    <w:p>
-      <w:pPr>
-        <w:rPr>
-          <w:lang w:val="en-US"/>
-        </w:rPr>
-      </w:pPr>
-      <w:r>
-        <w:rPr>
-          <w:lang w:val="en-US"/>
-        </w:rPr>
-        <w:t xml:space="preserve">Map – </w:t>
-      </w:r>
-      <w:proofErr w:type="spellStart"/>
-      <w:r>
-        <w:rPr>
-          <w:lang w:val="en-US"/>
-        </w:rPr>
-        <w:t>Princetown</w:t>
-      </w:r>
-      <w:proofErr w:type="spellEnd"/>
-      <w:r>
-        <w:rPr>
-          <w:lang w:val="en-US"/>
-        </w:rPr>
-        <w:t xml:space="preserve"> is part of </w:t>
-      </w:r>
-      <w:r>
-        <w:rPr>
-          <w:lang w:val="en-US"/>
-        </w:rPr>
-        <w:t xml:space="preserve">Kingdom of </w:t>
-      </w:r>
-      <w:proofErr w:type="spellStart"/>
-      <w:r>
-        <w:rPr>
-          <w:lang w:val="en-US"/>
-        </w:rPr>
-        <w:t>Notrion</w:t>
-      </w:r>
-      <w:proofErr w:type="spellEnd"/>
-    </w:p>
-    <w:p>
-      <w:pPr>
-        <w:rPr>
-          <w:lang w:val="en-US"/>
-        </w:rPr>
-      </w:pPr>
-      <w:r>
-        <w:rPr>
-          <w:lang w:val="en-US"/>
-        </w:rPr>
-        <w:t xml:space="preserve">Map – Missing trail between </w:t>
-      </w:r>
-      <w:proofErr w:type="spellStart"/>
-      <w:r>
-        <w:rPr>
-          <w:lang w:val="en-US"/>
-        </w:rPr>
-        <w:t>Cairnport</w:t>
-      </w:r>
-      <w:proofErr w:type="spellEnd"/>
-      <w:r>
-        <w:rPr>
-          <w:lang w:val="en-US"/>
-        </w:rPr>
-        <w:t xml:space="preserve"> and </w:t>
-      </w:r>
-      <w:proofErr w:type="spellStart"/>
-      <w:r>
-        <w:rPr>
-          <w:lang w:val="en-US"/>
-        </w:rPr>
-        <w:t>Alchemos</w:t>
-      </w:r>
-      <w:proofErr w:type="spellEnd"/>
-    </w:p>
-    <w:p>
-      <w:pPr>
-        <w:rPr>
-          <w:lang w:val="en-US"/>
-        </w:rPr>
-      </w:pPr>
-      <w:r>
-        <w:rPr>
-          <w:lang w:val="en-US"/>
-        </w:rPr>
-        <w:t>Map – Whalers’ Island should be</w:t>
-      </w:r>
-      <w:r>
-        <w:rPr>
-          <w:lang w:val="en-US"/>
-        </w:rPr>
-        <w:t xml:space="preserve"> called</w:t>
-      </w:r>
-      <w:r>
-        <w:rPr>
-          <w:lang w:val="en-US"/>
-        </w:rPr>
-        <w:t xml:space="preserve"> Walrus Island</w:t>
-      </w:r>
-    </w:p>
-    <w:p>
-      <w:pPr>
-        <w:rPr>
-          <w:lang w:val="en-US"/>
-        </w:rPr>
-      </w:pPr>
-      <w:r>
-        <w:rPr>
-          <w:lang w:val="en-US"/>
-        </w:rPr>
-        <w:t xml:space="preserve">Map – Near </w:t>
-      </w:r>
-      <w:proofErr w:type="spellStart"/>
-      <w:r>
-        <w:rPr>
-          <w:lang w:val="en-US"/>
-        </w:rPr>
-        <w:t>Dobar</w:t>
-      </w:r>
-      <w:proofErr w:type="spellEnd"/>
-      <w:r>
-        <w:rPr>
-          <w:lang w:val="en-US"/>
-        </w:rPr>
-        <w:t xml:space="preserve"> Bay, the island is called </w:t>
-      </w:r>
-      <w:proofErr w:type="spellStart"/>
-      <w:r>
-        <w:rPr>
-          <w:lang w:val="en-US"/>
-        </w:rPr>
-        <w:t>Dobar</w:t>
-      </w:r>
-      <w:proofErr w:type="spellEnd"/>
-      <w:r>
-        <w:rPr>
-          <w:lang w:val="en-US"/>
-        </w:rPr>
-        <w:t xml:space="preserve"> Island</w:t>
-      </w:r>
-    </w:p>
-    <w:p>
-      <w:pPr>
-        <w:rPr>
-          <w:lang w:val="en-US"/>
-        </w:rPr>
-      </w:pPr>
-      <w:r>
-        <w:rPr>
-          <w:lang w:val="en-US"/>
-        </w:rPr>
-        <w:t xml:space="preserve">Map </w:t>
-      </w:r>
-      <w:r>
-        <w:rPr>
-          <w:lang w:val="en-US"/>
-        </w:rPr>
-        <w:t>–</w:t>
+      <w:r>
+        <w:rPr>
+          <w:lang w:val="en-US"/>
+        </w:rPr>
+        <w:t>On the north edge of the map</w:t>
       </w:r>
       <w:r>
         <w:rPr>
@@ -4861,7 +3760,7 @@
         <w:rPr>
           <w:lang w:val="en-US"/>
         </w:rPr>
-        <w:t>On the north edge of the map</w:t>
+        <w:t>sheet, the label To Qeodhar (700 miles) refers to the small arrow on its left. The arrow on its right refers to the Flying Islands.</w:t>
       </w:r>
       <w:r>
         <w:rPr>
@@ -4869,31 +3768,46 @@
         </w:rPr>
         <w:t xml:space="preserve"> </w:t>
       </w:r>
-      <w:r>
-        <w:rPr>
-          <w:lang w:val="en-US"/>
-        </w:rPr>
-        <w:t xml:space="preserve">sheet, the label To </w:t>
-      </w:r>
-      <w:proofErr w:type="spellStart"/>
-      <w:r>
-        <w:rPr>
-          <w:lang w:val="en-US"/>
-        </w:rPr>
-        <w:t>Qeodhar</w:t>
-      </w:r>
-      <w:proofErr w:type="spellEnd"/>
-      <w:r>
-        <w:rPr>
-          <w:lang w:val="en-US"/>
-        </w:rPr>
-        <w:t xml:space="preserve"> (700 miles) refers to the small arrow on its left. The arrow on its right refers to the Flying Islands.</w:t>
-      </w:r>
-      <w:r>
-        <w:rPr>
-          <w:lang w:val="en-US"/>
-        </w:rPr>
-        <w:t xml:space="preserve"> </w:t>
+    </w:p>
+    <w:p>
+      <w:pPr>
+        <w:rPr>
+          <w:lang w:val="en-US"/>
+        </w:rPr>
+      </w:pPr>
+    </w:p>
+    <w:p>
+      <w:pPr>
+        <w:pStyle w:val="Titolo2"/>
+        <w:rPr>
+          <w:lang w:val="en-US"/>
+        </w:rPr>
+      </w:pPr>
+      <w:r>
+        <w:rPr>
+          <w:lang w:val="en-US"/>
+        </w:rPr>
+        <w:t>DMR2 CREATURE CATALOG</w:t>
+      </w:r>
+    </w:p>
+    <w:p>
+      <w:pPr>
+        <w:rPr>
+          <w:lang w:val="en-US"/>
+        </w:rPr>
+      </w:pPr>
+    </w:p>
+    <w:p>
+      <w:pPr>
+        <w:rPr>
+          <w:lang w:val="en-US"/>
+        </w:rPr>
+      </w:pPr>
+      <w:r>
+        <w:rPr>
+          <w:lang w:val="en-US"/>
+        </w:rPr>
+        <w:t>118 – First table heading: Aerial. Second table heading: Cavern</w:t>
       </w:r>
     </w:p>
     <w:sectPr>
@@ -4908,7 +3822,7 @@
 </file>
 
 <file path=word/endnotes.xml><?xml version="1.0" encoding="utf-8"?>
-<w:endnotes xmlns:wpc="http://schemas.microsoft.com/office/word/2010/wordprocessingCanvas" xmlns:cx="http://schemas.microsoft.com/office/drawing/2014/chartex" xmlns:cx1="http://schemas.microsoft.com/office/drawing/2015/9/8/chartex" xmlns:cx2="http://schemas.microsoft.com/office/drawing/2015/10/21/chartex" xmlns:cx3="http://schemas.microsoft.com/office/drawing/2016/5/9/chartex" xmlns:cx4="http://schemas.microsoft.com/office/drawing/2016/5/10/chartex" xmlns:cx5="http://schemas.microsoft.com/office/drawing/2016/5/11/chartex" xmlns:cx6="http://schemas.microsoft.com/office/drawing/2016/5/12/chartex" xmlns:cx7="http://schemas.microsoft.com/office/drawing/2016/5/13/chartex" xmlns:cx8="http://schemas.microsoft.com/office/drawing/2016/5/14/chartex" xmlns:mc="http://schemas.openxmlformats.org/markup-compatibility/2006" xmlns:aink="http://schemas.microsoft.com/office/drawing/2016/ink" xmlns:am3d="http://schemas.microsoft.com/office/drawing/2017/model3d" xmlns:o="urn:schemas-microsoft-com:office:office" xmlns:oel="http://schemas.microsoft.com/office/2019/extlst" xmlns:r="http://schemas.openxmlformats.org/officeDocument/2006/relationships" xmlns:m="http://schemas.openxmlformats.org/officeDocument/2006/math" xmlns:v="urn:schemas-microsoft-com:vml" xmlns:wp14="http://schemas.microsoft.com/office/word/2010/wordprocessingDrawing" xmlns:wp="http://schemas.openxmlformats.org/drawingml/2006/wordprocessingDrawing" xmlns:w10="urn:schemas-microsoft-com:office:word" xmlns:w="http://schemas.openxmlformats.org/wordprocessingml/2006/main" xmlns:w14="http://schemas.microsoft.com/office/word/2010/wordml" xmlns:w15="http://schemas.microsoft.com/office/word/2012/wordml" xmlns:w16cex="http://schemas.microsoft.com/office/word/2018/wordml/cex" xmlns:w16cid="http://schemas.microsoft.com/office/word/2016/wordml/cid" xmlns:w16="http://schemas.microsoft.com/office/word/2018/wordml" xmlns:w16sdtdh="http://schemas.microsoft.com/office/word/2020/wordml/sdtdatahash" xmlns:w16se="http://schemas.microsoft.com/office/word/2015/wordml/symex" xmlns:wpg="http://schemas.microsoft.com/office/word/2010/wordprocessingGroup" xmlns:wpi="http://schemas.microsoft.com/office/word/2010/wordprocessingInk" xmlns:wne="http://schemas.microsoft.com/office/word/2006/wordml" xmlns:wps="http://schemas.microsoft.com/office/word/2010/wordprocessingShape" mc:Ignorable="w14 w15 w16se w16cid w16 w16cex w16sdtdh wp14">
+<w:endnotes xmlns:wpc="http://schemas.microsoft.com/office/word/2010/wordprocessingCanvas" xmlns:cx="http://schemas.microsoft.com/office/drawing/2014/chartex" xmlns:cx1="http://schemas.microsoft.com/office/drawing/2015/9/8/chartex" xmlns:cx2="http://schemas.microsoft.com/office/drawing/2015/10/21/chartex" xmlns:cx3="http://schemas.microsoft.com/office/drawing/2016/5/9/chartex" xmlns:cx4="http://schemas.microsoft.com/office/drawing/2016/5/10/chartex" xmlns:cx5="http://schemas.microsoft.com/office/drawing/2016/5/11/chartex" xmlns:cx6="http://schemas.microsoft.com/office/drawing/2016/5/12/chartex" xmlns:cx7="http://schemas.microsoft.com/office/drawing/2016/5/13/chartex" xmlns:cx8="http://schemas.microsoft.com/office/drawing/2016/5/14/chartex" xmlns:mc="http://schemas.openxmlformats.org/markup-compatibility/2006" xmlns:aink="http://schemas.microsoft.com/office/drawing/2016/ink" xmlns:am3d="http://schemas.microsoft.com/office/drawing/2017/model3d" xmlns:o="urn:schemas-microsoft-com:office:office" xmlns:oel="http://schemas.microsoft.com/office/2019/extlst" xmlns:r="http://schemas.openxmlformats.org/officeDocument/2006/relationships" xmlns:m="http://schemas.openxmlformats.org/officeDocument/2006/math" xmlns:v="urn:schemas-microsoft-com:vml" xmlns:wp14="http://schemas.microsoft.com/office/word/2010/wordprocessingDrawing" xmlns:wp="http://schemas.openxmlformats.org/drawingml/2006/wordprocessingDrawing" xmlns:w10="urn:schemas-microsoft-com:office:word" xmlns:w="http://schemas.openxmlformats.org/wordprocessingml/2006/main" xmlns:w14="http://schemas.microsoft.com/office/word/2010/wordml" xmlns:w15="http://schemas.microsoft.com/office/word/2012/wordml" xmlns:w16cex="http://schemas.microsoft.com/office/word/2018/wordml/cex" xmlns:w16cid="http://schemas.microsoft.com/office/word/2016/wordml/cid" xmlns:w16="http://schemas.microsoft.com/office/word/2018/wordml" xmlns:w16du="http://schemas.microsoft.com/office/word/2023/wordml/word16du" xmlns:w16sdtdh="http://schemas.microsoft.com/office/word/2020/wordml/sdtdatahash" xmlns:w16se="http://schemas.microsoft.com/office/word/2015/wordml/symex" xmlns:wpg="http://schemas.microsoft.com/office/word/2010/wordprocessingGroup" xmlns:wpi="http://schemas.microsoft.com/office/word/2010/wordprocessingInk" xmlns:wne="http://schemas.microsoft.com/office/word/2006/wordml" xmlns:wps="http://schemas.microsoft.com/office/word/2010/wordprocessingShape" mc:Ignorable="w14 w15 w16se w16cid w16 w16cex w16sdtdh wp14">
   <w:endnote w:type="separator" w:id="-1">
     <w:p>
       <w:pPr>
@@ -4933,7 +3847,7 @@
 </file>
 
 <file path=word/footer1.xml><?xml version="1.0" encoding="utf-8"?>
-<w:ftr xmlns:wpc="http://schemas.microsoft.com/office/word/2010/wordprocessingCanvas" xmlns:cx="http://schemas.microsoft.com/office/drawing/2014/chartex" xmlns:cx1="http://schemas.microsoft.com/office/drawing/2015/9/8/chartex" xmlns:cx2="http://schemas.microsoft.com/office/drawing/2015/10/21/chartex" xmlns:cx3="http://schemas.microsoft.com/office/drawing/2016/5/9/chartex" xmlns:cx4="http://schemas.microsoft.com/office/drawing/2016/5/10/chartex" xmlns:cx5="http://schemas.microsoft.com/office/drawing/2016/5/11/chartex" xmlns:cx6="http://schemas.microsoft.com/office/drawing/2016/5/12/chartex" xmlns:cx7="http://schemas.microsoft.com/office/drawing/2016/5/13/chartex" xmlns:cx8="http://schemas.microsoft.com/office/drawing/2016/5/14/chartex" xmlns:mc="http://schemas.openxmlformats.org/markup-compatibility/2006" xmlns:aink="http://schemas.microsoft.com/office/drawing/2016/ink" xmlns:am3d="http://schemas.microsoft.com/office/drawing/2017/model3d" xmlns:o="urn:schemas-microsoft-com:office:office" xmlns:oel="http://schemas.microsoft.com/office/2019/extlst" xmlns:r="http://schemas.openxmlformats.org/officeDocument/2006/relationships" xmlns:m="http://schemas.openxmlformats.org/officeDocument/2006/math" xmlns:v="urn:schemas-microsoft-com:vml" xmlns:wp14="http://schemas.microsoft.com/office/word/2010/wordprocessingDrawing" xmlns:wp="http://schemas.openxmlformats.org/drawingml/2006/wordprocessingDrawing" xmlns:w10="urn:schemas-microsoft-com:office:word" xmlns:w="http://schemas.openxmlformats.org/wordprocessingml/2006/main" xmlns:w14="http://schemas.microsoft.com/office/word/2010/wordml" xmlns:w15="http://schemas.microsoft.com/office/word/2012/wordml" xmlns:w16cex="http://schemas.microsoft.com/office/word/2018/wordml/cex" xmlns:w16cid="http://schemas.microsoft.com/office/word/2016/wordml/cid" xmlns:w16="http://schemas.microsoft.com/office/word/2018/wordml" xmlns:w16sdtdh="http://schemas.microsoft.com/office/word/2020/wordml/sdtdatahash" xmlns:w16se="http://schemas.microsoft.com/office/word/2015/wordml/symex" xmlns:wpg="http://schemas.microsoft.com/office/word/2010/wordprocessingGroup" xmlns:wpi="http://schemas.microsoft.com/office/word/2010/wordprocessingInk" xmlns:wne="http://schemas.microsoft.com/office/word/2006/wordml" xmlns:wps="http://schemas.microsoft.com/office/word/2010/wordprocessingShape" mc:Ignorable="w14 w15 w16se w16cid w16 w16cex w16sdtdh wp14">
+<w:ftr xmlns:wpc="http://schemas.microsoft.com/office/word/2010/wordprocessingCanvas" xmlns:cx="http://schemas.microsoft.com/office/drawing/2014/chartex" xmlns:cx1="http://schemas.microsoft.com/office/drawing/2015/9/8/chartex" xmlns:cx2="http://schemas.microsoft.com/office/drawing/2015/10/21/chartex" xmlns:cx3="http://schemas.microsoft.com/office/drawing/2016/5/9/chartex" xmlns:cx4="http://schemas.microsoft.com/office/drawing/2016/5/10/chartex" xmlns:cx5="http://schemas.microsoft.com/office/drawing/2016/5/11/chartex" xmlns:cx6="http://schemas.microsoft.com/office/drawing/2016/5/12/chartex" xmlns:cx7="http://schemas.microsoft.com/office/drawing/2016/5/13/chartex" xmlns:cx8="http://schemas.microsoft.com/office/drawing/2016/5/14/chartex" xmlns:mc="http://schemas.openxmlformats.org/markup-compatibility/2006" xmlns:aink="http://schemas.microsoft.com/office/drawing/2016/ink" xmlns:am3d="http://schemas.microsoft.com/office/drawing/2017/model3d" xmlns:o="urn:schemas-microsoft-com:office:office" xmlns:oel="http://schemas.microsoft.com/office/2019/extlst" xmlns:r="http://schemas.openxmlformats.org/officeDocument/2006/relationships" xmlns:m="http://schemas.openxmlformats.org/officeDocument/2006/math" xmlns:v="urn:schemas-microsoft-com:vml" xmlns:wp14="http://schemas.microsoft.com/office/word/2010/wordprocessingDrawing" xmlns:wp="http://schemas.openxmlformats.org/drawingml/2006/wordprocessingDrawing" xmlns:w10="urn:schemas-microsoft-com:office:word" xmlns:w="http://schemas.openxmlformats.org/wordprocessingml/2006/main" xmlns:w14="http://schemas.microsoft.com/office/word/2010/wordml" xmlns:w15="http://schemas.microsoft.com/office/word/2012/wordml" xmlns:w16cex="http://schemas.microsoft.com/office/word/2018/wordml/cex" xmlns:w16cid="http://schemas.microsoft.com/office/word/2016/wordml/cid" xmlns:w16="http://schemas.microsoft.com/office/word/2018/wordml" xmlns:w16du="http://schemas.microsoft.com/office/word/2023/wordml/word16du" xmlns:w16sdtdh="http://schemas.microsoft.com/office/word/2020/wordml/sdtdatahash" xmlns:w16se="http://schemas.microsoft.com/office/word/2015/wordml/symex" xmlns:wpg="http://schemas.microsoft.com/office/word/2010/wordprocessingGroup" xmlns:wpi="http://schemas.microsoft.com/office/word/2010/wordprocessingInk" xmlns:wne="http://schemas.microsoft.com/office/word/2006/wordml" xmlns:wps="http://schemas.microsoft.com/office/word/2010/wordprocessingShape" mc:Ignorable="w14 w15 w16se w16cid w16 w16cex w16sdtdh wp14">
   <w:sdt>
     <w:sdtPr>
       <w:id w:val="1401713311"/>
@@ -4975,7 +3889,7 @@
 </file>
 
 <file path=word/footnotes.xml><?xml version="1.0" encoding="utf-8"?>
-<w:footnotes xmlns:wpc="http://schemas.microsoft.com/office/word/2010/wordprocessingCanvas" xmlns:cx="http://schemas.microsoft.com/office/drawing/2014/chartex" xmlns:cx1="http://schemas.microsoft.com/office/drawing/2015/9/8/chartex" xmlns:cx2="http://schemas.microsoft.com/office/drawing/2015/10/21/chartex" xmlns:cx3="http://schemas.microsoft.com/office/drawing/2016/5/9/chartex" xmlns:cx4="http://schemas.microsoft.com/office/drawing/2016/5/10/chartex" xmlns:cx5="http://schemas.microsoft.com/office/drawing/2016/5/11/chartex" xmlns:cx6="http://schemas.microsoft.com/office/drawing/2016/5/12/chartex" xmlns:cx7="http://schemas.microsoft.com/office/drawing/2016/5/13/chartex" xmlns:cx8="http://schemas.microsoft.com/office/drawing/2016/5/14/chartex" xmlns:mc="http://schemas.openxmlformats.org/markup-compatibility/2006" xmlns:aink="http://schemas.microsoft.com/office/drawing/2016/ink" xmlns:am3d="http://schemas.microsoft.com/office/drawing/2017/model3d" xmlns:o="urn:schemas-microsoft-com:office:office" xmlns:oel="http://schemas.microsoft.com/office/2019/extlst" xmlns:r="http://schemas.openxmlformats.org/officeDocument/2006/relationships" xmlns:m="http://schemas.openxmlformats.org/officeDocument/2006/math" xmlns:v="urn:schemas-microsoft-com:vml" xmlns:wp14="http://schemas.microsoft.com/office/word/2010/wordprocessingDrawing" xmlns:wp="http://schemas.openxmlformats.org/drawingml/2006/wordprocessingDrawing" xmlns:w10="urn:schemas-microsoft-com:office:word" xmlns:w="http://schemas.openxmlformats.org/wordprocessingml/2006/main" xmlns:w14="http://schemas.microsoft.com/office/word/2010/wordml" xmlns:w15="http://schemas.microsoft.com/office/word/2012/wordml" xmlns:w16cex="http://schemas.microsoft.com/office/word/2018/wordml/cex" xmlns:w16cid="http://schemas.microsoft.com/office/word/2016/wordml/cid" xmlns:w16="http://schemas.microsoft.com/office/word/2018/wordml" xmlns:w16sdtdh="http://schemas.microsoft.com/office/word/2020/wordml/sdtdatahash" xmlns:w16se="http://schemas.microsoft.com/office/word/2015/wordml/symex" xmlns:wpg="http://schemas.microsoft.com/office/word/2010/wordprocessingGroup" xmlns:wpi="http://schemas.microsoft.com/office/word/2010/wordprocessingInk" xmlns:wne="http://schemas.microsoft.com/office/word/2006/wordml" xmlns:wps="http://schemas.microsoft.com/office/word/2010/wordprocessingShape" mc:Ignorable="w14 w15 w16se w16cid w16 w16cex w16sdtdh wp14">
+<w:footnotes xmlns:wpc="http://schemas.microsoft.com/office/word/2010/wordprocessingCanvas" xmlns:cx="http://schemas.microsoft.com/office/drawing/2014/chartex" xmlns:cx1="http://schemas.microsoft.com/office/drawing/2015/9/8/chartex" xmlns:cx2="http://schemas.microsoft.com/office/drawing/2015/10/21/chartex" xmlns:cx3="http://schemas.microsoft.com/office/drawing/2016/5/9/chartex" xmlns:cx4="http://schemas.microsoft.com/office/drawing/2016/5/10/chartex" xmlns:cx5="http://schemas.microsoft.com/office/drawing/2016/5/11/chartex" xmlns:cx6="http://schemas.microsoft.com/office/drawing/2016/5/12/chartex" xmlns:cx7="http://schemas.microsoft.com/office/drawing/2016/5/13/chartex" xmlns:cx8="http://schemas.microsoft.com/office/drawing/2016/5/14/chartex" xmlns:mc="http://schemas.openxmlformats.org/markup-compatibility/2006" xmlns:aink="http://schemas.microsoft.com/office/drawing/2016/ink" xmlns:am3d="http://schemas.microsoft.com/office/drawing/2017/model3d" xmlns:o="urn:schemas-microsoft-com:office:office" xmlns:oel="http://schemas.microsoft.com/office/2019/extlst" xmlns:r="http://schemas.openxmlformats.org/officeDocument/2006/relationships" xmlns:m="http://schemas.openxmlformats.org/officeDocument/2006/math" xmlns:v="urn:schemas-microsoft-com:vml" xmlns:wp14="http://schemas.microsoft.com/office/word/2010/wordprocessingDrawing" xmlns:wp="http://schemas.openxmlformats.org/drawingml/2006/wordprocessingDrawing" xmlns:w10="urn:schemas-microsoft-com:office:word" xmlns:w="http://schemas.openxmlformats.org/wordprocessingml/2006/main" xmlns:w14="http://schemas.microsoft.com/office/word/2010/wordml" xmlns:w15="http://schemas.microsoft.com/office/word/2012/wordml" xmlns:w16cex="http://schemas.microsoft.com/office/word/2018/wordml/cex" xmlns:w16cid="http://schemas.microsoft.com/office/word/2016/wordml/cid" xmlns:w16="http://schemas.microsoft.com/office/word/2018/wordml" xmlns:w16du="http://schemas.microsoft.com/office/word/2023/wordml/word16du" xmlns:w16sdtdh="http://schemas.microsoft.com/office/word/2020/wordml/sdtdatahash" xmlns:w16se="http://schemas.microsoft.com/office/word/2015/wordml/symex" xmlns:wpg="http://schemas.microsoft.com/office/word/2010/wordprocessingGroup" xmlns:wpi="http://schemas.microsoft.com/office/word/2010/wordprocessingInk" xmlns:wne="http://schemas.microsoft.com/office/word/2006/wordml" xmlns:wps="http://schemas.microsoft.com/office/word/2010/wordprocessingShape" mc:Ignorable="w14 w15 w16se w16cid w16 w16cex w16sdtdh wp14">
   <w:footnote w:type="separator" w:id="-1">
     <w:p>
       <w:pPr>

</xml_diff>

<commit_message>
Added Mentzer Spells Errata and Addenda
</commit_message>
<xml_diff>
--- a/Errata.docx
+++ b/Errata.docx
@@ -18,7 +18,7 @@
         <w:rPr>
           <w:lang w:val="en-US"/>
         </w:rPr>
-        <w:t>4</w:t>
+        <w:t>5</w:t>
       </w:r>
     </w:p>
     <w:p>
@@ -68,7 +68,23 @@
           <w:rFonts w:cstheme="minorHAnsi"/>
           <w:lang w:val="en-US"/>
         </w:rPr>
-        <w:t>P40 - Magic Missile: duration is "1 turn"</w:t>
+        <w:t xml:space="preserve">P40 - Magic Missile: duration is "1 </w:t>
+      </w:r>
+      <w:proofErr w:type="gramStart"/>
+      <w:r>
+        <w:rPr>
+          <w:rFonts w:cstheme="minorHAnsi"/>
+          <w:lang w:val="en-US"/>
+        </w:rPr>
+        <w:t>turn</w:t>
+      </w:r>
+      <w:proofErr w:type="gramEnd"/>
+      <w:r>
+        <w:rPr>
+          <w:rFonts w:cstheme="minorHAnsi"/>
+          <w:lang w:val="en-US"/>
+        </w:rPr>
+        <w:t>"</w:t>
       </w:r>
     </w:p>
     <w:p>
@@ -143,7 +159,23 @@
           <w:rFonts w:cstheme="minorHAnsi"/>
           <w:lang w:val="en-US"/>
         </w:rPr>
-        <w:t>First column is "Normal", second column is "Giant"</w:t>
+        <w:t>First column is "Normal", second column is "</w:t>
+      </w:r>
+      <w:proofErr w:type="gramStart"/>
+      <w:r>
+        <w:rPr>
+          <w:rFonts w:cstheme="minorHAnsi"/>
+          <w:lang w:val="en-US"/>
+        </w:rPr>
+        <w:t>Giant</w:t>
+      </w:r>
+      <w:proofErr w:type="gramEnd"/>
+      <w:r>
+        <w:rPr>
+          <w:rFonts w:cstheme="minorHAnsi"/>
+          <w:lang w:val="en-US"/>
+        </w:rPr>
+        <w:t>"</w:t>
       </w:r>
     </w:p>
     <w:p>
@@ -173,7 +205,23 @@
           <w:rFonts w:cstheme="minorHAnsi"/>
           <w:lang w:val="en-US"/>
         </w:rPr>
-        <w:t>The three columns are, in order, "Fire, Oil, Tiger"</w:t>
+        <w:t xml:space="preserve">The three columns are, in order, "Fire, Oil, </w:t>
+      </w:r>
+      <w:proofErr w:type="gramStart"/>
+      <w:r>
+        <w:rPr>
+          <w:rFonts w:cstheme="minorHAnsi"/>
+          <w:lang w:val="en-US"/>
+        </w:rPr>
+        <w:t>Tiger</w:t>
+      </w:r>
+      <w:proofErr w:type="gramEnd"/>
+      <w:r>
+        <w:rPr>
+          <w:rFonts w:cstheme="minorHAnsi"/>
+          <w:lang w:val="en-US"/>
+        </w:rPr>
+        <w:t>"</w:t>
       </w:r>
     </w:p>
     <w:p>
@@ -218,7 +266,23 @@
           <w:rFonts w:cstheme="minorHAnsi"/>
           <w:lang w:val="en-US"/>
         </w:rPr>
-        <w:t>"The sight of a medusa will turn a creature to stone unless the victim makes a Saving Throw vs. Turn to Stone. If a medusa sees her own reflection, she must make a Saving Throw vs. Turn to Stone or she will petrify herself!"</w:t>
+        <w:t xml:space="preserve">"The sight of a medusa will turn a creature to stone unless the victim makes a Saving Throw vs. Turn to Stone. If a medusa sees her own reflection, she must make a Saving Throw vs. Turn to </w:t>
+      </w:r>
+      <w:proofErr w:type="gramStart"/>
+      <w:r>
+        <w:rPr>
+          <w:rFonts w:cstheme="minorHAnsi"/>
+          <w:lang w:val="en-US"/>
+        </w:rPr>
+        <w:t>Stone</w:t>
+      </w:r>
+      <w:proofErr w:type="gramEnd"/>
+      <w:r>
+        <w:rPr>
+          <w:rFonts w:cstheme="minorHAnsi"/>
+          <w:lang w:val="en-US"/>
+        </w:rPr>
+        <w:t xml:space="preserve"> or she will petrify herself!"</w:t>
       </w:r>
     </w:p>
     <w:p>
@@ -420,7 +484,39 @@
           <w:lang w:val="en-US"/>
         </w:rPr>
         <w:lastRenderedPageBreak/>
-        <w:t>non-protected creatures or other environmental hazards., and all attacks against protected creatures made by non-protected creatures are penalized by - 1 to the attacker’s Hit roll while the spell lasts. If a creature moves more than 10' away from the caster, he will lose his protection, and cannot regain it by returning to the area. “Evil” creatures are creatures that want to harm the Cleric. Remember that a Chaotic alignment does not automatically mean Evil, although many Chaotic monsters have evil intentions. In addition, “enchanted” creatures cannot attack those within the barrier hand-to hand. Enchanted creatures can attack with missile or magical attacks however. An “enchanted” creature is any creature that is magically summoned, animated or controlled (as with a charm spell) or can only be hit by a magical weapon. Creatures that can be hit by silver weapons are not enchanted. If anyone within the spell radius attacks an enchanted creature, the spell will no longer prevent the creature from attacking hand-to-hand, but the bonus to Saving Throws and penalty to Hit rolls will still apply.</w:t>
+        <w:t xml:space="preserve">non-protected creatures or other environmental hazards., and all attacks against protected creatures made by non-protected creatures are penalized by - 1 to the attacker’s Hit roll while the spell lasts. If a creature moves more than 10' away from the caster, he will lose his protection, and cannot regain it by returning to the area. “Evil” creatures are creatures that want to harm the Cleric. Remember that a Chaotic alignment does not automatically mean Evil, although many Chaotic monsters have evil intentions. In addition, “enchanted” creatures cannot attack those within the barrier hand-to hand. Enchanted creatures can attack with missile or magical </w:t>
+      </w:r>
+      <w:proofErr w:type="gramStart"/>
+      <w:r>
+        <w:rPr>
+          <w:rFonts w:cstheme="minorHAnsi"/>
+          <w:lang w:val="en-US"/>
+        </w:rPr>
+        <w:t>attacks</w:t>
+      </w:r>
+      <w:proofErr w:type="gramEnd"/>
+      <w:r>
+        <w:rPr>
+          <w:rFonts w:cstheme="minorHAnsi"/>
+          <w:lang w:val="en-US"/>
+        </w:rPr>
+        <w:t xml:space="preserve"> however. An “enchanted” creature is any creature that is magically summoned, </w:t>
+      </w:r>
+      <w:proofErr w:type="gramStart"/>
+      <w:r>
+        <w:rPr>
+          <w:rFonts w:cstheme="minorHAnsi"/>
+          <w:lang w:val="en-US"/>
+        </w:rPr>
+        <w:t>animated</w:t>
+      </w:r>
+      <w:proofErr w:type="gramEnd"/>
+      <w:r>
+        <w:rPr>
+          <w:rFonts w:cstheme="minorHAnsi"/>
+          <w:lang w:val="en-US"/>
+        </w:rPr>
+        <w:t xml:space="preserve"> or controlled (as with a charm spell) or can only be hit by a magical weapon. Creatures that can be hit by silver weapons are not enchanted. If anyone within the spell radius attacks an enchanted creature, the spell will no longer prevent the creature from attacking hand-to-hand, but the bonus to Saving Throws and penalty to Hit rolls will still apply.</w:t>
       </w:r>
     </w:p>
     <w:p>
@@ -617,6 +713,63 @@
           <w:lang w:val="en-US"/>
         </w:rPr>
       </w:pPr>
+      <w:r>
+        <w:rPr>
+          <w:rFonts w:cstheme="minorHAnsi"/>
+          <w:lang w:val="en-US"/>
+        </w:rPr>
+        <w:t>P24 – Dance</w:t>
+      </w:r>
+    </w:p>
+    <w:p>
+      <w:pPr>
+        <w:rPr>
+          <w:rFonts w:cstheme="minorHAnsi"/>
+          <w:lang w:val="en-US"/>
+        </w:rPr>
+      </w:pPr>
+      <w:r>
+        <w:rPr>
+          <w:rFonts w:cstheme="minorHAnsi"/>
+          <w:lang w:val="en-US"/>
+        </w:rPr>
+        <w:t xml:space="preserve">Add at the end of the spell: “You have 10 rounds to try to touch the intended victim. </w:t>
+      </w:r>
+      <w:r>
+        <w:rPr>
+          <w:rFonts w:cstheme="minorHAnsi"/>
+          <w:lang w:val="en-US"/>
+        </w:rPr>
+        <w:t>you could cast Dance to have it ready, then cast other spells while awaiting a chance to touch. In any case, your attempt to touch constitutes your action for that round. If part of the 10</w:t>
+      </w:r>
+      <w:r>
+        <w:rPr>
+          <w:rFonts w:cstheme="minorHAnsi"/>
+          <w:lang w:val="en-US"/>
+        </w:rPr>
+        <w:t xml:space="preserve"> </w:t>
+      </w:r>
+      <w:r>
+        <w:rPr>
+          <w:rFonts w:cstheme="minorHAnsi"/>
+          <w:lang w:val="en-US"/>
+        </w:rPr>
+        <w:t>r</w:t>
+      </w:r>
+      <w:r>
+        <w:rPr>
+          <w:rFonts w:cstheme="minorHAnsi"/>
+          <w:lang w:val="en-US"/>
+        </w:rPr>
+        <w:t>ounds</w:t>
+      </w:r>
+      <w:r>
+        <w:rPr>
+          <w:rFonts w:cstheme="minorHAnsi"/>
+          <w:lang w:val="en-US"/>
+        </w:rPr>
+        <w:t xml:space="preserve"> remains, you may try again.</w:t>
+      </w:r>
     </w:p>
     <w:p>
       <w:pPr>
@@ -625,6 +778,14 @@
           <w:lang w:val="en-US"/>
         </w:rPr>
       </w:pPr>
+    </w:p>
+    <w:p>
+      <w:pPr>
+        <w:pStyle w:val="Titolo2"/>
+        <w:rPr>
+          <w:lang w:val="en-US"/>
+        </w:rPr>
+      </w:pPr>
       <w:r>
         <w:rPr>
           <w:lang w:val="en-US"/>
@@ -635,15 +796,82 @@
     <w:p>
       <w:pPr>
         <w:rPr>
-          <w:rFonts w:cstheme="minorHAnsi"/>
-          <w:lang w:val="en-US"/>
-        </w:rPr>
-      </w:pPr>
-      <w:r>
-        <w:rPr>
-          <w:rFonts w:cstheme="minorHAnsi"/>
-          <w:lang w:val="en-US"/>
-        </w:rPr>
+          <w:lang w:val="en-US"/>
+        </w:rPr>
+      </w:pPr>
+    </w:p>
+    <w:p>
+      <w:pPr>
+        <w:rPr>
+          <w:lang w:val="en-US"/>
+        </w:rPr>
+      </w:pPr>
+      <w:r>
+        <w:rPr>
+          <w:lang w:val="en-US"/>
+        </w:rPr>
+        <w:t>P4 – Detect Danger</w:t>
+      </w:r>
+    </w:p>
+    <w:p>
+      <w:pPr>
+        <w:rPr>
+          <w:lang w:val="en-US"/>
+        </w:rPr>
+      </w:pPr>
+      <w:r>
+        <w:rPr>
+          <w:lang w:val="en-US"/>
+        </w:rPr>
+        <w:t>After “Effect”, add “</w:t>
+      </w:r>
+      <w:r>
+        <w:rPr>
+          <w:lang w:val="en-US"/>
+        </w:rPr>
+        <w:t xml:space="preserve">Accuracy: 10' divided by </w:t>
+      </w:r>
+      <w:proofErr w:type="gramStart"/>
+      <w:r>
+        <w:rPr>
+          <w:lang w:val="en-US"/>
+        </w:rPr>
+        <w:t>Level</w:t>
+      </w:r>
+      <w:proofErr w:type="gramEnd"/>
+    </w:p>
+    <w:p>
+      <w:pPr>
+        <w:rPr>
+          <w:lang w:val="en-US"/>
+        </w:rPr>
+      </w:pPr>
+      <w:r>
+        <w:rPr>
+          <w:lang w:val="en-US"/>
+        </w:rPr>
+        <w:t>Example: A 10th level druid can detect danger accurate to within 1 foot at up to 50' range. At 36th level the accuracy is about 1/4 inch.</w:t>
+      </w:r>
+      <w:r>
+        <w:rPr>
+          <w:lang w:val="en-US"/>
+        </w:rPr>
+        <w:t>”</w:t>
+      </w:r>
+    </w:p>
+    <w:p>
+      <w:pPr>
+        <w:rPr>
+          <w:rFonts w:cstheme="minorHAnsi"/>
+          <w:lang w:val="en-US"/>
+        </w:rPr>
+      </w:pPr>
+      <w:r>
+        <w:rPr>
+          <w:rFonts w:cstheme="minorHAnsi"/>
+          <w:lang w:val="en-US"/>
+        </w:rPr>
+        <w:lastRenderedPageBreak/>
         <w:t>P15 - Horse Armor</w:t>
       </w:r>
     </w:p>
@@ -1061,225 +1289,364 @@
           <w:rFonts w:cstheme="minorHAnsi"/>
           <w:lang w:val="en-US"/>
         </w:rPr>
+        <w:t>P19 - Staff</w:t>
+      </w:r>
+    </w:p>
+    <w:p>
+      <w:pPr>
+        <w:rPr>
+          <w:rFonts w:cstheme="minorHAnsi"/>
+          <w:lang w:val="en-US"/>
+        </w:rPr>
+      </w:pPr>
+      <w:r>
+        <w:rPr>
+          <w:rFonts w:cstheme="minorHAnsi"/>
+          <w:lang w:val="en-US"/>
+        </w:rPr>
+        <w:t>Last Sentence: A staff may be used by all classes except Thieves.</w:t>
+      </w:r>
+    </w:p>
+    <w:p>
+      <w:pPr>
+        <w:rPr>
+          <w:rFonts w:cstheme="minorHAnsi"/>
+          <w:lang w:val="en-US"/>
+        </w:rPr>
+      </w:pPr>
+    </w:p>
+    <w:p>
+      <w:pPr>
+        <w:rPr>
+          <w:rFonts w:cstheme="minorHAnsi"/>
+          <w:lang w:val="en-US"/>
+        </w:rPr>
+      </w:pPr>
+      <w:r>
+        <w:rPr>
+          <w:rFonts w:cstheme="minorHAnsi"/>
+          <w:lang w:val="en-US"/>
+        </w:rPr>
+        <w:t>D16 - Animals, Normal and Giant</w:t>
+      </w:r>
+    </w:p>
+    <w:p>
+      <w:pPr>
+        <w:rPr>
+          <w:rFonts w:cstheme="minorHAnsi"/>
+          <w:lang w:val="en-US"/>
+        </w:rPr>
+      </w:pPr>
+      <w:r>
+        <w:rPr>
+          <w:rFonts w:cstheme="minorHAnsi"/>
+          <w:lang w:val="en-US"/>
+        </w:rPr>
+        <w:t>Add:</w:t>
+      </w:r>
+    </w:p>
+    <w:p>
+      <w:pPr>
+        <w:rPr>
+          <w:rFonts w:cstheme="minorHAnsi"/>
+          <w:lang w:val="en-US"/>
+        </w:rPr>
+      </w:pPr>
+      <w:r>
+        <w:rPr>
+          <w:rFonts w:cstheme="minorHAnsi"/>
+          <w:lang w:val="en-US"/>
+        </w:rPr>
+        <w:t>Weasel, Giant</w:t>
+      </w:r>
+    </w:p>
+    <w:p>
+      <w:pPr>
+        <w:rPr>
+          <w:rFonts w:cstheme="minorHAnsi"/>
+          <w:lang w:val="en-US"/>
+        </w:rPr>
+      </w:pPr>
+    </w:p>
+    <w:p>
+      <w:pPr>
+        <w:rPr>
+          <w:rFonts w:cstheme="minorHAnsi"/>
+          <w:lang w:val="en-US"/>
+        </w:rPr>
+      </w:pPr>
+      <w:r>
+        <w:rPr>
+          <w:rFonts w:cstheme="minorHAnsi"/>
+          <w:lang w:val="en-US"/>
+        </w:rPr>
+        <w:t>D17 - Monsters</w:t>
+      </w:r>
+    </w:p>
+    <w:p>
+      <w:pPr>
+        <w:rPr>
+          <w:rFonts w:cstheme="minorHAnsi"/>
+          <w:lang w:val="en-US"/>
+        </w:rPr>
+      </w:pPr>
+      <w:r>
+        <w:rPr>
+          <w:rFonts w:cstheme="minorHAnsi"/>
+          <w:lang w:val="en-US"/>
+        </w:rPr>
+        <w:t>Add:</w:t>
+      </w:r>
+    </w:p>
+    <w:p>
+      <w:pPr>
+        <w:rPr>
+          <w:rFonts w:cstheme="minorHAnsi"/>
+          <w:lang w:val="en-US"/>
+        </w:rPr>
+      </w:pPr>
+      <w:r>
+        <w:rPr>
+          <w:rFonts w:cstheme="minorHAnsi"/>
+          <w:lang w:val="en-US"/>
+        </w:rPr>
+        <w:t>Snow Ape, I 4</w:t>
+      </w:r>
+    </w:p>
+    <w:p>
+      <w:pPr>
+        <w:rPr>
+          <w:rFonts w:cstheme="minorHAnsi"/>
+          <w:lang w:val="en-US"/>
+        </w:rPr>
+      </w:pPr>
+      <w:r>
+        <w:rPr>
+          <w:rFonts w:cstheme="minorHAnsi"/>
+          <w:lang w:val="en-US"/>
+        </w:rPr>
+        <w:t>Stirge, I 1</w:t>
+      </w:r>
+    </w:p>
+    <w:p>
+      <w:pPr>
+        <w:rPr>
+          <w:rFonts w:cstheme="minorHAnsi"/>
+          <w:lang w:val="en-US"/>
+        </w:rPr>
+      </w:pPr>
+      <w:r>
+        <w:rPr>
+          <w:rFonts w:cstheme="minorHAnsi"/>
+          <w:lang w:val="en-US"/>
+        </w:rPr>
+        <w:t>Whale, Killer I 9</w:t>
+      </w:r>
+    </w:p>
+    <w:p>
+      <w:pPr>
+        <w:rPr>
+          <w:rFonts w:cstheme="minorHAnsi"/>
+          <w:lang w:val="en-US"/>
+        </w:rPr>
+      </w:pPr>
+      <w:r>
+        <w:rPr>
+          <w:rFonts w:cstheme="minorHAnsi"/>
+          <w:lang w:val="en-US"/>
+        </w:rPr>
+        <w:t>Whale, Narwhal, I 10</w:t>
+      </w:r>
+    </w:p>
+    <w:p>
+      <w:pPr>
+        <w:rPr>
+          <w:rFonts w:cstheme="minorHAnsi"/>
+          <w:lang w:val="en-US"/>
+        </w:rPr>
+      </w:pPr>
+      <w:r>
+        <w:rPr>
+          <w:rFonts w:cstheme="minorHAnsi"/>
+          <w:lang w:val="en-US"/>
+        </w:rPr>
+        <w:t>Whale, Sperm I 12</w:t>
+      </w:r>
+    </w:p>
+    <w:p>
+      <w:pPr>
+        <w:rPr>
+          <w:rFonts w:cstheme="minorHAnsi"/>
+          <w:lang w:val="en-US"/>
+        </w:rPr>
+      </w:pPr>
+      <w:r>
+        <w:rPr>
+          <w:rFonts w:cstheme="minorHAnsi"/>
+          <w:lang w:val="en-US"/>
+        </w:rPr>
+        <w:t>Change:</w:t>
+      </w:r>
+    </w:p>
+    <w:p>
+      <w:pPr>
+        <w:rPr>
+          <w:rFonts w:cstheme="minorHAnsi"/>
+          <w:lang w:val="en-US"/>
+        </w:rPr>
+      </w:pPr>
+      <w:r>
+        <w:rPr>
+          <w:rFonts w:cstheme="minorHAnsi"/>
+          <w:lang w:val="en-US"/>
+        </w:rPr>
+        <w:t>Dolphin, I 11</w:t>
+      </w:r>
+    </w:p>
+    <w:p>
+      <w:pPr>
+        <w:rPr>
+          <w:rFonts w:cstheme="minorHAnsi"/>
+          <w:lang w:val="en-US"/>
+        </w:rPr>
+      </w:pPr>
+    </w:p>
+    <w:p>
+      <w:pPr>
+        <w:pStyle w:val="Titolo2"/>
+        <w:rPr>
+          <w:lang w:val="en-US"/>
+        </w:rPr>
+      </w:pPr>
+      <w:r>
+        <w:rPr>
+          <w:lang w:val="en-US"/>
+        </w:rPr>
+        <w:t>GAZ2 EMIRATES OF YLARUAM</w:t>
+      </w:r>
+    </w:p>
+    <w:p>
+      <w:pPr>
+        <w:rPr>
+          <w:lang w:val="en-US"/>
+        </w:rPr>
+      </w:pPr>
+    </w:p>
+    <w:p>
+      <w:pPr>
+        <w:rPr>
+          <w:lang w:val="en-US"/>
+        </w:rPr>
+      </w:pPr>
+      <w:r>
+        <w:rPr>
+          <w:lang w:val="en-US"/>
+        </w:rPr>
+        <w:t>GAZ2 Emirates of Ylaruam shows only 11 months in the calendar. The missing month is the month before Ramadan, Shaban.</w:t>
+      </w:r>
+    </w:p>
+    <w:p>
+      <w:pPr>
+        <w:rPr>
+          <w:rFonts w:cstheme="minorHAnsi"/>
+          <w:lang w:val="en-US"/>
+        </w:rPr>
+      </w:pPr>
+    </w:p>
+    <w:p>
+      <w:pPr>
+        <w:rPr>
+          <w:rFonts w:cstheme="minorHAnsi"/>
+          <w:lang w:val="en-US"/>
+        </w:rPr>
+      </w:pPr>
+    </w:p>
+    <w:p>
+      <w:pPr>
+        <w:pStyle w:val="Titolo2"/>
+        <w:rPr>
+          <w:lang w:val="en-US"/>
+        </w:rPr>
+      </w:pPr>
+      <w:r>
+        <w:rPr>
+          <w:lang w:val="en-US"/>
+        </w:rPr>
         <w:lastRenderedPageBreak/>
-        <w:t>P19 - Staff</w:t>
-      </w:r>
-    </w:p>
-    <w:p>
-      <w:pPr>
-        <w:rPr>
-          <w:rFonts w:cstheme="minorHAnsi"/>
-          <w:lang w:val="en-US"/>
-        </w:rPr>
-      </w:pPr>
-      <w:r>
-        <w:rPr>
-          <w:rFonts w:cstheme="minorHAnsi"/>
-          <w:lang w:val="en-US"/>
-        </w:rPr>
-        <w:t>Last Sentence: A staff may be used by all classes except Thieves.</w:t>
-      </w:r>
-    </w:p>
-    <w:p>
-      <w:pPr>
-        <w:rPr>
-          <w:rFonts w:cstheme="minorHAnsi"/>
-          <w:lang w:val="en-US"/>
-        </w:rPr>
-      </w:pPr>
-    </w:p>
-    <w:p>
-      <w:pPr>
-        <w:rPr>
-          <w:rFonts w:cstheme="minorHAnsi"/>
-          <w:lang w:val="en-US"/>
-        </w:rPr>
-      </w:pPr>
-      <w:r>
-        <w:rPr>
-          <w:rFonts w:cstheme="minorHAnsi"/>
-          <w:lang w:val="en-US"/>
-        </w:rPr>
-        <w:t>D16 - Animals, Normal and Giant</w:t>
-      </w:r>
-    </w:p>
-    <w:p>
-      <w:pPr>
-        <w:rPr>
-          <w:rFonts w:cstheme="minorHAnsi"/>
-          <w:lang w:val="en-US"/>
-        </w:rPr>
-      </w:pPr>
-      <w:r>
-        <w:rPr>
-          <w:rFonts w:cstheme="minorHAnsi"/>
-          <w:lang w:val="en-US"/>
-        </w:rPr>
-        <w:t>Add:</w:t>
-      </w:r>
-    </w:p>
-    <w:p>
-      <w:pPr>
-        <w:rPr>
-          <w:rFonts w:cstheme="minorHAnsi"/>
-          <w:lang w:val="en-US"/>
-        </w:rPr>
-      </w:pPr>
-      <w:r>
-        <w:rPr>
-          <w:rFonts w:cstheme="minorHAnsi"/>
-          <w:lang w:val="en-US"/>
-        </w:rPr>
-        <w:t>Weasel, Giant</w:t>
-      </w:r>
-    </w:p>
-    <w:p>
-      <w:pPr>
-        <w:rPr>
-          <w:rFonts w:cstheme="minorHAnsi"/>
-          <w:lang w:val="en-US"/>
-        </w:rPr>
-      </w:pPr>
-    </w:p>
-    <w:p>
-      <w:pPr>
-        <w:rPr>
-          <w:rFonts w:cstheme="minorHAnsi"/>
-          <w:lang w:val="en-US"/>
-        </w:rPr>
-      </w:pPr>
-      <w:r>
-        <w:rPr>
-          <w:rFonts w:cstheme="minorHAnsi"/>
-          <w:lang w:val="en-US"/>
-        </w:rPr>
-        <w:t>D17 - Monsters</w:t>
-      </w:r>
-    </w:p>
-    <w:p>
-      <w:pPr>
-        <w:rPr>
-          <w:rFonts w:cstheme="minorHAnsi"/>
-          <w:lang w:val="en-US"/>
-        </w:rPr>
-      </w:pPr>
-      <w:r>
-        <w:rPr>
-          <w:rFonts w:cstheme="minorHAnsi"/>
-          <w:lang w:val="en-US"/>
-        </w:rPr>
-        <w:t>Add:</w:t>
-      </w:r>
-    </w:p>
-    <w:p>
-      <w:pPr>
-        <w:rPr>
-          <w:rFonts w:cstheme="minorHAnsi"/>
-          <w:lang w:val="en-US"/>
-        </w:rPr>
-      </w:pPr>
-      <w:r>
-        <w:rPr>
-          <w:rFonts w:cstheme="minorHAnsi"/>
-          <w:lang w:val="en-US"/>
-        </w:rPr>
-        <w:t>Snow Ape, I 4</w:t>
-      </w:r>
-    </w:p>
-    <w:p>
-      <w:pPr>
-        <w:rPr>
-          <w:rFonts w:cstheme="minorHAnsi"/>
-          <w:lang w:val="en-US"/>
-        </w:rPr>
-      </w:pPr>
-      <w:r>
-        <w:rPr>
-          <w:rFonts w:cstheme="minorHAnsi"/>
-          <w:lang w:val="en-US"/>
-        </w:rPr>
-        <w:t>Stirge, I 1</w:t>
-      </w:r>
-    </w:p>
-    <w:p>
-      <w:pPr>
-        <w:rPr>
-          <w:rFonts w:cstheme="minorHAnsi"/>
-          <w:lang w:val="en-US"/>
-        </w:rPr>
-      </w:pPr>
-      <w:r>
-        <w:rPr>
-          <w:rFonts w:cstheme="minorHAnsi"/>
-          <w:lang w:val="en-US"/>
-        </w:rPr>
-        <w:t>Whale, Killer I 9</w:t>
-      </w:r>
-    </w:p>
-    <w:p>
-      <w:pPr>
-        <w:rPr>
-          <w:rFonts w:cstheme="minorHAnsi"/>
-          <w:lang w:val="en-US"/>
-        </w:rPr>
-      </w:pPr>
-      <w:r>
-        <w:rPr>
-          <w:rFonts w:cstheme="minorHAnsi"/>
-          <w:lang w:val="en-US"/>
-        </w:rPr>
-        <w:t>Whale, Narwhal, I 10</w:t>
-      </w:r>
-    </w:p>
-    <w:p>
-      <w:pPr>
-        <w:rPr>
-          <w:rFonts w:cstheme="minorHAnsi"/>
-          <w:lang w:val="en-US"/>
-        </w:rPr>
-      </w:pPr>
-      <w:r>
-        <w:rPr>
-          <w:rFonts w:cstheme="minorHAnsi"/>
-          <w:lang w:val="en-US"/>
-        </w:rPr>
-        <w:t>Whale, Sperm I 12</w:t>
-      </w:r>
-    </w:p>
-    <w:p>
-      <w:pPr>
-        <w:rPr>
-          <w:rFonts w:cstheme="minorHAnsi"/>
-          <w:lang w:val="en-US"/>
-        </w:rPr>
-      </w:pPr>
-      <w:r>
-        <w:rPr>
-          <w:rFonts w:cstheme="minorHAnsi"/>
-          <w:lang w:val="en-US"/>
-        </w:rPr>
-        <w:t>Change:</w:t>
-      </w:r>
-    </w:p>
-    <w:p>
-      <w:pPr>
-        <w:rPr>
-          <w:rFonts w:cstheme="minorHAnsi"/>
-          <w:lang w:val="en-US"/>
-        </w:rPr>
-      </w:pPr>
-      <w:r>
-        <w:rPr>
-          <w:rFonts w:cstheme="minorHAnsi"/>
-          <w:lang w:val="en-US"/>
-        </w:rPr>
-        <w:t>Dolphin, I 11</w:t>
-      </w:r>
-    </w:p>
-    <w:p>
-      <w:pPr>
-        <w:rPr>
-          <w:rFonts w:cstheme="minorHAnsi"/>
+        <w:t>GAZ3 THE PRINCIPALITIES OF GLANTRI</w:t>
+      </w:r>
+    </w:p>
+    <w:p>
+      <w:pPr>
+        <w:rPr>
+          <w:lang w:val="en-US"/>
+        </w:rPr>
+      </w:pPr>
+      <w:r>
+        <w:rPr>
+          <w:lang w:val="en-US"/>
+        </w:rPr>
+        <w:t>Correct map scales:</w:t>
+      </w:r>
+    </w:p>
+    <w:p>
+      <w:pPr>
+        <w:rPr>
+          <w:lang w:val="en-US"/>
+        </w:rPr>
+      </w:pPr>
+      <w:r>
+        <w:rPr>
+          <w:lang w:val="en-US"/>
+        </w:rPr>
+        <w:t xml:space="preserve">City map: 1” = 80 </w:t>
+      </w:r>
+      <w:proofErr w:type="gramStart"/>
+      <w:r>
+        <w:rPr>
+          <w:lang w:val="en-US"/>
+        </w:rPr>
+        <w:t>yards</w:t>
+      </w:r>
+      <w:proofErr w:type="gramEnd"/>
+    </w:p>
+    <w:p>
+      <w:pPr>
+        <w:rPr>
+          <w:lang w:val="en-US"/>
+        </w:rPr>
+      </w:pPr>
+      <w:r>
+        <w:rPr>
+          <w:lang w:val="en-US"/>
+        </w:rPr>
+        <w:t xml:space="preserve">Inside cover maps: 1” = 50 </w:t>
+      </w:r>
+      <w:proofErr w:type="gramStart"/>
+      <w:r>
+        <w:rPr>
+          <w:lang w:val="en-US"/>
+        </w:rPr>
+        <w:t>yards</w:t>
+      </w:r>
+      <w:proofErr w:type="gramEnd"/>
+    </w:p>
+    <w:p>
+      <w:pPr>
+        <w:rPr>
+          <w:lang w:val="en-US"/>
+        </w:rPr>
+      </w:pPr>
+      <w:r>
+        <w:rPr>
+          <w:lang w:val="en-US"/>
+        </w:rPr>
+        <w:t>Geographical map: 1 hex = 8 miles</w:t>
+      </w:r>
+    </w:p>
+    <w:p>
+      <w:pPr>
+        <w:rPr>
           <w:lang w:val="en-US"/>
         </w:rPr>
       </w:pPr>
@@ -1295,36 +1662,65 @@
         <w:rPr>
           <w:lang w:val="en-US"/>
         </w:rPr>
-        <w:t>GAZ2 EMIRATES OF YLARUAM</w:t>
-      </w:r>
-    </w:p>
-    <w:p>
-      <w:pPr>
-        <w:rPr>
-          <w:lang w:val="en-US"/>
-        </w:rPr>
-      </w:pPr>
-    </w:p>
-    <w:p>
-      <w:pPr>
-        <w:rPr>
-          <w:lang w:val="en-US"/>
-        </w:rPr>
-      </w:pPr>
-      <w:r>
-        <w:rPr>
-          <w:lang w:val="en-US"/>
-        </w:rPr>
-        <w:t>GAZ2 Emirates of Ylaruam shows only 11 months in the calendar. The missing month is the month before Ramadan, Shaban.</w:t>
-      </w:r>
-    </w:p>
-    <w:p>
-      <w:pPr>
-        <w:rPr>
-          <w:rFonts w:cstheme="minorHAnsi"/>
-          <w:lang w:val="en-US"/>
-        </w:rPr>
-      </w:pPr>
+        <w:t>GAZ6 DWARVES OF ROCKHOME</w:t>
+      </w:r>
+    </w:p>
+    <w:p>
+      <w:pPr>
+        <w:rPr>
+          <w:lang w:val="en-US"/>
+        </w:rPr>
+      </w:pPr>
+    </w:p>
+    <w:p>
+      <w:pPr>
+        <w:rPr>
+          <w:lang w:val="en-US"/>
+        </w:rPr>
+      </w:pPr>
+      <w:r>
+        <w:rPr>
+          <w:lang w:val="en-US"/>
+        </w:rPr>
+        <w:t xml:space="preserve">The dwarven calendar on page 27 of GAZ6 Dwarves of Rockhome only shows the Thyatian names of the months. </w:t>
+      </w:r>
+      <w:r>
+        <w:rPr>
+          <w:lang w:val="en-US"/>
+        </w:rPr>
+        <w:t>D</w:t>
+      </w:r>
+      <w:r>
+        <w:rPr>
+          <w:lang w:val="en-US"/>
+        </w:rPr>
+        <w:t>warven equivalents</w:t>
+      </w:r>
+      <w:r>
+        <w:rPr>
+          <w:lang w:val="en-US"/>
+        </w:rPr>
+        <w:t xml:space="preserve"> names:</w:t>
+      </w:r>
+      <w:r>
+        <w:rPr>
+          <w:lang w:val="en-US"/>
+        </w:rPr>
+        <w:t xml:space="preserve"> Wharlin, Morlin, Hralin, Hwyrlin, Styrlin, Bahrlin, Buhrlin, Klintlin, Birrlin*, Biflin, Jhyrlin, Kuldlin </w:t>
+      </w:r>
+    </w:p>
+    <w:p>
+      <w:pPr>
+        <w:rPr>
+          <w:lang w:val="en-US"/>
+        </w:rPr>
+      </w:pPr>
+      <w:r>
+        <w:rPr>
+          <w:lang w:val="en-US"/>
+        </w:rPr>
+        <w:t>(*instead of Barrlin, which sounded too much like Bahrlin)</w:t>
+      </w:r>
     </w:p>
     <w:p>
       <w:pPr>
@@ -1333,85 +1729,6 @@
           <w:lang w:val="en-US"/>
         </w:rPr>
       </w:pPr>
-      <w:r>
-        <w:rPr>
-          <w:lang w:val="en-US"/>
-        </w:rPr>
-        <w:t>GAZ3 THE PRINCIPALITIES OF GLANTRI</w:t>
-      </w:r>
-    </w:p>
-    <w:p>
-      <w:pPr>
-        <w:rPr>
-          <w:lang w:val="en-US"/>
-        </w:rPr>
-      </w:pPr>
-      <w:r>
-        <w:rPr>
-          <w:lang w:val="en-US"/>
-        </w:rPr>
-        <w:t>Correct map scales:</w:t>
-      </w:r>
-    </w:p>
-    <w:p>
-      <w:pPr>
-        <w:rPr>
-          <w:lang w:val="en-US"/>
-        </w:rPr>
-      </w:pPr>
-      <w:r>
-        <w:rPr>
-          <w:lang w:val="en-US"/>
-        </w:rPr>
-        <w:t>City map: 1” = 80 yards</w:t>
-      </w:r>
-    </w:p>
-    <w:p>
-      <w:pPr>
-        <w:rPr>
-          <w:lang w:val="en-US"/>
-        </w:rPr>
-      </w:pPr>
-      <w:r>
-        <w:rPr>
-          <w:lang w:val="en-US"/>
-        </w:rPr>
-        <w:t>Inside cover maps: 1” = 50 yards</w:t>
-      </w:r>
-    </w:p>
-    <w:p>
-      <w:pPr>
-        <w:rPr>
-          <w:lang w:val="en-US"/>
-        </w:rPr>
-      </w:pPr>
-      <w:r>
-        <w:rPr>
-          <w:lang w:val="en-US"/>
-        </w:rPr>
-        <w:t>Geographical map: 1 hex = 8 miles</w:t>
-      </w:r>
-    </w:p>
-    <w:p>
-      <w:pPr>
-        <w:rPr>
-          <w:lang w:val="en-US"/>
-        </w:rPr>
-      </w:pPr>
-    </w:p>
-    <w:p>
-      <w:pPr>
-        <w:rPr>
-          <w:lang w:val="en-US"/>
-        </w:rPr>
-      </w:pPr>
-    </w:p>
-    <w:p>
-      <w:pPr>
-        <w:rPr>
-          <w:lang w:val="en-US"/>
-        </w:rPr>
-      </w:pPr>
     </w:p>
     <w:p>
       <w:pPr>
@@ -1420,6 +1737,71 @@
           <w:lang w:val="en-US"/>
         </w:rPr>
       </w:pPr>
+      <w:r>
+        <w:rPr>
+          <w:lang w:val="en-US"/>
+        </w:rPr>
+        <w:t>GAZ9 MINROTHAD GUILDS</w:t>
+      </w:r>
+    </w:p>
+    <w:p>
+      <w:pPr>
+        <w:rPr>
+          <w:lang w:val="en-US"/>
+        </w:rPr>
+      </w:pPr>
+    </w:p>
+    <w:p>
+      <w:pPr>
+        <w:rPr>
+          <w:lang w:val="en-US"/>
+        </w:rPr>
+      </w:pPr>
+      <w:r>
+        <w:rPr>
+          <w:lang w:val="en-US"/>
+        </w:rPr>
+        <w:t xml:space="preserve">The Verdier Calendar in GAZ9 Minrothad Guilds consists of 336 days (12 complete lunar cycles). </w:t>
+      </w:r>
+      <w:proofErr w:type="gramStart"/>
+      <w:r>
+        <w:rPr>
+          <w:lang w:val="en-US"/>
+        </w:rPr>
+        <w:t>Therefore</w:t>
+      </w:r>
+      <w:proofErr w:type="gramEnd"/>
+      <w:r>
+        <w:rPr>
+          <w:lang w:val="en-US"/>
+        </w:rPr>
+        <w:t xml:space="preserve"> the calendar dates for the lunar phases should not change from year to year, which contradicts page 13 of the Adventurer</w:t>
+      </w:r>
+      <w:r>
+        <w:rPr>
+          <w:rFonts w:ascii="Calibri" w:hAnsi="Calibri" w:cs="Calibri"/>
+          <w:lang w:val="en-US"/>
+        </w:rPr>
+        <w:t>’</w:t>
+      </w:r>
+      <w:r>
+        <w:rPr>
+          <w:lang w:val="en-US"/>
+        </w:rPr>
+        <w:t>s Guide. First note that there is a small glitch in the month of Onmun the first</w:t>
+      </w:r>
+      <w:r>
+        <w:rPr>
+          <w:lang w:val="en-US"/>
+        </w:rPr>
+        <w:t xml:space="preserve"> </w:t>
+      </w:r>
+      <w:r>
+        <w:rPr>
+          <w:lang w:val="en-US"/>
+        </w:rPr>
+        <w:t>quarter moon waning should be on the 26th (not on the 29th), and the second new moon should be on the 28th (instead of the 30th). With this being corrected, and since both calendars have the same total numbers of days and lunar phases, the yearly two-day adjustment then seems indeed superfluous.</w:t>
+      </w:r>
     </w:p>
     <w:p>
       <w:pPr>
@@ -1428,6 +1810,32 @@
           <w:lang w:val="en-US"/>
         </w:rPr>
       </w:pPr>
+      <w:r>
+        <w:rPr>
+          <w:lang w:val="en-US"/>
+        </w:rPr>
+        <w:t>GAZ11 REPUBLIC OF DAROKIN</w:t>
+      </w:r>
+    </w:p>
+    <w:p>
+      <w:pPr>
+        <w:rPr>
+          <w:lang w:val="en-US"/>
+        </w:rPr>
+      </w:pPr>
+    </w:p>
+    <w:p>
+      <w:pPr>
+        <w:rPr>
+          <w:lang w:val="en-US"/>
+        </w:rPr>
+      </w:pPr>
+      <w:r>
+        <w:rPr>
+          <w:lang w:val="en-US"/>
+        </w:rPr>
+        <w:t>According to the descriptions on page 42 of GAZ11 Republic of Darokin, Hinmeet would be close to the Malpheggi Swamps. Mar and Hinmeet were accidentally transposed on the very first color map (the error has been perpetrated on all later maps of the region).</w:t>
+      </w:r>
     </w:p>
     <w:p>
       <w:pPr>
@@ -1440,64 +1848,58 @@
         <w:rPr>
           <w:lang w:val="en-US"/>
         </w:rPr>
-        <w:t>GAZ6 DWARVES OF ROCKHOME</w:t>
-      </w:r>
-    </w:p>
-    <w:p>
-      <w:pPr>
-        <w:rPr>
-          <w:lang w:val="en-US"/>
-        </w:rPr>
-      </w:pPr>
-    </w:p>
-    <w:p>
-      <w:pPr>
-        <w:rPr>
-          <w:lang w:val="en-US"/>
-        </w:rPr>
-      </w:pPr>
-      <w:r>
-        <w:rPr>
-          <w:lang w:val="en-US"/>
-        </w:rPr>
-        <w:t xml:space="preserve">The dwarven calendar on page 27 of GAZ6 Dwarves of Rockhome only shows the Thyatian names of the months. </w:t>
-      </w:r>
-      <w:r>
-        <w:rPr>
-          <w:lang w:val="en-US"/>
-        </w:rPr>
-        <w:t>D</w:t>
-      </w:r>
-      <w:r>
-        <w:rPr>
-          <w:lang w:val="en-US"/>
-        </w:rPr>
-        <w:t>warven equivalents</w:t>
-      </w:r>
-      <w:r>
-        <w:rPr>
-          <w:lang w:val="en-US"/>
-        </w:rPr>
-        <w:t xml:space="preserve"> names:</w:t>
-      </w:r>
-      <w:r>
-        <w:rPr>
-          <w:lang w:val="en-US"/>
-        </w:rPr>
-        <w:t xml:space="preserve"> Wharlin, Morlin, Hralin, Hwyrlin, Styrlin, Bahrlin, Buhrlin, Klintlin, Birrlin*, Biflin, Jhyrlin, Kuldlin </w:t>
-      </w:r>
-    </w:p>
-    <w:p>
-      <w:pPr>
-        <w:rPr>
-          <w:lang w:val="en-US"/>
-        </w:rPr>
-      </w:pPr>
-      <w:r>
-        <w:rPr>
-          <w:lang w:val="en-US"/>
-        </w:rPr>
-        <w:t>(*instead of Barrlin, which sounded too much like Bahrlin)</w:t>
+        <w:t xml:space="preserve">GAZ14 </w:t>
+      </w:r>
+      <w:r>
+        <w:rPr>
+          <w:lang w:val="en-US"/>
+        </w:rPr>
+        <w:t>THE ATRUAGHIN CLANS</w:t>
+      </w:r>
+    </w:p>
+    <w:p>
+      <w:pPr>
+        <w:rPr>
+          <w:lang w:val="en-US"/>
+        </w:rPr>
+      </w:pPr>
+    </w:p>
+    <w:p>
+      <w:pPr>
+        <w:rPr>
+          <w:lang w:val="en-US"/>
+        </w:rPr>
+      </w:pPr>
+      <w:r>
+        <w:rPr>
+          <w:lang w:val="en-US"/>
+        </w:rPr>
+        <w:t>MAP: The Children of the Viper should be called the Children of the Tiger</w:t>
+      </w:r>
+    </w:p>
+    <w:p>
+      <w:pPr>
+        <w:rPr>
+          <w:lang w:val="en-US"/>
+        </w:rPr>
+      </w:pPr>
+      <w:r>
+        <w:rPr>
+          <w:lang w:val="en-US"/>
+        </w:rPr>
+        <w:t>In “</w:t>
+      </w:r>
+      <w:r>
+        <w:rPr>
+          <w:lang w:val="en-US"/>
+        </w:rPr>
+        <w:t>Children of the Horse</w:t>
+      </w:r>
+      <w:r>
+        <w:rPr>
+          <w:lang w:val="en-US"/>
+        </w:rPr>
+        <w:t>” there are two rivers, not three.</w:t>
       </w:r>
     </w:p>
     <w:p>
@@ -1519,27 +1921,60 @@
         <w:rPr>
           <w:lang w:val="en-US"/>
         </w:rPr>
-        <w:t>GAZ9 MINROTHAD GUILDS</w:t>
-      </w:r>
-    </w:p>
-    <w:p>
-      <w:pPr>
-        <w:rPr>
-          <w:lang w:val="en-US"/>
-        </w:rPr>
-      </w:pPr>
-    </w:p>
-    <w:p>
-      <w:pPr>
-        <w:rPr>
-          <w:lang w:val="en-US"/>
-        </w:rPr>
-      </w:pPr>
-      <w:r>
-        <w:rPr>
-          <w:lang w:val="en-US"/>
-        </w:rPr>
-        <w:t>The Verdier Calendar in GAZ9 Minrothad Guilds consists of 336 days (12 complete lunar cycles). Therefore the calendar dates for the lunar phases should not change from year to year, which contradicts page 13 of the Adventurer</w:t>
+        <w:t>HOLLOW WORLD BOXED SET</w:t>
+      </w:r>
+    </w:p>
+    <w:p>
+      <w:pPr>
+        <w:rPr>
+          <w:lang w:val="en-US"/>
+        </w:rPr>
+      </w:pPr>
+    </w:p>
+    <w:p>
+      <w:pPr>
+        <w:rPr>
+          <w:lang w:val="en-US"/>
+        </w:rPr>
+      </w:pPr>
+      <w:r>
+        <w:rPr>
+          <w:lang w:val="en-US"/>
+        </w:rPr>
+        <w:t>The scale on the two hex maps equal 40 miles per hex.</w:t>
+      </w:r>
+    </w:p>
+    <w:p>
+      <w:pPr>
+        <w:rPr>
+          <w:lang w:val="en-US"/>
+        </w:rPr>
+      </w:pPr>
+      <w:r>
+        <w:rPr>
+          <w:lang w:val="en-US"/>
+        </w:rPr>
+        <w:t xml:space="preserve">Rafiel </w:t>
+      </w:r>
+      <w:r>
+        <w:rPr>
+          <w:lang w:val="en-US"/>
+        </w:rPr>
+        <w:t>belongs to the Sphere of Energy, not Time.</w:t>
+      </w:r>
+    </w:p>
+    <w:p>
+      <w:pPr>
+        <w:rPr>
+          <w:lang w:val="en-US"/>
+        </w:rPr>
+      </w:pPr>
+      <w:r>
+        <w:rPr>
+          <w:lang w:val="en-US"/>
+        </w:rPr>
+        <w:lastRenderedPageBreak/>
+        <w:t>The area between the Arm of the Immortals and the Orc</w:t>
       </w:r>
       <w:r>
         <w:rPr>
@@ -1552,19 +1987,34 @@
         <w:rPr>
           <w:lang w:val="en-US"/>
         </w:rPr>
-        <w:t>s Guide. First note that there is a small glitch in the month of Onmun the first</w:t>
-      </w:r>
-      <w:r>
-        <w:rPr>
-          <w:lang w:val="en-US"/>
-        </w:rPr>
-        <w:t xml:space="preserve"> </w:t>
-      </w:r>
-      <w:r>
-        <w:rPr>
-          <w:lang w:val="en-US"/>
-        </w:rPr>
-        <w:t>quarter moon waning should be on the 26th (not on the 29th), and the second new moon should be on the 28th (instead of the 30th). With this being corrected, and since both calendars have the same total numbers of days and lunar phases, the yearly two-day adjustment then seems indeed superfluous.</w:t>
+        <w:t xml:space="preserve">s Head Peninsula seems like land territory instead of water. There is a coastal line in blue that delineates the Yalu Bay and the small spot for the Trident Isle. An unfortunate error in production caused the blue color to end too far south. </w:t>
+      </w:r>
+    </w:p>
+    <w:p>
+      <w:pPr>
+        <w:rPr>
+          <w:lang w:val="en-US"/>
+        </w:rPr>
+      </w:pPr>
+      <w:r>
+        <w:rPr>
+          <w:lang w:val="en-US"/>
+        </w:rPr>
+        <w:t xml:space="preserve">The Izondian Deep is also known as the Western Sea (see X9 The Savage Coast for a good map of the Orc's Head Peninsula and the coastal region north of the Izondian Deep). </w:t>
+      </w:r>
+      <w:proofErr w:type="gramStart"/>
+      <w:r>
+        <w:rPr>
+          <w:lang w:val="en-US"/>
+        </w:rPr>
+        <w:t>The Midland forest</w:t>
+      </w:r>
+      <w:proofErr w:type="gramEnd"/>
+      <w:r>
+        <w:rPr>
+          <w:lang w:val="en-US"/>
+        </w:rPr>
+        <w:t xml:space="preserve"> (also known as the Darkwood) also stretches too far south; it covers Hule completely</w:t>
       </w:r>
     </w:p>
     <w:p>
@@ -1578,206 +2028,6 @@
         <w:rPr>
           <w:lang w:val="en-US"/>
         </w:rPr>
-        <w:t>GAZ11 REPUBLIC OF DAROKIN</w:t>
-      </w:r>
-    </w:p>
-    <w:p>
-      <w:pPr>
-        <w:rPr>
-          <w:lang w:val="en-US"/>
-        </w:rPr>
-      </w:pPr>
-    </w:p>
-    <w:p>
-      <w:pPr>
-        <w:rPr>
-          <w:lang w:val="en-US"/>
-        </w:rPr>
-      </w:pPr>
-      <w:r>
-        <w:rPr>
-          <w:lang w:val="en-US"/>
-        </w:rPr>
-        <w:t>According to the descriptions on page 42 of GAZ11 Republic of Darokin, Hinmeet would be close to the Malpheggi Swamps. Mar and Hinmeet were accidentally transposed on the very first color map (the error has been perpetrated on all later maps of the region).</w:t>
-      </w:r>
-    </w:p>
-    <w:p>
-      <w:pPr>
-        <w:pStyle w:val="Titolo2"/>
-        <w:rPr>
-          <w:lang w:val="en-US"/>
-        </w:rPr>
-      </w:pPr>
-      <w:r>
-        <w:rPr>
-          <w:lang w:val="en-US"/>
-        </w:rPr>
-        <w:t xml:space="preserve">GAZ14 </w:t>
-      </w:r>
-      <w:r>
-        <w:rPr>
-          <w:lang w:val="en-US"/>
-        </w:rPr>
-        <w:t>THE ATRUAGHIN CLANS</w:t>
-      </w:r>
-    </w:p>
-    <w:p>
-      <w:pPr>
-        <w:rPr>
-          <w:lang w:val="en-US"/>
-        </w:rPr>
-      </w:pPr>
-    </w:p>
-    <w:p>
-      <w:pPr>
-        <w:rPr>
-          <w:lang w:val="en-US"/>
-        </w:rPr>
-      </w:pPr>
-      <w:r>
-        <w:rPr>
-          <w:lang w:val="en-US"/>
-        </w:rPr>
-        <w:t>MAP: The Children of the Viper should be called the Children of the Tiger</w:t>
-      </w:r>
-    </w:p>
-    <w:p>
-      <w:pPr>
-        <w:rPr>
-          <w:lang w:val="en-US"/>
-        </w:rPr>
-      </w:pPr>
-      <w:r>
-        <w:rPr>
-          <w:lang w:val="en-US"/>
-        </w:rPr>
-        <w:t>In “</w:t>
-      </w:r>
-      <w:r>
-        <w:rPr>
-          <w:lang w:val="en-US"/>
-        </w:rPr>
-        <w:t>Children of the Horse</w:t>
-      </w:r>
-      <w:r>
-        <w:rPr>
-          <w:lang w:val="en-US"/>
-        </w:rPr>
-        <w:t>” there are two rivers, not three.</w:t>
-      </w:r>
-    </w:p>
-    <w:p>
-      <w:pPr>
-        <w:pStyle w:val="Titolo2"/>
-        <w:rPr>
-          <w:lang w:val="en-US"/>
-        </w:rPr>
-      </w:pPr>
-    </w:p>
-    <w:p>
-      <w:pPr>
-        <w:pStyle w:val="Titolo2"/>
-        <w:rPr>
-          <w:lang w:val="en-US"/>
-        </w:rPr>
-      </w:pPr>
-      <w:r>
-        <w:rPr>
-          <w:lang w:val="en-US"/>
-        </w:rPr>
-        <w:t>HOLLOW WORLD BOXED SET</w:t>
-      </w:r>
-    </w:p>
-    <w:p>
-      <w:pPr>
-        <w:rPr>
-          <w:lang w:val="en-US"/>
-        </w:rPr>
-      </w:pPr>
-    </w:p>
-    <w:p>
-      <w:pPr>
-        <w:rPr>
-          <w:lang w:val="en-US"/>
-        </w:rPr>
-      </w:pPr>
-      <w:r>
-        <w:rPr>
-          <w:lang w:val="en-US"/>
-        </w:rPr>
-        <w:t>The scale on the two hex maps equal 40 miles per hex.</w:t>
-      </w:r>
-    </w:p>
-    <w:p>
-      <w:pPr>
-        <w:rPr>
-          <w:lang w:val="en-US"/>
-        </w:rPr>
-      </w:pPr>
-      <w:r>
-        <w:rPr>
-          <w:lang w:val="en-US"/>
-        </w:rPr>
-        <w:t xml:space="preserve">Rafiel </w:t>
-      </w:r>
-      <w:r>
-        <w:rPr>
-          <w:lang w:val="en-US"/>
-        </w:rPr>
-        <w:t>belongs to the Sphere of Energy, not Time.</w:t>
-      </w:r>
-    </w:p>
-    <w:p>
-      <w:pPr>
-        <w:rPr>
-          <w:lang w:val="en-US"/>
-        </w:rPr>
-      </w:pPr>
-      <w:r>
-        <w:rPr>
-          <w:lang w:val="en-US"/>
-        </w:rPr>
-        <w:t>The area between the Arm of the Immortals and the Orc</w:t>
-      </w:r>
-      <w:r>
-        <w:rPr>
-          <w:rFonts w:ascii="Calibri" w:hAnsi="Calibri" w:cs="Calibri"/>
-          <w:lang w:val="en-US"/>
-        </w:rPr>
-        <w:t>’</w:t>
-      </w:r>
-      <w:r>
-        <w:rPr>
-          <w:lang w:val="en-US"/>
-        </w:rPr>
-        <w:t xml:space="preserve">s Head Peninsula seems like land territory instead of water. There is a coastal line in blue that delineates the Yalu Bay and the small spot for the Trident Isle. An unfortunate error in production caused the blue color to end too far south. </w:t>
-      </w:r>
-    </w:p>
-    <w:p>
-      <w:pPr>
-        <w:rPr>
-          <w:lang w:val="en-US"/>
-        </w:rPr>
-      </w:pPr>
-      <w:r>
-        <w:rPr>
-          <w:lang w:val="en-US"/>
-        </w:rPr>
-        <w:t>The Izondian Deep is also known as the Western Sea (see X9 The Savage Coast for a good map of the Orc's Head Peninsula and the coastal region north of the Izondian Deep). The Midland forest (also known as the Darkwood) also stretches too far south; it covers Hule completely</w:t>
-      </w:r>
-    </w:p>
-    <w:p>
-      <w:pPr>
-        <w:pStyle w:val="Titolo2"/>
-        <w:rPr>
-          <w:lang w:val="en-US"/>
-        </w:rPr>
-      </w:pPr>
-      <w:r>
-        <w:rPr>
-          <w:lang w:val="en-US"/>
-        </w:rPr>
-        <w:lastRenderedPageBreak/>
         <w:t>DAWN OF THE EMPERORS BOXED SET</w:t>
       </w:r>
     </w:p>
@@ -3224,6 +3474,7 @@
         <w:rPr>
           <w:lang w:val="en-US"/>
         </w:rPr>
+        <w:lastRenderedPageBreak/>
         <w:t>On page 19 in the Heavyman section, there is mention of Shield Back and Nithian Armor skills that aren</w:t>
       </w:r>
       <w:r>
@@ -3249,7 +3500,28 @@
         <w:rPr>
           <w:lang w:val="en-US"/>
         </w:rPr>
-        <w:t>The Shield Back skill is pretty straightforward. If your character acquires this Dexterity skill, your character benefits from a +1 armor-class bonus against missile weapons shot from behind. This means the character wears his shield (medium size or larger) on his back. The shield has no effect against hand-held weapon attacks (like a, thief</w:t>
+        <w:t xml:space="preserve">The Shield Back skill is </w:t>
+      </w:r>
+      <w:proofErr w:type="gramStart"/>
+      <w:r>
+        <w:rPr>
+          <w:lang w:val="en-US"/>
+        </w:rPr>
+        <w:t>pretty straightforward</w:t>
+      </w:r>
+      <w:proofErr w:type="gramEnd"/>
+      <w:r>
+        <w:rPr>
+          <w:lang w:val="en-US"/>
+        </w:rPr>
+        <w:t xml:space="preserve">. If your character acquires this Dexterity skill, your character benefits from a +1 armor-class bonus against missile weapons shot from behind. This means the character wears his shield (medium size or larger) on his back. The shield has no effect against hand-held weapon attacks (like a, </w:t>
+      </w:r>
+      <w:proofErr w:type="gramStart"/>
+      <w:r>
+        <w:rPr>
+          <w:lang w:val="en-US"/>
+        </w:rPr>
+        <w:t>thief</w:t>
       </w:r>
       <w:r>
         <w:rPr>
@@ -3262,7 +3534,14 @@
         <w:rPr>
           <w:lang w:val="en-US"/>
         </w:rPr>
-        <w:t>s backstab, for example). The Nithian Armor skill should</w:t>
+        <w:t>s</w:t>
+      </w:r>
+      <w:proofErr w:type="gramEnd"/>
+      <w:r>
+        <w:rPr>
+          <w:lang w:val="en-US"/>
+        </w:rPr>
+        <w:t xml:space="preserve"> backstab, for example). The Nithian Armor skill should</w:t>
       </w:r>
       <w:r>
         <w:rPr>
@@ -3288,7 +3567,6 @@
         <w:rPr>
           <w:lang w:val="en-US"/>
         </w:rPr>
-        <w:lastRenderedPageBreak/>
         <w:t>POOR WIZARD</w:t>
       </w:r>
       <w:r>
@@ -3494,7 +3772,21 @@
         <w:rPr>
           <w:lang w:val="en-US"/>
         </w:rPr>
-        <w:t>These bleak lands belong to Thyatis, but are administered by the Grand Duchy of Westrourke on behalf of Thyatis. It also should be noted that the actual Barony of Caerdwicca is part of the Southern Province (Provincia Meridional under Thyatis</w:t>
+        <w:t xml:space="preserve">These bleak lands belong to </w:t>
+      </w:r>
+      <w:proofErr w:type="gramStart"/>
+      <w:r>
+        <w:rPr>
+          <w:lang w:val="en-US"/>
+        </w:rPr>
+        <w:t>Thyatis, but</w:t>
+      </w:r>
+      <w:proofErr w:type="gramEnd"/>
+      <w:r>
+        <w:rPr>
+          <w:lang w:val="en-US"/>
+        </w:rPr>
+        <w:t xml:space="preserve"> are administered by the Grand Duchy of Westrourke on behalf of Thyatis. It also should be noted that the actual Barony of Caerdwicca is part of the Southern Province (Provincia Meridional under Thyatis</w:t>
       </w:r>
       <w:r>
         <w:rPr>
@@ -3634,8 +3926,16 @@
         <w:rPr>
           <w:lang w:val="en-US"/>
         </w:rPr>
-        <w:t>Map – Northern Province (in Isle of Dawn) should be Septentriona</w:t>
-      </w:r>
+        <w:t xml:space="preserve">Map – Northern Province (in Isle of Dawn) should be </w:t>
+      </w:r>
+      <w:proofErr w:type="gramStart"/>
+      <w:r>
+        <w:rPr>
+          <w:lang w:val="en-US"/>
+        </w:rPr>
+        <w:t>Septentriona</w:t>
+      </w:r>
+      <w:proofErr w:type="gramEnd"/>
     </w:p>
     <w:p>
       <w:pPr>
@@ -3807,8 +4107,16 @@
         <w:rPr>
           <w:lang w:val="en-US"/>
         </w:rPr>
-        <w:t>118 – First table heading: Aerial. Second table heading: Cavern</w:t>
-      </w:r>
+        <w:t xml:space="preserve">118 – First table heading: Aerial. Second table heading: </w:t>
+      </w:r>
+      <w:proofErr w:type="gramStart"/>
+      <w:r>
+        <w:rPr>
+          <w:lang w:val="en-US"/>
+        </w:rPr>
+        <w:t>Cavern</w:t>
+      </w:r>
+      <w:proofErr w:type="gramEnd"/>
     </w:p>
     <w:sectPr>
       <w:footerReference w:type="default" r:id="rId7"/>
@@ -4337,7 +4645,6 @@
   <w:style w:type="character" w:default="1" w:styleId="Carpredefinitoparagrafo">
     <w:name w:val="Default Paragraph Font"/>
     <w:uiPriority w:val="1"/>
-    <w:semiHidden/>
     <w:unhideWhenUsed/>
   </w:style>
   <w:style w:type="table" w:default="1" w:styleId="Tabellanormale">

</xml_diff>

<commit_message>
Update sources in Errata, update natural healing rule (BX one, as said by Mentzer), bumped to 1.0
</commit_message>
<xml_diff>
--- a/Errata.docx
+++ b/Errata.docx
@@ -1,6 +1,6 @@
 
 <file path=word/document.xml><?xml version="1.0" encoding="utf-8"?>
-<w:document xmlns:wpc="http://schemas.microsoft.com/office/word/2010/wordprocessingCanvas" xmlns:cx="http://schemas.microsoft.com/office/drawing/2014/chartex" xmlns:cx1="http://schemas.microsoft.com/office/drawing/2015/9/8/chartex" xmlns:cx2="http://schemas.microsoft.com/office/drawing/2015/10/21/chartex" xmlns:cx3="http://schemas.microsoft.com/office/drawing/2016/5/9/chartex" xmlns:cx4="http://schemas.microsoft.com/office/drawing/2016/5/10/chartex" xmlns:cx5="http://schemas.microsoft.com/office/drawing/2016/5/11/chartex" xmlns:cx6="http://schemas.microsoft.com/office/drawing/2016/5/12/chartex" xmlns:cx7="http://schemas.microsoft.com/office/drawing/2016/5/13/chartex" xmlns:cx8="http://schemas.microsoft.com/office/drawing/2016/5/14/chartex" xmlns:mc="http://schemas.openxmlformats.org/markup-compatibility/2006" xmlns:aink="http://schemas.microsoft.com/office/drawing/2016/ink" xmlns:am3d="http://schemas.microsoft.com/office/drawing/2017/model3d" xmlns:o="urn:schemas-microsoft-com:office:office" xmlns:oel="http://schemas.microsoft.com/office/2019/extlst" xmlns:r="http://schemas.openxmlformats.org/officeDocument/2006/relationships" xmlns:m="http://schemas.openxmlformats.org/officeDocument/2006/math" xmlns:v="urn:schemas-microsoft-com:vml" xmlns:wp14="http://schemas.microsoft.com/office/word/2010/wordprocessingDrawing" xmlns:wp="http://schemas.openxmlformats.org/drawingml/2006/wordprocessingDrawing" xmlns:w10="urn:schemas-microsoft-com:office:word" xmlns:w="http://schemas.openxmlformats.org/wordprocessingml/2006/main" xmlns:w14="http://schemas.microsoft.com/office/word/2010/wordml" xmlns:w15="http://schemas.microsoft.com/office/word/2012/wordml" xmlns:w16cex="http://schemas.microsoft.com/office/word/2018/wordml/cex" xmlns:w16cid="http://schemas.microsoft.com/office/word/2016/wordml/cid" xmlns:w16="http://schemas.microsoft.com/office/word/2018/wordml" xmlns:w16du="http://schemas.microsoft.com/office/word/2023/wordml/word16du" xmlns:w16sdtdh="http://schemas.microsoft.com/office/word/2020/wordml/sdtdatahash" xmlns:w16se="http://schemas.microsoft.com/office/word/2015/wordml/symex" xmlns:wpg="http://schemas.microsoft.com/office/word/2010/wordprocessingGroup" xmlns:wpi="http://schemas.microsoft.com/office/word/2010/wordprocessingInk" xmlns:wne="http://schemas.microsoft.com/office/word/2006/wordml" xmlns:wps="http://schemas.microsoft.com/office/word/2010/wordprocessingShape" mc:Ignorable="w14 w15 w16se w16cid w16 w16cex w16sdtdh wp14">
+<w:document xmlns:wpc="http://schemas.microsoft.com/office/word/2010/wordprocessingCanvas" xmlns:cx="http://schemas.microsoft.com/office/drawing/2014/chartex" xmlns:cx1="http://schemas.microsoft.com/office/drawing/2015/9/8/chartex" xmlns:cx2="http://schemas.microsoft.com/office/drawing/2015/10/21/chartex" xmlns:cx3="http://schemas.microsoft.com/office/drawing/2016/5/9/chartex" xmlns:cx4="http://schemas.microsoft.com/office/drawing/2016/5/10/chartex" xmlns:cx5="http://schemas.microsoft.com/office/drawing/2016/5/11/chartex" xmlns:cx6="http://schemas.microsoft.com/office/drawing/2016/5/12/chartex" xmlns:cx7="http://schemas.microsoft.com/office/drawing/2016/5/13/chartex" xmlns:cx8="http://schemas.microsoft.com/office/drawing/2016/5/14/chartex" xmlns:mc="http://schemas.openxmlformats.org/markup-compatibility/2006" xmlns:aink="http://schemas.microsoft.com/office/drawing/2016/ink" xmlns:am3d="http://schemas.microsoft.com/office/drawing/2017/model3d" xmlns:o="urn:schemas-microsoft-com:office:office" xmlns:oel="http://schemas.microsoft.com/office/2019/extlst" xmlns:r="http://schemas.openxmlformats.org/officeDocument/2006/relationships" xmlns:m="http://schemas.openxmlformats.org/officeDocument/2006/math" xmlns:v="urn:schemas-microsoft-com:vml" xmlns:wp14="http://schemas.microsoft.com/office/word/2010/wordprocessingDrawing" xmlns:wp="http://schemas.openxmlformats.org/drawingml/2006/wordprocessingDrawing" xmlns:w10="urn:schemas-microsoft-com:office:word" xmlns:w="http://schemas.openxmlformats.org/wordprocessingml/2006/main" xmlns:w14="http://schemas.microsoft.com/office/word/2010/wordml" xmlns:w15="http://schemas.microsoft.com/office/word/2012/wordml" xmlns:w16cex="http://schemas.microsoft.com/office/word/2018/wordml/cex" xmlns:w16cid="http://schemas.microsoft.com/office/word/2016/wordml/cid" xmlns:w16="http://schemas.microsoft.com/office/word/2018/wordml" xmlns:w16sdtdh="http://schemas.microsoft.com/office/word/2020/wordml/sdtdatahash" xmlns:w16se="http://schemas.microsoft.com/office/word/2015/wordml/symex" xmlns:wpg="http://schemas.microsoft.com/office/word/2010/wordprocessingGroup" xmlns:wpi="http://schemas.microsoft.com/office/word/2010/wordprocessingInk" xmlns:wne="http://schemas.microsoft.com/office/word/2006/wordml" xmlns:wps="http://schemas.microsoft.com/office/word/2010/wordprocessingShape" mc:Ignorable="w14 w15 w16se w16cid w16 w16cex w16sdtdh wp14">
   <w:body>
     <w:p>
       <w:pPr>
@@ -12,13 +12,7 @@
         <w:rPr>
           <w:lang w:val="en-US"/>
         </w:rPr>
-        <w:t>Unofficial BECMI Errata 0.</w:t>
-      </w:r>
-      <w:r>
-        <w:rPr>
-          <w:lang w:val="en-US"/>
-        </w:rPr>
-        <w:t>5</w:t>
+        <w:t>Unofficial BECMI Errata</w:t>
       </w:r>
     </w:p>
     <w:p>
@@ -114,7 +108,110 @@
           <w:rFonts w:cstheme="minorHAnsi"/>
           <w:lang w:val="en-US"/>
         </w:rPr>
-        <w:t>Resting can also restore lost hit points. One full day of rest restores 1 hp. After a full week of rest, the character regains 5 hp for each day thereafter. A full month of rest restores all lost hit points. Characters are assumed to sleep, eat, and drink as necessary while resting.</w:t>
+        <w:t xml:space="preserve">Resting can also restore lost hit points. </w:t>
+      </w:r>
+      <w:r>
+        <w:rPr>
+          <w:rFonts w:cstheme="minorHAnsi"/>
+          <w:lang w:val="en-US"/>
+        </w:rPr>
+        <w:t xml:space="preserve">To cure wounds by resting, the wounded creature must </w:t>
+      </w:r>
+      <w:r>
+        <w:rPr>
+          <w:rFonts w:cstheme="minorHAnsi"/>
+          <w:lang w:val="en-US"/>
+        </w:rPr>
+        <w:t>r</w:t>
+      </w:r>
+      <w:r>
+        <w:rPr>
+          <w:rFonts w:cstheme="minorHAnsi"/>
+          <w:lang w:val="en-US"/>
+        </w:rPr>
+        <w:t xml:space="preserve">elax in a safe place, and may </w:t>
+      </w:r>
+      <w:r>
+        <w:rPr>
+          <w:rFonts w:cstheme="minorHAnsi"/>
+          <w:i/>
+          <w:iCs/>
+          <w:lang w:val="en-US"/>
+        </w:rPr>
+        <w:t xml:space="preserve">do nothing but rest. </w:t>
+      </w:r>
+      <w:r>
+        <w:rPr>
+          <w:rFonts w:cstheme="minorHAnsi"/>
+          <w:lang w:val="en-US"/>
+        </w:rPr>
+        <w:t>Each full day of complete rest will restore 1</w:t>
+      </w:r>
+      <w:r>
+        <w:rPr>
+          <w:rFonts w:cstheme="minorHAnsi"/>
+          <w:lang w:val="en-US"/>
+        </w:rPr>
+        <w:t>d</w:t>
+      </w:r>
+      <w:r>
+        <w:rPr>
+          <w:rFonts w:cstheme="minorHAnsi"/>
+          <w:lang w:val="en-US"/>
+        </w:rPr>
+        <w:t xml:space="preserve">3 hit points. If a day's rest is interrupted for any reason, </w:t>
+      </w:r>
+      <w:r>
+        <w:rPr>
+          <w:rFonts w:cstheme="minorHAnsi"/>
+          <w:i/>
+          <w:iCs/>
+          <w:lang w:val="en-US"/>
+        </w:rPr>
+        <w:t xml:space="preserve">no </w:t>
+      </w:r>
+      <w:r>
+        <w:rPr>
+          <w:rFonts w:cstheme="minorHAnsi"/>
+          <w:lang w:val="en-US"/>
+        </w:rPr>
+        <w:t>healing will take place</w:t>
+      </w:r>
+      <w:r>
+        <w:rPr>
+          <w:rFonts w:cstheme="minorHAnsi"/>
+          <w:lang w:val="en-US"/>
+        </w:rPr>
+        <w:t>.</w:t>
+      </w:r>
+      <w:r>
+        <w:rPr>
+          <w:rFonts w:cstheme="minorHAnsi"/>
+          <w:lang w:val="en-US"/>
+        </w:rPr>
+        <w:t xml:space="preserve"> </w:t>
+      </w:r>
+      <w:r>
+        <w:rPr>
+          <w:rFonts w:cstheme="minorHAnsi"/>
+          <w:lang w:val="en-US"/>
+        </w:rPr>
+        <w:t>Characters are assumed to sleep, eat, and drink as necessary while resting.</w:t>
+      </w:r>
+      <w:r>
+        <w:rPr>
+          <w:rFonts w:cstheme="minorHAnsi"/>
+          <w:lang w:val="en-US"/>
+        </w:rPr>
+        <w:t xml:space="preserve"> </w:t>
+      </w:r>
+      <w:r>
+        <w:rPr>
+          <w:rFonts w:cstheme="minorHAnsi"/>
+          <w:color w:val="FF0000"/>
+          <w:lang w:val="en-US"/>
+        </w:rPr>
+        <w:t>**</w:t>
       </w:r>
     </w:p>
     <w:p>
@@ -404,6 +501,21 @@
         </w:rPr>
         <w:t>Add: "Spirits (or larger) 0"</w:t>
       </w:r>
+      <w:r>
+        <w:rPr>
+          <w:rFonts w:cstheme="minorHAnsi"/>
+          <w:lang w:val="en-US"/>
+        </w:rPr>
+        <w:t xml:space="preserve"> </w:t>
+      </w:r>
+      <w:r>
+        <w:rPr>
+          <w:rFonts w:cstheme="minorHAnsi"/>
+          <w:color w:val="FF0000"/>
+          <w:lang w:val="en-US"/>
+        </w:rPr>
+        <w:t>**</w:t>
+      </w:r>
     </w:p>
     <w:p>
       <w:pPr>
@@ -476,15 +588,8 @@
           <w:rFonts w:cstheme="minorHAnsi"/>
           <w:lang w:val="en-US"/>
         </w:rPr>
-        <w:t xml:space="preserve">This spell makes the recipient (and all others within 10' at the time of the casting) protected by “evil” attacks. Each creature within the barrier gains a + 1 to all Saving Throws resulting from effects produced by </w:t>
-      </w:r>
-      <w:r>
-        <w:rPr>
-          <w:rFonts w:cstheme="minorHAnsi"/>
-          <w:lang w:val="en-US"/>
-        </w:rPr>
         <w:lastRenderedPageBreak/>
-        <w:t xml:space="preserve">non-protected creatures or other environmental hazards., and all attacks against protected creatures made by non-protected creatures are penalized by - 1 to the attacker’s Hit roll while the spell lasts. If a creature moves more than 10' away from the caster, he will lose his protection, and cannot regain it by returning to the area. “Evil” creatures are creatures that want to harm the Cleric. Remember that a Chaotic alignment does not automatically mean Evil, although many Chaotic monsters have evil intentions. In addition, “enchanted” creatures cannot attack those within the barrier hand-to hand. Enchanted creatures can attack with missile or magical </w:t>
+        <w:t xml:space="preserve">This spell makes the recipient (and all others within 10' at the time of the casting) protected by “evil” attacks. Each creature within the barrier gains a + 1 to all Saving Throws resulting from effects produced by non-protected creatures or other environmental hazards., and all attacks against protected creatures made by non-protected creatures are penalized by - 1 to the attacker’s Hit roll while the spell lasts. If a creature moves more than 10' away from the caster, he will lose his protection, and cannot regain it by returning to the area. “Evil” creatures are creatures that want to harm the Cleric. Remember that a Chaotic alignment does not automatically mean Evil, although many Chaotic monsters have evil intentions. In addition, “enchanted” creatures cannot attack those within the barrier hand-to hand. Enchanted creatures can attack with missile or magical </w:t>
       </w:r>
       <w:proofErr w:type="gramStart"/>
       <w:r>
@@ -518,6 +623,21 @@
         </w:rPr>
         <w:t xml:space="preserve"> or controlled (as with a charm spell) or can only be hit by a magical weapon. Creatures that can be hit by silver weapons are not enchanted. If anyone within the spell radius attacks an enchanted creature, the spell will no longer prevent the creature from attacking hand-to-hand, but the bonus to Saving Throws and penalty to Hit rolls will still apply.</w:t>
       </w:r>
+      <w:r>
+        <w:rPr>
+          <w:rFonts w:cstheme="minorHAnsi"/>
+          <w:lang w:val="en-US"/>
+        </w:rPr>
+        <w:t xml:space="preserve"> </w:t>
+      </w:r>
+      <w:r>
+        <w:rPr>
+          <w:rFonts w:cstheme="minorHAnsi"/>
+          <w:color w:val="FF0000"/>
+          <w:lang w:val="en-US"/>
+        </w:rPr>
+        <w:t>**</w:t>
+      </w:r>
     </w:p>
     <w:p>
       <w:pPr>
@@ -582,6 +702,137 @@
     </w:p>
     <w:p>
       <w:pPr>
+        <w:rPr>
+          <w:rFonts w:cstheme="minorHAnsi"/>
+          <w:lang w:val="en-US"/>
+        </w:rPr>
+      </w:pPr>
+      <w:r>
+        <w:rPr>
+          <w:rFonts w:cstheme="minorHAnsi"/>
+          <w:lang w:val="en-US"/>
+        </w:rPr>
+        <w:t>10 – Spear combat</w:t>
+      </w:r>
+    </w:p>
+    <w:p>
+      <w:pPr>
+        <w:rPr>
+          <w:rFonts w:cstheme="minorHAnsi"/>
+          <w:lang w:val="en-US"/>
+        </w:rPr>
+      </w:pPr>
+      <w:r>
+        <w:rPr>
+          <w:rFonts w:cstheme="minorHAnsi"/>
+          <w:lang w:val="en-US"/>
+        </w:rPr>
+        <w:t xml:space="preserve">Between </w:t>
+      </w:r>
+      <w:r>
+        <w:rPr>
+          <w:rFonts w:cstheme="minorHAnsi"/>
+          <w:lang w:val="en-US"/>
+        </w:rPr>
+        <w:t>“</w:t>
+      </w:r>
+      <w:r>
+        <w:rPr>
+          <w:rFonts w:cstheme="minorHAnsi"/>
+          <w:lang w:val="en-US"/>
+        </w:rPr>
+        <w:t xml:space="preserve">If a monster charges </w:t>
+      </w:r>
+      <w:r>
+        <w:rPr>
+          <w:rFonts w:cstheme="minorHAnsi"/>
+          <w:lang w:val="en-US"/>
+        </w:rPr>
+        <w:t>–</w:t>
+      </w:r>
+      <w:r>
+        <w:rPr>
+          <w:rFonts w:cstheme="minorHAnsi"/>
+          <w:lang w:val="en-US"/>
+        </w:rPr>
+        <w:t xml:space="preserve"> that is</w:t>
+      </w:r>
+      <w:r>
+        <w:rPr>
+          <w:rFonts w:cstheme="minorHAnsi"/>
+          <w:lang w:val="en-US"/>
+        </w:rPr>
+        <w:t>,” and “</w:t>
+      </w:r>
+      <w:r>
+        <w:rPr>
+          <w:rFonts w:cstheme="minorHAnsi"/>
+          <w:lang w:val="en-US"/>
+        </w:rPr>
+        <w:t>runs for 20 feet indoors, or 20 yards outdoors, before its attack</w:t>
+      </w:r>
+      <w:r>
+        <w:rPr>
+          <w:rFonts w:cstheme="minorHAnsi"/>
+          <w:lang w:val="en-US"/>
+        </w:rPr>
+        <w:t xml:space="preserve">” </w:t>
+      </w:r>
+      <w:r>
+        <w:rPr>
+          <w:rFonts w:cstheme="minorHAnsi"/>
+          <w:lang w:val="en-US"/>
+        </w:rPr>
+        <w:t>add</w:t>
+      </w:r>
+      <w:r>
+        <w:rPr>
+          <w:rFonts w:cstheme="minorHAnsi"/>
+          <w:lang w:val="en-US"/>
+        </w:rPr>
+        <w:t xml:space="preserve"> “</w:t>
+      </w:r>
+      <w:r>
+        <w:rPr>
+          <w:rFonts w:cstheme="minorHAnsi"/>
+          <w:lang w:val="en-US"/>
+        </w:rPr>
+        <w:t xml:space="preserve">using a special attack that only some monsters have, </w:t>
+      </w:r>
+      <w:proofErr w:type="gramStart"/>
+      <w:r>
+        <w:rPr>
+          <w:rFonts w:cstheme="minorHAnsi"/>
+          <w:lang w:val="en-US"/>
+        </w:rPr>
+        <w:t xml:space="preserve">and </w:t>
+      </w:r>
+      <w:r>
+        <w:rPr>
+          <w:rFonts w:cstheme="minorHAnsi"/>
+          <w:lang w:val="en-US"/>
+        </w:rPr>
+        <w:t>”</w:t>
+      </w:r>
+      <w:proofErr w:type="gramEnd"/>
+      <w:r>
+        <w:rPr>
+          <w:rFonts w:cstheme="minorHAnsi"/>
+          <w:lang w:val="en-US"/>
+        </w:rPr>
+        <w:t xml:space="preserve"> **</w:t>
+      </w:r>
+    </w:p>
+    <w:p>
+      <w:pPr>
+        <w:rPr>
+          <w:rFonts w:cstheme="minorHAnsi"/>
+          <w:lang w:val="en-US"/>
+        </w:rPr>
+      </w:pPr>
+    </w:p>
+    <w:p>
+      <w:pPr>
         <w:pStyle w:val="Titolo2"/>
         <w:rPr>
           <w:lang w:val="en-US"/>
@@ -673,7 +924,39 @@
           <w:rFonts w:cstheme="minorHAnsi"/>
           <w:lang w:val="en-US"/>
         </w:rPr>
-        <w:t>"Scale mail armor costs 30 gp, and banded mail costs 50 gp."</w:t>
+        <w:t xml:space="preserve">"Scale mail armor costs 30 </w:t>
+      </w:r>
+      <w:proofErr w:type="spellStart"/>
+      <w:r>
+        <w:rPr>
+          <w:rFonts w:cstheme="minorHAnsi"/>
+          <w:lang w:val="en-US"/>
+        </w:rPr>
+        <w:t>gp</w:t>
+      </w:r>
+      <w:proofErr w:type="spellEnd"/>
+      <w:r>
+        <w:rPr>
+          <w:rFonts w:cstheme="minorHAnsi"/>
+          <w:lang w:val="en-US"/>
+        </w:rPr>
+        <w:t xml:space="preserve">, and banded mail costs 50 </w:t>
+      </w:r>
+      <w:proofErr w:type="spellStart"/>
+      <w:r>
+        <w:rPr>
+          <w:rFonts w:cstheme="minorHAnsi"/>
+          <w:lang w:val="en-US"/>
+        </w:rPr>
+        <w:t>gp</w:t>
+      </w:r>
+      <w:proofErr w:type="spellEnd"/>
+      <w:r>
+        <w:rPr>
+          <w:rFonts w:cstheme="minorHAnsi"/>
+          <w:lang w:val="en-US"/>
+        </w:rPr>
+        <w:t>."</w:t>
       </w:r>
     </w:p>
     <w:p>
@@ -871,7 +1154,6 @@
           <w:rFonts w:cstheme="minorHAnsi"/>
           <w:lang w:val="en-US"/>
         </w:rPr>
-        <w:lastRenderedPageBreak/>
         <w:t>P15 - Horse Armor</w:t>
       </w:r>
     </w:p>
@@ -1420,12 +1702,21 @@
           <w:lang w:val="en-US"/>
         </w:rPr>
       </w:pPr>
-      <w:r>
-        <w:rPr>
-          <w:rFonts w:cstheme="minorHAnsi"/>
-          <w:lang w:val="en-US"/>
-        </w:rPr>
-        <w:t>Stirge, I 1</w:t>
+      <w:proofErr w:type="spellStart"/>
+      <w:r>
+        <w:rPr>
+          <w:rFonts w:cstheme="minorHAnsi"/>
+          <w:lang w:val="en-US"/>
+        </w:rPr>
+        <w:t>Stirge</w:t>
+      </w:r>
+      <w:proofErr w:type="spellEnd"/>
+      <w:r>
+        <w:rPr>
+          <w:rFonts w:cstheme="minorHAnsi"/>
+          <w:lang w:val="en-US"/>
+        </w:rPr>
+        <w:t>, I 1</w:t>
       </w:r>
     </w:p>
     <w:p>
@@ -1507,9 +1798,18 @@
       <w:pPr>
         <w:rPr>
           <w:rFonts w:cstheme="minorHAnsi"/>
-          <w:lang w:val="en-US"/>
-        </w:rPr>
-      </w:pPr>
+          <w:color w:val="FF0000"/>
+          <w:lang w:val="en-US"/>
+        </w:rPr>
+      </w:pPr>
+      <w:r>
+        <w:rPr>
+          <w:rFonts w:cstheme="minorHAnsi"/>
+          <w:color w:val="FF0000"/>
+          <w:lang w:val="en-US"/>
+        </w:rPr>
+        <w:t>**</w:t>
+      </w:r>
     </w:p>
     <w:p>
       <w:pPr>
@@ -1522,6 +1822,7 @@
         <w:rPr>
           <w:lang w:val="en-US"/>
         </w:rPr>
+        <w:lastRenderedPageBreak/>
         <w:t>GAZ2 EMIRATES OF YLARUAM</w:t>
       </w:r>
     </w:p>
@@ -1542,7 +1843,21 @@
         <w:rPr>
           <w:lang w:val="en-US"/>
         </w:rPr>
-        <w:t>GAZ2 Emirates of Ylaruam shows only 11 months in the calendar. The missing month is the month before Ramadan, Shaban.</w:t>
+        <w:t xml:space="preserve">GAZ2 Emirates of </w:t>
+      </w:r>
+      <w:proofErr w:type="spellStart"/>
+      <w:r>
+        <w:rPr>
+          <w:lang w:val="en-US"/>
+        </w:rPr>
+        <w:t>Ylaruam</w:t>
+      </w:r>
+      <w:proofErr w:type="spellEnd"/>
+      <w:r>
+        <w:rPr>
+          <w:lang w:val="en-US"/>
+        </w:rPr>
+        <w:t xml:space="preserve"> shows only 11 months in the calendar. The missing month is the month before Ramadan, Shaban.</w:t>
       </w:r>
     </w:p>
     <w:p>
@@ -1572,7 +1887,6 @@
         <w:rPr>
           <w:lang w:val="en-US"/>
         </w:rPr>
-        <w:lastRenderedPageBreak/>
         <w:t>GAZ3 THE PRINCIPALITIES OF GLANTRI</w:t>
       </w:r>
     </w:p>
@@ -1682,7 +1996,35 @@
         <w:rPr>
           <w:lang w:val="en-US"/>
         </w:rPr>
-        <w:t xml:space="preserve">The dwarven calendar on page 27 of GAZ6 Dwarves of Rockhome only shows the Thyatian names of the months. </w:t>
+        <w:t xml:space="preserve">The dwarven calendar on page 27 of GAZ6 Dwarves of </w:t>
+      </w:r>
+      <w:proofErr w:type="spellStart"/>
+      <w:r>
+        <w:rPr>
+          <w:lang w:val="en-US"/>
+        </w:rPr>
+        <w:t>Rockhome</w:t>
+      </w:r>
+      <w:proofErr w:type="spellEnd"/>
+      <w:r>
+        <w:rPr>
+          <w:lang w:val="en-US"/>
+        </w:rPr>
+        <w:t xml:space="preserve"> only shows the </w:t>
+      </w:r>
+      <w:proofErr w:type="spellStart"/>
+      <w:r>
+        <w:rPr>
+          <w:lang w:val="en-US"/>
+        </w:rPr>
+        <w:t>Thyatian</w:t>
+      </w:r>
+      <w:proofErr w:type="spellEnd"/>
+      <w:r>
+        <w:rPr>
+          <w:lang w:val="en-US"/>
+        </w:rPr>
+        <w:t xml:space="preserve"> names of the months. </w:t>
       </w:r>
       <w:r>
         <w:rPr>
@@ -1706,20 +2048,216 @@
         <w:rPr>
           <w:lang w:val="en-US"/>
         </w:rPr>
-        <w:t xml:space="preserve"> Wharlin, Morlin, Hralin, Hwyrlin, Styrlin, Bahrlin, Buhrlin, Klintlin, Birrlin*, Biflin, Jhyrlin, Kuldlin </w:t>
-      </w:r>
-    </w:p>
-    <w:p>
-      <w:pPr>
-        <w:rPr>
-          <w:lang w:val="en-US"/>
-        </w:rPr>
-      </w:pPr>
-      <w:r>
-        <w:rPr>
-          <w:lang w:val="en-US"/>
-        </w:rPr>
-        <w:t>(*instead of Barrlin, which sounded too much like Bahrlin)</w:t>
+        <w:t xml:space="preserve"> </w:t>
+      </w:r>
+      <w:proofErr w:type="spellStart"/>
+      <w:r>
+        <w:rPr>
+          <w:lang w:val="en-US"/>
+        </w:rPr>
+        <w:t>Wharlin</w:t>
+      </w:r>
+      <w:proofErr w:type="spellEnd"/>
+      <w:r>
+        <w:rPr>
+          <w:lang w:val="en-US"/>
+        </w:rPr>
+        <w:t xml:space="preserve">, </w:t>
+      </w:r>
+      <w:proofErr w:type="spellStart"/>
+      <w:r>
+        <w:rPr>
+          <w:lang w:val="en-US"/>
+        </w:rPr>
+        <w:t>Morlin</w:t>
+      </w:r>
+      <w:proofErr w:type="spellEnd"/>
+      <w:r>
+        <w:rPr>
+          <w:lang w:val="en-US"/>
+        </w:rPr>
+        <w:t xml:space="preserve">, </w:t>
+      </w:r>
+      <w:proofErr w:type="spellStart"/>
+      <w:r>
+        <w:rPr>
+          <w:lang w:val="en-US"/>
+        </w:rPr>
+        <w:t>Hralin</w:t>
+      </w:r>
+      <w:proofErr w:type="spellEnd"/>
+      <w:r>
+        <w:rPr>
+          <w:lang w:val="en-US"/>
+        </w:rPr>
+        <w:t xml:space="preserve">, </w:t>
+      </w:r>
+      <w:proofErr w:type="spellStart"/>
+      <w:r>
+        <w:rPr>
+          <w:lang w:val="en-US"/>
+        </w:rPr>
+        <w:t>Hwyrlin</w:t>
+      </w:r>
+      <w:proofErr w:type="spellEnd"/>
+      <w:r>
+        <w:rPr>
+          <w:lang w:val="en-US"/>
+        </w:rPr>
+        <w:t xml:space="preserve">, </w:t>
+      </w:r>
+      <w:proofErr w:type="spellStart"/>
+      <w:r>
+        <w:rPr>
+          <w:lang w:val="en-US"/>
+        </w:rPr>
+        <w:t>Styrlin</w:t>
+      </w:r>
+      <w:proofErr w:type="spellEnd"/>
+      <w:r>
+        <w:rPr>
+          <w:lang w:val="en-US"/>
+        </w:rPr>
+        <w:t xml:space="preserve">, </w:t>
+      </w:r>
+      <w:proofErr w:type="spellStart"/>
+      <w:r>
+        <w:rPr>
+          <w:lang w:val="en-US"/>
+        </w:rPr>
+        <w:t>Bahrlin</w:t>
+      </w:r>
+      <w:proofErr w:type="spellEnd"/>
+      <w:r>
+        <w:rPr>
+          <w:lang w:val="en-US"/>
+        </w:rPr>
+        <w:t xml:space="preserve">, </w:t>
+      </w:r>
+      <w:proofErr w:type="spellStart"/>
+      <w:r>
+        <w:rPr>
+          <w:lang w:val="en-US"/>
+        </w:rPr>
+        <w:t>Buhrlin</w:t>
+      </w:r>
+      <w:proofErr w:type="spellEnd"/>
+      <w:r>
+        <w:rPr>
+          <w:lang w:val="en-US"/>
+        </w:rPr>
+        <w:t xml:space="preserve">, </w:t>
+      </w:r>
+      <w:proofErr w:type="spellStart"/>
+      <w:r>
+        <w:rPr>
+          <w:lang w:val="en-US"/>
+        </w:rPr>
+        <w:t>Klintlin</w:t>
+      </w:r>
+      <w:proofErr w:type="spellEnd"/>
+      <w:r>
+        <w:rPr>
+          <w:lang w:val="en-US"/>
+        </w:rPr>
+        <w:t xml:space="preserve">, </w:t>
+      </w:r>
+      <w:proofErr w:type="spellStart"/>
+      <w:r>
+        <w:rPr>
+          <w:lang w:val="en-US"/>
+        </w:rPr>
+        <w:t>Birrlin</w:t>
+      </w:r>
+      <w:proofErr w:type="spellEnd"/>
+      <w:r>
+        <w:rPr>
+          <w:lang w:val="en-US"/>
+        </w:rPr>
+        <w:t xml:space="preserve">*, </w:t>
+      </w:r>
+      <w:proofErr w:type="spellStart"/>
+      <w:r>
+        <w:rPr>
+          <w:lang w:val="en-US"/>
+        </w:rPr>
+        <w:t>Biflin</w:t>
+      </w:r>
+      <w:proofErr w:type="spellEnd"/>
+      <w:r>
+        <w:rPr>
+          <w:lang w:val="en-US"/>
+        </w:rPr>
+        <w:t xml:space="preserve">, </w:t>
+      </w:r>
+      <w:proofErr w:type="spellStart"/>
+      <w:r>
+        <w:rPr>
+          <w:lang w:val="en-US"/>
+        </w:rPr>
+        <w:t>Jhyrlin</w:t>
+      </w:r>
+      <w:proofErr w:type="spellEnd"/>
+      <w:r>
+        <w:rPr>
+          <w:lang w:val="en-US"/>
+        </w:rPr>
+        <w:t xml:space="preserve">, </w:t>
+      </w:r>
+      <w:proofErr w:type="spellStart"/>
+      <w:r>
+        <w:rPr>
+          <w:lang w:val="en-US"/>
+        </w:rPr>
+        <w:t>Kuldlin</w:t>
+      </w:r>
+      <w:proofErr w:type="spellEnd"/>
+      <w:r>
+        <w:rPr>
+          <w:lang w:val="en-US"/>
+        </w:rPr>
+        <w:t xml:space="preserve"> </w:t>
+      </w:r>
+    </w:p>
+    <w:p>
+      <w:pPr>
+        <w:rPr>
+          <w:lang w:val="en-US"/>
+        </w:rPr>
+      </w:pPr>
+      <w:r>
+        <w:rPr>
+          <w:lang w:val="en-US"/>
+        </w:rPr>
+        <w:t xml:space="preserve">(*instead of </w:t>
+      </w:r>
+      <w:proofErr w:type="spellStart"/>
+      <w:r>
+        <w:rPr>
+          <w:lang w:val="en-US"/>
+        </w:rPr>
+        <w:t>Barrlin</w:t>
+      </w:r>
+      <w:proofErr w:type="spellEnd"/>
+      <w:r>
+        <w:rPr>
+          <w:lang w:val="en-US"/>
+        </w:rPr>
+        <w:t xml:space="preserve">, which sounded too much like </w:t>
+      </w:r>
+      <w:proofErr w:type="spellStart"/>
+      <w:r>
+        <w:rPr>
+          <w:lang w:val="en-US"/>
+        </w:rPr>
+        <w:t>Bahrlin</w:t>
+      </w:r>
+      <w:proofErr w:type="spellEnd"/>
+      <w:r>
+        <w:rPr>
+          <w:lang w:val="en-US"/>
+        </w:rPr>
+        <w:t>)</w:t>
       </w:r>
     </w:p>
     <w:p>
@@ -1761,7 +2299,21 @@
         <w:rPr>
           <w:lang w:val="en-US"/>
         </w:rPr>
-        <w:t xml:space="preserve">The Verdier Calendar in GAZ9 Minrothad Guilds consists of 336 days (12 complete lunar cycles). </w:t>
+        <w:t xml:space="preserve">The Verdier Calendar in GAZ9 </w:t>
+      </w:r>
+      <w:proofErr w:type="spellStart"/>
+      <w:r>
+        <w:rPr>
+          <w:lang w:val="en-US"/>
+        </w:rPr>
+        <w:t>Minrothad</w:t>
+      </w:r>
+      <w:proofErr w:type="spellEnd"/>
+      <w:r>
+        <w:rPr>
+          <w:lang w:val="en-US"/>
+        </w:rPr>
+        <w:t xml:space="preserve"> Guilds consists of 336 days (12 complete lunar cycles). </w:t>
       </w:r>
       <w:proofErr w:type="gramStart"/>
       <w:r>
@@ -1788,7 +2340,21 @@
         <w:rPr>
           <w:lang w:val="en-US"/>
         </w:rPr>
-        <w:t>s Guide. First note that there is a small glitch in the month of Onmun the first</w:t>
+        <w:t xml:space="preserve">s Guide. First note that there is a small glitch in the month of </w:t>
+      </w:r>
+      <w:proofErr w:type="spellStart"/>
+      <w:r>
+        <w:rPr>
+          <w:lang w:val="en-US"/>
+        </w:rPr>
+        <w:t>Onmun</w:t>
+      </w:r>
+      <w:proofErr w:type="spellEnd"/>
+      <w:r>
+        <w:rPr>
+          <w:lang w:val="en-US"/>
+        </w:rPr>
+        <w:t xml:space="preserve"> the first</w:t>
       </w:r>
       <w:r>
         <w:rPr>
@@ -1834,7 +2400,63 @@
         <w:rPr>
           <w:lang w:val="en-US"/>
         </w:rPr>
-        <w:t>According to the descriptions on page 42 of GAZ11 Republic of Darokin, Hinmeet would be close to the Malpheggi Swamps. Mar and Hinmeet were accidentally transposed on the very first color map (the error has been perpetrated on all later maps of the region).</w:t>
+        <w:t xml:space="preserve">According to the descriptions on page 42 of GAZ11 Republic of </w:t>
+      </w:r>
+      <w:proofErr w:type="spellStart"/>
+      <w:r>
+        <w:rPr>
+          <w:lang w:val="en-US"/>
+        </w:rPr>
+        <w:t>Darokin</w:t>
+      </w:r>
+      <w:proofErr w:type="spellEnd"/>
+      <w:r>
+        <w:rPr>
+          <w:lang w:val="en-US"/>
+        </w:rPr>
+        <w:t xml:space="preserve">, </w:t>
+      </w:r>
+      <w:proofErr w:type="spellStart"/>
+      <w:r>
+        <w:rPr>
+          <w:lang w:val="en-US"/>
+        </w:rPr>
+        <w:t>Hinmeet</w:t>
+      </w:r>
+      <w:proofErr w:type="spellEnd"/>
+      <w:r>
+        <w:rPr>
+          <w:lang w:val="en-US"/>
+        </w:rPr>
+        <w:t xml:space="preserve"> would be close to the </w:t>
+      </w:r>
+      <w:proofErr w:type="spellStart"/>
+      <w:r>
+        <w:rPr>
+          <w:lang w:val="en-US"/>
+        </w:rPr>
+        <w:t>Malpheggi</w:t>
+      </w:r>
+      <w:proofErr w:type="spellEnd"/>
+      <w:r>
+        <w:rPr>
+          <w:lang w:val="en-US"/>
+        </w:rPr>
+        <w:t xml:space="preserve"> Swamps. Mar and </w:t>
+      </w:r>
+      <w:proofErr w:type="spellStart"/>
+      <w:r>
+        <w:rPr>
+          <w:lang w:val="en-US"/>
+        </w:rPr>
+        <w:t>Hinmeet</w:t>
+      </w:r>
+      <w:proofErr w:type="spellEnd"/>
+      <w:r>
+        <w:rPr>
+          <w:lang w:val="en-US"/>
+        </w:rPr>
+        <w:t xml:space="preserve"> were accidentally transposed on the very first color map (the error has been perpetrated on all later maps of the region).</w:t>
       </w:r>
     </w:p>
     <w:p>
@@ -1973,7 +2595,6 @@
         <w:rPr>
           <w:lang w:val="en-US"/>
         </w:rPr>
-        <w:lastRenderedPageBreak/>
         <w:t>The area between the Arm of the Immortals and the Orc</w:t>
       </w:r>
       <w:r>
@@ -2000,7 +2621,35 @@
         <w:rPr>
           <w:lang w:val="en-US"/>
         </w:rPr>
-        <w:t xml:space="preserve">The Izondian Deep is also known as the Western Sea (see X9 The Savage Coast for a good map of the Orc's Head Peninsula and the coastal region north of the Izondian Deep). </w:t>
+        <w:t xml:space="preserve">The </w:t>
+      </w:r>
+      <w:proofErr w:type="spellStart"/>
+      <w:r>
+        <w:rPr>
+          <w:lang w:val="en-US"/>
+        </w:rPr>
+        <w:t>Izondian</w:t>
+      </w:r>
+      <w:proofErr w:type="spellEnd"/>
+      <w:r>
+        <w:rPr>
+          <w:lang w:val="en-US"/>
+        </w:rPr>
+        <w:t xml:space="preserve"> Deep is also known as the Western Sea (see X9 The Savage Coast for a good map of the Orc's Head Peninsula and the coastal region north of the </w:t>
+      </w:r>
+      <w:proofErr w:type="spellStart"/>
+      <w:r>
+        <w:rPr>
+          <w:lang w:val="en-US"/>
+        </w:rPr>
+        <w:t>Izondian</w:t>
+      </w:r>
+      <w:proofErr w:type="spellEnd"/>
+      <w:r>
+        <w:rPr>
+          <w:lang w:val="en-US"/>
+        </w:rPr>
+        <w:t xml:space="preserve"> Deep). </w:t>
       </w:r>
       <w:proofErr w:type="gramStart"/>
       <w:r>
@@ -2014,7 +2663,35 @@
         <w:rPr>
           <w:lang w:val="en-US"/>
         </w:rPr>
-        <w:t xml:space="preserve"> (also known as the Darkwood) also stretches too far south; it covers Hule completely</w:t>
+        <w:t xml:space="preserve"> (also known as the </w:t>
+      </w:r>
+      <w:proofErr w:type="spellStart"/>
+      <w:r>
+        <w:rPr>
+          <w:lang w:val="en-US"/>
+        </w:rPr>
+        <w:t>Darkwood</w:t>
+      </w:r>
+      <w:proofErr w:type="spellEnd"/>
+      <w:r>
+        <w:rPr>
+          <w:lang w:val="en-US"/>
+        </w:rPr>
+        <w:t xml:space="preserve">) also stretches too far south; it covers </w:t>
+      </w:r>
+      <w:proofErr w:type="spellStart"/>
+      <w:r>
+        <w:rPr>
+          <w:lang w:val="en-US"/>
+        </w:rPr>
+        <w:t>Hule</w:t>
+      </w:r>
+      <w:proofErr w:type="spellEnd"/>
+      <w:r>
+        <w:rPr>
+          <w:lang w:val="en-US"/>
+        </w:rPr>
+        <w:t xml:space="preserve"> completely</w:t>
       </w:r>
     </w:p>
     <w:p>
@@ -2044,11 +2721,61 @@
           <w:lang w:val="en-US"/>
         </w:rPr>
       </w:pPr>
-      <w:r>
-        <w:rPr>
-          <w:lang w:val="en-US"/>
-        </w:rPr>
-        <w:t>Wendar and Denagoth are both located north of Glantri. They were presented in D&amp;D module X11 Saga of the Shadowlord.</w:t>
+      <w:proofErr w:type="spellStart"/>
+      <w:r>
+        <w:rPr>
+          <w:lang w:val="en-US"/>
+        </w:rPr>
+        <w:t>Wendar</w:t>
+      </w:r>
+      <w:proofErr w:type="spellEnd"/>
+      <w:r>
+        <w:rPr>
+          <w:lang w:val="en-US"/>
+        </w:rPr>
+        <w:t xml:space="preserve"> and </w:t>
+      </w:r>
+      <w:proofErr w:type="spellStart"/>
+      <w:r>
+        <w:rPr>
+          <w:lang w:val="en-US"/>
+        </w:rPr>
+        <w:t>Denagoth</w:t>
+      </w:r>
+      <w:proofErr w:type="spellEnd"/>
+      <w:r>
+        <w:rPr>
+          <w:lang w:val="en-US"/>
+        </w:rPr>
+        <w:t xml:space="preserve"> are both located north of </w:t>
+      </w:r>
+      <w:proofErr w:type="spellStart"/>
+      <w:r>
+        <w:rPr>
+          <w:lang w:val="en-US"/>
+        </w:rPr>
+        <w:t>Glantri</w:t>
+      </w:r>
+      <w:proofErr w:type="spellEnd"/>
+      <w:r>
+        <w:rPr>
+          <w:lang w:val="en-US"/>
+        </w:rPr>
+        <w:t xml:space="preserve">. They were presented in D&amp;D module X11 Saga of the </w:t>
+      </w:r>
+      <w:proofErr w:type="spellStart"/>
+      <w:r>
+        <w:rPr>
+          <w:lang w:val="en-US"/>
+        </w:rPr>
+        <w:t>Shadowlord</w:t>
+      </w:r>
+      <w:proofErr w:type="spellEnd"/>
+      <w:r>
+        <w:rPr>
+          <w:lang w:val="en-US"/>
+        </w:rPr>
+        <w:t>.</w:t>
       </w:r>
     </w:p>
     <w:p>
@@ -2097,7 +2824,21 @@
         <w:rPr>
           <w:lang w:val="en-US"/>
         </w:rPr>
-        <w:t xml:space="preserve"> mentioned several types of armor, including the great Nithian shield, partial armor, and full armor Among these were the armlet, anklet, bracelet, breast plate, leather harness, leather helm, battle helm, textile armor, scale/textile armor, and plate mail. The use of the armlets, anklets, and bracelets is explained in the section on page 26 of the Player</w:t>
+        <w:t xml:space="preserve"> mentioned several types of armor, including the great </w:t>
+      </w:r>
+      <w:proofErr w:type="spellStart"/>
+      <w:r>
+        <w:rPr>
+          <w:lang w:val="en-US"/>
+        </w:rPr>
+        <w:t>Nithian</w:t>
+      </w:r>
+      <w:proofErr w:type="spellEnd"/>
+      <w:r>
+        <w:rPr>
+          <w:lang w:val="en-US"/>
+        </w:rPr>
+        <w:t xml:space="preserve"> shield, partial armor, and full armor Among these were the armlet, anklet, bracelet, breast plate, leather harness, leather helm, battle helm, textile armor, scale/textile armor, and plate mail. The use of the armlets, anklets, and bracelets is explained in the section on page 26 of the Player</w:t>
       </w:r>
       <w:r>
         <w:rPr>
@@ -2221,88 +2962,124 @@
                 <w:bCs/>
                 <w:lang w:val="en-US"/>
               </w:rPr>
-              <w:t>(gp)</w:t>
-            </w:r>
-          </w:p>
-        </w:tc>
-        <w:tc>
-          <w:tcPr>
-            <w:tcW w:w="992" w:type="dxa"/>
-          </w:tcPr>
-          <w:p>
-            <w:pPr>
+              <w:t>(</w:t>
+            </w:r>
+            <w:proofErr w:type="spellStart"/>
+            <w:r>
               <w:rPr>
                 <w:b/>
                 <w:bCs/>
                 <w:lang w:val="en-US"/>
               </w:rPr>
-            </w:pPr>
+              <w:t>gp</w:t>
+            </w:r>
+            <w:proofErr w:type="spellEnd"/>
             <w:r>
               <w:rPr>
                 <w:b/>
                 <w:bCs/>
                 <w:lang w:val="en-US"/>
               </w:rPr>
-              <w:t>Enc.</w:t>
-            </w:r>
-            <w:r>
+              <w:t>)</w:t>
+            </w:r>
+          </w:p>
+        </w:tc>
+        <w:tc>
+          <w:tcPr>
+            <w:tcW w:w="992" w:type="dxa"/>
+          </w:tcPr>
+          <w:p>
+            <w:pPr>
               <w:rPr>
                 <w:b/>
                 <w:bCs/>
                 <w:lang w:val="en-US"/>
               </w:rPr>
-              <w:t xml:space="preserve"> </w:t>
-            </w:r>
+            </w:pPr>
             <w:r>
               <w:rPr>
                 <w:b/>
                 <w:bCs/>
                 <w:lang w:val="en-US"/>
               </w:rPr>
-              <w:t>(cn)</w:t>
-            </w:r>
-          </w:p>
-        </w:tc>
-        <w:tc>
-          <w:tcPr>
-            <w:tcW w:w="1134" w:type="dxa"/>
-          </w:tcPr>
-          <w:p>
-            <w:pPr>
+              <w:t>Enc.</w:t>
+            </w:r>
+            <w:r>
               <w:rPr>
                 <w:b/>
                 <w:bCs/>
                 <w:lang w:val="en-US"/>
               </w:rPr>
-            </w:pPr>
+              <w:t xml:space="preserve"> </w:t>
+            </w:r>
             <w:r>
               <w:rPr>
                 <w:b/>
                 <w:bCs/>
                 <w:lang w:val="en-US"/>
               </w:rPr>
-              <w:t>AC</w:t>
-            </w:r>
-          </w:p>
-        </w:tc>
-        <w:tc>
-          <w:tcPr>
-            <w:tcW w:w="4246" w:type="dxa"/>
-          </w:tcPr>
-          <w:p>
-            <w:pPr>
+              <w:t>(</w:t>
+            </w:r>
+            <w:proofErr w:type="spellStart"/>
+            <w:r>
               <w:rPr>
                 <w:b/>
                 <w:bCs/>
                 <w:lang w:val="en-US"/>
               </w:rPr>
-            </w:pPr>
+              <w:t>cn</w:t>
+            </w:r>
+            <w:proofErr w:type="spellEnd"/>
             <w:r>
               <w:rPr>
                 <w:b/>
                 <w:bCs/>
                 <w:lang w:val="en-US"/>
               </w:rPr>
+              <w:t>)</w:t>
+            </w:r>
+          </w:p>
+        </w:tc>
+        <w:tc>
+          <w:tcPr>
+            <w:tcW w:w="1134" w:type="dxa"/>
+          </w:tcPr>
+          <w:p>
+            <w:pPr>
+              <w:rPr>
+                <w:b/>
+                <w:bCs/>
+                <w:lang w:val="en-US"/>
+              </w:rPr>
+            </w:pPr>
+            <w:r>
+              <w:rPr>
+                <w:b/>
+                <w:bCs/>
+                <w:lang w:val="en-US"/>
+              </w:rPr>
+              <w:t>AC</w:t>
+            </w:r>
+          </w:p>
+        </w:tc>
+        <w:tc>
+          <w:tcPr>
+            <w:tcW w:w="4246" w:type="dxa"/>
+          </w:tcPr>
+          <w:p>
+            <w:pPr>
+              <w:rPr>
+                <w:b/>
+                <w:bCs/>
+                <w:lang w:val="en-US"/>
+              </w:rPr>
+            </w:pPr>
+            <w:r>
+              <w:rPr>
+                <w:b/>
+                <w:bCs/>
+                <w:lang w:val="en-US"/>
+              </w:rPr>
               <w:t>Notes</w:t>
             </w:r>
           </w:p>
@@ -3147,11 +3924,19 @@
                 <w:lang w:val="en-US"/>
               </w:rPr>
             </w:pPr>
-            <w:r>
-              <w:rPr>
-                <w:lang w:val="en-US"/>
-              </w:rPr>
-              <w:t>Nithian shield</w:t>
+            <w:proofErr w:type="spellStart"/>
+            <w:r>
+              <w:rPr>
+                <w:lang w:val="en-US"/>
+              </w:rPr>
+              <w:t>Nithian</w:t>
+            </w:r>
+            <w:proofErr w:type="spellEnd"/>
+            <w:r>
+              <w:rPr>
+                <w:lang w:val="en-US"/>
+              </w:rPr>
+              <w:t xml:space="preserve"> shield</w:t>
             </w:r>
           </w:p>
         </w:tc>
@@ -3239,11 +4024,19 @@
                 <w:lang w:val="en-US"/>
               </w:rPr>
             </w:pPr>
-            <w:r>
-              <w:rPr>
-                <w:lang w:val="en-US"/>
-              </w:rPr>
-              <w:t>Nithian scale armor</w:t>
+            <w:proofErr w:type="spellStart"/>
+            <w:r>
+              <w:rPr>
+                <w:lang w:val="en-US"/>
+              </w:rPr>
+              <w:t>Nithian</w:t>
+            </w:r>
+            <w:proofErr w:type="spellEnd"/>
+            <w:r>
+              <w:rPr>
+                <w:lang w:val="en-US"/>
+              </w:rPr>
+              <w:t xml:space="preserve"> scale armor</w:t>
             </w:r>
           </w:p>
         </w:tc>
@@ -3331,11 +4124,19 @@
                 <w:lang w:val="en-US"/>
               </w:rPr>
             </w:pPr>
-            <w:r>
-              <w:rPr>
-                <w:lang w:val="en-US"/>
-              </w:rPr>
-              <w:t>Nithian plate mall</w:t>
+            <w:proofErr w:type="spellStart"/>
+            <w:r>
+              <w:rPr>
+                <w:lang w:val="en-US"/>
+              </w:rPr>
+              <w:t>Nithian</w:t>
+            </w:r>
+            <w:proofErr w:type="spellEnd"/>
+            <w:r>
+              <w:rPr>
+                <w:lang w:val="en-US"/>
+              </w:rPr>
+              <w:t xml:space="preserve"> plate mall</w:t>
             </w:r>
           </w:p>
         </w:tc>
@@ -3426,11 +4227,26 @@
           <w:lang w:val="en-US"/>
         </w:rPr>
       </w:pPr>
-      <w:r>
-        <w:rPr>
-          <w:lang w:val="en-US"/>
-        </w:rPr>
-        <w:t>Nithian shields, because of their light build, can easily be destroyed, which happens in any combat round during which the character sustains five points of damage from a single attack, or 10 points or more from a combination of attacks. Thieves can use any of the partial armor except the battle helm and the breast plate. Textile armor comes with a textile helm. In game terms, the latter provides protection against the sun only (no armor</w:t>
+      <w:proofErr w:type="spellStart"/>
+      <w:r>
+        <w:rPr>
+          <w:lang w:val="en-US"/>
+        </w:rPr>
+        <w:t>Nithian</w:t>
+      </w:r>
+      <w:proofErr w:type="spellEnd"/>
+      <w:r>
+        <w:rPr>
+          <w:lang w:val="en-US"/>
+        </w:rPr>
+        <w:t xml:space="preserve"> shields, because of their light build, can easily be destroyed, which happens in any combat round during which the character sustains five points of damage from a single attack, or 10 points or more from a combination of attacks. Thieves can use any of the partial armor except the battle helm and the breast </w:t>
+      </w:r>
+      <w:r>
+        <w:rPr>
+          <w:lang w:val="en-US"/>
+        </w:rPr>
+        <w:lastRenderedPageBreak/>
+        <w:t>plate. Textile armor comes with a textile helm. In game terms, the latter provides protection against the sun only (no armor</w:t>
       </w:r>
       <w:r>
         <w:rPr>
@@ -3474,8 +4290,35 @@
         <w:rPr>
           <w:lang w:val="en-US"/>
         </w:rPr>
-        <w:lastRenderedPageBreak/>
-        <w:t>On page 19 in the Heavyman section, there is mention of Shield Back and Nithian Armor skills that aren</w:t>
+        <w:t xml:space="preserve">On page 19 in the </w:t>
+      </w:r>
+      <w:proofErr w:type="spellStart"/>
+      <w:r>
+        <w:rPr>
+          <w:lang w:val="en-US"/>
+        </w:rPr>
+        <w:t>Heavyman</w:t>
+      </w:r>
+      <w:proofErr w:type="spellEnd"/>
+      <w:r>
+        <w:rPr>
+          <w:lang w:val="en-US"/>
+        </w:rPr>
+        <w:t xml:space="preserve"> section, there is mention of Shield Back and </w:t>
+      </w:r>
+      <w:proofErr w:type="spellStart"/>
+      <w:r>
+        <w:rPr>
+          <w:lang w:val="en-US"/>
+        </w:rPr>
+        <w:t>Nithian</w:t>
+      </w:r>
+      <w:proofErr w:type="spellEnd"/>
+      <w:r>
+        <w:rPr>
+          <w:lang w:val="en-US"/>
+        </w:rPr>
+        <w:t xml:space="preserve"> Armor skills that aren</w:t>
       </w:r>
       <w:r>
         <w:rPr>
@@ -3541,7 +4384,21 @@
         <w:rPr>
           <w:lang w:val="en-US"/>
         </w:rPr>
-        <w:t xml:space="preserve"> backstab, for example). The Nithian Armor skill should</w:t>
+        <w:t xml:space="preserve"> backstab, for example). The </w:t>
+      </w:r>
+      <w:proofErr w:type="spellStart"/>
+      <w:r>
+        <w:rPr>
+          <w:lang w:val="en-US"/>
+        </w:rPr>
+        <w:t>Nithian</w:t>
+      </w:r>
+      <w:proofErr w:type="spellEnd"/>
+      <w:r>
+        <w:rPr>
+          <w:lang w:val="en-US"/>
+        </w:rPr>
+        <w:t xml:space="preserve"> Armor skill should</w:t>
       </w:r>
       <w:r>
         <w:rPr>
@@ -3630,7 +4487,21 @@
         <w:rPr>
           <w:lang w:val="en-US"/>
         </w:rPr>
-        <w:t xml:space="preserve">29 – Ekto Area: </w:t>
+        <w:t xml:space="preserve">29 – </w:t>
+      </w:r>
+      <w:proofErr w:type="spellStart"/>
+      <w:r>
+        <w:rPr>
+          <w:lang w:val="en-US"/>
+        </w:rPr>
+        <w:t>Ekto</w:t>
+      </w:r>
+      <w:proofErr w:type="spellEnd"/>
+      <w:r>
+        <w:rPr>
+          <w:lang w:val="en-US"/>
+        </w:rPr>
+        <w:t xml:space="preserve"> Area: </w:t>
       </w:r>
       <w:r>
         <w:rPr>
@@ -3673,13 +4544,27 @@
         <w:rPr>
           <w:lang w:val="en-US"/>
         </w:rPr>
-        <w:t xml:space="preserve"> F</w:t>
-      </w:r>
-      <w:r>
-        <w:rPr>
-          <w:lang w:val="en-US"/>
-        </w:rPr>
-        <w:t xml:space="preserve">urmenglaive Area:  </w:t>
+        <w:t xml:space="preserve"> </w:t>
+      </w:r>
+      <w:proofErr w:type="spellStart"/>
+      <w:r>
+        <w:rPr>
+          <w:lang w:val="en-US"/>
+        </w:rPr>
+        <w:t>F</w:t>
+      </w:r>
+      <w:r>
+        <w:rPr>
+          <w:lang w:val="en-US"/>
+        </w:rPr>
+        <w:t>urmenglaive</w:t>
+      </w:r>
+      <w:proofErr w:type="spellEnd"/>
+      <w:r>
+        <w:rPr>
+          <w:lang w:val="en-US"/>
+        </w:rPr>
+        <w:t xml:space="preserve"> Area:  </w:t>
       </w:r>
       <w:r>
         <w:rPr>
@@ -3724,11 +4609,19 @@
         </w:rPr>
         <w:t xml:space="preserve"> </w:t>
       </w:r>
-      <w:r>
-        <w:rPr>
-          <w:lang w:val="en-US"/>
-        </w:rPr>
-        <w:t xml:space="preserve">Helskir Area: </w:t>
+      <w:proofErr w:type="spellStart"/>
+      <w:r>
+        <w:rPr>
+          <w:lang w:val="en-US"/>
+        </w:rPr>
+        <w:t>Helskir</w:t>
+      </w:r>
+      <w:proofErr w:type="spellEnd"/>
+      <w:r>
+        <w:rPr>
+          <w:lang w:val="en-US"/>
+        </w:rPr>
+        <w:t xml:space="preserve"> Area: </w:t>
       </w:r>
       <w:r>
         <w:rPr>
@@ -3786,7 +4679,49 @@
         <w:rPr>
           <w:lang w:val="en-US"/>
         </w:rPr>
-        <w:t xml:space="preserve"> are administered by the Grand Duchy of Westrourke on behalf of Thyatis. It also should be noted that the actual Barony of Caerdwicca is part of the Southern Province (Provincia Meridional under Thyatis</w:t>
+        <w:t xml:space="preserve"> are administered by the Grand Duchy of </w:t>
+      </w:r>
+      <w:proofErr w:type="spellStart"/>
+      <w:r>
+        <w:rPr>
+          <w:lang w:val="en-US"/>
+        </w:rPr>
+        <w:t>Westrourke</w:t>
+      </w:r>
+      <w:proofErr w:type="spellEnd"/>
+      <w:r>
+        <w:rPr>
+          <w:lang w:val="en-US"/>
+        </w:rPr>
+        <w:t xml:space="preserve"> on behalf of Thyatis. It also should be noted that the actual Barony of </w:t>
+      </w:r>
+      <w:proofErr w:type="spellStart"/>
+      <w:r>
+        <w:rPr>
+          <w:lang w:val="en-US"/>
+        </w:rPr>
+        <w:t>Caerdwicca</w:t>
+      </w:r>
+      <w:proofErr w:type="spellEnd"/>
+      <w:r>
+        <w:rPr>
+          <w:lang w:val="en-US"/>
+        </w:rPr>
+        <w:t xml:space="preserve"> is part of the Southern Province (</w:t>
+      </w:r>
+      <w:proofErr w:type="spellStart"/>
+      <w:r>
+        <w:rPr>
+          <w:lang w:val="en-US"/>
+        </w:rPr>
+        <w:t>Provincia</w:t>
+      </w:r>
+      <w:proofErr w:type="spellEnd"/>
+      <w:r>
+        <w:rPr>
+          <w:lang w:val="en-US"/>
+        </w:rPr>
+        <w:t xml:space="preserve"> Meridional under Thyatis</w:t>
       </w:r>
       <w:r>
         <w:rPr>
@@ -3799,7 +4734,21 @@
         <w:rPr>
           <w:lang w:val="en-US"/>
         </w:rPr>
-        <w:t>s control. Furmenglaive isn</w:t>
+        <w:t xml:space="preserve">s control. </w:t>
+      </w:r>
+      <w:proofErr w:type="spellStart"/>
+      <w:r>
+        <w:rPr>
+          <w:lang w:val="en-US"/>
+        </w:rPr>
+        <w:t>Furmenglaive</w:t>
+      </w:r>
+      <w:proofErr w:type="spellEnd"/>
+      <w:r>
+        <w:rPr>
+          <w:lang w:val="en-US"/>
+        </w:rPr>
+        <w:t xml:space="preserve"> isn</w:t>
       </w:r>
       <w:r>
         <w:rPr>
@@ -3825,7 +4774,49 @@
         <w:rPr>
           <w:lang w:val="en-US"/>
         </w:rPr>
-        <w:t>s headache). Part of the vast Dunadale Bogs are marked on the mapsheet as Unclaimed, although they are theoretically part of the Dunadale Confederacy. This is mostly wilderness infested with monsters and humanoids, especially in the wake of the Great War</w:t>
+        <w:t xml:space="preserve">s headache). Part of the vast </w:t>
+      </w:r>
+      <w:proofErr w:type="spellStart"/>
+      <w:r>
+        <w:rPr>
+          <w:lang w:val="en-US"/>
+        </w:rPr>
+        <w:t>Dunadale</w:t>
+      </w:r>
+      <w:proofErr w:type="spellEnd"/>
+      <w:r>
+        <w:rPr>
+          <w:lang w:val="en-US"/>
+        </w:rPr>
+        <w:t xml:space="preserve"> Bogs are marked on the </w:t>
+      </w:r>
+      <w:proofErr w:type="spellStart"/>
+      <w:r>
+        <w:rPr>
+          <w:lang w:val="en-US"/>
+        </w:rPr>
+        <w:t>mapsheet</w:t>
+      </w:r>
+      <w:proofErr w:type="spellEnd"/>
+      <w:r>
+        <w:rPr>
+          <w:lang w:val="en-US"/>
+        </w:rPr>
+        <w:t xml:space="preserve"> as Unclaimed, although they are theoretically part of the </w:t>
+      </w:r>
+      <w:proofErr w:type="spellStart"/>
+      <w:r>
+        <w:rPr>
+          <w:lang w:val="en-US"/>
+        </w:rPr>
+        <w:t>Dunadale</w:t>
+      </w:r>
+      <w:proofErr w:type="spellEnd"/>
+      <w:r>
+        <w:rPr>
+          <w:lang w:val="en-US"/>
+        </w:rPr>
+        <w:t xml:space="preserve"> Confederacy. This is mostly wilderness infested with monsters and humanoids, especially in the wake of the Great War</w:t>
       </w:r>
       <w:r>
         <w:rPr>
@@ -3851,7 +4842,21 @@
         <w:rPr>
           <w:lang w:val="en-US"/>
         </w:rPr>
-        <w:t>47 – Kendach Area:</w:t>
+        <w:t xml:space="preserve">47 – </w:t>
+      </w:r>
+      <w:proofErr w:type="spellStart"/>
+      <w:r>
+        <w:rPr>
+          <w:lang w:val="en-US"/>
+        </w:rPr>
+        <w:t>Kendach</w:t>
+      </w:r>
+      <w:proofErr w:type="spellEnd"/>
+      <w:r>
+        <w:rPr>
+          <w:lang w:val="en-US"/>
+        </w:rPr>
+        <w:t xml:space="preserve"> Area:</w:t>
       </w:r>
       <w:r>
         <w:rPr>
@@ -3882,7 +4887,21 @@
         <w:rPr>
           <w:lang w:val="en-US"/>
         </w:rPr>
-        <w:t xml:space="preserve"> – Trikelios Area: </w:t>
+        <w:t xml:space="preserve"> – </w:t>
+      </w:r>
+      <w:proofErr w:type="spellStart"/>
+      <w:r>
+        <w:rPr>
+          <w:lang w:val="en-US"/>
+        </w:rPr>
+        <w:t>Trikelios</w:t>
+      </w:r>
+      <w:proofErr w:type="spellEnd"/>
+      <w:r>
+        <w:rPr>
+          <w:lang w:val="en-US"/>
+        </w:rPr>
+        <w:t xml:space="preserve"> Area: </w:t>
       </w:r>
       <w:r>
         <w:rPr>
@@ -3928,6 +4947,7 @@
         </w:rPr>
         <w:t xml:space="preserve">Map – Northern Province (in Isle of Dawn) should be </w:t>
       </w:r>
+      <w:proofErr w:type="spellStart"/>
       <w:proofErr w:type="gramStart"/>
       <w:r>
         <w:rPr>
@@ -3935,6 +4955,7 @@
         </w:rPr>
         <w:t>Septentriona</w:t>
       </w:r>
+      <w:proofErr w:type="spellEnd"/>
       <w:proofErr w:type="gramEnd"/>
     </w:p>
     <w:p>
@@ -3947,40 +4968,112 @@
         <w:rPr>
           <w:lang w:val="en-US"/>
         </w:rPr>
-        <w:t>Map – Castle Furmenglaive should be Furmenglaive (remove Castle)</w:t>
-      </w:r>
-    </w:p>
-    <w:p>
-      <w:pPr>
-        <w:rPr>
-          <w:lang w:val="en-US"/>
-        </w:rPr>
-      </w:pPr>
-      <w:r>
-        <w:rPr>
-          <w:lang w:val="en-US"/>
-        </w:rPr>
-        <w:t xml:space="preserve">Map – Princetown is part of </w:t>
-      </w:r>
-      <w:r>
-        <w:rPr>
-          <w:lang w:val="en-US"/>
-        </w:rPr>
-        <w:t>Kingdom of Notrion</w:t>
-      </w:r>
-    </w:p>
-    <w:p>
-      <w:pPr>
-        <w:rPr>
-          <w:lang w:val="en-US"/>
-        </w:rPr>
-      </w:pPr>
-      <w:r>
-        <w:rPr>
-          <w:lang w:val="en-US"/>
-        </w:rPr>
-        <w:t>Map – Missing trail between Cairnport and Alchemos</w:t>
-      </w:r>
+        <w:t xml:space="preserve">Map – Castle </w:t>
+      </w:r>
+      <w:proofErr w:type="spellStart"/>
+      <w:r>
+        <w:rPr>
+          <w:lang w:val="en-US"/>
+        </w:rPr>
+        <w:t>Furmenglaive</w:t>
+      </w:r>
+      <w:proofErr w:type="spellEnd"/>
+      <w:r>
+        <w:rPr>
+          <w:lang w:val="en-US"/>
+        </w:rPr>
+        <w:t xml:space="preserve"> should be </w:t>
+      </w:r>
+      <w:proofErr w:type="spellStart"/>
+      <w:r>
+        <w:rPr>
+          <w:lang w:val="en-US"/>
+        </w:rPr>
+        <w:t>Furmenglaive</w:t>
+      </w:r>
+      <w:proofErr w:type="spellEnd"/>
+      <w:r>
+        <w:rPr>
+          <w:lang w:val="en-US"/>
+        </w:rPr>
+        <w:t xml:space="preserve"> (remove Castle)</w:t>
+      </w:r>
+    </w:p>
+    <w:p>
+      <w:pPr>
+        <w:rPr>
+          <w:lang w:val="en-US"/>
+        </w:rPr>
+      </w:pPr>
+      <w:r>
+        <w:rPr>
+          <w:lang w:val="en-US"/>
+        </w:rPr>
+        <w:t xml:space="preserve">Map – </w:t>
+      </w:r>
+      <w:proofErr w:type="spellStart"/>
+      <w:r>
+        <w:rPr>
+          <w:lang w:val="en-US"/>
+        </w:rPr>
+        <w:t>Princetown</w:t>
+      </w:r>
+      <w:proofErr w:type="spellEnd"/>
+      <w:r>
+        <w:rPr>
+          <w:lang w:val="en-US"/>
+        </w:rPr>
+        <w:t xml:space="preserve"> is part of </w:t>
+      </w:r>
+      <w:r>
+        <w:rPr>
+          <w:lang w:val="en-US"/>
+        </w:rPr>
+        <w:t xml:space="preserve">Kingdom of </w:t>
+      </w:r>
+      <w:proofErr w:type="spellStart"/>
+      <w:r>
+        <w:rPr>
+          <w:lang w:val="en-US"/>
+        </w:rPr>
+        <w:t>Notrion</w:t>
+      </w:r>
+      <w:proofErr w:type="spellEnd"/>
+    </w:p>
+    <w:p>
+      <w:pPr>
+        <w:rPr>
+          <w:lang w:val="en-US"/>
+        </w:rPr>
+      </w:pPr>
+      <w:r>
+        <w:rPr>
+          <w:lang w:val="en-US"/>
+        </w:rPr>
+        <w:t xml:space="preserve">Map – Missing trail between </w:t>
+      </w:r>
+      <w:proofErr w:type="spellStart"/>
+      <w:r>
+        <w:rPr>
+          <w:lang w:val="en-US"/>
+        </w:rPr>
+        <w:t>Cairnport</w:t>
+      </w:r>
+      <w:proofErr w:type="spellEnd"/>
+      <w:r>
+        <w:rPr>
+          <w:lang w:val="en-US"/>
+        </w:rPr>
+        <w:t xml:space="preserve"> and </w:t>
+      </w:r>
+      <w:proofErr w:type="spellStart"/>
+      <w:r>
+        <w:rPr>
+          <w:lang w:val="en-US"/>
+        </w:rPr>
+        <w:t>Alchemos</w:t>
+      </w:r>
+      <w:proofErr w:type="spellEnd"/>
     </w:p>
     <w:p>
       <w:pPr>
@@ -4017,7 +5110,35 @@
         <w:rPr>
           <w:lang w:val="en-US"/>
         </w:rPr>
-        <w:t>Map – Near Dobar Bay, the island is called Dobar Island</w:t>
+        <w:t xml:space="preserve">Map – Near </w:t>
+      </w:r>
+      <w:proofErr w:type="spellStart"/>
+      <w:r>
+        <w:rPr>
+          <w:lang w:val="en-US"/>
+        </w:rPr>
+        <w:t>Dobar</w:t>
+      </w:r>
+      <w:proofErr w:type="spellEnd"/>
+      <w:r>
+        <w:rPr>
+          <w:lang w:val="en-US"/>
+        </w:rPr>
+        <w:t xml:space="preserve"> Bay, the island is called </w:t>
+      </w:r>
+      <w:proofErr w:type="spellStart"/>
+      <w:r>
+        <w:rPr>
+          <w:lang w:val="en-US"/>
+        </w:rPr>
+        <w:t>Dobar</w:t>
+      </w:r>
+      <w:proofErr w:type="spellEnd"/>
+      <w:r>
+        <w:rPr>
+          <w:lang w:val="en-US"/>
+        </w:rPr>
+        <w:t xml:space="preserve"> Island</w:t>
       </w:r>
     </w:p>
     <w:p>
@@ -4060,7 +5181,21 @@
         <w:rPr>
           <w:lang w:val="en-US"/>
         </w:rPr>
-        <w:t>sheet, the label To Qeodhar (700 miles) refers to the small arrow on its left. The arrow on its right refers to the Flying Islands.</w:t>
+        <w:t xml:space="preserve">sheet, the label To </w:t>
+      </w:r>
+      <w:proofErr w:type="spellStart"/>
+      <w:r>
+        <w:rPr>
+          <w:lang w:val="en-US"/>
+        </w:rPr>
+        <w:t>Qeodhar</w:t>
+      </w:r>
+      <w:proofErr w:type="spellEnd"/>
+      <w:r>
+        <w:rPr>
+          <w:lang w:val="en-US"/>
+        </w:rPr>
+        <w:t xml:space="preserve"> (700 miles) refers to the small arrow on its left. The arrow on its right refers to the Flying Islands.</w:t>
       </w:r>
       <w:r>
         <w:rPr>
@@ -4107,19 +5242,194 @@
         <w:rPr>
           <w:lang w:val="en-US"/>
         </w:rPr>
-        <w:t xml:space="preserve">118 – First table heading: Aerial. Second table heading: </w:t>
-      </w:r>
-      <w:proofErr w:type="gramStart"/>
-      <w:r>
-        <w:rPr>
-          <w:lang w:val="en-US"/>
-        </w:rPr>
-        <w:t>Cavern</w:t>
-      </w:r>
-      <w:proofErr w:type="gramEnd"/>
+        <w:t>118 – First table heading: Aerial. Second table heading: Cavern</w:t>
+      </w:r>
+      <w:r>
+        <w:rPr>
+          <w:lang w:val="en-US"/>
+        </w:rPr>
+        <w:t xml:space="preserve"> </w:t>
+      </w:r>
+      <w:r>
+        <w:rPr>
+          <w:color w:val="FF0000"/>
+          <w:lang w:val="en-US"/>
+        </w:rPr>
+        <w:t>**</w:t>
+      </w:r>
+    </w:p>
+    <w:p>
+      <w:pPr>
+        <w:rPr>
+          <w:lang w:val="en-US"/>
+        </w:rPr>
+      </w:pPr>
+    </w:p>
+    <w:p>
+      <w:pPr>
+        <w:pStyle w:val="Titolo2"/>
+        <w:rPr>
+          <w:lang w:val="en-US"/>
+        </w:rPr>
+      </w:pPr>
+      <w:r>
+        <w:rPr>
+          <w:lang w:val="en-US"/>
+        </w:rPr>
+        <w:t>SOURCES</w:t>
+      </w:r>
+    </w:p>
+    <w:p>
+      <w:pPr>
+        <w:rPr>
+          <w:lang w:val="en-US"/>
+        </w:rPr>
+      </w:pPr>
+    </w:p>
+    <w:p>
+      <w:pPr>
+        <w:rPr>
+          <w:lang w:val="en-US"/>
+        </w:rPr>
+      </w:pPr>
+      <w:r>
+        <w:rPr>
+          <w:lang w:val="en-US"/>
+        </w:rPr>
+        <w:t xml:space="preserve">Almost all errata are extrapolated by Dragon Magazine articles (please check the FAQ for </w:t>
+      </w:r>
+      <w:r>
+        <w:rPr>
+          <w:lang w:val="en-US"/>
+        </w:rPr>
+        <w:t>a list of articles</w:t>
+      </w:r>
+      <w:r>
+        <w:rPr>
+          <w:lang w:val="en-US"/>
+        </w:rPr>
+        <w:t xml:space="preserve">). Other </w:t>
+      </w:r>
+      <w:r>
+        <w:rPr>
+          <w:lang w:val="en-US"/>
+        </w:rPr>
+        <w:t>information</w:t>
+      </w:r>
+      <w:r>
+        <w:rPr>
+          <w:lang w:val="en-US"/>
+        </w:rPr>
+        <w:t xml:space="preserve"> came from:</w:t>
+      </w:r>
+    </w:p>
+    <w:p>
+      <w:pPr>
+        <w:pStyle w:val="Paragrafoelenco"/>
+        <w:numPr>
+          <w:ilvl w:val="0"/>
+          <w:numId w:val="1"/>
+        </w:numPr>
+        <w:rPr>
+          <w:lang w:val="en-US"/>
+        </w:rPr>
+      </w:pPr>
+      <w:r>
+        <w:rPr>
+          <w:lang w:val="en-US"/>
+        </w:rPr>
+        <w:t>Rules Cyclopedia Errata by Aaron Oliver</w:t>
+      </w:r>
+    </w:p>
+    <w:p>
+      <w:pPr>
+        <w:pStyle w:val="Paragrafoelenco"/>
+        <w:numPr>
+          <w:ilvl w:val="0"/>
+          <w:numId w:val="1"/>
+        </w:numPr>
+        <w:rPr>
+          <w:lang w:val="en-US"/>
+        </w:rPr>
+      </w:pPr>
+      <w:r>
+        <w:rPr>
+          <w:lang w:val="en-US"/>
+        </w:rPr>
+        <w:t>Dragonsfoot.org forum</w:t>
+      </w:r>
+    </w:p>
+    <w:p>
+      <w:pPr>
+        <w:pStyle w:val="Paragrafoelenco"/>
+        <w:numPr>
+          <w:ilvl w:val="0"/>
+          <w:numId w:val="1"/>
+        </w:numPr>
+        <w:rPr>
+          <w:lang w:val="en-US"/>
+        </w:rPr>
+      </w:pPr>
+      <w:r>
+        <w:rPr>
+          <w:lang w:val="en-US"/>
+        </w:rPr>
+        <w:t>Pandius.com</w:t>
+      </w:r>
+    </w:p>
+    <w:p>
+      <w:pPr>
+        <w:pStyle w:val="Paragrafoelenco"/>
+        <w:numPr>
+          <w:ilvl w:val="0"/>
+          <w:numId w:val="1"/>
+        </w:numPr>
+        <w:rPr>
+          <w:lang w:val="en-US"/>
+        </w:rPr>
+      </w:pPr>
+      <w:r>
+        <w:rPr>
+          <w:lang w:val="en-US"/>
+        </w:rPr>
+        <w:t>Dispel Confusion Column on Polyhedron Magazine</w:t>
+      </w:r>
+    </w:p>
+    <w:p>
+      <w:pPr>
+        <w:rPr>
+          <w:lang w:val="en-US"/>
+        </w:rPr>
+      </w:pPr>
+      <w:r>
+        <w:rPr>
+          <w:color w:val="FF0000"/>
+          <w:lang w:val="en-US"/>
+        </w:rPr>
+        <w:t>**</w:t>
+      </w:r>
+      <w:r>
+        <w:rPr>
+          <w:lang w:val="en-US"/>
+        </w:rPr>
+        <w:t xml:space="preserve"> Those errata were not published in official form but are taken from other sources like modules or forum posts by original authors of the game.</w:t>
+      </w:r>
+    </w:p>
+    <w:p>
+      <w:pPr>
+        <w:rPr>
+          <w:lang w:val="en-US"/>
+        </w:rPr>
+      </w:pPr>
+      <w:r>
+        <w:rPr>
+          <w:lang w:val="en-US"/>
+        </w:rPr>
+        <w:t>Version 1.0</w:t>
+      </w:r>
     </w:p>
     <w:sectPr>
-      <w:footerReference w:type="default" r:id="rId7"/>
+      <w:footerReference w:type="default" r:id="rId8"/>
       <w:pgSz w:w="11906" w:h="16838"/>
       <w:pgMar w:top="1417" w:right="1134" w:bottom="1134" w:left="1134" w:header="708" w:footer="708" w:gutter="0"/>
       <w:cols w:space="708"/>
@@ -4130,7 +5440,7 @@
 </file>
 
 <file path=word/endnotes.xml><?xml version="1.0" encoding="utf-8"?>
-<w:endnotes xmlns:wpc="http://schemas.microsoft.com/office/word/2010/wordprocessingCanvas" xmlns:cx="http://schemas.microsoft.com/office/drawing/2014/chartex" xmlns:cx1="http://schemas.microsoft.com/office/drawing/2015/9/8/chartex" xmlns:cx2="http://schemas.microsoft.com/office/drawing/2015/10/21/chartex" xmlns:cx3="http://schemas.microsoft.com/office/drawing/2016/5/9/chartex" xmlns:cx4="http://schemas.microsoft.com/office/drawing/2016/5/10/chartex" xmlns:cx5="http://schemas.microsoft.com/office/drawing/2016/5/11/chartex" xmlns:cx6="http://schemas.microsoft.com/office/drawing/2016/5/12/chartex" xmlns:cx7="http://schemas.microsoft.com/office/drawing/2016/5/13/chartex" xmlns:cx8="http://schemas.microsoft.com/office/drawing/2016/5/14/chartex" xmlns:mc="http://schemas.openxmlformats.org/markup-compatibility/2006" xmlns:aink="http://schemas.microsoft.com/office/drawing/2016/ink" xmlns:am3d="http://schemas.microsoft.com/office/drawing/2017/model3d" xmlns:o="urn:schemas-microsoft-com:office:office" xmlns:oel="http://schemas.microsoft.com/office/2019/extlst" xmlns:r="http://schemas.openxmlformats.org/officeDocument/2006/relationships" xmlns:m="http://schemas.openxmlformats.org/officeDocument/2006/math" xmlns:v="urn:schemas-microsoft-com:vml" xmlns:wp14="http://schemas.microsoft.com/office/word/2010/wordprocessingDrawing" xmlns:wp="http://schemas.openxmlformats.org/drawingml/2006/wordprocessingDrawing" xmlns:w10="urn:schemas-microsoft-com:office:word" xmlns:w="http://schemas.openxmlformats.org/wordprocessingml/2006/main" xmlns:w14="http://schemas.microsoft.com/office/word/2010/wordml" xmlns:w15="http://schemas.microsoft.com/office/word/2012/wordml" xmlns:w16cex="http://schemas.microsoft.com/office/word/2018/wordml/cex" xmlns:w16cid="http://schemas.microsoft.com/office/word/2016/wordml/cid" xmlns:w16="http://schemas.microsoft.com/office/word/2018/wordml" xmlns:w16du="http://schemas.microsoft.com/office/word/2023/wordml/word16du" xmlns:w16sdtdh="http://schemas.microsoft.com/office/word/2020/wordml/sdtdatahash" xmlns:w16se="http://schemas.microsoft.com/office/word/2015/wordml/symex" xmlns:wpg="http://schemas.microsoft.com/office/word/2010/wordprocessingGroup" xmlns:wpi="http://schemas.microsoft.com/office/word/2010/wordprocessingInk" xmlns:wne="http://schemas.microsoft.com/office/word/2006/wordml" xmlns:wps="http://schemas.microsoft.com/office/word/2010/wordprocessingShape" mc:Ignorable="w14 w15 w16se w16cid w16 w16cex w16sdtdh wp14">
+<w:endnotes xmlns:wpc="http://schemas.microsoft.com/office/word/2010/wordprocessingCanvas" xmlns:cx="http://schemas.microsoft.com/office/drawing/2014/chartex" xmlns:cx1="http://schemas.microsoft.com/office/drawing/2015/9/8/chartex" xmlns:cx2="http://schemas.microsoft.com/office/drawing/2015/10/21/chartex" xmlns:cx3="http://schemas.microsoft.com/office/drawing/2016/5/9/chartex" xmlns:cx4="http://schemas.microsoft.com/office/drawing/2016/5/10/chartex" xmlns:cx5="http://schemas.microsoft.com/office/drawing/2016/5/11/chartex" xmlns:cx6="http://schemas.microsoft.com/office/drawing/2016/5/12/chartex" xmlns:cx7="http://schemas.microsoft.com/office/drawing/2016/5/13/chartex" xmlns:cx8="http://schemas.microsoft.com/office/drawing/2016/5/14/chartex" xmlns:mc="http://schemas.openxmlformats.org/markup-compatibility/2006" xmlns:aink="http://schemas.microsoft.com/office/drawing/2016/ink" xmlns:am3d="http://schemas.microsoft.com/office/drawing/2017/model3d" xmlns:o="urn:schemas-microsoft-com:office:office" xmlns:oel="http://schemas.microsoft.com/office/2019/extlst" xmlns:r="http://schemas.openxmlformats.org/officeDocument/2006/relationships" xmlns:m="http://schemas.openxmlformats.org/officeDocument/2006/math" xmlns:v="urn:schemas-microsoft-com:vml" xmlns:wp14="http://schemas.microsoft.com/office/word/2010/wordprocessingDrawing" xmlns:wp="http://schemas.openxmlformats.org/drawingml/2006/wordprocessingDrawing" xmlns:w10="urn:schemas-microsoft-com:office:word" xmlns:w="http://schemas.openxmlformats.org/wordprocessingml/2006/main" xmlns:w14="http://schemas.microsoft.com/office/word/2010/wordml" xmlns:w15="http://schemas.microsoft.com/office/word/2012/wordml" xmlns:w16cex="http://schemas.microsoft.com/office/word/2018/wordml/cex" xmlns:w16cid="http://schemas.microsoft.com/office/word/2016/wordml/cid" xmlns:w16="http://schemas.microsoft.com/office/word/2018/wordml" xmlns:w16sdtdh="http://schemas.microsoft.com/office/word/2020/wordml/sdtdatahash" xmlns:w16se="http://schemas.microsoft.com/office/word/2015/wordml/symex" xmlns:wpg="http://schemas.microsoft.com/office/word/2010/wordprocessingGroup" xmlns:wpi="http://schemas.microsoft.com/office/word/2010/wordprocessingInk" xmlns:wne="http://schemas.microsoft.com/office/word/2006/wordml" xmlns:wps="http://schemas.microsoft.com/office/word/2010/wordprocessingShape" mc:Ignorable="w14 w15 w16se w16cid w16 w16cex w16sdtdh wp14">
   <w:endnote w:type="separator" w:id="-1">
     <w:p>
       <w:pPr>
@@ -4155,7 +5465,7 @@
 </file>
 
 <file path=word/footer1.xml><?xml version="1.0" encoding="utf-8"?>
-<w:ftr xmlns:wpc="http://schemas.microsoft.com/office/word/2010/wordprocessingCanvas" xmlns:cx="http://schemas.microsoft.com/office/drawing/2014/chartex" xmlns:cx1="http://schemas.microsoft.com/office/drawing/2015/9/8/chartex" xmlns:cx2="http://schemas.microsoft.com/office/drawing/2015/10/21/chartex" xmlns:cx3="http://schemas.microsoft.com/office/drawing/2016/5/9/chartex" xmlns:cx4="http://schemas.microsoft.com/office/drawing/2016/5/10/chartex" xmlns:cx5="http://schemas.microsoft.com/office/drawing/2016/5/11/chartex" xmlns:cx6="http://schemas.microsoft.com/office/drawing/2016/5/12/chartex" xmlns:cx7="http://schemas.microsoft.com/office/drawing/2016/5/13/chartex" xmlns:cx8="http://schemas.microsoft.com/office/drawing/2016/5/14/chartex" xmlns:mc="http://schemas.openxmlformats.org/markup-compatibility/2006" xmlns:aink="http://schemas.microsoft.com/office/drawing/2016/ink" xmlns:am3d="http://schemas.microsoft.com/office/drawing/2017/model3d" xmlns:o="urn:schemas-microsoft-com:office:office" xmlns:oel="http://schemas.microsoft.com/office/2019/extlst" xmlns:r="http://schemas.openxmlformats.org/officeDocument/2006/relationships" xmlns:m="http://schemas.openxmlformats.org/officeDocument/2006/math" xmlns:v="urn:schemas-microsoft-com:vml" xmlns:wp14="http://schemas.microsoft.com/office/word/2010/wordprocessingDrawing" xmlns:wp="http://schemas.openxmlformats.org/drawingml/2006/wordprocessingDrawing" xmlns:w10="urn:schemas-microsoft-com:office:word" xmlns:w="http://schemas.openxmlformats.org/wordprocessingml/2006/main" xmlns:w14="http://schemas.microsoft.com/office/word/2010/wordml" xmlns:w15="http://schemas.microsoft.com/office/word/2012/wordml" xmlns:w16cex="http://schemas.microsoft.com/office/word/2018/wordml/cex" xmlns:w16cid="http://schemas.microsoft.com/office/word/2016/wordml/cid" xmlns:w16="http://schemas.microsoft.com/office/word/2018/wordml" xmlns:w16du="http://schemas.microsoft.com/office/word/2023/wordml/word16du" xmlns:w16sdtdh="http://schemas.microsoft.com/office/word/2020/wordml/sdtdatahash" xmlns:w16se="http://schemas.microsoft.com/office/word/2015/wordml/symex" xmlns:wpg="http://schemas.microsoft.com/office/word/2010/wordprocessingGroup" xmlns:wpi="http://schemas.microsoft.com/office/word/2010/wordprocessingInk" xmlns:wne="http://schemas.microsoft.com/office/word/2006/wordml" xmlns:wps="http://schemas.microsoft.com/office/word/2010/wordprocessingShape" mc:Ignorable="w14 w15 w16se w16cid w16 w16cex w16sdtdh wp14">
+<w:ftr xmlns:wpc="http://schemas.microsoft.com/office/word/2010/wordprocessingCanvas" xmlns:cx="http://schemas.microsoft.com/office/drawing/2014/chartex" xmlns:cx1="http://schemas.microsoft.com/office/drawing/2015/9/8/chartex" xmlns:cx2="http://schemas.microsoft.com/office/drawing/2015/10/21/chartex" xmlns:cx3="http://schemas.microsoft.com/office/drawing/2016/5/9/chartex" xmlns:cx4="http://schemas.microsoft.com/office/drawing/2016/5/10/chartex" xmlns:cx5="http://schemas.microsoft.com/office/drawing/2016/5/11/chartex" xmlns:cx6="http://schemas.microsoft.com/office/drawing/2016/5/12/chartex" xmlns:cx7="http://schemas.microsoft.com/office/drawing/2016/5/13/chartex" xmlns:cx8="http://schemas.microsoft.com/office/drawing/2016/5/14/chartex" xmlns:mc="http://schemas.openxmlformats.org/markup-compatibility/2006" xmlns:aink="http://schemas.microsoft.com/office/drawing/2016/ink" xmlns:am3d="http://schemas.microsoft.com/office/drawing/2017/model3d" xmlns:o="urn:schemas-microsoft-com:office:office" xmlns:oel="http://schemas.microsoft.com/office/2019/extlst" xmlns:r="http://schemas.openxmlformats.org/officeDocument/2006/relationships" xmlns:m="http://schemas.openxmlformats.org/officeDocument/2006/math" xmlns:v="urn:schemas-microsoft-com:vml" xmlns:wp14="http://schemas.microsoft.com/office/word/2010/wordprocessingDrawing" xmlns:wp="http://schemas.openxmlformats.org/drawingml/2006/wordprocessingDrawing" xmlns:w10="urn:schemas-microsoft-com:office:word" xmlns:w="http://schemas.openxmlformats.org/wordprocessingml/2006/main" xmlns:w14="http://schemas.microsoft.com/office/word/2010/wordml" xmlns:w15="http://schemas.microsoft.com/office/word/2012/wordml" xmlns:w16cex="http://schemas.microsoft.com/office/word/2018/wordml/cex" xmlns:w16cid="http://schemas.microsoft.com/office/word/2016/wordml/cid" xmlns:w16="http://schemas.microsoft.com/office/word/2018/wordml" xmlns:w16sdtdh="http://schemas.microsoft.com/office/word/2020/wordml/sdtdatahash" xmlns:w16se="http://schemas.microsoft.com/office/word/2015/wordml/symex" xmlns:wpg="http://schemas.microsoft.com/office/word/2010/wordprocessingGroup" xmlns:wpi="http://schemas.microsoft.com/office/word/2010/wordprocessingInk" xmlns:wne="http://schemas.microsoft.com/office/word/2006/wordml" xmlns:wps="http://schemas.microsoft.com/office/word/2010/wordprocessingShape" mc:Ignorable="w14 w15 w16se w16cid w16 w16cex w16sdtdh wp14">
   <w:sdt>
     <w:sdtPr>
       <w:id w:val="1401713311"/>
@@ -4197,7 +5507,7 @@
 </file>
 
 <file path=word/footnotes.xml><?xml version="1.0" encoding="utf-8"?>
-<w:footnotes xmlns:wpc="http://schemas.microsoft.com/office/word/2010/wordprocessingCanvas" xmlns:cx="http://schemas.microsoft.com/office/drawing/2014/chartex" xmlns:cx1="http://schemas.microsoft.com/office/drawing/2015/9/8/chartex" xmlns:cx2="http://schemas.microsoft.com/office/drawing/2015/10/21/chartex" xmlns:cx3="http://schemas.microsoft.com/office/drawing/2016/5/9/chartex" xmlns:cx4="http://schemas.microsoft.com/office/drawing/2016/5/10/chartex" xmlns:cx5="http://schemas.microsoft.com/office/drawing/2016/5/11/chartex" xmlns:cx6="http://schemas.microsoft.com/office/drawing/2016/5/12/chartex" xmlns:cx7="http://schemas.microsoft.com/office/drawing/2016/5/13/chartex" xmlns:cx8="http://schemas.microsoft.com/office/drawing/2016/5/14/chartex" xmlns:mc="http://schemas.openxmlformats.org/markup-compatibility/2006" xmlns:aink="http://schemas.microsoft.com/office/drawing/2016/ink" xmlns:am3d="http://schemas.microsoft.com/office/drawing/2017/model3d" xmlns:o="urn:schemas-microsoft-com:office:office" xmlns:oel="http://schemas.microsoft.com/office/2019/extlst" xmlns:r="http://schemas.openxmlformats.org/officeDocument/2006/relationships" xmlns:m="http://schemas.openxmlformats.org/officeDocument/2006/math" xmlns:v="urn:schemas-microsoft-com:vml" xmlns:wp14="http://schemas.microsoft.com/office/word/2010/wordprocessingDrawing" xmlns:wp="http://schemas.openxmlformats.org/drawingml/2006/wordprocessingDrawing" xmlns:w10="urn:schemas-microsoft-com:office:word" xmlns:w="http://schemas.openxmlformats.org/wordprocessingml/2006/main" xmlns:w14="http://schemas.microsoft.com/office/word/2010/wordml" xmlns:w15="http://schemas.microsoft.com/office/word/2012/wordml" xmlns:w16cex="http://schemas.microsoft.com/office/word/2018/wordml/cex" xmlns:w16cid="http://schemas.microsoft.com/office/word/2016/wordml/cid" xmlns:w16="http://schemas.microsoft.com/office/word/2018/wordml" xmlns:w16du="http://schemas.microsoft.com/office/word/2023/wordml/word16du" xmlns:w16sdtdh="http://schemas.microsoft.com/office/word/2020/wordml/sdtdatahash" xmlns:w16se="http://schemas.microsoft.com/office/word/2015/wordml/symex" xmlns:wpg="http://schemas.microsoft.com/office/word/2010/wordprocessingGroup" xmlns:wpi="http://schemas.microsoft.com/office/word/2010/wordprocessingInk" xmlns:wne="http://schemas.microsoft.com/office/word/2006/wordml" xmlns:wps="http://schemas.microsoft.com/office/word/2010/wordprocessingShape" mc:Ignorable="w14 w15 w16se w16cid w16 w16cex w16sdtdh wp14">
+<w:footnotes xmlns:wpc="http://schemas.microsoft.com/office/word/2010/wordprocessingCanvas" xmlns:cx="http://schemas.microsoft.com/office/drawing/2014/chartex" xmlns:cx1="http://schemas.microsoft.com/office/drawing/2015/9/8/chartex" xmlns:cx2="http://schemas.microsoft.com/office/drawing/2015/10/21/chartex" xmlns:cx3="http://schemas.microsoft.com/office/drawing/2016/5/9/chartex" xmlns:cx4="http://schemas.microsoft.com/office/drawing/2016/5/10/chartex" xmlns:cx5="http://schemas.microsoft.com/office/drawing/2016/5/11/chartex" xmlns:cx6="http://schemas.microsoft.com/office/drawing/2016/5/12/chartex" xmlns:cx7="http://schemas.microsoft.com/office/drawing/2016/5/13/chartex" xmlns:cx8="http://schemas.microsoft.com/office/drawing/2016/5/14/chartex" xmlns:mc="http://schemas.openxmlformats.org/markup-compatibility/2006" xmlns:aink="http://schemas.microsoft.com/office/drawing/2016/ink" xmlns:am3d="http://schemas.microsoft.com/office/drawing/2017/model3d" xmlns:o="urn:schemas-microsoft-com:office:office" xmlns:oel="http://schemas.microsoft.com/office/2019/extlst" xmlns:r="http://schemas.openxmlformats.org/officeDocument/2006/relationships" xmlns:m="http://schemas.openxmlformats.org/officeDocument/2006/math" xmlns:v="urn:schemas-microsoft-com:vml" xmlns:wp14="http://schemas.microsoft.com/office/word/2010/wordprocessingDrawing" xmlns:wp="http://schemas.openxmlformats.org/drawingml/2006/wordprocessingDrawing" xmlns:w10="urn:schemas-microsoft-com:office:word" xmlns:w="http://schemas.openxmlformats.org/wordprocessingml/2006/main" xmlns:w14="http://schemas.microsoft.com/office/word/2010/wordml" xmlns:w15="http://schemas.microsoft.com/office/word/2012/wordml" xmlns:w16cex="http://schemas.microsoft.com/office/word/2018/wordml/cex" xmlns:w16cid="http://schemas.microsoft.com/office/word/2016/wordml/cid" xmlns:w16="http://schemas.microsoft.com/office/word/2018/wordml" xmlns:w16sdtdh="http://schemas.microsoft.com/office/word/2020/wordml/sdtdatahash" xmlns:w16se="http://schemas.microsoft.com/office/word/2015/wordml/symex" xmlns:wpg="http://schemas.microsoft.com/office/word/2010/wordprocessingGroup" xmlns:wpi="http://schemas.microsoft.com/office/word/2010/wordprocessingInk" xmlns:wne="http://schemas.microsoft.com/office/word/2006/wordml" xmlns:wps="http://schemas.microsoft.com/office/word/2010/wordprocessingShape" mc:Ignorable="w14 w15 w16se w16cid w16 w16cex w16sdtdh wp14">
   <w:footnote w:type="separator" w:id="-1">
     <w:p>
       <w:pPr>
@@ -4219,6 +5529,127 @@
     </w:p>
   </w:footnote>
 </w:footnotes>
+</file>
+
+<file path=word/numbering.xml><?xml version="1.0" encoding="utf-8"?>
+<w:numbering xmlns:wpc="http://schemas.microsoft.com/office/word/2010/wordprocessingCanvas" xmlns:cx="http://schemas.microsoft.com/office/drawing/2014/chartex" xmlns:cx1="http://schemas.microsoft.com/office/drawing/2015/9/8/chartex" xmlns:cx2="http://schemas.microsoft.com/office/drawing/2015/10/21/chartex" xmlns:cx3="http://schemas.microsoft.com/office/drawing/2016/5/9/chartex" xmlns:cx4="http://schemas.microsoft.com/office/drawing/2016/5/10/chartex" xmlns:cx5="http://schemas.microsoft.com/office/drawing/2016/5/11/chartex" xmlns:cx6="http://schemas.microsoft.com/office/drawing/2016/5/12/chartex" xmlns:cx7="http://schemas.microsoft.com/office/drawing/2016/5/13/chartex" xmlns:cx8="http://schemas.microsoft.com/office/drawing/2016/5/14/chartex" xmlns:mc="http://schemas.openxmlformats.org/markup-compatibility/2006" xmlns:aink="http://schemas.microsoft.com/office/drawing/2016/ink" xmlns:am3d="http://schemas.microsoft.com/office/drawing/2017/model3d" xmlns:o="urn:schemas-microsoft-com:office:office" xmlns:oel="http://schemas.microsoft.com/office/2019/extlst" xmlns:r="http://schemas.openxmlformats.org/officeDocument/2006/relationships" xmlns:m="http://schemas.openxmlformats.org/officeDocument/2006/math" xmlns:v="urn:schemas-microsoft-com:vml" xmlns:wp14="http://schemas.microsoft.com/office/word/2010/wordprocessingDrawing" xmlns:wp="http://schemas.openxmlformats.org/drawingml/2006/wordprocessingDrawing" xmlns:w10="urn:schemas-microsoft-com:office:word" xmlns:w="http://schemas.openxmlformats.org/wordprocessingml/2006/main" xmlns:w14="http://schemas.microsoft.com/office/word/2010/wordml" xmlns:w15="http://schemas.microsoft.com/office/word/2012/wordml" xmlns:w16cex="http://schemas.microsoft.com/office/word/2018/wordml/cex" xmlns:w16cid="http://schemas.microsoft.com/office/word/2016/wordml/cid" xmlns:w16="http://schemas.microsoft.com/office/word/2018/wordml" xmlns:w16sdtdh="http://schemas.microsoft.com/office/word/2020/wordml/sdtdatahash" xmlns:w16se="http://schemas.microsoft.com/office/word/2015/wordml/symex" xmlns:wpg="http://schemas.microsoft.com/office/word/2010/wordprocessingGroup" xmlns:wpi="http://schemas.microsoft.com/office/word/2010/wordprocessingInk" xmlns:wne="http://schemas.microsoft.com/office/word/2006/wordml" xmlns:wps="http://schemas.microsoft.com/office/word/2010/wordprocessingShape" mc:Ignorable="w14 w15 w16se w16cid w16 w16cex w16sdtdh wp14">
+  <w:abstractNum w:abstractNumId="0" w15:restartNumberingAfterBreak="0">
+    <w:nsid w:val="3C7D5A9C"/>
+    <w:multiLevelType w:val="hybridMultilevel"/>
+    <w:tmpl w:val="DFF66C6A"/>
+    <w:lvl w:ilvl="0" w:tplc="F5A41570">
+      <w:start w:val="118"/>
+      <w:numFmt w:val="bullet"/>
+      <w:lvlText w:val="-"/>
+      <w:lvlJc w:val="left"/>
+      <w:pPr>
+        <w:ind w:left="720" w:hanging="360"/>
+      </w:pPr>
+      <w:rPr>
+        <w:rFonts w:ascii="Calibri" w:eastAsiaTheme="minorHAnsi" w:hAnsi="Calibri" w:cs="Calibri" w:hint="default"/>
+      </w:rPr>
+    </w:lvl>
+    <w:lvl w:ilvl="1" w:tplc="04100003" w:tentative="1">
+      <w:start w:val="1"/>
+      <w:numFmt w:val="bullet"/>
+      <w:lvlText w:val="o"/>
+      <w:lvlJc w:val="left"/>
+      <w:pPr>
+        <w:ind w:left="1440" w:hanging="360"/>
+      </w:pPr>
+      <w:rPr>
+        <w:rFonts w:ascii="Courier New" w:hAnsi="Courier New" w:cs="Courier New" w:hint="default"/>
+      </w:rPr>
+    </w:lvl>
+    <w:lvl w:ilvl="2" w:tplc="04100005" w:tentative="1">
+      <w:start w:val="1"/>
+      <w:numFmt w:val="bullet"/>
+      <w:lvlText w:val=""/>
+      <w:lvlJc w:val="left"/>
+      <w:pPr>
+        <w:ind w:left="2160" w:hanging="360"/>
+      </w:pPr>
+      <w:rPr>
+        <w:rFonts w:ascii="Wingdings" w:hAnsi="Wingdings" w:hint="default"/>
+      </w:rPr>
+    </w:lvl>
+    <w:lvl w:ilvl="3" w:tplc="04100001" w:tentative="1">
+      <w:start w:val="1"/>
+      <w:numFmt w:val="bullet"/>
+      <w:lvlText w:val=""/>
+      <w:lvlJc w:val="left"/>
+      <w:pPr>
+        <w:ind w:left="2880" w:hanging="360"/>
+      </w:pPr>
+      <w:rPr>
+        <w:rFonts w:ascii="Symbol" w:hAnsi="Symbol" w:hint="default"/>
+      </w:rPr>
+    </w:lvl>
+    <w:lvl w:ilvl="4" w:tplc="04100003" w:tentative="1">
+      <w:start w:val="1"/>
+      <w:numFmt w:val="bullet"/>
+      <w:lvlText w:val="o"/>
+      <w:lvlJc w:val="left"/>
+      <w:pPr>
+        <w:ind w:left="3600" w:hanging="360"/>
+      </w:pPr>
+      <w:rPr>
+        <w:rFonts w:ascii="Courier New" w:hAnsi="Courier New" w:cs="Courier New" w:hint="default"/>
+      </w:rPr>
+    </w:lvl>
+    <w:lvl w:ilvl="5" w:tplc="04100005" w:tentative="1">
+      <w:start w:val="1"/>
+      <w:numFmt w:val="bullet"/>
+      <w:lvlText w:val=""/>
+      <w:lvlJc w:val="left"/>
+      <w:pPr>
+        <w:ind w:left="4320" w:hanging="360"/>
+      </w:pPr>
+      <w:rPr>
+        <w:rFonts w:ascii="Wingdings" w:hAnsi="Wingdings" w:hint="default"/>
+      </w:rPr>
+    </w:lvl>
+    <w:lvl w:ilvl="6" w:tplc="04100001" w:tentative="1">
+      <w:start w:val="1"/>
+      <w:numFmt w:val="bullet"/>
+      <w:lvlText w:val=""/>
+      <w:lvlJc w:val="left"/>
+      <w:pPr>
+        <w:ind w:left="5040" w:hanging="360"/>
+      </w:pPr>
+      <w:rPr>
+        <w:rFonts w:ascii="Symbol" w:hAnsi="Symbol" w:hint="default"/>
+      </w:rPr>
+    </w:lvl>
+    <w:lvl w:ilvl="7" w:tplc="04100003" w:tentative="1">
+      <w:start w:val="1"/>
+      <w:numFmt w:val="bullet"/>
+      <w:lvlText w:val="o"/>
+      <w:lvlJc w:val="left"/>
+      <w:pPr>
+        <w:ind w:left="5760" w:hanging="360"/>
+      </w:pPr>
+      <w:rPr>
+        <w:rFonts w:ascii="Courier New" w:hAnsi="Courier New" w:cs="Courier New" w:hint="default"/>
+      </w:rPr>
+    </w:lvl>
+    <w:lvl w:ilvl="8" w:tplc="04100005" w:tentative="1">
+      <w:start w:val="1"/>
+      <w:numFmt w:val="bullet"/>
+      <w:lvlText w:val=""/>
+      <w:lvlJc w:val="left"/>
+      <w:pPr>
+        <w:ind w:left="6480" w:hanging="360"/>
+      </w:pPr>
+      <w:rPr>
+        <w:rFonts w:ascii="Wingdings" w:hAnsi="Wingdings" w:hint="default"/>
+      </w:rPr>
+    </w:lvl>
+  </w:abstractNum>
+  <w:num w:numId="1" w16cid:durableId="545946625">
+    <w:abstractNumId w:val="0"/>
+  </w:num>
+</w:numbering>
 </file>
 
 <file path=word/styles.xml><?xml version="1.0" encoding="utf-8"?>
@@ -4642,6 +6073,28 @@
       <w:szCs w:val="26"/>
     </w:rPr>
   </w:style>
+  <w:style w:type="paragraph" w:styleId="Titolo3">
+    <w:name w:val="heading 3"/>
+    <w:basedOn w:val="Normale"/>
+    <w:next w:val="Normale"/>
+    <w:link w:val="Titolo3Carattere"/>
+    <w:uiPriority w:val="9"/>
+    <w:unhideWhenUsed/>
+    <w:qFormat/>
+    <w:rsid w:val="00BA56AD"/>
+    <w:pPr>
+      <w:keepNext/>
+      <w:keepLines/>
+      <w:spacing w:before="40" w:after="0"/>
+      <w:outlineLvl w:val="2"/>
+    </w:pPr>
+    <w:rPr>
+      <w:rFonts w:asciiTheme="majorHAnsi" w:eastAsiaTheme="majorEastAsia" w:hAnsiTheme="majorHAnsi" w:cstheme="majorBidi"/>
+      <w:color w:val="1F3763" w:themeColor="accent1" w:themeShade="7F"/>
+      <w:sz w:val="24"/>
+      <w:szCs w:val="24"/>
+    </w:rPr>
+  </w:style>
   <w:style w:type="character" w:default="1" w:styleId="Carpredefinitoparagrafo">
     <w:name w:val="Default Paragraph Font"/>
     <w:uiPriority w:val="1"/>
@@ -4743,6 +6196,30 @@
     <w:link w:val="Pidipagina"/>
     <w:uiPriority w:val="99"/>
     <w:rsid w:val="009F44C7"/>
+  </w:style>
+  <w:style w:type="character" w:customStyle="1" w:styleId="Titolo3Carattere">
+    <w:name w:val="Titolo 3 Carattere"/>
+    <w:basedOn w:val="Carpredefinitoparagrafo"/>
+    <w:link w:val="Titolo3"/>
+    <w:uiPriority w:val="9"/>
+    <w:rsid w:val="00BA56AD"/>
+    <w:rPr>
+      <w:rFonts w:asciiTheme="majorHAnsi" w:eastAsiaTheme="majorEastAsia" w:hAnsiTheme="majorHAnsi" w:cstheme="majorBidi"/>
+      <w:color w:val="1F3763" w:themeColor="accent1" w:themeShade="7F"/>
+      <w:sz w:val="24"/>
+      <w:szCs w:val="24"/>
+    </w:rPr>
+  </w:style>
+  <w:style w:type="paragraph" w:styleId="Paragrafoelenco">
+    <w:name w:val="List Paragraph"/>
+    <w:basedOn w:val="Normale"/>
+    <w:uiPriority w:val="34"/>
+    <w:qFormat/>
+    <w:rsid w:val="00BA56AD"/>
+    <w:pPr>
+      <w:ind w:left="720"/>
+      <w:contextualSpacing/>
+    </w:pPr>
   </w:style>
 </w:styles>
 </file>

</xml_diff>